<commit_message>
Changes made during report generation
</commit_message>
<xml_diff>
--- a/Project 3/ECE563_Project 3 Content.docx
+++ b/Project 3/ECE563_Project 3 Content.docx
@@ -42,6 +42,7 @@
             <w:tabs>
               <w:tab w:val="right" w:leader="dot" w:pos="9016"/>
             </w:tabs>
+            <w:jc w:val="both"/>
             <w:rPr>
               <w:rFonts w:eastAsiaTheme="minorEastAsia"/>
               <w:b w:val="0"/>
@@ -134,6 +135,7 @@
             <w:tabs>
               <w:tab w:val="right" w:leader="dot" w:pos="9016"/>
             </w:tabs>
+            <w:jc w:val="both"/>
             <w:rPr>
               <w:rFonts w:eastAsiaTheme="minorEastAsia"/>
               <w:b w:val="0"/>
@@ -209,6 +211,7 @@
             <w:tabs>
               <w:tab w:val="right" w:leader="dot" w:pos="9016"/>
             </w:tabs>
+            <w:jc w:val="both"/>
             <w:rPr>
               <w:rFonts w:eastAsiaTheme="minorEastAsia"/>
               <w:smallCaps w:val="0"/>
@@ -282,6 +285,7 @@
             <w:tabs>
               <w:tab w:val="right" w:leader="dot" w:pos="9016"/>
             </w:tabs>
+            <w:jc w:val="both"/>
             <w:rPr>
               <w:rFonts w:eastAsiaTheme="minorEastAsia"/>
               <w:smallCaps w:val="0"/>
@@ -355,6 +359,7 @@
             <w:tabs>
               <w:tab w:val="right" w:leader="dot" w:pos="9016"/>
             </w:tabs>
+            <w:jc w:val="both"/>
             <w:rPr>
               <w:rFonts w:eastAsiaTheme="minorEastAsia"/>
               <w:smallCaps w:val="0"/>
@@ -428,6 +433,7 @@
             <w:tabs>
               <w:tab w:val="right" w:leader="dot" w:pos="9016"/>
             </w:tabs>
+            <w:jc w:val="both"/>
             <w:rPr>
               <w:rFonts w:eastAsiaTheme="minorEastAsia"/>
               <w:b w:val="0"/>
@@ -503,6 +509,7 @@
             <w:tabs>
               <w:tab w:val="right" w:leader="dot" w:pos="9016"/>
             </w:tabs>
+            <w:jc w:val="both"/>
             <w:rPr>
               <w:rFonts w:eastAsiaTheme="minorEastAsia"/>
               <w:smallCaps w:val="0"/>
@@ -576,6 +583,7 @@
             <w:tabs>
               <w:tab w:val="right" w:leader="dot" w:pos="9016"/>
             </w:tabs>
+            <w:jc w:val="both"/>
             <w:rPr>
               <w:rFonts w:eastAsiaTheme="minorEastAsia"/>
               <w:smallCaps w:val="0"/>
@@ -649,6 +657,7 @@
             <w:tabs>
               <w:tab w:val="right" w:leader="dot" w:pos="9016"/>
             </w:tabs>
+            <w:jc w:val="both"/>
             <w:rPr>
               <w:rFonts w:eastAsiaTheme="minorEastAsia"/>
               <w:smallCaps w:val="0"/>
@@ -722,6 +731,7 @@
             <w:tabs>
               <w:tab w:val="right" w:leader="dot" w:pos="9016"/>
             </w:tabs>
+            <w:jc w:val="both"/>
             <w:rPr>
               <w:rFonts w:eastAsiaTheme="minorEastAsia"/>
               <w:b w:val="0"/>
@@ -797,6 +807,7 @@
             <w:tabs>
               <w:tab w:val="right" w:leader="dot" w:pos="9016"/>
             </w:tabs>
+            <w:jc w:val="both"/>
             <w:rPr>
               <w:rFonts w:eastAsiaTheme="minorEastAsia"/>
               <w:smallCaps w:val="0"/>
@@ -870,6 +881,7 @@
             <w:tabs>
               <w:tab w:val="right" w:leader="dot" w:pos="9016"/>
             </w:tabs>
+            <w:jc w:val="both"/>
             <w:rPr>
               <w:rFonts w:eastAsiaTheme="minorEastAsia"/>
               <w:smallCaps w:val="0"/>
@@ -943,6 +955,7 @@
             <w:tabs>
               <w:tab w:val="right" w:leader="dot" w:pos="9016"/>
             </w:tabs>
+            <w:jc w:val="both"/>
             <w:rPr>
               <w:rFonts w:eastAsiaTheme="minorEastAsia"/>
               <w:smallCaps w:val="0"/>
@@ -1016,6 +1029,7 @@
             <w:tabs>
               <w:tab w:val="right" w:leader="dot" w:pos="9016"/>
             </w:tabs>
+            <w:jc w:val="both"/>
             <w:rPr>
               <w:rFonts w:eastAsiaTheme="minorEastAsia"/>
               <w:smallCaps w:val="0"/>
@@ -1089,6 +1103,7 @@
             <w:tabs>
               <w:tab w:val="right" w:leader="dot" w:pos="9016"/>
             </w:tabs>
+            <w:jc w:val="both"/>
             <w:rPr>
               <w:rFonts w:eastAsiaTheme="minorEastAsia"/>
               <w:b w:val="0"/>
@@ -1164,6 +1179,7 @@
             <w:tabs>
               <w:tab w:val="right" w:leader="dot" w:pos="9016"/>
             </w:tabs>
+            <w:jc w:val="both"/>
             <w:rPr>
               <w:rFonts w:eastAsiaTheme="minorEastAsia"/>
               <w:smallCaps w:val="0"/>
@@ -1237,6 +1253,7 @@
             <w:tabs>
               <w:tab w:val="right" w:leader="dot" w:pos="9016"/>
             </w:tabs>
+            <w:jc w:val="both"/>
             <w:rPr>
               <w:rFonts w:eastAsiaTheme="minorEastAsia"/>
               <w:smallCaps w:val="0"/>
@@ -1310,6 +1327,7 @@
             <w:tabs>
               <w:tab w:val="right" w:leader="dot" w:pos="9016"/>
             </w:tabs>
+            <w:jc w:val="both"/>
             <w:rPr>
               <w:rFonts w:eastAsiaTheme="minorEastAsia"/>
               <w:smallCaps w:val="0"/>
@@ -1383,6 +1401,7 @@
             <w:tabs>
               <w:tab w:val="right" w:leader="dot" w:pos="9016"/>
             </w:tabs>
+            <w:jc w:val="both"/>
             <w:rPr>
               <w:rFonts w:eastAsiaTheme="minorEastAsia"/>
               <w:smallCaps w:val="0"/>
@@ -1456,6 +1475,7 @@
             <w:tabs>
               <w:tab w:val="right" w:leader="dot" w:pos="9016"/>
             </w:tabs>
+            <w:jc w:val="both"/>
             <w:rPr>
               <w:rFonts w:eastAsiaTheme="minorEastAsia"/>
               <w:b w:val="0"/>
@@ -1531,6 +1551,7 @@
             <w:tabs>
               <w:tab w:val="right" w:leader="dot" w:pos="9016"/>
             </w:tabs>
+            <w:jc w:val="both"/>
             <w:rPr>
               <w:rFonts w:eastAsiaTheme="minorEastAsia"/>
               <w:smallCaps w:val="0"/>
@@ -1604,6 +1625,7 @@
             <w:tabs>
               <w:tab w:val="right" w:leader="dot" w:pos="9016"/>
             </w:tabs>
+            <w:jc w:val="both"/>
             <w:rPr>
               <w:rFonts w:eastAsiaTheme="minorEastAsia"/>
               <w:smallCaps w:val="0"/>
@@ -1677,6 +1699,7 @@
             <w:tabs>
               <w:tab w:val="right" w:leader="dot" w:pos="9016"/>
             </w:tabs>
+            <w:jc w:val="both"/>
             <w:rPr>
               <w:rFonts w:eastAsiaTheme="minorEastAsia"/>
               <w:smallCaps w:val="0"/>
@@ -1750,6 +1773,7 @@
             <w:tabs>
               <w:tab w:val="right" w:leader="dot" w:pos="9016"/>
             </w:tabs>
+            <w:jc w:val="both"/>
             <w:rPr>
               <w:rFonts w:eastAsiaTheme="minorEastAsia"/>
               <w:smallCaps w:val="0"/>
@@ -1823,6 +1847,7 @@
             <w:tabs>
               <w:tab w:val="right" w:leader="dot" w:pos="9016"/>
             </w:tabs>
+            <w:jc w:val="both"/>
             <w:rPr>
               <w:rFonts w:eastAsiaTheme="minorEastAsia"/>
               <w:b w:val="0"/>
@@ -1898,6 +1923,7 @@
             <w:tabs>
               <w:tab w:val="right" w:leader="dot" w:pos="9016"/>
             </w:tabs>
+            <w:jc w:val="both"/>
             <w:rPr>
               <w:rFonts w:eastAsiaTheme="minorEastAsia"/>
               <w:b w:val="0"/>
@@ -1973,6 +1999,7 @@
             <w:tabs>
               <w:tab w:val="right" w:leader="dot" w:pos="9016"/>
             </w:tabs>
+            <w:jc w:val="both"/>
             <w:rPr>
               <w:rFonts w:eastAsiaTheme="minorEastAsia"/>
               <w:smallCaps w:val="0"/>
@@ -2046,6 +2073,7 @@
             <w:tabs>
               <w:tab w:val="right" w:leader="dot" w:pos="9016"/>
             </w:tabs>
+            <w:jc w:val="both"/>
             <w:rPr>
               <w:rFonts w:eastAsiaTheme="minorEastAsia"/>
               <w:i w:val="0"/>
@@ -2120,6 +2148,7 @@
             <w:tabs>
               <w:tab w:val="right" w:leader="dot" w:pos="9016"/>
             </w:tabs>
+            <w:jc w:val="both"/>
             <w:rPr>
               <w:rFonts w:eastAsiaTheme="minorEastAsia"/>
               <w:smallCaps w:val="0"/>
@@ -2193,6 +2222,7 @@
             <w:tabs>
               <w:tab w:val="right" w:leader="dot" w:pos="9016"/>
             </w:tabs>
+            <w:jc w:val="both"/>
             <w:rPr>
               <w:rFonts w:eastAsiaTheme="minorEastAsia"/>
               <w:i w:val="0"/>
@@ -2267,6 +2297,7 @@
             <w:tabs>
               <w:tab w:val="right" w:leader="dot" w:pos="9016"/>
             </w:tabs>
+            <w:jc w:val="both"/>
             <w:rPr>
               <w:rFonts w:eastAsiaTheme="minorEastAsia"/>
               <w:smallCaps w:val="0"/>
@@ -2340,6 +2371,7 @@
             <w:tabs>
               <w:tab w:val="right" w:leader="dot" w:pos="9016"/>
             </w:tabs>
+            <w:jc w:val="both"/>
             <w:rPr>
               <w:rFonts w:eastAsiaTheme="minorEastAsia"/>
               <w:i w:val="0"/>
@@ -2414,6 +2446,7 @@
             <w:tabs>
               <w:tab w:val="right" w:leader="dot" w:pos="9016"/>
             </w:tabs>
+            <w:jc w:val="both"/>
             <w:rPr>
               <w:rFonts w:eastAsiaTheme="minorEastAsia"/>
               <w:smallCaps w:val="0"/>
@@ -2487,6 +2520,7 @@
             <w:tabs>
               <w:tab w:val="right" w:leader="dot" w:pos="9016"/>
             </w:tabs>
+            <w:jc w:val="both"/>
             <w:rPr>
               <w:rFonts w:eastAsiaTheme="minorEastAsia"/>
               <w:i w:val="0"/>
@@ -2561,6 +2595,7 @@
             <w:tabs>
               <w:tab w:val="right" w:leader="dot" w:pos="9016"/>
             </w:tabs>
+            <w:jc w:val="both"/>
             <w:rPr>
               <w:rFonts w:eastAsiaTheme="minorEastAsia"/>
               <w:smallCaps w:val="0"/>
@@ -2634,6 +2669,7 @@
             <w:tabs>
               <w:tab w:val="right" w:leader="dot" w:pos="9016"/>
             </w:tabs>
+            <w:jc w:val="both"/>
             <w:rPr>
               <w:rFonts w:eastAsiaTheme="minorEastAsia"/>
               <w:i w:val="0"/>
@@ -2747,12 +2783,9 @@
           <w:lang w:bidi="ar-SA"/>
           <w14:ligatures w14:val="none"/>
         </w:rPr>
-        <w:t>Table of Figures</w:t>
-      </w:r>
-    </w:p>
-    <w:p>
-      <w:pPr>
-        <w:jc w:val="both"/>
+        <w:t>List</w:t>
+      </w:r>
+      <w:r>
         <w:rPr>
           <w:rFonts w:asciiTheme="majorHAnsi" w:eastAsiaTheme="majorEastAsia" w:hAnsiTheme="majorHAnsi" w:cstheme="majorBidi"/>
           <w:b/>
@@ -2764,7 +2797,22 @@
           <w:lang w:bidi="ar-SA"/>
           <w14:ligatures w14:val="none"/>
         </w:rPr>
-      </w:pPr>
+        <w:t xml:space="preserve"> of </w:t>
+      </w:r>
+      <w:r>
+        <w:rPr>
+          <w:rFonts w:asciiTheme="majorHAnsi" w:eastAsiaTheme="majorEastAsia" w:hAnsiTheme="majorHAnsi" w:cstheme="majorBidi"/>
+          <w:b/>
+          <w:bCs/>
+          <w:color w:val="2F5496" w:themeColor="accent1" w:themeShade="BF"/>
+          <w:kern w:val="0"/>
+          <w:sz w:val="28"/>
+          <w:szCs w:val="28"/>
+          <w:lang w:bidi="ar-SA"/>
+          <w14:ligatures w14:val="none"/>
+        </w:rPr>
+        <w:t>Tables</w:t>
+      </w:r>
     </w:p>
     <w:p>
       <w:pPr>
@@ -2782,21 +2830,54 @@
         </w:rPr>
       </w:pPr>
       <w:r>
+        <w:rPr>
+          <w:rFonts w:asciiTheme="majorHAnsi" w:eastAsiaTheme="majorEastAsia" w:hAnsiTheme="majorHAnsi" w:cstheme="majorBidi"/>
+          <w:b/>
+          <w:bCs/>
+          <w:color w:val="2F5496" w:themeColor="accent1" w:themeShade="BF"/>
+          <w:kern w:val="0"/>
+          <w:sz w:val="28"/>
+          <w:szCs w:val="28"/>
+          <w:lang w:bidi="ar-SA"/>
+          <w14:ligatures w14:val="none"/>
+        </w:rPr>
         <w:fldChar w:fldCharType="begin"/>
       </w:r>
       <w:r>
-        <w:instrText xml:space="preserve"> TOC \h \z \c "Figure" </w:instrText>
-      </w:r>
-      <w:r>
+        <w:rPr>
+          <w:rFonts w:asciiTheme="majorHAnsi" w:eastAsiaTheme="majorEastAsia" w:hAnsiTheme="majorHAnsi" w:cstheme="majorBidi"/>
+          <w:b/>
+          <w:bCs/>
+          <w:color w:val="2F5496" w:themeColor="accent1" w:themeShade="BF"/>
+          <w:kern w:val="0"/>
+          <w:sz w:val="28"/>
+          <w:szCs w:val="28"/>
+          <w:lang w:bidi="ar-SA"/>
+          <w14:ligatures w14:val="none"/>
+        </w:rPr>
+        <w:instrText xml:space="preserve"> TOC \h \z \c "Table" </w:instrText>
+      </w:r>
+      <w:r>
+        <w:rPr>
+          <w:rFonts w:asciiTheme="majorHAnsi" w:eastAsiaTheme="majorEastAsia" w:hAnsiTheme="majorHAnsi" w:cstheme="majorBidi"/>
+          <w:b/>
+          <w:bCs/>
+          <w:color w:val="2F5496" w:themeColor="accent1" w:themeShade="BF"/>
+          <w:kern w:val="0"/>
+          <w:sz w:val="28"/>
+          <w:szCs w:val="28"/>
+          <w:lang w:bidi="ar-SA"/>
+          <w14:ligatures w14:val="none"/>
+        </w:rPr>
         <w:fldChar w:fldCharType="separate"/>
       </w:r>
-      <w:hyperlink w:anchor="_Toc158899976" w:history="1">
+      <w:hyperlink w:anchor="_Toc160069853" w:history="1">
         <w:r>
           <w:rPr>
             <w:rStyle w:val="Hyperlink"/>
             <w:noProof/>
           </w:rPr>
-          <w:t>Figure 1: Feature vs Disease Progression for Strong Linear Relationship</w:t>
+          <w:t>Table 1: Split of Data into Training, Validation and Testing with values.</w:t>
         </w:r>
         <w:r>
           <w:rPr>
@@ -2817,7 +2898,7 @@
             <w:noProof/>
             <w:webHidden/>
           </w:rPr>
-          <w:instrText xml:space="preserve"> PAGEREF _Toc158899976 \h </w:instrText>
+          <w:instrText xml:space="preserve"> PAGEREF _Toc160069853 \h </w:instrText>
         </w:r>
         <w:r>
           <w:rPr>
@@ -2863,13 +2944,13 @@
           <w:lang w:val="en-IN" w:eastAsia="en-GB"/>
         </w:rPr>
       </w:pPr>
-      <w:hyperlink w:anchor="_Toc158899977" w:history="1">
+      <w:hyperlink w:anchor="_Toc160069854" w:history="1">
         <w:r>
           <w:rPr>
             <w:rStyle w:val="Hyperlink"/>
             <w:noProof/>
           </w:rPr>
-          <w:t>Figure 2: Feature vs Disease Progression for Strong Non-Linear Relationship</w:t>
+          <w:t>Table 2: Cross-Validation Scores for each iteration and the average.</w:t>
         </w:r>
         <w:r>
           <w:rPr>
@@ -2890,7 +2971,7 @@
             <w:noProof/>
             <w:webHidden/>
           </w:rPr>
-          <w:instrText xml:space="preserve"> PAGEREF _Toc158899977 \h </w:instrText>
+          <w:instrText xml:space="preserve"> PAGEREF _Toc160069854 \h </w:instrText>
         </w:r>
         <w:r>
           <w:rPr>
@@ -2923,10 +3004,41 @@
     </w:p>
     <w:p>
       <w:pPr>
+        <w:jc w:val="both"/>
+        <w:rPr>
+          <w:rFonts w:asciiTheme="majorHAnsi" w:eastAsiaTheme="majorEastAsia" w:hAnsiTheme="majorHAnsi" w:cstheme="majorBidi"/>
+          <w:b/>
+          <w:bCs/>
+          <w:color w:val="2F5496" w:themeColor="accent1" w:themeShade="BF"/>
+          <w:kern w:val="0"/>
+          <w:sz w:val="28"/>
+          <w:szCs w:val="28"/>
+          <w:lang w:bidi="ar-SA"/>
+          <w14:ligatures w14:val="none"/>
+        </w:rPr>
+      </w:pPr>
+      <w:r>
+        <w:rPr>
+          <w:rFonts w:asciiTheme="majorHAnsi" w:eastAsiaTheme="majorEastAsia" w:hAnsiTheme="majorHAnsi" w:cstheme="majorBidi"/>
+          <w:b/>
+          <w:bCs/>
+          <w:color w:val="2F5496" w:themeColor="accent1" w:themeShade="BF"/>
+          <w:kern w:val="0"/>
+          <w:sz w:val="28"/>
+          <w:szCs w:val="28"/>
+          <w:lang w:bidi="ar-SA"/>
+          <w14:ligatures w14:val="none"/>
+        </w:rPr>
+        <w:fldChar w:fldCharType="end"/>
+      </w:r>
+    </w:p>
+    <w:p>
+      <w:pPr>
         <w:pStyle w:val="TableofFigures"/>
         <w:tabs>
           <w:tab w:val="right" w:leader="dot" w:pos="9016"/>
         </w:tabs>
+        <w:jc w:val="both"/>
         <w:rPr>
           <w:rFonts w:eastAsiaTheme="minorEastAsia"/>
           <w:smallCaps w:val="0"/>
@@ -2936,209 +3048,15 @@
           <w:lang w:val="en-IN" w:eastAsia="en-GB"/>
         </w:rPr>
       </w:pPr>
-      <w:hyperlink w:anchor="_Toc158899978" w:history="1">
-        <w:r>
-          <w:rPr>
-            <w:rStyle w:val="Hyperlink"/>
-            <w:noProof/>
-          </w:rPr>
-          <w:t>Figure 3: Feature vs Disease Progression for Weak Relationship</w:t>
-        </w:r>
-        <w:r>
-          <w:rPr>
-            <w:noProof/>
-            <w:webHidden/>
-          </w:rPr>
-          <w:tab/>
-        </w:r>
-        <w:r>
-          <w:rPr>
-            <w:noProof/>
-            <w:webHidden/>
-          </w:rPr>
-          <w:fldChar w:fldCharType="begin"/>
-        </w:r>
-        <w:r>
-          <w:rPr>
-            <w:noProof/>
-            <w:webHidden/>
-          </w:rPr>
-          <w:instrText xml:space="preserve"> PAGEREF _Toc158899978 \h </w:instrText>
-        </w:r>
-        <w:r>
-          <w:rPr>
-            <w:noProof/>
-            <w:webHidden/>
-          </w:rPr>
-        </w:r>
-        <w:r>
-          <w:rPr>
-            <w:noProof/>
-            <w:webHidden/>
-          </w:rPr>
-          <w:fldChar w:fldCharType="separate"/>
-        </w:r>
-        <w:r>
-          <w:rPr>
-            <w:noProof/>
-            <w:webHidden/>
-          </w:rPr>
-          <w:t>2</w:t>
-        </w:r>
-        <w:r>
-          <w:rPr>
-            <w:noProof/>
-            <w:webHidden/>
-          </w:rPr>
-          <w:fldChar w:fldCharType="end"/>
-        </w:r>
-      </w:hyperlink>
-    </w:p>
-    <w:p>
-      <w:pPr>
-        <w:pStyle w:val="TableofFigures"/>
-        <w:tabs>
-          <w:tab w:val="right" w:leader="dot" w:pos="9016"/>
-        </w:tabs>
-        <w:rPr>
-          <w:rFonts w:eastAsiaTheme="minorEastAsia"/>
-          <w:smallCaps w:val="0"/>
-          <w:noProof/>
-          <w:sz w:val="24"/>
-          <w:szCs w:val="24"/>
-          <w:lang w:val="en-IN" w:eastAsia="en-GB"/>
-        </w:rPr>
-      </w:pPr>
-      <w:hyperlink w:anchor="_Toc158899979" w:history="1">
-        <w:r>
-          <w:rPr>
-            <w:rStyle w:val="Hyperlink"/>
-            <w:noProof/>
-          </w:rPr>
-          <w:t>Figure 4: Three features that do a good job as per their Logistic Regressor Coefficients</w:t>
-        </w:r>
-        <w:r>
-          <w:rPr>
-            <w:noProof/>
-            <w:webHidden/>
-          </w:rPr>
-          <w:tab/>
-        </w:r>
-        <w:r>
-          <w:rPr>
-            <w:noProof/>
-            <w:webHidden/>
-          </w:rPr>
-          <w:fldChar w:fldCharType="begin"/>
-        </w:r>
-        <w:r>
-          <w:rPr>
-            <w:noProof/>
-            <w:webHidden/>
-          </w:rPr>
-          <w:instrText xml:space="preserve"> PAGEREF _Toc158899979 \h </w:instrText>
-        </w:r>
-        <w:r>
-          <w:rPr>
-            <w:noProof/>
-            <w:webHidden/>
-          </w:rPr>
-        </w:r>
-        <w:r>
-          <w:rPr>
-            <w:noProof/>
-            <w:webHidden/>
-          </w:rPr>
-          <w:fldChar w:fldCharType="separate"/>
-        </w:r>
-        <w:r>
-          <w:rPr>
-            <w:noProof/>
-            <w:webHidden/>
-          </w:rPr>
-          <w:t>8</w:t>
-        </w:r>
-        <w:r>
-          <w:rPr>
-            <w:noProof/>
-            <w:webHidden/>
-          </w:rPr>
-          <w:fldChar w:fldCharType="end"/>
-        </w:r>
-      </w:hyperlink>
-    </w:p>
-    <w:p>
-      <w:pPr>
-        <w:pStyle w:val="TableofFigures"/>
-        <w:tabs>
-          <w:tab w:val="right" w:leader="dot" w:pos="9016"/>
-        </w:tabs>
-        <w:rPr>
-          <w:rFonts w:eastAsiaTheme="minorEastAsia"/>
-          <w:smallCaps w:val="0"/>
-          <w:noProof/>
-          <w:sz w:val="24"/>
-          <w:szCs w:val="24"/>
-          <w:lang w:val="en-IN" w:eastAsia="en-GB"/>
-        </w:rPr>
-      </w:pPr>
-      <w:hyperlink w:anchor="_Toc158899980" w:history="1">
-        <w:r>
-          <w:rPr>
-            <w:rStyle w:val="Hyperlink"/>
-            <w:noProof/>
-          </w:rPr>
-          <w:t>Figure 5:Three features that do a poor job as per their Logistic Regressor Coefficients</w:t>
-        </w:r>
-        <w:r>
-          <w:rPr>
-            <w:noProof/>
-            <w:webHidden/>
-          </w:rPr>
-          <w:tab/>
-        </w:r>
-        <w:r>
-          <w:rPr>
-            <w:noProof/>
-            <w:webHidden/>
-          </w:rPr>
-          <w:fldChar w:fldCharType="begin"/>
-        </w:r>
-        <w:r>
-          <w:rPr>
-            <w:noProof/>
-            <w:webHidden/>
-          </w:rPr>
-          <w:instrText xml:space="preserve"> PAGEREF _Toc158899980 \h </w:instrText>
-        </w:r>
-        <w:r>
-          <w:rPr>
-            <w:noProof/>
-            <w:webHidden/>
-          </w:rPr>
-        </w:r>
-        <w:r>
-          <w:rPr>
-            <w:noProof/>
-            <w:webHidden/>
-          </w:rPr>
-          <w:fldChar w:fldCharType="separate"/>
-        </w:r>
-        <w:r>
-          <w:rPr>
-            <w:noProof/>
-            <w:webHidden/>
-          </w:rPr>
-          <w:t>8</w:t>
-        </w:r>
-        <w:r>
-          <w:rPr>
-            <w:noProof/>
-            <w:webHidden/>
-          </w:rPr>
-          <w:fldChar w:fldCharType="end"/>
-        </w:r>
-      </w:hyperlink>
+      <w:r>
+        <w:fldChar w:fldCharType="begin"/>
+      </w:r>
+      <w:r>
+        <w:instrText xml:space="preserve"> TOC \h \z \c "Figure" </w:instrText>
+      </w:r>
+      <w:r>
+        <w:fldChar w:fldCharType="separate"/>
+      </w:r>
     </w:p>
     <w:p>
       <w:pPr>
@@ -3175,21 +3093,14 @@
       <w:bookmarkEnd w:id="0"/>
     </w:p>
     <w:p>
+      <w:pPr>
+        <w:jc w:val="both"/>
+      </w:pPr>
       <w:r>
         <w:t xml:space="preserve">The project 3 aims to </w:t>
       </w:r>
-    </w:p>
-    <w:p/>
-    <w:p/>
-    <w:p>
-      <w:pPr>
-        <w:jc w:val="both"/>
-      </w:pPr>
-      <w:r>
-        <w:t xml:space="preserve">The Project 2 focusses deeply on the aspect of a </w:t>
-      </w:r>
-      <w:r>
-        <w:t xml:space="preserve">model development and its learning curve. The machine learning concepts involving the training, validation and testing of a logical programming model in determining the best and the worst features in a model to predict the progression of a disease. The objective is to try and tinker with the model’s hyperparameters and possibly arrive at the most optimal solution. </w:t>
+      <w:r>
+        <w:t>expand learning through practice upon the concepts of Neural Network multilayer perceptron learning algorithms with focus upon MLPClassifier and the MLPRegressor.</w:t>
       </w:r>
     </w:p>
     <w:p>
@@ -3219,738 +3130,61 @@
         <w:jc w:val="both"/>
       </w:pPr>
       <w:r>
-        <w:t>The expectation is to generate plots of the Diabetes dataset features versus quantitative measure of disease progression for the following conditions:</w:t>
-      </w:r>
-    </w:p>
-    <w:p>
-      <w:pPr>
-        <w:numPr>
-          <w:ilvl w:val="0"/>
-          <w:numId w:val="28"/>
-        </w:numPr>
-        <w:jc w:val="both"/>
-        <w:rPr>
-          <w:lang w:val="en-IN"/>
-        </w:rPr>
-      </w:pPr>
-      <w:r>
-        <w:rPr>
-          <w:lang w:val="en-IN"/>
-        </w:rPr>
-        <w:t>A plot showing one feature that has a strong linear relationship with disease progression</w:t>
-      </w:r>
-      <w:r>
-        <w:rPr>
-          <w:lang w:val="en-IN"/>
-        </w:rPr>
-        <w:t>.</w:t>
-      </w:r>
-    </w:p>
-    <w:p>
-      <w:pPr>
-        <w:numPr>
-          <w:ilvl w:val="0"/>
-          <w:numId w:val="28"/>
-        </w:numPr>
-        <w:spacing w:before="100" w:beforeAutospacing="1" w:after="100" w:afterAutospacing="1"/>
-        <w:rPr>
-          <w:lang w:val="en-IN"/>
-        </w:rPr>
-      </w:pPr>
-      <w:r>
-        <w:rPr>
-          <w:lang w:val="en-IN"/>
-        </w:rPr>
-        <w:t>A plot showing one feature that has a strong nonlinear relationship with disease progression</w:t>
-      </w:r>
-      <w:r>
-        <w:rPr>
-          <w:lang w:val="en-IN"/>
-        </w:rPr>
-        <w:t>.</w:t>
-      </w:r>
-    </w:p>
-    <w:p>
-      <w:pPr>
-        <w:numPr>
-          <w:ilvl w:val="0"/>
-          <w:numId w:val="28"/>
-        </w:numPr>
-        <w:spacing w:before="100" w:beforeAutospacing="1" w:after="100" w:afterAutospacing="1"/>
-        <w:rPr>
-          <w:lang w:val="en-IN"/>
-        </w:rPr>
-      </w:pPr>
-      <w:r>
-        <w:rPr>
-          <w:lang w:val="en-IN"/>
-        </w:rPr>
-        <w:t>A plot showing one feature that has a weak relationship with disease progression</w:t>
-      </w:r>
-      <w:r>
-        <w:rPr>
-          <w:lang w:val="en-IN"/>
-        </w:rPr>
-        <w:t>.</w:t>
-      </w:r>
-    </w:p>
-    <w:p>
-      <w:pPr>
-        <w:pStyle w:val="Heading2"/>
-        <w:jc w:val="both"/>
-      </w:pPr>
-      <w:bookmarkStart w:id="3" w:name="_Toc158899943"/>
-      <w:r>
-        <w:t>Code</w:t>
-      </w:r>
-      <w:bookmarkEnd w:id="3"/>
-      <w:r>
-        <w:t xml:space="preserve"> </w:t>
-      </w:r>
-    </w:p>
-    <w:p>
-      <w:pPr>
-        <w:jc w:val="both"/>
-        <w:rPr>
-          <w:rStyle w:val="SubtleReference"/>
-        </w:rPr>
-      </w:pPr>
-      <w:r>
-        <w:rPr>
-          <w:rStyle w:val="SubtleReference"/>
-        </w:rPr>
-        <w:t>The entire code block for the</w:t>
-      </w:r>
-      <w:r>
-        <w:rPr>
-          <w:rStyle w:val="SubtleReference"/>
-        </w:rPr>
-        <w:t xml:space="preserve"> </w:t>
-      </w:r>
-      <w:r>
-        <w:rPr>
-          <w:rStyle w:val="SubtleReference"/>
-          <w:u w:val="single"/>
-        </w:rPr>
-        <w:fldChar w:fldCharType="begin"/>
-      </w:r>
-      <w:r>
-        <w:rPr>
-          <w:rStyle w:val="SubtleReference"/>
-          <w:u w:val="single"/>
-        </w:rPr>
-        <w:instrText xml:space="preserve"> REF _Ref158077179 \h  \* MERGEFORMAT </w:instrText>
-      </w:r>
-      <w:r>
-        <w:rPr>
-          <w:rStyle w:val="SubtleReference"/>
-          <w:u w:val="single"/>
-        </w:rPr>
-      </w:r>
-      <w:r>
-        <w:rPr>
-          <w:rStyle w:val="SubtleReference"/>
-          <w:u w:val="single"/>
-        </w:rPr>
-        <w:fldChar w:fldCharType="separate"/>
-      </w:r>
-      <w:r>
-        <w:rPr>
-          <w:rStyle w:val="SubtleReference"/>
-          <w:u w:val="single"/>
-        </w:rPr>
-        <w:t>Problem Statement 1</w:t>
-      </w:r>
-      <w:r>
-        <w:rPr>
-          <w:rStyle w:val="SubtleReference"/>
-          <w:u w:val="single"/>
-        </w:rPr>
-        <w:fldChar w:fldCharType="end"/>
-      </w:r>
-      <w:r>
-        <w:rPr>
-          <w:rStyle w:val="SubtleReference"/>
-        </w:rPr>
-        <w:t xml:space="preserve"> can be found in the appendix of this document.</w:t>
-      </w:r>
-    </w:p>
-    <w:p>
-      <w:pPr>
-        <w:jc w:val="both"/>
-        <w:rPr>
-          <w:rStyle w:val="SubtleReference"/>
-        </w:rPr>
-      </w:pPr>
-    </w:p>
-    <w:p>
-      <w:pPr>
-        <w:pStyle w:val="Heading2"/>
-        <w:jc w:val="both"/>
-      </w:pPr>
-      <w:bookmarkStart w:id="4" w:name="_Toc158899944"/>
-      <w:r>
-        <w:t>Output</w:t>
-      </w:r>
-      <w:bookmarkEnd w:id="4"/>
-    </w:p>
-    <w:p>
-      <w:pPr>
-        <w:jc w:val="both"/>
-      </w:pPr>
-      <w:r>
-        <w:t xml:space="preserve">The dataset chosen to compare the disease progression in accordance with the features is the Diabetes dataset available on the </w:t>
-      </w:r>
-      <w:proofErr w:type="spellStart"/>
+        <w:t xml:space="preserve">The expectation is to write a python code that splits the Wisconsin Breast Cancer data set available in the </w:t>
+      </w:r>
       <w:r>
         <w:rPr>
           <w:i/>
           <w:iCs/>
         </w:rPr>
-        <w:t>SKLearn</w:t>
-      </w:r>
-      <w:proofErr w:type="spellEnd"/>
-      <w:r>
-        <w:t xml:space="preserve"> repository.</w:t>
-      </w:r>
-    </w:p>
-    <w:p>
-      <w:pPr>
-        <w:keepNext/>
+        <w:t>Sklearn</w:t>
+      </w:r>
+      <w:r>
+        <w:t xml:space="preserve"> dataset library into Training/Validation and Testing subsets through a split ratio of 80% and 20% respectively.</w:t>
+      </w:r>
+      <w:r>
+        <w:t xml:space="preserve"> The key objective is to mention and describe how the split is conducted along with providing the random value used for the split for the purpose of recreation.</w:t>
+      </w:r>
+      <w:r>
+        <w:t xml:space="preserve"> </w:t>
+      </w:r>
+    </w:p>
+    <w:p>
+      <w:pPr>
+        <w:pStyle w:val="Heading2"/>
+        <w:jc w:val="both"/>
+      </w:pPr>
+      <w:bookmarkStart w:id="3" w:name="_Toc158899943"/>
+      <w:r>
+        <w:t>Code</w:t>
+      </w:r>
+      <w:bookmarkEnd w:id="3"/>
+      <w:r>
+        <w:t xml:space="preserve"> </w:t>
+      </w:r>
+      <w:r>
+        <w:t>Snippet</w:t>
+      </w:r>
+    </w:p>
+    <w:p>
+      <w:pPr>
+        <w:jc w:val="both"/>
+      </w:pPr>
+      <w:r>
+        <w:t>The following is the code snippet for the question given:</w:t>
+      </w:r>
+    </w:p>
+    <w:bookmarkStart w:id="4" w:name="_MON_1770682625"/>
+    <w:bookmarkEnd w:id="4"/>
+    <w:p>
+      <w:pPr>
         <w:jc w:val="both"/>
       </w:pPr>
       <w:r>
         <w:rPr>
           <w:noProof/>
         </w:rPr>
-        <w:lastRenderedPageBreak/>
-        <w:drawing>
-          <wp:inline distT="0" distB="0" distL="0" distR="0" wp14:anchorId="6419C8F8" wp14:editId="3CA31BAC">
-            <wp:extent cx="5731510" cy="4298950"/>
-            <wp:effectExtent l="0" t="0" r="0" b="6350"/>
-            <wp:docPr id="1947881389" name="Picture 1" descr="A diagram of blue dots&#10;&#10;Description automatically generated"/>
-            <wp:cNvGraphicFramePr>
-              <a:graphicFrameLocks xmlns:a="http://schemas.openxmlformats.org/drawingml/2006/main" noChangeAspect="1"/>
-            </wp:cNvGraphicFramePr>
-            <a:graphic xmlns:a="http://schemas.openxmlformats.org/drawingml/2006/main">
-              <a:graphicData uri="http://schemas.openxmlformats.org/drawingml/2006/picture">
-                <pic:pic xmlns:pic="http://schemas.openxmlformats.org/drawingml/2006/picture">
-                  <pic:nvPicPr>
-                    <pic:cNvPr id="1947881389" name="Picture 1" descr="A diagram of blue dots&#10;&#10;Description automatically generated"/>
-                    <pic:cNvPicPr/>
-                  </pic:nvPicPr>
-                  <pic:blipFill>
-                    <a:blip r:embed="rId8">
-                      <a:extLst>
-                        <a:ext uri="{28A0092B-C50C-407E-A947-70E740481C1C}">
-                          <a14:useLocalDpi xmlns:a14="http://schemas.microsoft.com/office/drawing/2010/main" val="0"/>
-                        </a:ext>
-                      </a:extLst>
-                    </a:blip>
-                    <a:stretch>
-                      <a:fillRect/>
-                    </a:stretch>
-                  </pic:blipFill>
-                  <pic:spPr>
-                    <a:xfrm>
-                      <a:off x="0" y="0"/>
-                      <a:ext cx="5731510" cy="4298950"/>
-                    </a:xfrm>
-                    <a:prstGeom prst="rect">
-                      <a:avLst/>
-                    </a:prstGeom>
-                  </pic:spPr>
-                </pic:pic>
-              </a:graphicData>
-            </a:graphic>
-          </wp:inline>
-        </w:drawing>
-      </w:r>
-    </w:p>
-    <w:p>
-      <w:pPr>
-        <w:pStyle w:val="Caption"/>
-        <w:jc w:val="both"/>
-      </w:pPr>
-      <w:bookmarkStart w:id="5" w:name="_Ref158894430"/>
-      <w:bookmarkStart w:id="6" w:name="_Toc158899976"/>
-      <w:r>
-        <w:t xml:space="preserve">Figure </w:t>
-      </w:r>
-      <w:r>
-        <w:fldChar w:fldCharType="begin"/>
-      </w:r>
-      <w:r>
-        <w:instrText xml:space="preserve"> SEQ Figure \* ARABIC </w:instrText>
-      </w:r>
-      <w:r>
-        <w:fldChar w:fldCharType="separate"/>
-      </w:r>
-      <w:r>
-        <w:rPr>
-          <w:noProof/>
-        </w:rPr>
-        <w:t>1</w:t>
-      </w:r>
-      <w:r>
-        <w:fldChar w:fldCharType="end"/>
-      </w:r>
-      <w:bookmarkEnd w:id="5"/>
-      <w:r>
-        <w:t>: Feature vs Disease Progression for Strong Linear Relationship</w:t>
-      </w:r>
-      <w:bookmarkEnd w:id="6"/>
-    </w:p>
-    <w:p>
-      <w:pPr>
-        <w:jc w:val="both"/>
-      </w:pPr>
-      <w:r>
-        <w:t xml:space="preserve">The </w:t>
-      </w:r>
-      <w:r>
-        <w:fldChar w:fldCharType="begin"/>
-      </w:r>
-      <w:r>
-        <w:instrText xml:space="preserve"> REF _Ref158894430 \h </w:instrText>
-      </w:r>
-      <w:r>
-        <w:fldChar w:fldCharType="separate"/>
-      </w:r>
-      <w:r>
-        <w:t xml:space="preserve">Figure </w:t>
-      </w:r>
-      <w:r>
-        <w:rPr>
-          <w:noProof/>
-        </w:rPr>
-        <w:t>1</w:t>
-      </w:r>
-      <w:r>
-        <w:fldChar w:fldCharType="end"/>
-      </w:r>
-      <w:r>
-        <w:t xml:space="preserve"> above represents the cluster plot for the strong linear relationship. For this plot the program has chosen Feature 2 to have this relationship among the other set of features.</w:t>
-      </w:r>
-    </w:p>
-    <w:p>
-      <w:pPr>
-        <w:keepNext/>
-        <w:jc w:val="both"/>
-      </w:pPr>
-      <w:r>
-        <w:rPr>
-          <w:noProof/>
-        </w:rPr>
-        <w:drawing>
-          <wp:inline distT="0" distB="0" distL="0" distR="0" wp14:anchorId="0C66C611" wp14:editId="750ADEBD">
-            <wp:extent cx="5184889" cy="3888954"/>
-            <wp:effectExtent l="0" t="0" r="0" b="0"/>
-            <wp:docPr id="123354654" name="Picture 2" descr="A diagram of blue dots&#10;&#10;Description automatically generated"/>
-            <wp:cNvGraphicFramePr>
-              <a:graphicFrameLocks xmlns:a="http://schemas.openxmlformats.org/drawingml/2006/main" noChangeAspect="1"/>
-            </wp:cNvGraphicFramePr>
-            <a:graphic xmlns:a="http://schemas.openxmlformats.org/drawingml/2006/main">
-              <a:graphicData uri="http://schemas.openxmlformats.org/drawingml/2006/picture">
-                <pic:pic xmlns:pic="http://schemas.openxmlformats.org/drawingml/2006/picture">
-                  <pic:nvPicPr>
-                    <pic:cNvPr id="123354654" name="Picture 2" descr="A diagram of blue dots&#10;&#10;Description automatically generated"/>
-                    <pic:cNvPicPr/>
-                  </pic:nvPicPr>
-                  <pic:blipFill>
-                    <a:blip r:embed="rId9">
-                      <a:extLst>
-                        <a:ext uri="{28A0092B-C50C-407E-A947-70E740481C1C}">
-                          <a14:useLocalDpi xmlns:a14="http://schemas.microsoft.com/office/drawing/2010/main" val="0"/>
-                        </a:ext>
-                      </a:extLst>
-                    </a:blip>
-                    <a:stretch>
-                      <a:fillRect/>
-                    </a:stretch>
-                  </pic:blipFill>
-                  <pic:spPr>
-                    <a:xfrm>
-                      <a:off x="0" y="0"/>
-                      <a:ext cx="5190325" cy="3893031"/>
-                    </a:xfrm>
-                    <a:prstGeom prst="rect">
-                      <a:avLst/>
-                    </a:prstGeom>
-                  </pic:spPr>
-                </pic:pic>
-              </a:graphicData>
-            </a:graphic>
-          </wp:inline>
-        </w:drawing>
-      </w:r>
-    </w:p>
-    <w:p>
-      <w:pPr>
-        <w:pStyle w:val="Caption"/>
-        <w:jc w:val="both"/>
-      </w:pPr>
-      <w:bookmarkStart w:id="7" w:name="_Ref158894582"/>
-      <w:bookmarkStart w:id="8" w:name="_Toc158899977"/>
-      <w:r>
-        <w:t xml:space="preserve">Figure </w:t>
-      </w:r>
-      <w:r>
-        <w:fldChar w:fldCharType="begin"/>
-      </w:r>
-      <w:r>
-        <w:instrText xml:space="preserve"> SEQ Figure \* ARABIC </w:instrText>
-      </w:r>
-      <w:r>
-        <w:fldChar w:fldCharType="separate"/>
-      </w:r>
-      <w:r>
-        <w:rPr>
-          <w:noProof/>
-        </w:rPr>
-        <w:t>2</w:t>
-      </w:r>
-      <w:r>
-        <w:fldChar w:fldCharType="end"/>
-      </w:r>
-      <w:bookmarkEnd w:id="7"/>
-      <w:r>
-        <w:t xml:space="preserve">: </w:t>
-      </w:r>
-      <w:r>
-        <w:t xml:space="preserve">Feature vs Disease Progression for Strong </w:t>
-      </w:r>
-      <w:r>
-        <w:t>Non-</w:t>
-      </w:r>
-      <w:r>
-        <w:t>Linear Relationship</w:t>
-      </w:r>
-      <w:bookmarkEnd w:id="8"/>
-    </w:p>
-    <w:p>
-      <w:pPr>
-        <w:jc w:val="both"/>
-      </w:pPr>
-      <w:r>
-        <w:lastRenderedPageBreak/>
-        <w:t xml:space="preserve">The </w:t>
-      </w:r>
-      <w:r>
-        <w:fldChar w:fldCharType="begin"/>
-      </w:r>
-      <w:r>
-        <w:instrText xml:space="preserve"> REF _Ref158894582 \h </w:instrText>
-      </w:r>
-      <w:r>
-        <w:fldChar w:fldCharType="separate"/>
-      </w:r>
-      <w:r>
-        <w:t xml:space="preserve">Figure </w:t>
-      </w:r>
-      <w:r>
-        <w:rPr>
-          <w:noProof/>
-        </w:rPr>
-        <w:t>2</w:t>
-      </w:r>
-      <w:r>
-        <w:fldChar w:fldCharType="end"/>
-      </w:r>
-      <w:r>
-        <w:fldChar w:fldCharType="begin"/>
-      </w:r>
-      <w:r>
-        <w:instrText xml:space="preserve"> REF _Ref158894430 \h </w:instrText>
-      </w:r>
-      <w:r>
-        <w:fldChar w:fldCharType="separate"/>
-      </w:r>
-      <w:r>
-        <w:t xml:space="preserve">Figure </w:t>
-      </w:r>
-      <w:r>
-        <w:rPr>
-          <w:noProof/>
-        </w:rPr>
-        <w:t>1</w:t>
-      </w:r>
-      <w:r>
-        <w:fldChar w:fldCharType="end"/>
-      </w:r>
-      <w:r>
-        <w:t xml:space="preserve"> above represents the cluster plot for the strong non-linear relationship. For this plot the program has chosen Feature 8 to have this relationship among the other set of features.</w:t>
-      </w:r>
-    </w:p>
-    <w:p>
-      <w:pPr>
-        <w:keepNext/>
-        <w:jc w:val="both"/>
-      </w:pPr>
-      <w:r>
-        <w:rPr>
-          <w:noProof/>
-        </w:rPr>
-        <w:drawing>
-          <wp:inline distT="0" distB="0" distL="0" distR="0" wp14:anchorId="23ED525A" wp14:editId="390D8C0B">
-            <wp:extent cx="5244029" cy="3933312"/>
-            <wp:effectExtent l="0" t="0" r="1270" b="3810"/>
-            <wp:docPr id="1955318108" name="Picture 3" descr="A graph with blue dots&#10;&#10;Description automatically generated"/>
-            <wp:cNvGraphicFramePr>
-              <a:graphicFrameLocks xmlns:a="http://schemas.openxmlformats.org/drawingml/2006/main" noChangeAspect="1"/>
-            </wp:cNvGraphicFramePr>
-            <a:graphic xmlns:a="http://schemas.openxmlformats.org/drawingml/2006/main">
-              <a:graphicData uri="http://schemas.openxmlformats.org/drawingml/2006/picture">
-                <pic:pic xmlns:pic="http://schemas.openxmlformats.org/drawingml/2006/picture">
-                  <pic:nvPicPr>
-                    <pic:cNvPr id="1955318108" name="Picture 3" descr="A graph with blue dots&#10;&#10;Description automatically generated"/>
-                    <pic:cNvPicPr/>
-                  </pic:nvPicPr>
-                  <pic:blipFill>
-                    <a:blip r:embed="rId10">
-                      <a:extLst>
-                        <a:ext uri="{28A0092B-C50C-407E-A947-70E740481C1C}">
-                          <a14:useLocalDpi xmlns:a14="http://schemas.microsoft.com/office/drawing/2010/main" val="0"/>
-                        </a:ext>
-                      </a:extLst>
-                    </a:blip>
-                    <a:stretch>
-                      <a:fillRect/>
-                    </a:stretch>
-                  </pic:blipFill>
-                  <pic:spPr>
-                    <a:xfrm>
-                      <a:off x="0" y="0"/>
-                      <a:ext cx="5254261" cy="3940987"/>
-                    </a:xfrm>
-                    <a:prstGeom prst="rect">
-                      <a:avLst/>
-                    </a:prstGeom>
-                  </pic:spPr>
-                </pic:pic>
-              </a:graphicData>
-            </a:graphic>
-          </wp:inline>
-        </w:drawing>
-      </w:r>
-    </w:p>
-    <w:p>
-      <w:pPr>
-        <w:pStyle w:val="Caption"/>
-        <w:jc w:val="both"/>
-      </w:pPr>
-      <w:bookmarkStart w:id="9" w:name="_Ref158894667"/>
-      <w:bookmarkStart w:id="10" w:name="_Toc158899978"/>
-      <w:r>
-        <w:t xml:space="preserve">Figure </w:t>
-      </w:r>
-      <w:r>
-        <w:fldChar w:fldCharType="begin"/>
-      </w:r>
-      <w:r>
-        <w:instrText xml:space="preserve"> SEQ Figure \* ARABIC </w:instrText>
-      </w:r>
-      <w:r>
-        <w:fldChar w:fldCharType="separate"/>
-      </w:r>
-      <w:r>
-        <w:rPr>
-          <w:noProof/>
-        </w:rPr>
-        <w:t>3</w:t>
-      </w:r>
-      <w:r>
-        <w:fldChar w:fldCharType="end"/>
-      </w:r>
-      <w:bookmarkEnd w:id="9"/>
-      <w:r>
-        <w:t xml:space="preserve">: </w:t>
-      </w:r>
-      <w:r>
-        <w:t xml:space="preserve">Feature vs Disease Progression for </w:t>
-      </w:r>
-      <w:r>
-        <w:t>Weak</w:t>
-      </w:r>
-      <w:r>
-        <w:t xml:space="preserve"> Relationship</w:t>
-      </w:r>
-      <w:bookmarkEnd w:id="10"/>
-    </w:p>
-    <w:p>
-      <w:pPr>
-        <w:jc w:val="both"/>
-      </w:pPr>
-      <w:r>
-        <w:t xml:space="preserve">The </w:t>
-      </w:r>
-      <w:r>
-        <w:fldChar w:fldCharType="begin"/>
-      </w:r>
-      <w:r>
-        <w:instrText xml:space="preserve"> REF _Ref158894667 \h </w:instrText>
-      </w:r>
-      <w:r>
-        <w:fldChar w:fldCharType="separate"/>
-      </w:r>
-      <w:r>
-        <w:t xml:space="preserve">Figure </w:t>
-      </w:r>
-      <w:r>
-        <w:rPr>
-          <w:noProof/>
-        </w:rPr>
-        <w:t>3</w:t>
-      </w:r>
-      <w:r>
-        <w:fldChar w:fldCharType="end"/>
-      </w:r>
-      <w:r>
-        <w:t xml:space="preserve"> above represents the cluster plot for the weak relationship. For this plot the program has chosen Feature 1 to have this relationship among the other set of features.</w:t>
-      </w:r>
-    </w:p>
-    <w:p>
-      <w:pPr>
-        <w:pStyle w:val="Heading1"/>
-        <w:jc w:val="both"/>
-      </w:pPr>
-      <w:bookmarkStart w:id="11" w:name="_Toc158899945"/>
-      <w:r>
-        <w:t>Problem Statement 2</w:t>
-      </w:r>
-      <w:bookmarkEnd w:id="11"/>
-    </w:p>
-    <w:p>
-      <w:pPr>
-        <w:pStyle w:val="Heading2"/>
-        <w:jc w:val="both"/>
-      </w:pPr>
-      <w:bookmarkStart w:id="12" w:name="_Toc158899946"/>
-      <w:r>
-        <w:t>Question</w:t>
-      </w:r>
-      <w:bookmarkEnd w:id="12"/>
-    </w:p>
-    <w:p>
-      <w:pPr>
-        <w:jc w:val="both"/>
-      </w:pPr>
-      <w:r>
-        <w:t>A python code is expected that divided a dataset into three parts with the ratio: Training (70%), Validation (15%) and Testing (15%). It is imperative to note the value of the random state number so that the same program’s output can be verified.</w:t>
-      </w:r>
-    </w:p>
-    <w:p>
-      <w:pPr>
-        <w:jc w:val="both"/>
-      </w:pPr>
-    </w:p>
-    <w:p>
-      <w:pPr>
-        <w:pStyle w:val="Heading2"/>
-        <w:jc w:val="both"/>
-      </w:pPr>
-      <w:bookmarkStart w:id="13" w:name="_Toc158899947"/>
-      <w:r>
-        <w:t>Code</w:t>
-      </w:r>
-      <w:bookmarkEnd w:id="13"/>
-    </w:p>
-    <w:p>
-      <w:pPr>
-        <w:jc w:val="both"/>
-        <w:rPr>
-          <w:smallCaps/>
-          <w:color w:val="5A5A5A" w:themeColor="text1" w:themeTint="A5"/>
-        </w:rPr>
-      </w:pPr>
-      <w:r>
-        <w:rPr>
-          <w:rStyle w:val="SubtleReference"/>
-        </w:rPr>
-        <w:t>The entire code block for the</w:t>
-      </w:r>
-      <w:r>
-        <w:rPr>
-          <w:rStyle w:val="SubtleReference"/>
-        </w:rPr>
-        <w:t xml:space="preserve"> </w:t>
-      </w:r>
-      <w:r>
-        <w:rPr>
-          <w:rStyle w:val="SubtleReference"/>
-          <w:u w:val="single"/>
-        </w:rPr>
-        <w:fldChar w:fldCharType="begin"/>
-      </w:r>
-      <w:r>
-        <w:rPr>
-          <w:rStyle w:val="SubtleReference"/>
-          <w:u w:val="single"/>
-        </w:rPr>
-        <w:instrText xml:space="preserve"> REF _Ref158872630 \h  \* MERGEFORMAT </w:instrText>
-      </w:r>
-      <w:r>
-        <w:rPr>
-          <w:rStyle w:val="SubtleReference"/>
-          <w:u w:val="single"/>
-        </w:rPr>
-      </w:r>
-      <w:r>
-        <w:rPr>
-          <w:rStyle w:val="SubtleReference"/>
-          <w:u w:val="single"/>
-        </w:rPr>
-        <w:fldChar w:fldCharType="separate"/>
-      </w:r>
-      <w:r>
-        <w:rPr>
-          <w:rStyle w:val="SubtleReference"/>
-          <w:u w:val="single"/>
-        </w:rPr>
-        <w:t>Problem Statement 2</w:t>
-      </w:r>
-      <w:r>
-        <w:rPr>
-          <w:rStyle w:val="SubtleReference"/>
-          <w:u w:val="single"/>
-        </w:rPr>
-        <w:fldChar w:fldCharType="end"/>
-      </w:r>
-      <w:r>
-        <w:rPr>
-          <w:rStyle w:val="SubtleReference"/>
-        </w:rPr>
-        <w:t xml:space="preserve"> can</w:t>
-      </w:r>
-      <w:r>
-        <w:rPr>
-          <w:rStyle w:val="SubtleReference"/>
-        </w:rPr>
-        <w:t xml:space="preserve"> be found in the appendix of this document.</w:t>
-      </w:r>
-    </w:p>
-    <w:p>
-      <w:pPr>
-        <w:jc w:val="both"/>
-      </w:pPr>
-    </w:p>
-    <w:p>
-      <w:pPr>
-        <w:pStyle w:val="Heading2"/>
-        <w:jc w:val="both"/>
-      </w:pPr>
-      <w:bookmarkStart w:id="14" w:name="_Toc158899948"/>
-      <w:r>
-        <w:t>Output</w:t>
-      </w:r>
-      <w:bookmarkEnd w:id="14"/>
-    </w:p>
-    <w:p>
-      <w:r>
-        <w:rPr>
-          <w:noProof/>
-        </w:rPr>
-        <w:object w:dxaOrig="9020" w:dyaOrig="880" w14:anchorId="4C138D5B">
+        <w:object w:dxaOrig="9020" w:dyaOrig="3520" w14:anchorId="456050EE">
           <v:shapetype id="_x0000_t75" coordsize="21600,21600" o:spt="75" o:preferrelative="t" path="m@4@5l@4@11@9@11@9@5xe" filled="f" stroked="f">
             <v:stroke joinstyle="miter"/>
             <v:formulas>
@@ -3970,33 +3204,169 @@
             <v:path o:extrusionok="f" gradientshapeok="t" o:connecttype="rect"/>
             <o:lock v:ext="edit" aspectratio="t"/>
           </v:shapetype>
-          <v:shape id="_x0000_i1034" type="#_x0000_t75" alt="" style="width:451.1pt;height:44.25pt;mso-width-percent:0;mso-height-percent:0;mso-width-percent:0;mso-height-percent:0" o:ole="">
-            <v:imagedata r:id="rId11" o:title=""/>
+          <v:shape id="_x0000_i1037" type="#_x0000_t75" alt="" style="width:451.1pt;height:176.1pt;mso-width-percent:0;mso-height-percent:0;mso-width-percent:0;mso-height-percent:0" o:ole="">
+            <v:imagedata r:id="rId8" o:title=""/>
           </v:shape>
-          <o:OLEObject Type="Embed" ProgID="Word.Document.12" ShapeID="_x0000_i1034" DrawAspect="Content" ObjectID="_1770588637" r:id="rId12">
+          <o:OLEObject Type="Embed" ProgID="Word.Document.12" ShapeID="_x0000_i1037" DrawAspect="Content" ObjectID="_1770684468" r:id="rId9">
             <o:FieldCodes>\s</o:FieldCodes>
           </o:OLEObject>
         </w:object>
       </w:r>
     </w:p>
     <w:p>
-      <w:r>
-        <w:t xml:space="preserve">From the output derived it is understood that the code is working as intended. The code is implemented on the Breast Cancer Dataset from the </w:t>
-      </w:r>
-      <w:proofErr w:type="spellStart"/>
-      <w:r>
+      <w:pPr>
+        <w:jc w:val="both"/>
         <w:rPr>
-          <w:i/>
-          <w:iCs/>
+          <w:rStyle w:val="SubtleReference"/>
         </w:rPr>
-        <w:t>SKLearn</w:t>
-      </w:r>
-      <w:proofErr w:type="spellEnd"/>
-      <w:r>
-        <w:t xml:space="preserve"> repository. The code also ensures that the data split between training and validation, testing is entirely separate and there is no overlap.</w:t>
-      </w:r>
-    </w:p>
-    <w:p/>
+      </w:pPr>
+      <w:r>
+        <w:rPr>
+          <w:rStyle w:val="SubtleReference"/>
+        </w:rPr>
+        <w:t>The entire code block for the</w:t>
+      </w:r>
+      <w:r>
+        <w:rPr>
+          <w:rStyle w:val="SubtleReference"/>
+        </w:rPr>
+        <w:t xml:space="preserve"> </w:t>
+      </w:r>
+      <w:r>
+        <w:rPr>
+          <w:rStyle w:val="SubtleReference"/>
+        </w:rPr>
+        <w:t xml:space="preserve">Problem Statement </w:t>
+      </w:r>
+      <w:r>
+        <w:rPr>
+          <w:rStyle w:val="SubtleReference"/>
+        </w:rPr>
+        <w:t>1</w:t>
+      </w:r>
+      <w:r>
+        <w:rPr>
+          <w:rStyle w:val="SubtleReference"/>
+        </w:rPr>
+        <w:t xml:space="preserve"> </w:t>
+      </w:r>
+      <w:r>
+        <w:rPr>
+          <w:rStyle w:val="SubtleReference"/>
+        </w:rPr>
+        <w:t>can</w:t>
+      </w:r>
+      <w:r>
+        <w:rPr>
+          <w:rStyle w:val="SubtleReference"/>
+        </w:rPr>
+        <w:t xml:space="preserve"> be found in the appendix within the</w:t>
+      </w:r>
+      <w:r>
+        <w:rPr>
+          <w:rStyle w:val="SubtleReference"/>
+        </w:rPr>
+        <w:t xml:space="preserve"> </w:t>
+      </w:r>
+      <w:r>
+        <w:rPr>
+          <w:rStyle w:val="SubtleReference"/>
+          <w:u w:val="single"/>
+        </w:rPr>
+        <w:fldChar w:fldCharType="begin"/>
+      </w:r>
+      <w:r>
+        <w:rPr>
+          <w:rStyle w:val="SubtleReference"/>
+          <w:u w:val="single"/>
+        </w:rPr>
+        <w:instrText xml:space="preserve"> REF _Ref158077179 \h </w:instrText>
+      </w:r>
+      <w:r>
+        <w:rPr>
+          <w:rStyle w:val="SubtleReference"/>
+          <w:u w:val="single"/>
+        </w:rPr>
+      </w:r>
+      <w:r>
+        <w:rPr>
+          <w:rStyle w:val="SubtleReference"/>
+          <w:u w:val="single"/>
+        </w:rPr>
+        <w:instrText xml:space="preserve"> \* MERGEFORMAT </w:instrText>
+      </w:r>
+      <w:r>
+        <w:rPr>
+          <w:rStyle w:val="SubtleReference"/>
+          <w:u w:val="single"/>
+        </w:rPr>
+        <w:fldChar w:fldCharType="separate"/>
+      </w:r>
+      <w:r>
+        <w:rPr>
+          <w:rStyle w:val="SubtleReference"/>
+          <w:u w:val="single"/>
+        </w:rPr>
+        <w:t>Code 1</w:t>
+      </w:r>
+      <w:r>
+        <w:rPr>
+          <w:rStyle w:val="SubtleReference"/>
+          <w:u w:val="single"/>
+        </w:rPr>
+        <w:fldChar w:fldCharType="end"/>
+      </w:r>
+      <w:r>
+        <w:rPr>
+          <w:rStyle w:val="SubtleReference"/>
+        </w:rPr>
+        <w:t xml:space="preserve"> of this document.</w:t>
+      </w:r>
+    </w:p>
+    <w:p>
+      <w:pPr>
+        <w:pStyle w:val="Heading2"/>
+        <w:jc w:val="both"/>
+      </w:pPr>
+      <w:bookmarkStart w:id="5" w:name="_Toc158899944"/>
+      <w:r>
+        <w:t>Output</w:t>
+      </w:r>
+      <w:bookmarkEnd w:id="5"/>
+    </w:p>
+    <w:bookmarkStart w:id="6" w:name="_MON_1770680443"/>
+    <w:bookmarkEnd w:id="6"/>
+    <w:p>
+      <w:pPr>
+        <w:jc w:val="both"/>
+      </w:pPr>
+      <w:r>
+        <w:rPr>
+          <w:noProof/>
+        </w:rPr>
+        <w:object w:dxaOrig="9020" w:dyaOrig="2640" w14:anchorId="013E9B66">
+          <v:shape id="_x0000_i1036" type="#_x0000_t75" alt="" style="width:451.1pt;height:131.85pt;mso-width-percent:0;mso-height-percent:0;mso-width-percent:0;mso-height-percent:0" o:ole="">
+            <v:imagedata r:id="rId10" o:title=""/>
+          </v:shape>
+          <o:OLEObject Type="Embed" ProgID="Word.Document.12" ShapeID="_x0000_i1036" DrawAspect="Content" ObjectID="_1770684469" r:id="rId11">
+            <o:FieldCodes>\s</o:FieldCodes>
+          </o:OLEObject>
+        </w:object>
+      </w:r>
+    </w:p>
+    <w:p>
+      <w:pPr>
+        <w:jc w:val="both"/>
+      </w:pPr>
+      <w:r>
+        <w:t>The above output clearly identifies the total number of samples in the Wisconsin Breast Cancer Dataset which is 569 and the number of samples divided for Training and Validation is 455 i.e. 80% (79.96%). And the number of samples divided for Testing is 114 i.e. 20% (20.03%). The random state value provided for the split is given as 19.</w:t>
+      </w:r>
+    </w:p>
+    <w:p>
+      <w:pPr>
+        <w:jc w:val="both"/>
+      </w:pPr>
+    </w:p>
     <w:tbl>
       <w:tblPr>
         <w:tblStyle w:val="TableGrid"/>
@@ -4015,7 +3385,7 @@
           </w:tcPr>
           <w:p>
             <w:pPr>
-              <w:jc w:val="center"/>
+              <w:jc w:val="both"/>
               <w:rPr>
                 <w:b/>
                 <w:bCs/>
@@ -4036,7 +3406,7 @@
           </w:tcPr>
           <w:p>
             <w:pPr>
-              <w:jc w:val="center"/>
+              <w:jc w:val="both"/>
               <w:rPr>
                 <w:b/>
                 <w:bCs/>
@@ -4057,7 +3427,7 @@
           </w:tcPr>
           <w:p>
             <w:pPr>
-              <w:jc w:val="center"/>
+              <w:jc w:val="both"/>
               <w:rPr>
                 <w:b/>
                 <w:bCs/>
@@ -4080,10 +3450,13 @@
           </w:tcPr>
           <w:p>
             <w:pPr>
-              <w:jc w:val="center"/>
+              <w:jc w:val="both"/>
             </w:pPr>
             <w:r>
               <w:t>Training</w:t>
+            </w:r>
+            <w:r>
+              <w:t xml:space="preserve"> and Validation</w:t>
             </w:r>
           </w:p>
         </w:tc>
@@ -4093,10 +3466,13 @@
           </w:tcPr>
           <w:p>
             <w:pPr>
-              <w:jc w:val="center"/>
+              <w:jc w:val="both"/>
             </w:pPr>
             <w:r>
-              <w:t>70%</w:t>
+              <w:t>8</w:t>
+            </w:r>
+            <w:r>
+              <w:t>0%</w:t>
             </w:r>
           </w:p>
         </w:tc>
@@ -4106,10 +3482,10 @@
           </w:tcPr>
           <w:p>
             <w:pPr>
-              <w:jc w:val="center"/>
+              <w:jc w:val="both"/>
             </w:pPr>
             <w:r>
-              <w:t>398</w:t>
+              <w:t>455</w:t>
             </w:r>
           </w:p>
         </w:tc>
@@ -4121,11 +3497,10 @@
           </w:tcPr>
           <w:p>
             <w:pPr>
-              <w:jc w:val="center"/>
+              <w:jc w:val="both"/>
             </w:pPr>
             <w:r>
-              <w:lastRenderedPageBreak/>
-              <w:t>Validation</w:t>
+              <w:t>Testing</w:t>
             </w:r>
           </w:p>
         </w:tc>
@@ -4135,10 +3510,13 @@
           </w:tcPr>
           <w:p>
             <w:pPr>
-              <w:jc w:val="center"/>
+              <w:jc w:val="both"/>
             </w:pPr>
             <w:r>
-              <w:t>15%</w:t>
+              <w:t>2</w:t>
+            </w:r>
+            <w:r>
+              <w:t>5%</w:t>
             </w:r>
           </w:p>
         </w:tc>
@@ -4148,10 +3526,349 @@
           </w:tcPr>
           <w:p>
             <w:pPr>
+              <w:jc w:val="both"/>
+            </w:pPr>
+            <w:r>
+              <w:t>114</w:t>
+            </w:r>
+          </w:p>
+        </w:tc>
+      </w:tr>
+    </w:tbl>
+    <w:p>
+      <w:pPr>
+        <w:pStyle w:val="Caption"/>
+      </w:pPr>
+      <w:bookmarkStart w:id="7" w:name="_Toc158899945"/>
+    </w:p>
+    <w:p>
+      <w:pPr>
+        <w:pStyle w:val="Caption"/>
+      </w:pPr>
+      <w:bookmarkStart w:id="8" w:name="_Toc160069853"/>
+      <w:r>
+        <w:t xml:space="preserve">Table </w:t>
+      </w:r>
+      <w:r>
+        <w:fldChar w:fldCharType="begin"/>
+      </w:r>
+      <w:r>
+        <w:instrText xml:space="preserve"> SEQ Table \* ARABIC </w:instrText>
+      </w:r>
+      <w:r>
+        <w:fldChar w:fldCharType="separate"/>
+      </w:r>
+      <w:r>
+        <w:rPr>
+          <w:noProof/>
+        </w:rPr>
+        <w:t>1</w:t>
+      </w:r>
+      <w:r>
+        <w:fldChar w:fldCharType="end"/>
+      </w:r>
+      <w:r>
+        <w:t xml:space="preserve">: </w:t>
+      </w:r>
+      <w:r>
+        <w:t>Split of Data into Training</w:t>
+      </w:r>
+      <w:r>
+        <w:t xml:space="preserve">, </w:t>
+      </w:r>
+      <w:r>
+        <w:t>Validation and Testing with values.</w:t>
+      </w:r>
+      <w:bookmarkEnd w:id="8"/>
+    </w:p>
+    <w:p>
+      <w:pPr>
+        <w:pStyle w:val="Heading1"/>
+        <w:jc w:val="both"/>
+      </w:pPr>
+      <w:r>
+        <w:lastRenderedPageBreak/>
+        <w:t>Problem Statement 2</w:t>
+      </w:r>
+      <w:bookmarkEnd w:id="7"/>
+    </w:p>
+    <w:p>
+      <w:pPr>
+        <w:pStyle w:val="Heading2"/>
+        <w:jc w:val="both"/>
+      </w:pPr>
+      <w:bookmarkStart w:id="9" w:name="_Toc158899946"/>
+      <w:r>
+        <w:t>Question</w:t>
+      </w:r>
+      <w:bookmarkEnd w:id="9"/>
+    </w:p>
+    <w:p>
+      <w:r>
+        <w:t xml:space="preserve">The requirement here is to either create an additional split for the validation sub-dataset or to use cross validation technique </w:t>
+      </w:r>
+      <w:r>
+        <w:t>to</w:t>
+      </w:r>
+      <w:r>
+        <w:t xml:space="preserve"> tune the overall program’s MLP Hyperparameters.</w:t>
+      </w:r>
+    </w:p>
+    <w:p>
+      <w:pPr>
+        <w:pStyle w:val="Heading2"/>
+        <w:jc w:val="both"/>
+      </w:pPr>
+      <w:bookmarkStart w:id="10" w:name="_Toc158899947"/>
+      <w:r>
+        <w:t>Code</w:t>
+      </w:r>
+      <w:bookmarkEnd w:id="10"/>
+      <w:r>
+        <w:t xml:space="preserve"> Snippet</w:t>
+      </w:r>
+    </w:p>
+    <w:p>
+      <w:pPr>
+        <w:jc w:val="both"/>
+      </w:pPr>
+      <w:r>
+        <w:t>The following is the code snippet for the question given:</w:t>
+      </w:r>
+    </w:p>
+    <w:bookmarkStart w:id="11" w:name="_MON_1770682418"/>
+    <w:bookmarkEnd w:id="11"/>
+    <w:p>
+      <w:r>
+        <w:rPr>
+          <w:noProof/>
+        </w:rPr>
+        <w:object w:dxaOrig="9020" w:dyaOrig="2440" w14:anchorId="6BE13A5D">
+          <v:shape id="_x0000_i1035" type="#_x0000_t75" alt="" style="width:451.1pt;height:122.3pt;mso-width-percent:0;mso-height-percent:0;mso-width-percent:0;mso-height-percent:0" o:ole="">
+            <v:imagedata r:id="rId12" o:title=""/>
+          </v:shape>
+          <o:OLEObject Type="Embed" ProgID="Word.Document.12" ShapeID="_x0000_i1035" DrawAspect="Content" ObjectID="_1770684470" r:id="rId13">
+            <o:FieldCodes>\s</o:FieldCodes>
+          </o:OLEObject>
+        </w:object>
+      </w:r>
+    </w:p>
+    <w:p>
+      <w:pPr>
+        <w:jc w:val="both"/>
+        <w:rPr>
+          <w:smallCaps/>
+          <w:color w:val="5A5A5A" w:themeColor="text1" w:themeTint="A5"/>
+        </w:rPr>
+      </w:pPr>
+      <w:r>
+        <w:rPr>
+          <w:rStyle w:val="SubtleReference"/>
+        </w:rPr>
+        <w:t>The entire code block for the</w:t>
+      </w:r>
+      <w:r>
+        <w:rPr>
+          <w:rStyle w:val="SubtleReference"/>
+        </w:rPr>
+        <w:t xml:space="preserve"> </w:t>
+      </w:r>
+      <w:r>
+        <w:rPr>
+          <w:rStyle w:val="SubtleReference"/>
+        </w:rPr>
+        <w:t xml:space="preserve">Problem Statement 2 </w:t>
+      </w:r>
+      <w:r>
+        <w:rPr>
+          <w:rStyle w:val="SubtleReference"/>
+        </w:rPr>
+        <w:t>can</w:t>
+      </w:r>
+      <w:r>
+        <w:rPr>
+          <w:rStyle w:val="SubtleReference"/>
+        </w:rPr>
+        <w:t xml:space="preserve"> be found in the</w:t>
+      </w:r>
+      <w:r>
+        <w:rPr>
+          <w:rStyle w:val="SubtleReference"/>
+        </w:rPr>
+        <w:t xml:space="preserve"> appendix within the</w:t>
+      </w:r>
+      <w:r>
+        <w:rPr>
+          <w:rStyle w:val="SubtleReference"/>
+        </w:rPr>
+        <w:t xml:space="preserve"> </w:t>
+      </w:r>
+      <w:r>
+        <w:rPr>
+          <w:rStyle w:val="SubtleReference"/>
+          <w:u w:val="single"/>
+        </w:rPr>
+        <w:fldChar w:fldCharType="begin"/>
+      </w:r>
+      <w:r>
+        <w:rPr>
+          <w:rStyle w:val="SubtleReference"/>
+          <w:u w:val="single"/>
+        </w:rPr>
+        <w:instrText xml:space="preserve"> REF _Ref158077179 \h </w:instrText>
+      </w:r>
+      <w:r>
+        <w:rPr>
+          <w:rStyle w:val="SubtleReference"/>
+          <w:u w:val="single"/>
+        </w:rPr>
+      </w:r>
+      <w:r>
+        <w:rPr>
+          <w:rStyle w:val="SubtleReference"/>
+          <w:u w:val="single"/>
+        </w:rPr>
+        <w:instrText xml:space="preserve"> \* MERGEFORMAT </w:instrText>
+      </w:r>
+      <w:r>
+        <w:rPr>
+          <w:rStyle w:val="SubtleReference"/>
+          <w:u w:val="single"/>
+        </w:rPr>
+        <w:fldChar w:fldCharType="separate"/>
+      </w:r>
+      <w:r>
+        <w:rPr>
+          <w:rStyle w:val="SubtleReference"/>
+          <w:u w:val="single"/>
+        </w:rPr>
+        <w:t>C</w:t>
+      </w:r>
+      <w:r>
+        <w:rPr>
+          <w:rStyle w:val="SubtleReference"/>
+          <w:u w:val="single"/>
+        </w:rPr>
+        <w:t>o</w:t>
+      </w:r>
+      <w:r>
+        <w:rPr>
+          <w:rStyle w:val="SubtleReference"/>
+          <w:u w:val="single"/>
+        </w:rPr>
+        <w:t>de 1</w:t>
+      </w:r>
+      <w:r>
+        <w:rPr>
+          <w:rStyle w:val="SubtleReference"/>
+          <w:u w:val="single"/>
+        </w:rPr>
+        <w:fldChar w:fldCharType="end"/>
+      </w:r>
+      <w:r>
+        <w:rPr>
+          <w:rStyle w:val="SubtleReference"/>
+        </w:rPr>
+        <w:t xml:space="preserve"> </w:t>
+      </w:r>
+      <w:r>
+        <w:rPr>
+          <w:rStyle w:val="SubtleReference"/>
+        </w:rPr>
+        <w:t>of this document.</w:t>
+      </w:r>
+    </w:p>
+    <w:p>
+      <w:pPr>
+        <w:pStyle w:val="Heading2"/>
+        <w:jc w:val="both"/>
+      </w:pPr>
+      <w:bookmarkStart w:id="12" w:name="_Toc158899948"/>
+      <w:r>
+        <w:t>Output</w:t>
+      </w:r>
+      <w:bookmarkEnd w:id="12"/>
+    </w:p>
+    <w:p>
+      <w:r>
+        <w:rPr>
+          <w:noProof/>
+        </w:rPr>
+        <w:object w:dxaOrig="9020" w:dyaOrig="2060" w14:anchorId="2DAE2CDA">
+          <v:shape id="_x0000_i1034" type="#_x0000_t75" alt="" style="width:451.1pt;height:103.25pt;mso-width-percent:0;mso-height-percent:0;mso-width-percent:0;mso-height-percent:0" o:ole="">
+            <v:imagedata r:id="rId14" o:title=""/>
+          </v:shape>
+          <o:OLEObject Type="Embed" ProgID="Word.Document.12" ShapeID="_x0000_i1034" DrawAspect="Content" ObjectID="_1770684471" r:id="rId15">
+            <o:FieldCodes>\s</o:FieldCodes>
+          </o:OLEObject>
+        </w:object>
+      </w:r>
+    </w:p>
+    <w:p>
+      <w:pPr>
+        <w:jc w:val="both"/>
+      </w:pPr>
+      <w:r>
+        <w:t>The output at first displays the cross-validation scores with a cross validation count of number of folds is given as 10. This means that the validation subset is divided into 10 equal folds and each fold is compared with the remaining 9 other to evaluate the model’s performance based on 10 iterations (in this case). The average value of these 10-fold iterations is also displayed and the value obtained here is 0.9035. This shows that the model is already leaning on a good learning curve.</w:t>
+      </w:r>
+    </w:p>
+    <w:p>
+      <w:pPr>
+        <w:jc w:val="both"/>
+      </w:pPr>
+    </w:p>
+    <w:tbl>
+      <w:tblPr>
+        <w:tblStyle w:val="TableGrid"/>
+        <w:tblW w:w="0" w:type="auto"/>
+        <w:tblLook w:val="04A0" w:firstRow="1" w:lastRow="0" w:firstColumn="1" w:lastColumn="0" w:noHBand="0" w:noVBand="1"/>
+      </w:tblPr>
+      <w:tblGrid>
+        <w:gridCol w:w="3005"/>
+        <w:gridCol w:w="3005"/>
+      </w:tblGrid>
+      <w:tr>
+        <w:tc>
+          <w:tcPr>
+            <w:tcW w:w="3005" w:type="dxa"/>
+            <w:vAlign w:val="center"/>
+          </w:tcPr>
+          <w:p>
+            <w:pPr>
               <w:jc w:val="center"/>
+              <w:rPr>
+                <w:b/>
+                <w:bCs/>
+              </w:rPr>
             </w:pPr>
             <w:r>
-              <w:t>85</w:t>
+              <w:rPr>
+                <w:b/>
+                <w:bCs/>
+              </w:rPr>
+              <w:t>Iteration Count</w:t>
+            </w:r>
+          </w:p>
+        </w:tc>
+        <w:tc>
+          <w:tcPr>
+            <w:tcW w:w="3005" w:type="dxa"/>
+            <w:vAlign w:val="center"/>
+          </w:tcPr>
+          <w:p>
+            <w:pPr>
+              <w:jc w:val="center"/>
+              <w:rPr>
+                <w:b/>
+                <w:bCs/>
+              </w:rPr>
+            </w:pPr>
+            <w:r>
+              <w:rPr>
+                <w:b/>
+                <w:bCs/>
+              </w:rPr>
+              <w:t>Cross Validation Scores</w:t>
             </w:r>
           </w:p>
         </w:tc>
@@ -4160,203 +3877,598 @@
         <w:tc>
           <w:tcPr>
             <w:tcW w:w="3005" w:type="dxa"/>
+            <w:vAlign w:val="center"/>
           </w:tcPr>
           <w:p>
             <w:pPr>
               <w:jc w:val="center"/>
             </w:pPr>
             <w:r>
-              <w:t>Testing</w:t>
+              <w:t>1</w:t>
             </w:r>
           </w:p>
         </w:tc>
         <w:tc>
           <w:tcPr>
             <w:tcW w:w="3005" w:type="dxa"/>
+            <w:vAlign w:val="center"/>
           </w:tcPr>
           <w:p>
             <w:pPr>
               <w:jc w:val="center"/>
             </w:pPr>
             <w:r>
-              <w:t>15%</w:t>
+              <w:t>0.95652174</w:t>
             </w:r>
           </w:p>
         </w:tc>
+      </w:tr>
+      <w:tr>
         <w:tc>
           <w:tcPr>
-            <w:tcW w:w="3006" w:type="dxa"/>
+            <w:tcW w:w="3005" w:type="dxa"/>
+            <w:vAlign w:val="center"/>
           </w:tcPr>
           <w:p>
             <w:pPr>
               <w:jc w:val="center"/>
             </w:pPr>
             <w:r>
-              <w:t>86</w:t>
+              <w:t>2</w:t>
+            </w:r>
+          </w:p>
+        </w:tc>
+        <w:tc>
+          <w:tcPr>
+            <w:tcW w:w="3005" w:type="dxa"/>
+            <w:vAlign w:val="center"/>
+          </w:tcPr>
+          <w:p>
+            <w:pPr>
+              <w:jc w:val="center"/>
+            </w:pPr>
+            <w:r>
+              <w:t>0.86956522</w:t>
+            </w:r>
+          </w:p>
+        </w:tc>
+      </w:tr>
+      <w:tr>
+        <w:tc>
+          <w:tcPr>
+            <w:tcW w:w="3005" w:type="dxa"/>
+            <w:vAlign w:val="center"/>
+          </w:tcPr>
+          <w:p>
+            <w:pPr>
+              <w:jc w:val="center"/>
+            </w:pPr>
+            <w:r>
+              <w:t>3</w:t>
+            </w:r>
+          </w:p>
+        </w:tc>
+        <w:tc>
+          <w:tcPr>
+            <w:tcW w:w="3005" w:type="dxa"/>
+            <w:vAlign w:val="center"/>
+          </w:tcPr>
+          <w:p>
+            <w:pPr>
+              <w:jc w:val="center"/>
+            </w:pPr>
+            <w:r>
+              <w:t>0.89130435</w:t>
+            </w:r>
+          </w:p>
+        </w:tc>
+      </w:tr>
+      <w:tr>
+        <w:tc>
+          <w:tcPr>
+            <w:tcW w:w="3005" w:type="dxa"/>
+            <w:vAlign w:val="center"/>
+          </w:tcPr>
+          <w:p>
+            <w:pPr>
+              <w:jc w:val="center"/>
+            </w:pPr>
+            <w:r>
+              <w:t>4</w:t>
+            </w:r>
+          </w:p>
+        </w:tc>
+        <w:tc>
+          <w:tcPr>
+            <w:tcW w:w="3005" w:type="dxa"/>
+            <w:vAlign w:val="center"/>
+          </w:tcPr>
+          <w:p>
+            <w:pPr>
+              <w:jc w:val="center"/>
+            </w:pPr>
+            <w:r>
+              <w:t>0.80434783</w:t>
+            </w:r>
+          </w:p>
+        </w:tc>
+      </w:tr>
+      <w:tr>
+        <w:tc>
+          <w:tcPr>
+            <w:tcW w:w="3005" w:type="dxa"/>
+            <w:vAlign w:val="center"/>
+          </w:tcPr>
+          <w:p>
+            <w:pPr>
+              <w:jc w:val="center"/>
+            </w:pPr>
+            <w:r>
+              <w:t>5</w:t>
+            </w:r>
+          </w:p>
+        </w:tc>
+        <w:tc>
+          <w:tcPr>
+            <w:tcW w:w="3005" w:type="dxa"/>
+            <w:vAlign w:val="center"/>
+          </w:tcPr>
+          <w:p>
+            <w:pPr>
+              <w:jc w:val="center"/>
+            </w:pPr>
+            <w:r>
+              <w:t>0.89130435</w:t>
+            </w:r>
+          </w:p>
+        </w:tc>
+      </w:tr>
+      <w:tr>
+        <w:tc>
+          <w:tcPr>
+            <w:tcW w:w="3005" w:type="dxa"/>
+            <w:vAlign w:val="center"/>
+          </w:tcPr>
+          <w:p>
+            <w:pPr>
+              <w:jc w:val="center"/>
+            </w:pPr>
+            <w:r>
+              <w:t>6</w:t>
+            </w:r>
+          </w:p>
+        </w:tc>
+        <w:tc>
+          <w:tcPr>
+            <w:tcW w:w="3005" w:type="dxa"/>
+            <w:vAlign w:val="center"/>
+          </w:tcPr>
+          <w:p>
+            <w:pPr>
+              <w:jc w:val="center"/>
+            </w:pPr>
+            <w:r>
+              <w:t>0.95555556</w:t>
+            </w:r>
+          </w:p>
+        </w:tc>
+      </w:tr>
+      <w:tr>
+        <w:tc>
+          <w:tcPr>
+            <w:tcW w:w="3005" w:type="dxa"/>
+            <w:vAlign w:val="center"/>
+          </w:tcPr>
+          <w:p>
+            <w:pPr>
+              <w:jc w:val="center"/>
+            </w:pPr>
+            <w:r>
+              <w:t>7</w:t>
+            </w:r>
+          </w:p>
+        </w:tc>
+        <w:tc>
+          <w:tcPr>
+            <w:tcW w:w="3005" w:type="dxa"/>
+            <w:vAlign w:val="center"/>
+          </w:tcPr>
+          <w:p>
+            <w:pPr>
+              <w:jc w:val="center"/>
+            </w:pPr>
+            <w:r>
+              <w:t>0.91111111</w:t>
+            </w:r>
+          </w:p>
+        </w:tc>
+      </w:tr>
+      <w:tr>
+        <w:tc>
+          <w:tcPr>
+            <w:tcW w:w="3005" w:type="dxa"/>
+            <w:vAlign w:val="center"/>
+          </w:tcPr>
+          <w:p>
+            <w:pPr>
+              <w:jc w:val="center"/>
+            </w:pPr>
+            <w:r>
+              <w:t>8</w:t>
+            </w:r>
+          </w:p>
+        </w:tc>
+        <w:tc>
+          <w:tcPr>
+            <w:tcW w:w="3005" w:type="dxa"/>
+            <w:vAlign w:val="center"/>
+          </w:tcPr>
+          <w:p>
+            <w:pPr>
+              <w:jc w:val="center"/>
+            </w:pPr>
+            <w:r>
+              <w:t>0.91111111</w:t>
+            </w:r>
+          </w:p>
+        </w:tc>
+      </w:tr>
+      <w:tr>
+        <w:tc>
+          <w:tcPr>
+            <w:tcW w:w="3005" w:type="dxa"/>
+            <w:vAlign w:val="center"/>
+          </w:tcPr>
+          <w:p>
+            <w:pPr>
+              <w:jc w:val="center"/>
+            </w:pPr>
+            <w:r>
+              <w:t>9</w:t>
+            </w:r>
+          </w:p>
+        </w:tc>
+        <w:tc>
+          <w:tcPr>
+            <w:tcW w:w="3005" w:type="dxa"/>
+            <w:vAlign w:val="center"/>
+          </w:tcPr>
+          <w:p>
+            <w:pPr>
+              <w:jc w:val="center"/>
+            </w:pPr>
+            <w:r>
+              <w:t>0.88888889</w:t>
+            </w:r>
+          </w:p>
+        </w:tc>
+      </w:tr>
+      <w:tr>
+        <w:tc>
+          <w:tcPr>
+            <w:tcW w:w="3005" w:type="dxa"/>
+            <w:tcBorders>
+              <w:bottom w:val="double" w:sz="4" w:space="0" w:color="auto"/>
+            </w:tcBorders>
+            <w:vAlign w:val="center"/>
+          </w:tcPr>
+          <w:p>
+            <w:pPr>
+              <w:jc w:val="center"/>
+            </w:pPr>
+            <w:r>
+              <w:t>10</w:t>
+            </w:r>
+          </w:p>
+        </w:tc>
+        <w:tc>
+          <w:tcPr>
+            <w:tcW w:w="3005" w:type="dxa"/>
+            <w:tcBorders>
+              <w:bottom w:val="double" w:sz="4" w:space="0" w:color="auto"/>
+            </w:tcBorders>
+            <w:vAlign w:val="center"/>
+          </w:tcPr>
+          <w:p>
+            <w:pPr>
+              <w:jc w:val="center"/>
+            </w:pPr>
+            <w:r>
+              <w:t>0.95555556</w:t>
+            </w:r>
+          </w:p>
+        </w:tc>
+      </w:tr>
+      <w:tr>
+        <w:tc>
+          <w:tcPr>
+            <w:tcW w:w="3005" w:type="dxa"/>
+            <w:tcBorders>
+              <w:top w:val="double" w:sz="4" w:space="0" w:color="auto"/>
+              <w:left w:val="double" w:sz="4" w:space="0" w:color="auto"/>
+              <w:bottom w:val="double" w:sz="4" w:space="0" w:color="auto"/>
+            </w:tcBorders>
+            <w:vAlign w:val="center"/>
+          </w:tcPr>
+          <w:p>
+            <w:pPr>
+              <w:jc w:val="center"/>
+              <w:rPr>
+                <w:b/>
+                <w:bCs/>
+              </w:rPr>
+            </w:pPr>
+            <w:r>
+              <w:rPr>
+                <w:b/>
+                <w:bCs/>
+              </w:rPr>
+              <w:t>Average</w:t>
+            </w:r>
+          </w:p>
+        </w:tc>
+        <w:tc>
+          <w:tcPr>
+            <w:tcW w:w="3005" w:type="dxa"/>
+            <w:tcBorders>
+              <w:top w:val="double" w:sz="4" w:space="0" w:color="auto"/>
+              <w:bottom w:val="double" w:sz="4" w:space="0" w:color="auto"/>
+              <w:right w:val="double" w:sz="4" w:space="0" w:color="auto"/>
+            </w:tcBorders>
+            <w:vAlign w:val="center"/>
+          </w:tcPr>
+          <w:p>
+            <w:pPr>
+              <w:jc w:val="center"/>
+              <w:rPr>
+                <w:b/>
+                <w:bCs/>
+              </w:rPr>
+            </w:pPr>
+            <w:r>
+              <w:rPr>
+                <w:b/>
+                <w:bCs/>
+              </w:rPr>
+              <w:t>0.9035265700483093</w:t>
             </w:r>
           </w:p>
         </w:tc>
       </w:tr>
     </w:tbl>
-    <w:p/>
-    <w:p>
-      <w:r>
-        <w:t xml:space="preserve">From the above table, it can be inferred that the total number of rows (samples) in the data is </w:t>
-      </w:r>
-      <m:oMath>
-        <m:r>
-          <w:rPr>
-            <w:rFonts w:ascii="Cambria Math" w:hAnsi="Cambria Math"/>
-          </w:rPr>
-          <m:t>398+85+86=569</m:t>
-        </m:r>
-      </m:oMath>
+    <w:p>
+      <w:pPr>
+        <w:pStyle w:val="Caption"/>
+      </w:pPr>
+    </w:p>
+    <w:p>
+      <w:pPr>
+        <w:pStyle w:val="Caption"/>
+      </w:pPr>
+      <w:bookmarkStart w:id="13" w:name="_Toc160069854"/>
+      <w:r>
+        <w:t xml:space="preserve">Table </w:t>
+      </w:r>
+      <w:r>
+        <w:fldChar w:fldCharType="begin"/>
+      </w:r>
+      <w:r>
+        <w:instrText xml:space="preserve"> SEQ Table \* ARABIC </w:instrText>
+      </w:r>
+      <w:r>
+        <w:fldChar w:fldCharType="separate"/>
+      </w:r>
       <w:r>
         <w:rPr>
-          <w:rFonts w:eastAsiaTheme="minorEastAsia"/>
+          <w:noProof/>
         </w:rPr>
-        <w:t xml:space="preserve"> which matches with the overall data samples available in the dataset. Also, 70% of 569 is 398 and 15% of 569 is 85 or 86 based on the selection of either floor or ceiling.</w:t>
-      </w:r>
+        <w:t>2</w:t>
+      </w:r>
+      <w:r>
+        <w:fldChar w:fldCharType="end"/>
+      </w:r>
+      <w:r>
+        <w:t>: Cross-Validation Scores for each iteration and the average.</w:t>
+      </w:r>
+      <w:bookmarkEnd w:id="13"/>
     </w:p>
     <w:p>
       <w:pPr>
         <w:pStyle w:val="Heading1"/>
         <w:jc w:val="both"/>
       </w:pPr>
-      <w:bookmarkStart w:id="15" w:name="_Toc158899949"/>
-      <w:r>
+      <w:bookmarkStart w:id="14" w:name="_Toc158899949"/>
+      <w:r>
+        <w:lastRenderedPageBreak/>
         <w:t>Problem Statement 3</w:t>
       </w:r>
+      <w:bookmarkEnd w:id="14"/>
+    </w:p>
+    <w:p>
+      <w:pPr>
+        <w:pStyle w:val="Heading2"/>
+        <w:jc w:val="both"/>
+      </w:pPr>
+      <w:bookmarkStart w:id="15" w:name="_Toc158899950"/>
+      <w:r>
+        <w:t>Question</w:t>
+      </w:r>
       <w:bookmarkEnd w:id="15"/>
     </w:p>
     <w:p>
       <w:pPr>
+        <w:jc w:val="both"/>
+      </w:pPr>
+      <w:r>
+        <w:t>The expectation with this question is to provide a procedure to document the design process and to identify and mention the tradeoffs considered in using a MLPClassifier.</w:t>
+      </w:r>
+    </w:p>
+    <w:p>
+      <w:pPr>
         <w:pStyle w:val="Heading2"/>
         <w:jc w:val="both"/>
       </w:pPr>
-      <w:bookmarkStart w:id="16" w:name="_Toc158899950"/>
-      <w:r>
-        <w:t>Question</w:t>
+      <w:r>
+        <w:t>Design Process Procedure</w:t>
+      </w:r>
+    </w:p>
+    <w:p>
+      <w:pPr>
+        <w:jc w:val="both"/>
+      </w:pPr>
+      <w:r>
+        <w:t>The following are the general steps involved</w:t>
+      </w:r>
+      <w:r>
+        <w:t xml:space="preserve"> (along with short descriptions in relation to the Project 3 fulfillment) </w:t>
+      </w:r>
+      <w:r>
+        <w:t>in the establishment of design as a precursor to the MLPClassifier:</w:t>
+      </w:r>
+    </w:p>
+    <w:p>
+      <w:pPr>
+        <w:jc w:val="both"/>
+      </w:pPr>
+    </w:p>
+    <w:p>
+      <w:pPr>
+        <w:pStyle w:val="ListParagraph"/>
+        <w:numPr>
+          <w:ilvl w:val="0"/>
+          <w:numId w:val="34"/>
+        </w:numPr>
+        <w:jc w:val="both"/>
+      </w:pPr>
+      <w:r>
+        <w:t>Problem Definition:</w:t>
+      </w:r>
+    </w:p>
+    <w:p>
+      <w:pPr>
+        <w:jc w:val="both"/>
+      </w:pPr>
+      <w:r>
+        <w:t>In this case, the problems are clearly defined in what is to be achieved along with the necessary inputs (Ex. Choice of Dataset), procedural steps and the necessary outputs (Ex. MLP and Cross Validation scores).</w:t>
+      </w:r>
+    </w:p>
+    <w:p>
+      <w:pPr>
+        <w:jc w:val="both"/>
+      </w:pPr>
+    </w:p>
+    <w:p>
+      <w:pPr>
+        <w:pStyle w:val="ListParagraph"/>
+        <w:numPr>
+          <w:ilvl w:val="0"/>
+          <w:numId w:val="34"/>
+        </w:numPr>
+        <w:jc w:val="both"/>
+      </w:pPr>
+      <w:r>
+        <w:t>Data Collection and Preprocessing:</w:t>
+      </w:r>
+    </w:p>
+    <w:p>
+      <w:pPr>
+        <w:jc w:val="both"/>
+      </w:pPr>
+      <w:r>
+        <w:t>This step involved prepping the data (cleaning, normalization etc.) before operations can be done using it. However, in this case, since we are already using a prepped dataset such as the Wisconsin Breast Cancer Dataset from the Sklearn dataset library, it is directly used for operations.</w:t>
+      </w:r>
+    </w:p>
+    <w:p>
+      <w:pPr>
+        <w:jc w:val="both"/>
+      </w:pPr>
+    </w:p>
+    <w:p>
+      <w:pPr>
+        <w:pStyle w:val="ListParagraph"/>
+        <w:numPr>
+          <w:ilvl w:val="0"/>
+          <w:numId w:val="34"/>
+        </w:numPr>
+        <w:jc w:val="both"/>
+      </w:pPr>
+      <w:r>
+        <w:t>Model Architecture:</w:t>
+      </w:r>
+    </w:p>
+    <w:p>
+      <w:pPr>
+        <w:jc w:val="both"/>
+      </w:pPr>
+      <w:r>
+        <w:t xml:space="preserve">The model architecture focusses on the finer details of how the data is to be analyzed based on a certain set of hyperparameters such as number of layers with the number of neurons in each layer along with the number of epochs that is to be conducted </w:t>
+      </w:r>
+      <w:r>
+        <w:t>et al.</w:t>
+      </w:r>
+    </w:p>
+    <w:p>
+      <w:pPr>
+        <w:jc w:val="both"/>
+      </w:pPr>
+    </w:p>
+    <w:p>
+      <w:pPr>
+        <w:pStyle w:val="ListParagraph"/>
+        <w:numPr>
+          <w:ilvl w:val="0"/>
+          <w:numId w:val="34"/>
+        </w:numPr>
+        <w:jc w:val="both"/>
+      </w:pPr>
+      <w:r>
+        <w:t>Training and Hyperparameter tuning:</w:t>
+      </w:r>
+    </w:p>
+    <w:p>
+      <w:pPr>
+        <w:jc w:val="both"/>
+      </w:pPr>
+      <w:r>
+        <w:t xml:space="preserve">This stage of the process trains the model from the split training sub-dataset and tuning the hyperparameters such as the number of neurons, learning rate etc. The usage of cross validation technique is also considered for hyperparameter to achieve the best score for the model. </w:t>
+      </w:r>
+    </w:p>
+    <w:p>
+      <w:pPr>
+        <w:jc w:val="both"/>
+      </w:pPr>
+    </w:p>
+    <w:p>
+      <w:pPr>
+        <w:pStyle w:val="ListParagraph"/>
+        <w:numPr>
+          <w:ilvl w:val="0"/>
+          <w:numId w:val="34"/>
+        </w:numPr>
+        <w:jc w:val="both"/>
+      </w:pPr>
+      <w:r>
+        <w:t>Model Evaluation:</w:t>
+      </w:r>
+    </w:p>
+    <w:p>
+      <w:pPr>
+        <w:jc w:val="both"/>
+      </w:pPr>
+      <w:r>
+        <w:t xml:space="preserve">This step focusses on the model’s performance upon the unseen data i.e. testing sub-dataset. This evaluation is done by </w:t>
+      </w:r>
+    </w:p>
+    <w:p>
+      <w:pPr>
+        <w:pStyle w:val="Heading2"/>
+        <w:jc w:val="both"/>
+      </w:pPr>
+      <w:bookmarkStart w:id="16" w:name="_Toc158899952"/>
+      <w:r>
+        <w:t>Output</w:t>
       </w:r>
       <w:bookmarkEnd w:id="16"/>
-    </w:p>
-    <w:p>
-      <w:pPr>
-        <w:jc w:val="both"/>
-      </w:pPr>
-      <w:r>
-        <w:t>This question requires the usage of Linear Lasso (L1 Regularization) to determine 5 features that do the best job in predicting disease progression. The input of all hyperparameters should be changed and the corresponding best features or any other learned parameters are to be looked at in the output. The score value of the final model when the test data is applied is to be noted.</w:t>
-      </w:r>
-    </w:p>
-    <w:p>
-      <w:pPr>
-        <w:jc w:val="both"/>
-      </w:pPr>
-    </w:p>
-    <w:p>
-      <w:pPr>
-        <w:pStyle w:val="Heading2"/>
-        <w:jc w:val="both"/>
-      </w:pPr>
-      <w:bookmarkStart w:id="17" w:name="_Toc158899951"/>
-      <w:r>
-        <w:t>Code</w:t>
-      </w:r>
-      <w:bookmarkEnd w:id="17"/>
-    </w:p>
-    <w:p>
-      <w:pPr>
-        <w:jc w:val="both"/>
-        <w:rPr>
-          <w:smallCaps/>
-          <w:color w:val="5A5A5A" w:themeColor="text1" w:themeTint="A5"/>
-        </w:rPr>
-      </w:pPr>
-      <w:r>
-        <w:rPr>
-          <w:rStyle w:val="SubtleReference"/>
-        </w:rPr>
-        <w:t>The entire code block for the</w:t>
-      </w:r>
-      <w:r>
-        <w:rPr>
-          <w:rStyle w:val="SubtleReference"/>
-        </w:rPr>
-        <w:t xml:space="preserve"> </w:t>
-      </w:r>
-      <w:r>
-        <w:rPr>
-          <w:rStyle w:val="SubtleReference"/>
-          <w:u w:val="single"/>
-        </w:rPr>
-        <w:fldChar w:fldCharType="begin"/>
-      </w:r>
-      <w:r>
-        <w:rPr>
-          <w:rStyle w:val="SubtleReference"/>
-          <w:u w:val="single"/>
-        </w:rPr>
-        <w:instrText xml:space="preserve"> REF _Ref158084104 \h  \* MERGEFORMAT </w:instrText>
-      </w:r>
-      <w:r>
-        <w:rPr>
-          <w:rStyle w:val="SubtleReference"/>
-          <w:u w:val="single"/>
-        </w:rPr>
-      </w:r>
-      <w:r>
-        <w:rPr>
-          <w:rStyle w:val="SubtleReference"/>
-          <w:u w:val="single"/>
-        </w:rPr>
-        <w:fldChar w:fldCharType="separate"/>
-      </w:r>
-      <w:r>
-        <w:rPr>
-          <w:rStyle w:val="SubtleReference"/>
-          <w:u w:val="single"/>
-        </w:rPr>
-        <w:t>Problem Statement 3</w:t>
-      </w:r>
-      <w:r>
-        <w:rPr>
-          <w:rStyle w:val="SubtleReference"/>
-          <w:u w:val="single"/>
-        </w:rPr>
-        <w:fldChar w:fldCharType="end"/>
-      </w:r>
-      <w:r>
-        <w:rPr>
-          <w:rStyle w:val="SubtleReference"/>
-        </w:rPr>
-        <w:t xml:space="preserve"> </w:t>
-      </w:r>
-      <w:r>
-        <w:rPr>
-          <w:rStyle w:val="SubtleReference"/>
-        </w:rPr>
-        <w:t>can be found in the appendix of this document.</w:t>
-      </w:r>
-    </w:p>
-    <w:p>
-      <w:pPr>
-        <w:jc w:val="both"/>
-        <w:rPr>
-          <w:smallCaps/>
-          <w:color w:val="5A5A5A" w:themeColor="text1" w:themeTint="A5"/>
-        </w:rPr>
-      </w:pPr>
-    </w:p>
-    <w:p>
-      <w:pPr>
-        <w:pStyle w:val="Heading2"/>
-        <w:jc w:val="both"/>
-      </w:pPr>
-      <w:bookmarkStart w:id="18" w:name="_Toc158899952"/>
-      <w:r>
-        <w:t>Output</w:t>
-      </w:r>
-      <w:bookmarkEnd w:id="18"/>
     </w:p>
     <w:p>
       <w:pPr>
@@ -4381,8 +4493,8 @@
         <w:t xml:space="preserve"> database to compute the following results.</w:t>
       </w:r>
     </w:p>
-    <w:bookmarkStart w:id="19" w:name="_MON_1769508522"/>
-    <w:bookmarkEnd w:id="19"/>
+    <w:bookmarkStart w:id="17" w:name="_MON_1769508522"/>
+    <w:bookmarkEnd w:id="17"/>
     <w:p>
       <w:pPr>
         <w:jc w:val="both"/>
@@ -4391,11 +4503,11 @@
         <w:rPr>
           <w:noProof/>
         </w:rPr>
-        <w:object w:dxaOrig="9020" w:dyaOrig="12300" w14:anchorId="146B7A32">
+        <w:object w:dxaOrig="9020" w:dyaOrig="12300" w14:anchorId="13A37F1A">
           <v:shape id="_x0000_i1033" type="#_x0000_t75" alt="" style="width:451.1pt;height:615.05pt;mso-width-percent:0;mso-height-percent:0;mso-width-percent:0;mso-height-percent:0" o:ole="">
-            <v:imagedata r:id="rId13" o:title=""/>
+            <v:imagedata r:id="rId16" o:title=""/>
           </v:shape>
-          <o:OLEObject Type="Embed" ProgID="Word.Document.12" ShapeID="_x0000_i1033" DrawAspect="Content" ObjectID="_1770588638" r:id="rId14">
+          <o:OLEObject Type="Embed" ProgID="Word.Document.12" ShapeID="_x0000_i1033" DrawAspect="Content" ObjectID="_1770684472" r:id="rId17">
             <o:FieldCodes>\s</o:FieldCodes>
           </o:OLEObject>
         </w:object>
@@ -4411,11 +4523,11 @@
         <w:pStyle w:val="Heading2"/>
         <w:jc w:val="both"/>
       </w:pPr>
-      <w:bookmarkStart w:id="20" w:name="_Toc158899953"/>
+      <w:bookmarkStart w:id="18" w:name="_Toc158899953"/>
       <w:r>
         <w:t>Observations</w:t>
       </w:r>
-      <w:bookmarkEnd w:id="20"/>
+      <w:bookmarkEnd w:id="18"/>
     </w:p>
     <w:p>
       <w:pPr>
@@ -4488,7 +4600,7 @@
           </w:tcPr>
           <w:p>
             <w:pPr>
-              <w:jc w:val="center"/>
+              <w:jc w:val="both"/>
             </w:pPr>
             <w:r>
               <w:t>Alpha value</w:t>
@@ -4502,7 +4614,7 @@
           </w:tcPr>
           <w:p>
             <w:pPr>
-              <w:jc w:val="center"/>
+              <w:jc w:val="both"/>
             </w:pPr>
             <w:proofErr w:type="gramStart"/>
             <w:r>
@@ -4542,7 +4654,7 @@
           </w:tcPr>
           <w:p>
             <w:pPr>
-              <w:jc w:val="center"/>
+              <w:jc w:val="both"/>
             </w:pPr>
             <w:r>
               <w:t>Efficiency Score</w:t>
@@ -4556,7 +4668,7 @@
           </w:tcPr>
           <w:p>
             <w:pPr>
-              <w:jc w:val="center"/>
+              <w:jc w:val="both"/>
             </w:pPr>
             <w:r>
               <w:t>Names of selected features</w:t>
@@ -4572,7 +4684,7 @@
           </w:tcPr>
           <w:p>
             <w:pPr>
-              <w:jc w:val="center"/>
+              <w:jc w:val="both"/>
             </w:pPr>
             <w:r>
               <w:t>0.2</w:t>
@@ -4586,7 +4698,7 @@
           </w:tcPr>
           <w:p>
             <w:pPr>
-              <w:jc w:val="center"/>
+              <w:jc w:val="both"/>
             </w:pPr>
             <w:r>
               <w:t>80:15:5</w:t>
@@ -4600,7 +4712,7 @@
           </w:tcPr>
           <w:p>
             <w:pPr>
-              <w:jc w:val="center"/>
+              <w:jc w:val="both"/>
             </w:pPr>
             <w:r>
               <w:t>0.487537649389</w:t>
@@ -4614,7 +4726,7 @@
           </w:tcPr>
           <w:p>
             <w:pPr>
-              <w:jc w:val="center"/>
+              <w:jc w:val="both"/>
             </w:pPr>
             <w:r>
               <w:t>Worst</w:t>
@@ -4660,7 +4772,7 @@
           </w:tcPr>
           <w:p>
             <w:pPr>
-              <w:jc w:val="center"/>
+              <w:jc w:val="both"/>
             </w:pPr>
             <w:r>
               <w:t>0.1</w:t>
@@ -4674,7 +4786,7 @@
           </w:tcPr>
           <w:p>
             <w:pPr>
-              <w:jc w:val="center"/>
+              <w:jc w:val="both"/>
             </w:pPr>
             <w:r>
               <w:t>70:24:6</w:t>
@@ -4688,7 +4800,7 @@
           </w:tcPr>
           <w:p>
             <w:pPr>
-              <w:jc w:val="center"/>
+              <w:jc w:val="both"/>
             </w:pPr>
             <w:r>
               <w:t>0.613257188968</w:t>
@@ -4702,7 +4814,7 @@
           </w:tcPr>
           <w:p>
             <w:pPr>
-              <w:jc w:val="center"/>
+              <w:jc w:val="both"/>
             </w:pPr>
             <w:r>
               <w:t>Worst</w:t>
@@ -4748,7 +4860,7 @@
           </w:tcPr>
           <w:p>
             <w:pPr>
-              <w:jc w:val="center"/>
+              <w:jc w:val="both"/>
             </w:pPr>
             <w:r>
               <w:t>0.4</w:t>
@@ -4762,7 +4874,7 @@
           </w:tcPr>
           <w:p>
             <w:pPr>
-              <w:jc w:val="center"/>
+              <w:jc w:val="both"/>
             </w:pPr>
             <w:r>
               <w:t>60:20:20</w:t>
@@ -4776,7 +4888,7 @@
           </w:tcPr>
           <w:p>
             <w:pPr>
-              <w:jc w:val="center"/>
+              <w:jc w:val="both"/>
             </w:pPr>
             <w:r>
               <w:t>-0.00460162674695</w:t>
@@ -4790,7 +4902,7 @@
           </w:tcPr>
           <w:p>
             <w:pPr>
-              <w:jc w:val="center"/>
+              <w:jc w:val="both"/>
             </w:pPr>
             <w:r>
               <w:t>Worst</w:t>
@@ -4847,22 +4959,22 @@
         <w:pStyle w:val="Heading1"/>
         <w:jc w:val="both"/>
       </w:pPr>
-      <w:bookmarkStart w:id="21" w:name="_Toc158899954"/>
+      <w:bookmarkStart w:id="19" w:name="_Toc158899954"/>
       <w:r>
         <w:t>Problem Statement 4</w:t>
       </w:r>
-      <w:bookmarkEnd w:id="21"/>
+      <w:bookmarkEnd w:id="19"/>
     </w:p>
     <w:p>
       <w:pPr>
         <w:pStyle w:val="Heading2"/>
         <w:jc w:val="both"/>
       </w:pPr>
-      <w:bookmarkStart w:id="22" w:name="_Toc158899955"/>
+      <w:bookmarkStart w:id="20" w:name="_Toc158899955"/>
       <w:r>
         <w:t>Question</w:t>
       </w:r>
-      <w:bookmarkEnd w:id="22"/>
+      <w:bookmarkEnd w:id="20"/>
     </w:p>
     <w:p>
       <w:pPr>
@@ -4887,11 +4999,11 @@
           <w:color w:val="2F5496" w:themeColor="accent1" w:themeShade="BF"/>
         </w:rPr>
       </w:pPr>
-      <w:bookmarkStart w:id="23" w:name="_Toc158899956"/>
+      <w:bookmarkStart w:id="21" w:name="_Toc158899956"/>
       <w:r>
         <w:t>Code</w:t>
       </w:r>
-      <w:bookmarkEnd w:id="23"/>
+      <w:bookmarkEnd w:id="21"/>
       <w:r>
         <w:t xml:space="preserve"> </w:t>
       </w:r>
@@ -4980,11 +5092,11 @@
         <w:pStyle w:val="Heading2"/>
         <w:jc w:val="both"/>
       </w:pPr>
-      <w:bookmarkStart w:id="24" w:name="_Toc158899957"/>
+      <w:bookmarkStart w:id="22" w:name="_Toc158899957"/>
       <w:r>
         <w:t>Output</w:t>
       </w:r>
-      <w:bookmarkEnd w:id="24"/>
+      <w:bookmarkEnd w:id="22"/>
     </w:p>
     <w:p>
       <w:pPr>
@@ -5032,11 +5144,11 @@
         <w:rPr>
           <w:noProof/>
         </w:rPr>
-        <w:object w:dxaOrig="9020" w:dyaOrig="12300" w14:anchorId="6EE2E88A">
+        <w:object w:dxaOrig="9020" w:dyaOrig="12300" w14:anchorId="36DB4807">
           <v:shape id="_x0000_i1032" type="#_x0000_t75" alt="" style="width:451.1pt;height:615.05pt;mso-width-percent:0;mso-height-percent:0;mso-width-percent:0;mso-height-percent:0" o:ole="">
-            <v:imagedata r:id="rId15" o:title=""/>
+            <v:imagedata r:id="rId18" o:title=""/>
           </v:shape>
-          <o:OLEObject Type="Embed" ProgID="Word.Document.12" ShapeID="_x0000_i1032" DrawAspect="Content" ObjectID="_1770588639" r:id="rId16">
+          <o:OLEObject Type="Embed" ProgID="Word.Document.12" ShapeID="_x0000_i1032" DrawAspect="Content" ObjectID="_1770684473" r:id="rId19">
             <o:FieldCodes>\s</o:FieldCodes>
           </o:OLEObject>
         </w:object>
@@ -5052,11 +5164,11 @@
         <w:pStyle w:val="Heading2"/>
         <w:jc w:val="both"/>
       </w:pPr>
-      <w:bookmarkStart w:id="25" w:name="_Toc158899958"/>
+      <w:bookmarkStart w:id="23" w:name="_Toc158899958"/>
       <w:r>
         <w:t>Observations</w:t>
       </w:r>
-      <w:bookmarkEnd w:id="25"/>
+      <w:bookmarkEnd w:id="23"/>
     </w:p>
     <w:p>
       <w:pPr>
@@ -5095,7 +5207,7 @@
           </w:tcPr>
           <w:p>
             <w:pPr>
-              <w:jc w:val="center"/>
+              <w:jc w:val="both"/>
             </w:pPr>
             <w:r>
               <w:lastRenderedPageBreak/>
@@ -5110,7 +5222,7 @@
           </w:tcPr>
           <w:p>
             <w:pPr>
-              <w:jc w:val="center"/>
+              <w:jc w:val="both"/>
             </w:pPr>
             <w:r>
               <w:t>Validation Score (Model Efficiency Score)</w:t>
@@ -5124,7 +5236,7 @@
           </w:tcPr>
           <w:p>
             <w:pPr>
-              <w:jc w:val="center"/>
+              <w:jc w:val="both"/>
             </w:pPr>
             <w:r>
               <w:t>Model Testing Score (Final Score)</w:t>
@@ -5138,7 +5250,7 @@
           </w:tcPr>
           <w:p>
             <w:pPr>
-              <w:jc w:val="center"/>
+              <w:jc w:val="both"/>
             </w:pPr>
             <w:r>
               <w:t>List of top 5 best features</w:t>
@@ -5157,7 +5269,7 @@
           </w:tcPr>
           <w:p>
             <w:pPr>
-              <w:jc w:val="center"/>
+              <w:jc w:val="both"/>
             </w:pPr>
             <w:r>
               <w:t>70: 15: 15</w:t>
@@ -5171,7 +5283,7 @@
           </w:tcPr>
           <w:p>
             <w:pPr>
-              <w:jc w:val="center"/>
+              <w:jc w:val="both"/>
             </w:pPr>
             <w:r>
               <w:t>0.7319263583295914</w:t>
@@ -5185,7 +5297,7 @@
           </w:tcPr>
           <w:p>
             <w:pPr>
-              <w:jc w:val="center"/>
+              <w:jc w:val="both"/>
             </w:pPr>
             <w:r>
               <w:t>0.5859564164648912</w:t>
@@ -5199,7 +5311,7 @@
           </w:tcPr>
           <w:p>
             <w:pPr>
-              <w:jc w:val="center"/>
+              <w:jc w:val="both"/>
             </w:pPr>
             <w:r>
               <w:t>worst perimeter</w:t>
@@ -5242,7 +5354,7 @@
           </w:tcPr>
           <w:p>
             <w:pPr>
-              <w:jc w:val="center"/>
+              <w:jc w:val="both"/>
             </w:pPr>
             <w:r>
               <w:t>50: 25: 25</w:t>
@@ -5256,7 +5368,7 @@
           </w:tcPr>
           <w:p>
             <w:pPr>
-              <w:jc w:val="center"/>
+              <w:jc w:val="both"/>
             </w:pPr>
             <w:r>
               <w:t>0.4964539007092198</w:t>
@@ -5270,7 +5382,7 @@
           </w:tcPr>
           <w:p>
             <w:pPr>
-              <w:jc w:val="center"/>
+              <w:jc w:val="both"/>
             </w:pPr>
             <w:r>
               <w:t>0.6984126984126984</w:t>
@@ -5284,7 +5396,7 @@
           </w:tcPr>
           <w:p>
             <w:pPr>
-              <w:jc w:val="center"/>
+              <w:jc w:val="both"/>
             </w:pPr>
             <w:r>
               <w:t>worst concave points</w:t>
@@ -5327,7 +5439,7 @@
           </w:tcPr>
           <w:p>
             <w:pPr>
-              <w:jc w:val="center"/>
+              <w:jc w:val="both"/>
             </w:pPr>
             <w:r>
               <w:t>40: 42: 18</w:t>
@@ -5341,7 +5453,7 @@
           </w:tcPr>
           <w:p>
             <w:pPr>
-              <w:jc w:val="center"/>
+              <w:jc w:val="both"/>
             </w:pPr>
             <w:r>
               <w:t>0.6461538461538461</w:t>
@@ -5355,7 +5467,7 @@
           </w:tcPr>
           <w:p>
             <w:pPr>
-              <w:jc w:val="center"/>
+              <w:jc w:val="both"/>
             </w:pPr>
             <w:r>
               <w:t>0.6915584415584415</w:t>
@@ -5369,7 +5481,7 @@
           </w:tcPr>
           <w:p>
             <w:pPr>
-              <w:jc w:val="center"/>
+              <w:jc w:val="both"/>
             </w:pPr>
             <w:r>
               <w:t>worst concave points</w:t>
@@ -5412,7 +5524,7 @@
           </w:tcPr>
           <w:p>
             <w:pPr>
-              <w:jc w:val="center"/>
+              <w:jc w:val="both"/>
             </w:pPr>
             <w:r>
               <w:t>95: 2.5: 2.5</w:t>
@@ -5426,7 +5538,7 @@
           </w:tcPr>
           <w:p>
             <w:pPr>
-              <w:jc w:val="center"/>
+              <w:jc w:val="both"/>
             </w:pPr>
             <w:r>
               <w:t>0.5679012345679013</w:t>
@@ -5440,7 +5552,7 @@
           </w:tcPr>
           <w:p>
             <w:pPr>
-              <w:jc w:val="center"/>
+              <w:jc w:val="both"/>
             </w:pPr>
             <w:r>
               <w:t>0.7583333333333333</w:t>
@@ -5454,7 +5566,7 @@
           </w:tcPr>
           <w:p>
             <w:pPr>
-              <w:jc w:val="center"/>
+              <w:jc w:val="both"/>
             </w:pPr>
             <w:r>
               <w:t>worst radius</w:t>
@@ -5632,22 +5744,22 @@
         <w:pStyle w:val="Heading1"/>
         <w:jc w:val="both"/>
       </w:pPr>
-      <w:bookmarkStart w:id="26" w:name="_Toc158899959"/>
+      <w:bookmarkStart w:id="24" w:name="_Toc158899959"/>
       <w:r>
         <w:t>Problem Statement 5</w:t>
       </w:r>
-      <w:bookmarkEnd w:id="26"/>
+      <w:bookmarkEnd w:id="24"/>
     </w:p>
     <w:p>
       <w:pPr>
         <w:pStyle w:val="Heading2"/>
         <w:jc w:val="both"/>
       </w:pPr>
-      <w:bookmarkStart w:id="27" w:name="_Toc158899960"/>
+      <w:bookmarkStart w:id="25" w:name="_Toc158899960"/>
       <w:r>
         <w:t>Question</w:t>
       </w:r>
-      <w:bookmarkEnd w:id="27"/>
+      <w:bookmarkEnd w:id="25"/>
     </w:p>
     <w:p>
       <w:pPr>
@@ -5697,11 +5809,11 @@
         <w:pStyle w:val="Heading2"/>
         <w:jc w:val="both"/>
       </w:pPr>
-      <w:bookmarkStart w:id="28" w:name="_Toc158899961"/>
+      <w:bookmarkStart w:id="26" w:name="_Toc158899961"/>
       <w:r>
         <w:t>Code</w:t>
       </w:r>
-      <w:bookmarkEnd w:id="28"/>
+      <w:bookmarkEnd w:id="26"/>
     </w:p>
     <w:p>
       <w:pPr>
@@ -5787,11 +5899,11 @@
         <w:pStyle w:val="Heading2"/>
         <w:jc w:val="both"/>
       </w:pPr>
-      <w:bookmarkStart w:id="29" w:name="_Toc158899962"/>
+      <w:bookmarkStart w:id="27" w:name="_Toc158899962"/>
       <w:r>
         <w:t>Output</w:t>
       </w:r>
-      <w:bookmarkEnd w:id="29"/>
+      <w:bookmarkEnd w:id="27"/>
     </w:p>
     <w:p>
       <w:pPr>
@@ -5841,7 +5953,7 @@
                     <pic:cNvPicPr/>
                   </pic:nvPicPr>
                   <pic:blipFill>
-                    <a:blip r:embed="rId17">
+                    <a:blip r:embed="rId20">
                       <a:extLst>
                         <a:ext uri="{28A0092B-C50C-407E-A947-70E740481C1C}">
                           <a14:useLocalDpi xmlns:a14="http://schemas.microsoft.com/office/drawing/2010/main" val="0"/>
@@ -5873,8 +5985,8 @@
         <w:pStyle w:val="Caption"/>
         <w:jc w:val="both"/>
       </w:pPr>
-      <w:bookmarkStart w:id="30" w:name="_Ref158898931"/>
-      <w:bookmarkStart w:id="31" w:name="_Toc158899979"/>
+      <w:bookmarkStart w:id="28" w:name="_Ref158898931"/>
+      <w:bookmarkStart w:id="29" w:name="_Toc158899979"/>
       <w:r>
         <w:t xml:space="preserve">Figure </w:t>
       </w:r>
@@ -5896,11 +6008,11 @@
       <w:r>
         <w:fldChar w:fldCharType="end"/>
       </w:r>
-      <w:bookmarkEnd w:id="30"/>
+      <w:bookmarkEnd w:id="28"/>
       <w:r>
         <w:t>: Three features that do a good job as per their Logistic Regressor Coefficients</w:t>
       </w:r>
-      <w:bookmarkEnd w:id="31"/>
+      <w:bookmarkEnd w:id="29"/>
     </w:p>
     <w:p>
       <w:pPr>
@@ -5969,7 +6081,7 @@
                     <pic:cNvPicPr/>
                   </pic:nvPicPr>
                   <pic:blipFill>
-                    <a:blip r:embed="rId18">
+                    <a:blip r:embed="rId21">
                       <a:extLst>
                         <a:ext uri="{28A0092B-C50C-407E-A947-70E740481C1C}">
                           <a14:useLocalDpi xmlns:a14="http://schemas.microsoft.com/office/drawing/2010/main" val="0"/>
@@ -6001,8 +6113,8 @@
         <w:pStyle w:val="Caption"/>
         <w:jc w:val="both"/>
       </w:pPr>
-      <w:bookmarkStart w:id="32" w:name="_Ref158899084"/>
-      <w:bookmarkStart w:id="33" w:name="_Toc158899980"/>
+      <w:bookmarkStart w:id="30" w:name="_Ref158899084"/>
+      <w:bookmarkStart w:id="31" w:name="_Toc158899980"/>
       <w:r>
         <w:t xml:space="preserve">Figure </w:t>
       </w:r>
@@ -6024,7 +6136,7 @@
       <w:r>
         <w:fldChar w:fldCharType="end"/>
       </w:r>
-      <w:bookmarkEnd w:id="32"/>
+      <w:bookmarkEnd w:id="30"/>
       <w:r>
         <w:t>:</w:t>
       </w:r>
@@ -6037,7 +6149,7 @@
       <w:r>
         <w:t xml:space="preserve"> job as per their Logistic Regressor Coefficients</w:t>
       </w:r>
-      <w:bookmarkEnd w:id="33"/>
+      <w:bookmarkEnd w:id="31"/>
     </w:p>
     <w:p>
       <w:pPr>
@@ -6049,6 +6161,9 @@
       </w:r>
       <w:r>
         <w:instrText xml:space="preserve"> REF _Ref158899084 \h </w:instrText>
+      </w:r>
+      <w:r>
+        <w:instrText xml:space="preserve"> \* MERGEFORMAT </w:instrText>
       </w:r>
       <w:r>
         <w:fldChar w:fldCharType="separate"/>
@@ -6090,17 +6205,21 @@
         <w:rPr>
           <w:noProof/>
         </w:rPr>
-        <w:object w:dxaOrig="9020" w:dyaOrig="12080" w14:anchorId="7CDA8096">
+        <w:object w:dxaOrig="9020" w:dyaOrig="12080" w14:anchorId="1F884591">
           <v:shape id="_x0000_i1031" type="#_x0000_t75" alt="" style="width:451.1pt;height:603.75pt;mso-width-percent:0;mso-height-percent:0;mso-width-percent:0;mso-height-percent:0" o:ole="">
-            <v:imagedata r:id="rId19" o:title=""/>
+            <v:imagedata r:id="rId22" o:title=""/>
           </v:shape>
-          <o:OLEObject Type="Embed" ProgID="Word.Document.12" ShapeID="_x0000_i1031" DrawAspect="Content" ObjectID="_1770588640" r:id="rId20">
+          <o:OLEObject Type="Embed" ProgID="Word.Document.12" ShapeID="_x0000_i1031" DrawAspect="Content" ObjectID="_1770684474" r:id="rId23">
             <o:FieldCodes>\s</o:FieldCodes>
           </o:OLEObject>
         </w:object>
       </w:r>
     </w:p>
-    <w:p/>
+    <w:p>
+      <w:pPr>
+        <w:jc w:val="both"/>
+      </w:pPr>
+    </w:p>
     <w:p>
       <w:pPr>
         <w:jc w:val="both"/>
@@ -6150,11 +6269,11 @@
         <w:pStyle w:val="Heading2"/>
         <w:jc w:val="both"/>
       </w:pPr>
-      <w:bookmarkStart w:id="34" w:name="_Toc158899963"/>
+      <w:bookmarkStart w:id="32" w:name="_Toc158899963"/>
       <w:r>
         <w:t>Observations</w:t>
       </w:r>
-      <w:bookmarkEnd w:id="34"/>
+      <w:bookmarkEnd w:id="32"/>
     </w:p>
     <w:p>
       <w:pPr>
@@ -6177,7 +6296,7 @@
         <w:pStyle w:val="Heading1"/>
         <w:jc w:val="both"/>
       </w:pPr>
-      <w:bookmarkStart w:id="35" w:name="_Toc158899964"/>
+      <w:bookmarkStart w:id="33" w:name="_Toc158899964"/>
       <w:r>
         <w:t xml:space="preserve">Project </w:t>
       </w:r>
@@ -6187,7 +6306,7 @@
       <w:r>
         <w:t xml:space="preserve"> Conclusion</w:t>
       </w:r>
-      <w:bookmarkEnd w:id="35"/>
+      <w:bookmarkEnd w:id="33"/>
     </w:p>
     <w:p>
       <w:pPr>
@@ -6205,41 +6324,33 @@
         <w:pStyle w:val="Heading1"/>
         <w:jc w:val="both"/>
       </w:pPr>
-      <w:bookmarkStart w:id="36" w:name="_Toc158899965"/>
+      <w:bookmarkStart w:id="34" w:name="_Toc158899965"/>
       <w:r>
         <w:lastRenderedPageBreak/>
         <w:t>Appendix</w:t>
       </w:r>
+      <w:bookmarkEnd w:id="34"/>
+      <w:r>
+        <w:t xml:space="preserve"> </w:t>
+      </w:r>
+    </w:p>
+    <w:p>
+      <w:pPr>
+        <w:pStyle w:val="Heading2"/>
+        <w:jc w:val="both"/>
+      </w:pPr>
+      <w:bookmarkStart w:id="35" w:name="_Ref158077179"/>
+      <w:bookmarkStart w:id="36" w:name="_Toc158899966"/>
+      <w:r>
+        <w:t>Code</w:t>
+      </w:r>
+      <w:r>
+        <w:t xml:space="preserve"> 1</w:t>
+      </w:r>
+      <w:bookmarkEnd w:id="35"/>
       <w:bookmarkEnd w:id="36"/>
-      <w:r>
-        <w:t xml:space="preserve"> </w:t>
-      </w:r>
-    </w:p>
-    <w:p>
-      <w:pPr>
-        <w:pStyle w:val="Heading2"/>
-        <w:jc w:val="both"/>
-      </w:pPr>
-      <w:bookmarkStart w:id="37" w:name="_Ref158077179"/>
-      <w:bookmarkStart w:id="38" w:name="_Toc158899966"/>
-      <w:r>
-        <w:t>Problem Statement 1</w:t>
-      </w:r>
-      <w:bookmarkEnd w:id="37"/>
-      <w:bookmarkEnd w:id="38"/>
-    </w:p>
-    <w:p>
-      <w:pPr>
-        <w:pStyle w:val="Heading3"/>
-        <w:jc w:val="both"/>
-      </w:pPr>
-      <w:bookmarkStart w:id="39" w:name="_Toc158899967"/>
-      <w:r>
-        <w:t>Code</w:t>
-      </w:r>
-      <w:bookmarkStart w:id="40" w:name="_Ref158081073"/>
-      <w:bookmarkEnd w:id="39"/>
-    </w:p>
+    </w:p>
+    <w:bookmarkStart w:id="37" w:name="_Ref158081073"/>
     <w:p>
       <w:pPr>
         <w:jc w:val="both"/>
@@ -6248,11 +6359,11 @@
         <w:rPr>
           <w:noProof/>
         </w:rPr>
-        <w:object w:dxaOrig="9020" w:dyaOrig="8680" w14:anchorId="0ED61326">
-          <v:shape id="_x0000_i1030" type="#_x0000_t75" alt="" style="width:451.1pt;height:433.75pt;mso-width-percent:0;mso-height-percent:0;mso-width-percent:0;mso-height-percent:0" o:ole="">
-            <v:imagedata r:id="rId21" o:title=""/>
+        <w:object w:dxaOrig="9020" w:dyaOrig="12720" w14:anchorId="270C79D6">
+          <v:shape id="_x0000_i1030" type="#_x0000_t75" alt="" style="width:451.1pt;height:635.85pt;mso-width-percent:0;mso-height-percent:0;mso-width-percent:0;mso-height-percent:0" o:ole="">
+            <v:imagedata r:id="rId24" o:title=""/>
           </v:shape>
-          <o:OLEObject Type="Embed" ProgID="Word.Document.12" ShapeID="_x0000_i1030" DrawAspect="Content" ObjectID="_1770588641" r:id="rId22">
+          <o:OLEObject Type="Embed" ProgID="Word.Document.12" ShapeID="_x0000_i1030" DrawAspect="Content" ObjectID="_1770684475" r:id="rId25">
             <o:FieldCodes>\s</o:FieldCodes>
           </o:OLEObject>
         </w:object>
@@ -6284,30 +6395,30 @@
         <w:pStyle w:val="Heading2"/>
         <w:jc w:val="both"/>
       </w:pPr>
-      <w:bookmarkStart w:id="41" w:name="_Ref158094362"/>
-      <w:bookmarkStart w:id="42" w:name="_Ref158872630"/>
-      <w:bookmarkStart w:id="43" w:name="_Toc158899968"/>
+      <w:bookmarkStart w:id="38" w:name="_Ref158094362"/>
+      <w:bookmarkStart w:id="39" w:name="_Ref158872630"/>
+      <w:bookmarkStart w:id="40" w:name="_Toc158899968"/>
       <w:r>
         <w:lastRenderedPageBreak/>
         <w:t>Problem Statement 2</w:t>
       </w:r>
+      <w:bookmarkEnd w:id="37"/>
+      <w:bookmarkEnd w:id="38"/>
+      <w:bookmarkEnd w:id="39"/>
       <w:bookmarkEnd w:id="40"/>
+    </w:p>
+    <w:p>
+      <w:pPr>
+        <w:pStyle w:val="Heading3"/>
+        <w:jc w:val="both"/>
+      </w:pPr>
+      <w:bookmarkStart w:id="41" w:name="_Toc158899969"/>
+      <w:r>
+        <w:t>Code</w:t>
+      </w:r>
+      <w:bookmarkStart w:id="42" w:name="_MON_1768687071"/>
       <w:bookmarkEnd w:id="41"/>
       <w:bookmarkEnd w:id="42"/>
-      <w:bookmarkEnd w:id="43"/>
-    </w:p>
-    <w:p>
-      <w:pPr>
-        <w:pStyle w:val="Heading3"/>
-        <w:jc w:val="both"/>
-      </w:pPr>
-      <w:bookmarkStart w:id="44" w:name="_Toc158899969"/>
-      <w:r>
-        <w:t>Code</w:t>
-      </w:r>
-      <w:bookmarkStart w:id="45" w:name="_MON_1768687071"/>
-      <w:bookmarkEnd w:id="44"/>
-      <w:bookmarkEnd w:id="45"/>
     </w:p>
     <w:p>
       <w:pPr>
@@ -6317,11 +6428,11 @@
         <w:rPr>
           <w:noProof/>
         </w:rPr>
-        <w:object w:dxaOrig="9020" w:dyaOrig="5960" w14:anchorId="050E1B39">
+        <w:object w:dxaOrig="9020" w:dyaOrig="5960" w14:anchorId="7B44F4AE">
           <v:shape id="_x0000_i1029" type="#_x0000_t75" alt="" style="width:451.1pt;height:298.4pt;mso-width-percent:0;mso-height-percent:0;mso-width-percent:0;mso-height-percent:0" o:ole="">
-            <v:imagedata r:id="rId23" o:title=""/>
+            <v:imagedata r:id="rId26" o:title=""/>
           </v:shape>
-          <o:OLEObject Type="Embed" ProgID="Word.Document.12" ShapeID="_x0000_i1029" DrawAspect="Content" ObjectID="_1770588642" r:id="rId24">
+          <o:OLEObject Type="Embed" ProgID="Word.Document.12" ShapeID="_x0000_i1029" DrawAspect="Content" ObjectID="_1770684476" r:id="rId27">
             <o:FieldCodes>\s</o:FieldCodes>
           </o:OLEObject>
         </w:object>
@@ -6332,28 +6443,28 @@
         <w:pStyle w:val="Heading2"/>
         <w:jc w:val="both"/>
       </w:pPr>
-      <w:bookmarkStart w:id="46" w:name="_Ref158084104"/>
-      <w:bookmarkStart w:id="47" w:name="_Toc158899970"/>
+      <w:bookmarkStart w:id="43" w:name="_Ref158084104"/>
+      <w:bookmarkStart w:id="44" w:name="_Toc158899970"/>
       <w:r>
         <w:lastRenderedPageBreak/>
         <w:t>Problem Statement 3</w:t>
       </w:r>
-      <w:bookmarkEnd w:id="46"/>
-      <w:bookmarkEnd w:id="47"/>
+      <w:bookmarkEnd w:id="43"/>
+      <w:bookmarkEnd w:id="44"/>
     </w:p>
     <w:p>
       <w:pPr>
         <w:pStyle w:val="Heading3"/>
         <w:jc w:val="both"/>
       </w:pPr>
-      <w:bookmarkStart w:id="48" w:name="_Toc158899971"/>
+      <w:bookmarkStart w:id="45" w:name="_Toc158899971"/>
       <w:r>
         <w:t>Code</w:t>
       </w:r>
-      <w:bookmarkEnd w:id="48"/>
-    </w:p>
-    <w:bookmarkStart w:id="49" w:name="_MON_1769508470"/>
-    <w:bookmarkEnd w:id="49"/>
+      <w:bookmarkEnd w:id="45"/>
+    </w:p>
+    <w:bookmarkStart w:id="46" w:name="_MON_1769508470"/>
+    <w:bookmarkEnd w:id="46"/>
     <w:p>
       <w:pPr>
         <w:jc w:val="both"/>
@@ -6362,11 +6473,11 @@
         <w:rPr>
           <w:noProof/>
         </w:rPr>
-        <w:object w:dxaOrig="9020" w:dyaOrig="10560" w14:anchorId="6A7D78EE">
-          <v:shape id="_x0000_i1028" type="#_x0000_t75" alt="" style="width:451.1pt;height:528.3pt;mso-width-percent:0;mso-height-percent:0;mso-width-percent:0;mso-height-percent:0" o:ole="">
-            <v:imagedata r:id="rId25" o:title=""/>
+        <w:object w:dxaOrig="9020" w:dyaOrig="10560" w14:anchorId="7836F2F3">
+          <v:shape id="_x0000_i1028" type="#_x0000_t75" alt="" style="width:451.1pt;height:529.15pt;mso-width-percent:0;mso-height-percent:0;mso-width-percent:0;mso-height-percent:0" o:ole="">
+            <v:imagedata r:id="rId28" o:title=""/>
           </v:shape>
-          <o:OLEObject Type="Embed" ProgID="Word.Document.12" ShapeID="_x0000_i1028" DrawAspect="Content" ObjectID="_1770588643" r:id="rId26">
+          <o:OLEObject Type="Embed" ProgID="Word.Document.12" ShapeID="_x0000_i1028" DrawAspect="Content" ObjectID="_1770684477" r:id="rId29">
             <o:FieldCodes>\s</o:FieldCodes>
           </o:OLEObject>
         </w:object>
@@ -6382,43 +6493,46 @@
         <w:pStyle w:val="Heading2"/>
         <w:jc w:val="both"/>
       </w:pPr>
-      <w:bookmarkStart w:id="50" w:name="_Ref158088460"/>
-      <w:bookmarkStart w:id="51" w:name="_Toc158899972"/>
+      <w:bookmarkStart w:id="47" w:name="_Ref158088460"/>
+      <w:bookmarkStart w:id="48" w:name="_Toc158899972"/>
       <w:r>
         <w:lastRenderedPageBreak/>
         <w:t>Problem Statement 4</w:t>
       </w:r>
-      <w:bookmarkEnd w:id="50"/>
-      <w:bookmarkEnd w:id="51"/>
+      <w:bookmarkEnd w:id="47"/>
+      <w:bookmarkEnd w:id="48"/>
     </w:p>
     <w:p>
       <w:pPr>
         <w:pStyle w:val="Heading3"/>
         <w:jc w:val="both"/>
       </w:pPr>
-      <w:bookmarkStart w:id="52" w:name="_Toc158899973"/>
+      <w:bookmarkStart w:id="49" w:name="_Toc158899973"/>
       <w:r>
         <w:t>Code</w:t>
       </w:r>
-      <w:bookmarkEnd w:id="52"/>
-    </w:p>
-    <w:p>
+      <w:bookmarkEnd w:id="49"/>
+    </w:p>
+    <w:p>
+      <w:pPr>
+        <w:jc w:val="both"/>
+      </w:pPr>
       <w:r>
         <w:rPr>
           <w:noProof/>
         </w:rPr>
-        <w:object w:dxaOrig="9020" w:dyaOrig="9520" w14:anchorId="435E3372">
+        <w:object w:dxaOrig="9020" w:dyaOrig="9520" w14:anchorId="378CF828">
           <v:shape id="_x0000_i1027" type="#_x0000_t75" alt="" style="width:451.1pt;height:476.25pt;mso-width-percent:0;mso-height-percent:0;mso-width-percent:0;mso-height-percent:0" o:ole="">
-            <v:imagedata r:id="rId27" o:title=""/>
+            <v:imagedata r:id="rId30" o:title=""/>
           </v:shape>
-          <o:OLEObject Type="Embed" ProgID="Word.Document.12" ShapeID="_x0000_i1027" DrawAspect="Content" ObjectID="_1770588644" r:id="rId28">
+          <o:OLEObject Type="Embed" ProgID="Word.Document.12" ShapeID="_x0000_i1027" DrawAspect="Content" ObjectID="_1770684478" r:id="rId31">
             <o:FieldCodes>\s</o:FieldCodes>
           </o:OLEObject>
         </w:object>
       </w:r>
     </w:p>
-    <w:bookmarkStart w:id="53" w:name="_MON_1769500633"/>
-    <w:bookmarkEnd w:id="53"/>
+    <w:bookmarkStart w:id="50" w:name="_MON_1769500633"/>
+    <w:bookmarkEnd w:id="50"/>
     <w:p>
       <w:pPr>
         <w:jc w:val="both"/>
@@ -6427,11 +6541,11 @@
         <w:rPr>
           <w:noProof/>
         </w:rPr>
-        <w:object w:dxaOrig="9020" w:dyaOrig="300" w14:anchorId="1E7A4F66">
+        <w:object w:dxaOrig="9020" w:dyaOrig="300" w14:anchorId="4FBF2D40">
           <v:shape id="_x0000_i1026" type="#_x0000_t75" alt="" style="width:451.1pt;height:14.75pt;mso-width-percent:0;mso-height-percent:0;mso-width-percent:0;mso-height-percent:0" o:ole="">
-            <v:imagedata r:id="rId29" o:title=""/>
+            <v:imagedata r:id="rId32" o:title=""/>
           </v:shape>
-          <o:OLEObject Type="Embed" ProgID="Word.Document.12" ShapeID="_x0000_i1026" DrawAspect="Content" ObjectID="_1770588645" r:id="rId30">
+          <o:OLEObject Type="Embed" ProgID="Word.Document.12" ShapeID="_x0000_i1026" DrawAspect="Content" ObjectID="_1770684479" r:id="rId33">
             <o:FieldCodes>\s</o:FieldCodes>
           </o:OLEObject>
         </w:object>
@@ -6447,25 +6561,25 @@
         <w:pStyle w:val="Heading2"/>
         <w:jc w:val="both"/>
       </w:pPr>
-      <w:bookmarkStart w:id="54" w:name="_Ref158090465"/>
-      <w:bookmarkStart w:id="55" w:name="_Toc158899974"/>
+      <w:bookmarkStart w:id="51" w:name="_Ref158090465"/>
+      <w:bookmarkStart w:id="52" w:name="_Toc158899974"/>
       <w:r>
         <w:lastRenderedPageBreak/>
         <w:t>Problem Statement 5</w:t>
       </w:r>
-      <w:bookmarkEnd w:id="54"/>
-      <w:bookmarkEnd w:id="55"/>
+      <w:bookmarkEnd w:id="51"/>
+      <w:bookmarkEnd w:id="52"/>
     </w:p>
     <w:p>
       <w:pPr>
         <w:pStyle w:val="Heading3"/>
         <w:jc w:val="both"/>
       </w:pPr>
-      <w:bookmarkStart w:id="56" w:name="_Toc158899975"/>
+      <w:bookmarkStart w:id="53" w:name="_Toc158899975"/>
       <w:r>
         <w:t>Code</w:t>
       </w:r>
-      <w:bookmarkEnd w:id="56"/>
+      <w:bookmarkEnd w:id="53"/>
     </w:p>
     <w:p>
       <w:pPr>
@@ -6475,18 +6589,18 @@
         <w:rPr>
           <w:noProof/>
         </w:rPr>
-        <w:object w:dxaOrig="9020" w:dyaOrig="13040" w14:anchorId="5DBBB100">
-          <v:shape id="_x0000_i1025" type="#_x0000_t75" alt="" style="width:451.1pt;height:652.35pt;mso-width-percent:0;mso-height-percent:0;mso-width-percent:0;mso-height-percent:0" o:ole="">
-            <v:imagedata r:id="rId31" o:title=""/>
+        <w:object w:dxaOrig="9020" w:dyaOrig="13040" w14:anchorId="2EF04D80">
+          <v:shape id="_x0000_i1025" type="#_x0000_t75" alt="" style="width:451.1pt;height:653.2pt;mso-width-percent:0;mso-height-percent:0;mso-width-percent:0;mso-height-percent:0" o:ole="">
+            <v:imagedata r:id="rId34" o:title=""/>
           </v:shape>
-          <o:OLEObject Type="Embed" ProgID="Word.Document.12" ShapeID="_x0000_i1025" DrawAspect="Content" ObjectID="_1770588646" r:id="rId32">
+          <o:OLEObject Type="Embed" ProgID="Word.Document.12" ShapeID="_x0000_i1025" DrawAspect="Content" ObjectID="_1770684480" r:id="rId35">
             <o:FieldCodes>\s</o:FieldCodes>
           </o:OLEObject>
         </w:object>
       </w:r>
     </w:p>
     <w:sectPr>
-      <w:footerReference w:type="default" r:id="rId33"/>
+      <w:footerReference w:type="default" r:id="rId36"/>
       <w:pgSz w:w="11906" w:h="16838"/>
       <w:pgMar w:top="964" w:right="1440" w:bottom="1255" w:left="1440" w:header="708" w:footer="708" w:gutter="0"/>
       <w:pgNumType w:start="0"/>
@@ -8797,6 +8911,92 @@
     </w:lvl>
   </w:abstractNum>
   <w:abstractNum w:abstractNumId="21" w15:restartNumberingAfterBreak="0">
+    <w:nsid w:val="53F06BA3"/>
+    <w:multiLevelType w:val="hybridMultilevel"/>
+    <w:tmpl w:val="393407CA"/>
+    <w:lvl w:ilvl="0" w:tplc="0809000F">
+      <w:start w:val="1"/>
+      <w:numFmt w:val="decimal"/>
+      <w:lvlText w:val="%1."/>
+      <w:lvlJc w:val="left"/>
+      <w:pPr>
+        <w:ind w:left="720" w:hanging="360"/>
+      </w:pPr>
+    </w:lvl>
+    <w:lvl w:ilvl="1" w:tplc="08090019" w:tentative="1">
+      <w:start w:val="1"/>
+      <w:numFmt w:val="lowerLetter"/>
+      <w:lvlText w:val="%2."/>
+      <w:lvlJc w:val="left"/>
+      <w:pPr>
+        <w:ind w:left="1440" w:hanging="360"/>
+      </w:pPr>
+    </w:lvl>
+    <w:lvl w:ilvl="2" w:tplc="0809001B" w:tentative="1">
+      <w:start w:val="1"/>
+      <w:numFmt w:val="lowerRoman"/>
+      <w:lvlText w:val="%3."/>
+      <w:lvlJc w:val="right"/>
+      <w:pPr>
+        <w:ind w:left="2160" w:hanging="180"/>
+      </w:pPr>
+    </w:lvl>
+    <w:lvl w:ilvl="3" w:tplc="0809000F" w:tentative="1">
+      <w:start w:val="1"/>
+      <w:numFmt w:val="decimal"/>
+      <w:lvlText w:val="%4."/>
+      <w:lvlJc w:val="left"/>
+      <w:pPr>
+        <w:ind w:left="2880" w:hanging="360"/>
+      </w:pPr>
+    </w:lvl>
+    <w:lvl w:ilvl="4" w:tplc="08090019" w:tentative="1">
+      <w:start w:val="1"/>
+      <w:numFmt w:val="lowerLetter"/>
+      <w:lvlText w:val="%5."/>
+      <w:lvlJc w:val="left"/>
+      <w:pPr>
+        <w:ind w:left="3600" w:hanging="360"/>
+      </w:pPr>
+    </w:lvl>
+    <w:lvl w:ilvl="5" w:tplc="0809001B" w:tentative="1">
+      <w:start w:val="1"/>
+      <w:numFmt w:val="lowerRoman"/>
+      <w:lvlText w:val="%6."/>
+      <w:lvlJc w:val="right"/>
+      <w:pPr>
+        <w:ind w:left="4320" w:hanging="180"/>
+      </w:pPr>
+    </w:lvl>
+    <w:lvl w:ilvl="6" w:tplc="0809000F" w:tentative="1">
+      <w:start w:val="1"/>
+      <w:numFmt w:val="decimal"/>
+      <w:lvlText w:val="%7."/>
+      <w:lvlJc w:val="left"/>
+      <w:pPr>
+        <w:ind w:left="5040" w:hanging="360"/>
+      </w:pPr>
+    </w:lvl>
+    <w:lvl w:ilvl="7" w:tplc="08090019" w:tentative="1">
+      <w:start w:val="1"/>
+      <w:numFmt w:val="lowerLetter"/>
+      <w:lvlText w:val="%8."/>
+      <w:lvlJc w:val="left"/>
+      <w:pPr>
+        <w:ind w:left="5760" w:hanging="360"/>
+      </w:pPr>
+    </w:lvl>
+    <w:lvl w:ilvl="8" w:tplc="0809001B" w:tentative="1">
+      <w:start w:val="1"/>
+      <w:numFmt w:val="lowerRoman"/>
+      <w:lvlText w:val="%9."/>
+      <w:lvlJc w:val="right"/>
+      <w:pPr>
+        <w:ind w:left="6480" w:hanging="180"/>
+      </w:pPr>
+    </w:lvl>
+  </w:abstractNum>
+  <w:abstractNum w:abstractNumId="22" w15:restartNumberingAfterBreak="0">
     <w:nsid w:val="629E1FC1"/>
     <w:multiLevelType w:val="multilevel"/>
     <w:tmpl w:val="B6440784"/>
@@ -8909,7 +9109,7 @@
       </w:pPr>
     </w:lvl>
   </w:abstractNum>
-  <w:abstractNum w:abstractNumId="22" w15:restartNumberingAfterBreak="0">
+  <w:abstractNum w:abstractNumId="23" w15:restartNumberingAfterBreak="0">
     <w:nsid w:val="62CB4908"/>
     <w:multiLevelType w:val="multilevel"/>
     <w:tmpl w:val="DFD228F2"/>
@@ -9022,7 +9222,7 @@
       </w:pPr>
     </w:lvl>
   </w:abstractNum>
-  <w:abstractNum w:abstractNumId="23" w15:restartNumberingAfterBreak="0">
+  <w:abstractNum w:abstractNumId="24" w15:restartNumberingAfterBreak="0">
     <w:nsid w:val="62FA6B82"/>
     <w:multiLevelType w:val="hybridMultilevel"/>
     <w:tmpl w:val="0682FC62"/>
@@ -9108,7 +9308,7 @@
       </w:pPr>
     </w:lvl>
   </w:abstractNum>
-  <w:abstractNum w:abstractNumId="24" w15:restartNumberingAfterBreak="0">
+  <w:abstractNum w:abstractNumId="25" w15:restartNumberingAfterBreak="0">
     <w:nsid w:val="63197122"/>
     <w:multiLevelType w:val="hybridMultilevel"/>
     <w:tmpl w:val="49E423F0"/>
@@ -9194,7 +9394,7 @@
       </w:pPr>
     </w:lvl>
   </w:abstractNum>
-  <w:abstractNum w:abstractNumId="25" w15:restartNumberingAfterBreak="0">
+  <w:abstractNum w:abstractNumId="26" w15:restartNumberingAfterBreak="0">
     <w:nsid w:val="64043B45"/>
     <w:multiLevelType w:val="hybridMultilevel"/>
     <w:tmpl w:val="0682FC62"/>
@@ -9280,7 +9480,7 @@
       </w:pPr>
     </w:lvl>
   </w:abstractNum>
-  <w:abstractNum w:abstractNumId="26" w15:restartNumberingAfterBreak="0">
+  <w:abstractNum w:abstractNumId="27" w15:restartNumberingAfterBreak="0">
     <w:nsid w:val="6E155842"/>
     <w:multiLevelType w:val="multilevel"/>
     <w:tmpl w:val="3A28896E"/>
@@ -9393,7 +9593,7 @@
       </w:pPr>
     </w:lvl>
   </w:abstractNum>
-  <w:abstractNum w:abstractNumId="27" w15:restartNumberingAfterBreak="0">
+  <w:abstractNum w:abstractNumId="28" w15:restartNumberingAfterBreak="0">
     <w:nsid w:val="74CA34F4"/>
     <w:multiLevelType w:val="multilevel"/>
     <w:tmpl w:val="4798EE52"/>
@@ -9506,7 +9706,7 @@
       </w:pPr>
     </w:lvl>
   </w:abstractNum>
-  <w:abstractNum w:abstractNumId="28" w15:restartNumberingAfterBreak="0">
+  <w:abstractNum w:abstractNumId="29" w15:restartNumberingAfterBreak="0">
     <w:nsid w:val="77D20529"/>
     <w:multiLevelType w:val="hybridMultilevel"/>
     <w:tmpl w:val="23BAF178"/>
@@ -9592,7 +9792,7 @@
       </w:pPr>
     </w:lvl>
   </w:abstractNum>
-  <w:abstractNum w:abstractNumId="29" w15:restartNumberingAfterBreak="0">
+  <w:abstractNum w:abstractNumId="30" w15:restartNumberingAfterBreak="0">
     <w:nsid w:val="785056B3"/>
     <w:multiLevelType w:val="multilevel"/>
     <w:tmpl w:val="C4EAE748"/>
@@ -9705,7 +9905,7 @@
       </w:pPr>
     </w:lvl>
   </w:abstractNum>
-  <w:abstractNum w:abstractNumId="30" w15:restartNumberingAfterBreak="0">
+  <w:abstractNum w:abstractNumId="31" w15:restartNumberingAfterBreak="0">
     <w:nsid w:val="795C05C1"/>
     <w:multiLevelType w:val="multilevel"/>
     <w:tmpl w:val="F58232BE"/>
@@ -9818,7 +10018,7 @@
       </w:pPr>
     </w:lvl>
   </w:abstractNum>
-  <w:abstractNum w:abstractNumId="31" w15:restartNumberingAfterBreak="0">
+  <w:abstractNum w:abstractNumId="32" w15:restartNumberingAfterBreak="0">
     <w:nsid w:val="7C6F10CE"/>
     <w:multiLevelType w:val="hybridMultilevel"/>
     <w:tmpl w:val="D1FA23B6"/>
@@ -9904,7 +10104,7 @@
       </w:pPr>
     </w:lvl>
   </w:abstractNum>
-  <w:abstractNum w:abstractNumId="32" w15:restartNumberingAfterBreak="0">
+  <w:abstractNum w:abstractNumId="33" w15:restartNumberingAfterBreak="0">
     <w:nsid w:val="7E9620A2"/>
     <w:multiLevelType w:val="hybridMultilevel"/>
     <w:tmpl w:val="0682FC62"/>
@@ -10012,16 +10212,16 @@
     <w:abstractNumId w:val="10"/>
   </w:num>
   <w:num w:numId="8" w16cid:durableId="1442649945">
-    <w:abstractNumId w:val="26"/>
+    <w:abstractNumId w:val="27"/>
   </w:num>
   <w:num w:numId="9" w16cid:durableId="1599365336">
-    <w:abstractNumId w:val="21"/>
+    <w:abstractNumId w:val="22"/>
   </w:num>
   <w:num w:numId="10" w16cid:durableId="1116754498">
     <w:abstractNumId w:val="16"/>
   </w:num>
   <w:num w:numId="11" w16cid:durableId="919172844">
-    <w:abstractNumId w:val="27"/>
+    <w:abstractNumId w:val="28"/>
   </w:num>
   <w:num w:numId="12" w16cid:durableId="112332007">
     <w:abstractNumId w:val="19"/>
@@ -10030,7 +10230,7 @@
     <w:abstractNumId w:val="6"/>
   </w:num>
   <w:num w:numId="14" w16cid:durableId="533036768">
-    <w:abstractNumId w:val="29"/>
+    <w:abstractNumId w:val="30"/>
   </w:num>
   <w:num w:numId="15" w16cid:durableId="1224605835">
     <w:abstractNumId w:val="7"/>
@@ -10039,13 +10239,13 @@
     <w:abstractNumId w:val="4"/>
   </w:num>
   <w:num w:numId="17" w16cid:durableId="340351432">
-    <w:abstractNumId w:val="30"/>
+    <w:abstractNumId w:val="31"/>
   </w:num>
   <w:num w:numId="18" w16cid:durableId="1383749370">
     <w:abstractNumId w:val="2"/>
   </w:num>
   <w:num w:numId="19" w16cid:durableId="85347957">
-    <w:abstractNumId w:val="25"/>
+    <w:abstractNumId w:val="26"/>
   </w:num>
   <w:num w:numId="20" w16cid:durableId="1394501682">
     <w:abstractNumId w:val="18"/>
@@ -10054,25 +10254,25 @@
     <w:abstractNumId w:val="15"/>
   </w:num>
   <w:num w:numId="22" w16cid:durableId="518155586">
-    <w:abstractNumId w:val="28"/>
+    <w:abstractNumId w:val="29"/>
   </w:num>
   <w:num w:numId="23" w16cid:durableId="741758513">
-    <w:abstractNumId w:val="32"/>
+    <w:abstractNumId w:val="33"/>
   </w:num>
   <w:num w:numId="24" w16cid:durableId="427312470">
-    <w:abstractNumId w:val="23"/>
+    <w:abstractNumId w:val="24"/>
   </w:num>
   <w:num w:numId="25" w16cid:durableId="1833064973">
-    <w:abstractNumId w:val="31"/>
+    <w:abstractNumId w:val="32"/>
   </w:num>
   <w:num w:numId="26" w16cid:durableId="1250196832">
     <w:abstractNumId w:val="20"/>
   </w:num>
   <w:num w:numId="27" w16cid:durableId="1662655452">
-    <w:abstractNumId w:val="24"/>
+    <w:abstractNumId w:val="25"/>
   </w:num>
   <w:num w:numId="28" w16cid:durableId="320084483">
-    <w:abstractNumId w:val="22"/>
+    <w:abstractNumId w:val="23"/>
   </w:num>
   <w:num w:numId="29" w16cid:durableId="1523007493">
     <w:abstractNumId w:val="0"/>
@@ -10088,6 +10288,9 @@
   </w:num>
   <w:num w:numId="33" w16cid:durableId="1337924903">
     <w:abstractNumId w:val="9"/>
+  </w:num>
+  <w:num w:numId="34" w16cid:durableId="43526782">
+    <w:abstractNumId w:val="21"/>
   </w:num>
 </w:numbering>
 </file>

</xml_diff>

<commit_message>
All change in hyperparameters with update to report
</commit_message>
<xml_diff>
--- a/Project 3/ECE563_Project 3 Content.docx
+++ b/Project 3/ECE563_Project 3 Content.docx
@@ -42,7 +42,6 @@
             <w:tabs>
               <w:tab w:val="right" w:leader="dot" w:pos="9016"/>
             </w:tabs>
-            <w:jc w:val="both"/>
             <w:rPr>
               <w:rFonts w:eastAsiaTheme="minorEastAsia"/>
               <w:b w:val="0"/>
@@ -71,7 +70,7 @@
             </w:rPr>
             <w:fldChar w:fldCharType="separate"/>
           </w:r>
-          <w:hyperlink w:anchor="_Toc158899940" w:history="1">
+          <w:hyperlink w:anchor="_Toc160089244" w:history="1">
             <w:r>
               <w:rPr>
                 <w:rStyle w:val="Hyperlink"/>
@@ -98,7 +97,7 @@
                 <w:noProof/>
                 <w:webHidden/>
               </w:rPr>
-              <w:instrText xml:space="preserve"> PAGEREF _Toc158899940 \h </w:instrText>
+              <w:instrText xml:space="preserve"> PAGEREF _Toc160089244 \h </w:instrText>
             </w:r>
             <w:r>
               <w:rPr>
@@ -118,7 +117,7 @@
                 <w:noProof/>
                 <w:webHidden/>
               </w:rPr>
-              <w:t>1</w:t>
+              <w:t>0</w:t>
             </w:r>
             <w:r>
               <w:rPr>
@@ -135,7 +134,6 @@
             <w:tabs>
               <w:tab w:val="right" w:leader="dot" w:pos="9016"/>
             </w:tabs>
-            <w:jc w:val="both"/>
             <w:rPr>
               <w:rFonts w:eastAsiaTheme="minorEastAsia"/>
               <w:b w:val="0"/>
@@ -147,7 +145,7 @@
               <w:lang w:val="en-IN" w:eastAsia="en-GB"/>
             </w:rPr>
           </w:pPr>
-          <w:hyperlink w:anchor="_Toc158899941" w:history="1">
+          <w:hyperlink w:anchor="_Toc160089245" w:history="1">
             <w:r>
               <w:rPr>
                 <w:rStyle w:val="Hyperlink"/>
@@ -174,7 +172,7 @@
                 <w:noProof/>
                 <w:webHidden/>
               </w:rPr>
-              <w:instrText xml:space="preserve"> PAGEREF _Toc158899941 \h </w:instrText>
+              <w:instrText xml:space="preserve"> PAGEREF _Toc160089245 \h </w:instrText>
             </w:r>
             <w:r>
               <w:rPr>
@@ -194,7 +192,7 @@
                 <w:noProof/>
                 <w:webHidden/>
               </w:rPr>
-              <w:t>1</w:t>
+              <w:t>0</w:t>
             </w:r>
             <w:r>
               <w:rPr>
@@ -211,7 +209,6 @@
             <w:tabs>
               <w:tab w:val="right" w:leader="dot" w:pos="9016"/>
             </w:tabs>
-            <w:jc w:val="both"/>
             <w:rPr>
               <w:rFonts w:eastAsiaTheme="minorEastAsia"/>
               <w:smallCaps w:val="0"/>
@@ -221,7 +218,7 @@
               <w:lang w:val="en-IN" w:eastAsia="en-GB"/>
             </w:rPr>
           </w:pPr>
-          <w:hyperlink w:anchor="_Toc158899942" w:history="1">
+          <w:hyperlink w:anchor="_Toc160089246" w:history="1">
             <w:r>
               <w:rPr>
                 <w:rStyle w:val="Hyperlink"/>
@@ -248,7 +245,7 @@
                 <w:noProof/>
                 <w:webHidden/>
               </w:rPr>
-              <w:instrText xml:space="preserve"> PAGEREF _Toc158899942 \h </w:instrText>
+              <w:instrText xml:space="preserve"> PAGEREF _Toc160089246 \h </w:instrText>
             </w:r>
             <w:r>
               <w:rPr>
@@ -268,7 +265,7 @@
                 <w:noProof/>
                 <w:webHidden/>
               </w:rPr>
-              <w:t>1</w:t>
+              <w:t>0</w:t>
             </w:r>
             <w:r>
               <w:rPr>
@@ -285,7 +282,6 @@
             <w:tabs>
               <w:tab w:val="right" w:leader="dot" w:pos="9016"/>
             </w:tabs>
-            <w:jc w:val="both"/>
             <w:rPr>
               <w:rFonts w:eastAsiaTheme="minorEastAsia"/>
               <w:smallCaps w:val="0"/>
@@ -295,13 +291,13 @@
               <w:lang w:val="en-IN" w:eastAsia="en-GB"/>
             </w:rPr>
           </w:pPr>
-          <w:hyperlink w:anchor="_Toc158899943" w:history="1">
+          <w:hyperlink w:anchor="_Toc160089247" w:history="1">
             <w:r>
               <w:rPr>
                 <w:rStyle w:val="Hyperlink"/>
                 <w:noProof/>
               </w:rPr>
-              <w:t>Code</w:t>
+              <w:t>Code Snippet</w:t>
             </w:r>
             <w:r>
               <w:rPr>
@@ -322,7 +318,7 @@
                 <w:noProof/>
                 <w:webHidden/>
               </w:rPr>
-              <w:instrText xml:space="preserve"> PAGEREF _Toc158899943 \h </w:instrText>
+              <w:instrText xml:space="preserve"> PAGEREF _Toc160089247 \h </w:instrText>
             </w:r>
             <w:r>
               <w:rPr>
@@ -359,7 +355,6 @@
             <w:tabs>
               <w:tab w:val="right" w:leader="dot" w:pos="9016"/>
             </w:tabs>
-            <w:jc w:val="both"/>
             <w:rPr>
               <w:rFonts w:eastAsiaTheme="minorEastAsia"/>
               <w:smallCaps w:val="0"/>
@@ -369,7 +364,7 @@
               <w:lang w:val="en-IN" w:eastAsia="en-GB"/>
             </w:rPr>
           </w:pPr>
-          <w:hyperlink w:anchor="_Toc158899944" w:history="1">
+          <w:hyperlink w:anchor="_Toc160089248" w:history="1">
             <w:r>
               <w:rPr>
                 <w:rStyle w:val="Hyperlink"/>
@@ -396,7 +391,7 @@
                 <w:noProof/>
                 <w:webHidden/>
               </w:rPr>
-              <w:instrText xml:space="preserve"> PAGEREF _Toc158899944 \h </w:instrText>
+              <w:instrText xml:space="preserve"> PAGEREF _Toc160089248 \h </w:instrText>
             </w:r>
             <w:r>
               <w:rPr>
@@ -433,7 +428,6 @@
             <w:tabs>
               <w:tab w:val="right" w:leader="dot" w:pos="9016"/>
             </w:tabs>
-            <w:jc w:val="both"/>
             <w:rPr>
               <w:rFonts w:eastAsiaTheme="minorEastAsia"/>
               <w:b w:val="0"/>
@@ -445,7 +439,7 @@
               <w:lang w:val="en-IN" w:eastAsia="en-GB"/>
             </w:rPr>
           </w:pPr>
-          <w:hyperlink w:anchor="_Toc158899945" w:history="1">
+          <w:hyperlink w:anchor="_Toc160089249" w:history="1">
             <w:r>
               <w:rPr>
                 <w:rStyle w:val="Hyperlink"/>
@@ -472,7 +466,7 @@
                 <w:noProof/>
                 <w:webHidden/>
               </w:rPr>
-              <w:instrText xml:space="preserve"> PAGEREF _Toc158899945 \h </w:instrText>
+              <w:instrText xml:space="preserve"> PAGEREF _Toc160089249 \h </w:instrText>
             </w:r>
             <w:r>
               <w:rPr>
@@ -492,7 +486,7 @@
                 <w:noProof/>
                 <w:webHidden/>
               </w:rPr>
-              <w:t>3</w:t>
+              <w:t>2</w:t>
             </w:r>
             <w:r>
               <w:rPr>
@@ -509,7 +503,6 @@
             <w:tabs>
               <w:tab w:val="right" w:leader="dot" w:pos="9016"/>
             </w:tabs>
-            <w:jc w:val="both"/>
             <w:rPr>
               <w:rFonts w:eastAsiaTheme="minorEastAsia"/>
               <w:smallCaps w:val="0"/>
@@ -519,7 +512,7 @@
               <w:lang w:val="en-IN" w:eastAsia="en-GB"/>
             </w:rPr>
           </w:pPr>
-          <w:hyperlink w:anchor="_Toc158899946" w:history="1">
+          <w:hyperlink w:anchor="_Toc160089250" w:history="1">
             <w:r>
               <w:rPr>
                 <w:rStyle w:val="Hyperlink"/>
@@ -546,7 +539,7 @@
                 <w:noProof/>
                 <w:webHidden/>
               </w:rPr>
-              <w:instrText xml:space="preserve"> PAGEREF _Toc158899946 \h </w:instrText>
+              <w:instrText xml:space="preserve"> PAGEREF _Toc160089250 \h </w:instrText>
             </w:r>
             <w:r>
               <w:rPr>
@@ -566,7 +559,7 @@
                 <w:noProof/>
                 <w:webHidden/>
               </w:rPr>
-              <w:t>3</w:t>
+              <w:t>2</w:t>
             </w:r>
             <w:r>
               <w:rPr>
@@ -583,7 +576,6 @@
             <w:tabs>
               <w:tab w:val="right" w:leader="dot" w:pos="9016"/>
             </w:tabs>
-            <w:jc w:val="both"/>
             <w:rPr>
               <w:rFonts w:eastAsiaTheme="minorEastAsia"/>
               <w:smallCaps w:val="0"/>
@@ -593,13 +585,13 @@
               <w:lang w:val="en-IN" w:eastAsia="en-GB"/>
             </w:rPr>
           </w:pPr>
-          <w:hyperlink w:anchor="_Toc158899947" w:history="1">
+          <w:hyperlink w:anchor="_Toc160089251" w:history="1">
             <w:r>
               <w:rPr>
                 <w:rStyle w:val="Hyperlink"/>
                 <w:noProof/>
               </w:rPr>
-              <w:t>Code</w:t>
+              <w:t>Code Snippet</w:t>
             </w:r>
             <w:r>
               <w:rPr>
@@ -620,7 +612,7 @@
                 <w:noProof/>
                 <w:webHidden/>
               </w:rPr>
-              <w:instrText xml:space="preserve"> PAGEREF _Toc158899947 \h </w:instrText>
+              <w:instrText xml:space="preserve"> PAGEREF _Toc160089251 \h </w:instrText>
             </w:r>
             <w:r>
               <w:rPr>
@@ -640,7 +632,7 @@
                 <w:noProof/>
                 <w:webHidden/>
               </w:rPr>
-              <w:t>3</w:t>
+              <w:t>2</w:t>
             </w:r>
             <w:r>
               <w:rPr>
@@ -657,7 +649,6 @@
             <w:tabs>
               <w:tab w:val="right" w:leader="dot" w:pos="9016"/>
             </w:tabs>
-            <w:jc w:val="both"/>
             <w:rPr>
               <w:rFonts w:eastAsiaTheme="minorEastAsia"/>
               <w:smallCaps w:val="0"/>
@@ -667,7 +658,7 @@
               <w:lang w:val="en-IN" w:eastAsia="en-GB"/>
             </w:rPr>
           </w:pPr>
-          <w:hyperlink w:anchor="_Toc158899948" w:history="1">
+          <w:hyperlink w:anchor="_Toc160089252" w:history="1">
             <w:r>
               <w:rPr>
                 <w:rStyle w:val="Hyperlink"/>
@@ -694,7 +685,7 @@
                 <w:noProof/>
                 <w:webHidden/>
               </w:rPr>
-              <w:instrText xml:space="preserve"> PAGEREF _Toc158899948 \h </w:instrText>
+              <w:instrText xml:space="preserve"> PAGEREF _Toc160089252 \h </w:instrText>
             </w:r>
             <w:r>
               <w:rPr>
@@ -714,7 +705,7 @@
                 <w:noProof/>
                 <w:webHidden/>
               </w:rPr>
-              <w:t>3</w:t>
+              <w:t>2</w:t>
             </w:r>
             <w:r>
               <w:rPr>
@@ -731,7 +722,6 @@
             <w:tabs>
               <w:tab w:val="right" w:leader="dot" w:pos="9016"/>
             </w:tabs>
-            <w:jc w:val="both"/>
             <w:rPr>
               <w:rFonts w:eastAsiaTheme="minorEastAsia"/>
               <w:b w:val="0"/>
@@ -743,7 +733,7 @@
               <w:lang w:val="en-IN" w:eastAsia="en-GB"/>
             </w:rPr>
           </w:pPr>
-          <w:hyperlink w:anchor="_Toc158899949" w:history="1">
+          <w:hyperlink w:anchor="_Toc160089253" w:history="1">
             <w:r>
               <w:rPr>
                 <w:rStyle w:val="Hyperlink"/>
@@ -770,7 +760,7 @@
                 <w:noProof/>
                 <w:webHidden/>
               </w:rPr>
-              <w:instrText xml:space="preserve"> PAGEREF _Toc158899949 \h </w:instrText>
+              <w:instrText xml:space="preserve"> PAGEREF _Toc160089253 \h </w:instrText>
             </w:r>
             <w:r>
               <w:rPr>
@@ -807,7 +797,6 @@
             <w:tabs>
               <w:tab w:val="right" w:leader="dot" w:pos="9016"/>
             </w:tabs>
-            <w:jc w:val="both"/>
             <w:rPr>
               <w:rFonts w:eastAsiaTheme="minorEastAsia"/>
               <w:smallCaps w:val="0"/>
@@ -817,7 +806,7 @@
               <w:lang w:val="en-IN" w:eastAsia="en-GB"/>
             </w:rPr>
           </w:pPr>
-          <w:hyperlink w:anchor="_Toc158899950" w:history="1">
+          <w:hyperlink w:anchor="_Toc160089254" w:history="1">
             <w:r>
               <w:rPr>
                 <w:rStyle w:val="Hyperlink"/>
@@ -844,7 +833,7 @@
                 <w:noProof/>
                 <w:webHidden/>
               </w:rPr>
-              <w:instrText xml:space="preserve"> PAGEREF _Toc158899950 \h </w:instrText>
+              <w:instrText xml:space="preserve"> PAGEREF _Toc160089254 \h </w:instrText>
             </w:r>
             <w:r>
               <w:rPr>
@@ -881,7 +870,6 @@
             <w:tabs>
               <w:tab w:val="right" w:leader="dot" w:pos="9016"/>
             </w:tabs>
-            <w:jc w:val="both"/>
             <w:rPr>
               <w:rFonts w:eastAsiaTheme="minorEastAsia"/>
               <w:smallCaps w:val="0"/>
@@ -891,13 +879,13 @@
               <w:lang w:val="en-IN" w:eastAsia="en-GB"/>
             </w:rPr>
           </w:pPr>
-          <w:hyperlink w:anchor="_Toc158899951" w:history="1">
+          <w:hyperlink w:anchor="_Toc160089255" w:history="1">
             <w:r>
               <w:rPr>
                 <w:rStyle w:val="Hyperlink"/>
                 <w:noProof/>
               </w:rPr>
-              <w:t>Code</w:t>
+              <w:t>Design Process Procedure</w:t>
             </w:r>
             <w:r>
               <w:rPr>
@@ -918,7 +906,7 @@
                 <w:noProof/>
                 <w:webHidden/>
               </w:rPr>
-              <w:instrText xml:space="preserve"> PAGEREF _Toc158899951 \h </w:instrText>
+              <w:instrText xml:space="preserve"> PAGEREF _Toc160089255 \h </w:instrText>
             </w:r>
             <w:r>
               <w:rPr>
@@ -955,7 +943,6 @@
             <w:tabs>
               <w:tab w:val="right" w:leader="dot" w:pos="9016"/>
             </w:tabs>
-            <w:jc w:val="both"/>
             <w:rPr>
               <w:rFonts w:eastAsiaTheme="minorEastAsia"/>
               <w:smallCaps w:val="0"/>
@@ -965,13 +952,13 @@
               <w:lang w:val="en-IN" w:eastAsia="en-GB"/>
             </w:rPr>
           </w:pPr>
-          <w:hyperlink w:anchor="_Toc158899952" w:history="1">
+          <w:hyperlink w:anchor="_Toc160089256" w:history="1">
             <w:r>
               <w:rPr>
                 <w:rStyle w:val="Hyperlink"/>
                 <w:noProof/>
               </w:rPr>
-              <w:t>Output</w:t>
+              <w:t>Considered MLPClassifier tradeoffs</w:t>
             </w:r>
             <w:r>
               <w:rPr>
@@ -992,81 +979,7 @@
                 <w:noProof/>
                 <w:webHidden/>
               </w:rPr>
-              <w:instrText xml:space="preserve"> PAGEREF _Toc158899952 \h </w:instrText>
-            </w:r>
-            <w:r>
-              <w:rPr>
-                <w:noProof/>
-                <w:webHidden/>
-              </w:rPr>
-            </w:r>
-            <w:r>
-              <w:rPr>
-                <w:noProof/>
-                <w:webHidden/>
-              </w:rPr>
-              <w:fldChar w:fldCharType="separate"/>
-            </w:r>
-            <w:r>
-              <w:rPr>
-                <w:noProof/>
-                <w:webHidden/>
-              </w:rPr>
-              <w:t>3</w:t>
-            </w:r>
-            <w:r>
-              <w:rPr>
-                <w:noProof/>
-                <w:webHidden/>
-              </w:rPr>
-              <w:fldChar w:fldCharType="end"/>
-            </w:r>
-          </w:hyperlink>
-        </w:p>
-        <w:p>
-          <w:pPr>
-            <w:pStyle w:val="TOC2"/>
-            <w:tabs>
-              <w:tab w:val="right" w:leader="dot" w:pos="9016"/>
-            </w:tabs>
-            <w:jc w:val="both"/>
-            <w:rPr>
-              <w:rFonts w:eastAsiaTheme="minorEastAsia"/>
-              <w:smallCaps w:val="0"/>
-              <w:noProof/>
-              <w:sz w:val="24"/>
-              <w:szCs w:val="24"/>
-              <w:lang w:val="en-IN" w:eastAsia="en-GB"/>
-            </w:rPr>
-          </w:pPr>
-          <w:hyperlink w:anchor="_Toc158899953" w:history="1">
-            <w:r>
-              <w:rPr>
-                <w:rStyle w:val="Hyperlink"/>
-                <w:noProof/>
-              </w:rPr>
-              <w:t>Observations</w:t>
-            </w:r>
-            <w:r>
-              <w:rPr>
-                <w:noProof/>
-                <w:webHidden/>
-              </w:rPr>
-              <w:tab/>
-            </w:r>
-            <w:r>
-              <w:rPr>
-                <w:noProof/>
-                <w:webHidden/>
-              </w:rPr>
-              <w:fldChar w:fldCharType="begin"/>
-            </w:r>
-            <w:r>
-              <w:rPr>
-                <w:noProof/>
-                <w:webHidden/>
-              </w:rPr>
-              <w:instrText xml:space="preserve"> PAGEREF _Toc158899953 \h </w:instrText>
+              <w:instrText xml:space="preserve"> PAGEREF _Toc160089256 \h </w:instrText>
             </w:r>
             <w:r>
               <w:rPr>
@@ -1103,7 +1016,6 @@
             <w:tabs>
               <w:tab w:val="right" w:leader="dot" w:pos="9016"/>
             </w:tabs>
-            <w:jc w:val="both"/>
             <w:rPr>
               <w:rFonts w:eastAsiaTheme="minorEastAsia"/>
               <w:b w:val="0"/>
@@ -1115,7 +1027,7 @@
               <w:lang w:val="en-IN" w:eastAsia="en-GB"/>
             </w:rPr>
           </w:pPr>
-          <w:hyperlink w:anchor="_Toc158899954" w:history="1">
+          <w:hyperlink w:anchor="_Toc160089257" w:history="1">
             <w:r>
               <w:rPr>
                 <w:rStyle w:val="Hyperlink"/>
@@ -1142,7 +1054,7 @@
                 <w:noProof/>
                 <w:webHidden/>
               </w:rPr>
-              <w:instrText xml:space="preserve"> PAGEREF _Toc158899954 \h </w:instrText>
+              <w:instrText xml:space="preserve"> PAGEREF _Toc160089257 \h </w:instrText>
             </w:r>
             <w:r>
               <w:rPr>
@@ -1162,7 +1074,7 @@
                 <w:noProof/>
                 <w:webHidden/>
               </w:rPr>
-              <w:t>5</w:t>
+              <w:t>4</w:t>
             </w:r>
             <w:r>
               <w:rPr>
@@ -1179,7 +1091,6 @@
             <w:tabs>
               <w:tab w:val="right" w:leader="dot" w:pos="9016"/>
             </w:tabs>
-            <w:jc w:val="both"/>
             <w:rPr>
               <w:rFonts w:eastAsiaTheme="minorEastAsia"/>
               <w:smallCaps w:val="0"/>
@@ -1189,7 +1100,7 @@
               <w:lang w:val="en-IN" w:eastAsia="en-GB"/>
             </w:rPr>
           </w:pPr>
-          <w:hyperlink w:anchor="_Toc158899955" w:history="1">
+          <w:hyperlink w:anchor="_Toc160089258" w:history="1">
             <w:r>
               <w:rPr>
                 <w:rStyle w:val="Hyperlink"/>
@@ -1216,7 +1127,7 @@
                 <w:noProof/>
                 <w:webHidden/>
               </w:rPr>
-              <w:instrText xml:space="preserve"> PAGEREF _Toc158899955 \h </w:instrText>
+              <w:instrText xml:space="preserve"> PAGEREF _Toc160089258 \h </w:instrText>
             </w:r>
             <w:r>
               <w:rPr>
@@ -1236,7 +1147,7 @@
                 <w:noProof/>
                 <w:webHidden/>
               </w:rPr>
-              <w:t>5</w:t>
+              <w:t>4</w:t>
             </w:r>
             <w:r>
               <w:rPr>
@@ -1253,7 +1164,6 @@
             <w:tabs>
               <w:tab w:val="right" w:leader="dot" w:pos="9016"/>
             </w:tabs>
-            <w:jc w:val="both"/>
             <w:rPr>
               <w:rFonts w:eastAsiaTheme="minorEastAsia"/>
               <w:smallCaps w:val="0"/>
@@ -1263,13 +1173,13 @@
               <w:lang w:val="en-IN" w:eastAsia="en-GB"/>
             </w:rPr>
           </w:pPr>
-          <w:hyperlink w:anchor="_Toc158899956" w:history="1">
+          <w:hyperlink w:anchor="_Toc160089259" w:history="1">
             <w:r>
               <w:rPr>
                 <w:rStyle w:val="Hyperlink"/>
                 <w:noProof/>
               </w:rPr>
-              <w:t>Code</w:t>
+              <w:t>Code Snippet</w:t>
             </w:r>
             <w:r>
               <w:rPr>
@@ -1290,7 +1200,7 @@
                 <w:noProof/>
                 <w:webHidden/>
               </w:rPr>
-              <w:instrText xml:space="preserve"> PAGEREF _Toc158899956 \h </w:instrText>
+              <w:instrText xml:space="preserve"> PAGEREF _Toc160089259 \h </w:instrText>
             </w:r>
             <w:r>
               <w:rPr>
@@ -1310,7 +1220,7 @@
                 <w:noProof/>
                 <w:webHidden/>
               </w:rPr>
-              <w:t>5</w:t>
+              <w:t>4</w:t>
             </w:r>
             <w:r>
               <w:rPr>
@@ -1327,7 +1237,6 @@
             <w:tabs>
               <w:tab w:val="right" w:leader="dot" w:pos="9016"/>
             </w:tabs>
-            <w:jc w:val="both"/>
             <w:rPr>
               <w:rFonts w:eastAsiaTheme="minorEastAsia"/>
               <w:smallCaps w:val="0"/>
@@ -1337,7 +1246,7 @@
               <w:lang w:val="en-IN" w:eastAsia="en-GB"/>
             </w:rPr>
           </w:pPr>
-          <w:hyperlink w:anchor="_Toc158899957" w:history="1">
+          <w:hyperlink w:anchor="_Toc160089260" w:history="1">
             <w:r>
               <w:rPr>
                 <w:rStyle w:val="Hyperlink"/>
@@ -1364,7 +1273,7 @@
                 <w:noProof/>
                 <w:webHidden/>
               </w:rPr>
-              <w:instrText xml:space="preserve"> PAGEREF _Toc158899957 \h </w:instrText>
+              <w:instrText xml:space="preserve"> PAGEREF _Toc160089260 \h </w:instrText>
             </w:r>
             <w:r>
               <w:rPr>
@@ -1385,80 +1294,6 @@
                 <w:webHidden/>
               </w:rPr>
               <w:t>5</w:t>
-            </w:r>
-            <w:r>
-              <w:rPr>
-                <w:noProof/>
-                <w:webHidden/>
-              </w:rPr>
-              <w:fldChar w:fldCharType="end"/>
-            </w:r>
-          </w:hyperlink>
-        </w:p>
-        <w:p>
-          <w:pPr>
-            <w:pStyle w:val="TOC2"/>
-            <w:tabs>
-              <w:tab w:val="right" w:leader="dot" w:pos="9016"/>
-            </w:tabs>
-            <w:jc w:val="both"/>
-            <w:rPr>
-              <w:rFonts w:eastAsiaTheme="minorEastAsia"/>
-              <w:smallCaps w:val="0"/>
-              <w:noProof/>
-              <w:sz w:val="24"/>
-              <w:szCs w:val="24"/>
-              <w:lang w:val="en-IN" w:eastAsia="en-GB"/>
-            </w:rPr>
-          </w:pPr>
-          <w:hyperlink w:anchor="_Toc158899958" w:history="1">
-            <w:r>
-              <w:rPr>
-                <w:rStyle w:val="Hyperlink"/>
-                <w:noProof/>
-              </w:rPr>
-              <w:t>Observations</w:t>
-            </w:r>
-            <w:r>
-              <w:rPr>
-                <w:noProof/>
-                <w:webHidden/>
-              </w:rPr>
-              <w:tab/>
-            </w:r>
-            <w:r>
-              <w:rPr>
-                <w:noProof/>
-                <w:webHidden/>
-              </w:rPr>
-              <w:fldChar w:fldCharType="begin"/>
-            </w:r>
-            <w:r>
-              <w:rPr>
-                <w:noProof/>
-                <w:webHidden/>
-              </w:rPr>
-              <w:instrText xml:space="preserve"> PAGEREF _Toc158899958 \h </w:instrText>
-            </w:r>
-            <w:r>
-              <w:rPr>
-                <w:noProof/>
-                <w:webHidden/>
-              </w:rPr>
-            </w:r>
-            <w:r>
-              <w:rPr>
-                <w:noProof/>
-                <w:webHidden/>
-              </w:rPr>
-              <w:fldChar w:fldCharType="separate"/>
-            </w:r>
-            <w:r>
-              <w:rPr>
-                <w:noProof/>
-                <w:webHidden/>
-              </w:rPr>
-              <w:t>6</w:t>
             </w:r>
             <w:r>
               <w:rPr>
@@ -1475,7 +1310,6 @@
             <w:tabs>
               <w:tab w:val="right" w:leader="dot" w:pos="9016"/>
             </w:tabs>
-            <w:jc w:val="both"/>
             <w:rPr>
               <w:rFonts w:eastAsiaTheme="minorEastAsia"/>
               <w:b w:val="0"/>
@@ -1487,13 +1321,13 @@
               <w:lang w:val="en-IN" w:eastAsia="en-GB"/>
             </w:rPr>
           </w:pPr>
-          <w:hyperlink w:anchor="_Toc158899959" w:history="1">
+          <w:hyperlink w:anchor="_Toc160089261" w:history="1">
             <w:r>
               <w:rPr>
                 <w:rStyle w:val="Hyperlink"/>
                 <w:noProof/>
               </w:rPr>
-              <w:t>Problem Statement 5</w:t>
+              <w:t>Problem Statement 5 &amp; 6</w:t>
             </w:r>
             <w:r>
               <w:rPr>
@@ -1514,7 +1348,7 @@
                 <w:noProof/>
                 <w:webHidden/>
               </w:rPr>
-              <w:instrText xml:space="preserve"> PAGEREF _Toc158899959 \h </w:instrText>
+              <w:instrText xml:space="preserve"> PAGEREF _Toc160089261 \h </w:instrText>
             </w:r>
             <w:r>
               <w:rPr>
@@ -1534,7 +1368,7 @@
                 <w:noProof/>
                 <w:webHidden/>
               </w:rPr>
-              <w:t>7</w:t>
+              <w:t>5</w:t>
             </w:r>
             <w:r>
               <w:rPr>
@@ -1551,7 +1385,6 @@
             <w:tabs>
               <w:tab w:val="right" w:leader="dot" w:pos="9016"/>
             </w:tabs>
-            <w:jc w:val="both"/>
             <w:rPr>
               <w:rFonts w:eastAsiaTheme="minorEastAsia"/>
               <w:smallCaps w:val="0"/>
@@ -1561,7 +1394,7 @@
               <w:lang w:val="en-IN" w:eastAsia="en-GB"/>
             </w:rPr>
           </w:pPr>
-          <w:hyperlink w:anchor="_Toc158899960" w:history="1">
+          <w:hyperlink w:anchor="_Toc160089262" w:history="1">
             <w:r>
               <w:rPr>
                 <w:rStyle w:val="Hyperlink"/>
@@ -1588,7 +1421,7 @@
                 <w:noProof/>
                 <w:webHidden/>
               </w:rPr>
-              <w:instrText xml:space="preserve"> PAGEREF _Toc158899960 \h </w:instrText>
+              <w:instrText xml:space="preserve"> PAGEREF _Toc160089262 \h </w:instrText>
             </w:r>
             <w:r>
               <w:rPr>
@@ -1608,7 +1441,7 @@
                 <w:noProof/>
                 <w:webHidden/>
               </w:rPr>
-              <w:t>7</w:t>
+              <w:t>5</w:t>
             </w:r>
             <w:r>
               <w:rPr>
@@ -1625,7 +1458,6 @@
             <w:tabs>
               <w:tab w:val="right" w:leader="dot" w:pos="9016"/>
             </w:tabs>
-            <w:jc w:val="both"/>
             <w:rPr>
               <w:rFonts w:eastAsiaTheme="minorEastAsia"/>
               <w:smallCaps w:val="0"/>
@@ -1635,13 +1467,13 @@
               <w:lang w:val="en-IN" w:eastAsia="en-GB"/>
             </w:rPr>
           </w:pPr>
-          <w:hyperlink w:anchor="_Toc158899961" w:history="1">
+          <w:hyperlink w:anchor="_Toc160089263" w:history="1">
             <w:r>
               <w:rPr>
                 <w:rStyle w:val="Hyperlink"/>
                 <w:noProof/>
               </w:rPr>
-              <w:t>Code</w:t>
+              <w:t>Solution</w:t>
             </w:r>
             <w:r>
               <w:rPr>
@@ -1662,7 +1494,7 @@
                 <w:noProof/>
                 <w:webHidden/>
               </w:rPr>
-              <w:instrText xml:space="preserve"> PAGEREF _Toc158899961 \h </w:instrText>
+              <w:instrText xml:space="preserve"> PAGEREF _Toc160089263 \h </w:instrText>
             </w:r>
             <w:r>
               <w:rPr>
@@ -1682,7 +1514,7 @@
                 <w:noProof/>
                 <w:webHidden/>
               </w:rPr>
-              <w:t>8</w:t>
+              <w:t>6</w:t>
             </w:r>
             <w:r>
               <w:rPr>
@@ -1699,7 +1531,6 @@
             <w:tabs>
               <w:tab w:val="right" w:leader="dot" w:pos="9016"/>
             </w:tabs>
-            <w:jc w:val="both"/>
             <w:rPr>
               <w:rFonts w:eastAsiaTheme="minorEastAsia"/>
               <w:smallCaps w:val="0"/>
@@ -1709,13 +1540,13 @@
               <w:lang w:val="en-IN" w:eastAsia="en-GB"/>
             </w:rPr>
           </w:pPr>
-          <w:hyperlink w:anchor="_Toc158899962" w:history="1">
+          <w:hyperlink w:anchor="_Toc160089264" w:history="1">
             <w:r>
               <w:rPr>
                 <w:rStyle w:val="Hyperlink"/>
                 <w:noProof/>
               </w:rPr>
-              <w:t>Output</w:t>
+              <w:t>Observations</w:t>
             </w:r>
             <w:r>
               <w:rPr>
@@ -1736,7 +1567,7 @@
                 <w:noProof/>
                 <w:webHidden/>
               </w:rPr>
-              <w:instrText xml:space="preserve"> PAGEREF _Toc158899962 \h </w:instrText>
+              <w:instrText xml:space="preserve"> PAGEREF _Toc160089264 \h </w:instrText>
             </w:r>
             <w:r>
               <w:rPr>
@@ -1756,81 +1587,7 @@
                 <w:noProof/>
                 <w:webHidden/>
               </w:rPr>
-              <w:t>8</w:t>
-            </w:r>
-            <w:r>
-              <w:rPr>
-                <w:noProof/>
-                <w:webHidden/>
-              </w:rPr>
-              <w:fldChar w:fldCharType="end"/>
-            </w:r>
-          </w:hyperlink>
-        </w:p>
-        <w:p>
-          <w:pPr>
-            <w:pStyle w:val="TOC2"/>
-            <w:tabs>
-              <w:tab w:val="right" w:leader="dot" w:pos="9016"/>
-            </w:tabs>
-            <w:jc w:val="both"/>
-            <w:rPr>
-              <w:rFonts w:eastAsiaTheme="minorEastAsia"/>
-              <w:smallCaps w:val="0"/>
-              <w:noProof/>
-              <w:sz w:val="24"/>
-              <w:szCs w:val="24"/>
-              <w:lang w:val="en-IN" w:eastAsia="en-GB"/>
-            </w:rPr>
-          </w:pPr>
-          <w:hyperlink w:anchor="_Toc158899963" w:history="1">
-            <w:r>
-              <w:rPr>
-                <w:rStyle w:val="Hyperlink"/>
-                <w:noProof/>
-              </w:rPr>
-              <w:t>Observations</w:t>
-            </w:r>
-            <w:r>
-              <w:rPr>
-                <w:noProof/>
-                <w:webHidden/>
-              </w:rPr>
-              <w:tab/>
-            </w:r>
-            <w:r>
-              <w:rPr>
-                <w:noProof/>
-                <w:webHidden/>
-              </w:rPr>
-              <w:fldChar w:fldCharType="begin"/>
-            </w:r>
-            <w:r>
-              <w:rPr>
-                <w:noProof/>
-                <w:webHidden/>
-              </w:rPr>
-              <w:instrText xml:space="preserve"> PAGEREF _Toc158899963 \h </w:instrText>
-            </w:r>
-            <w:r>
-              <w:rPr>
-                <w:noProof/>
-                <w:webHidden/>
-              </w:rPr>
-            </w:r>
-            <w:r>
-              <w:rPr>
-                <w:noProof/>
-                <w:webHidden/>
-              </w:rPr>
-              <w:fldChar w:fldCharType="separate"/>
-            </w:r>
-            <w:r>
-              <w:rPr>
-                <w:noProof/>
-                <w:webHidden/>
-              </w:rPr>
-              <w:t>10</w:t>
+              <w:t>6</w:t>
             </w:r>
             <w:r>
               <w:rPr>
@@ -1847,7 +1604,6 @@
             <w:tabs>
               <w:tab w:val="right" w:leader="dot" w:pos="9016"/>
             </w:tabs>
-            <w:jc w:val="both"/>
             <w:rPr>
               <w:rFonts w:eastAsiaTheme="minorEastAsia"/>
               <w:b w:val="0"/>
@@ -1859,7 +1615,7 @@
               <w:lang w:val="en-IN" w:eastAsia="en-GB"/>
             </w:rPr>
           </w:pPr>
-          <w:hyperlink w:anchor="_Toc158899964" w:history="1">
+          <w:hyperlink w:anchor="_Toc160089265" w:history="1">
             <w:r>
               <w:rPr>
                 <w:rStyle w:val="Hyperlink"/>
@@ -1886,7 +1642,7 @@
                 <w:noProof/>
                 <w:webHidden/>
               </w:rPr>
-              <w:instrText xml:space="preserve"> PAGEREF _Toc158899964 \h </w:instrText>
+              <w:instrText xml:space="preserve"> PAGEREF _Toc160089265 \h </w:instrText>
             </w:r>
             <w:r>
               <w:rPr>
@@ -1906,7 +1662,7 @@
                 <w:noProof/>
                 <w:webHidden/>
               </w:rPr>
-              <w:t>10</w:t>
+              <w:t>7</w:t>
             </w:r>
             <w:r>
               <w:rPr>
@@ -1923,7 +1679,6 @@
             <w:tabs>
               <w:tab w:val="right" w:leader="dot" w:pos="9016"/>
             </w:tabs>
-            <w:jc w:val="both"/>
             <w:rPr>
               <w:rFonts w:eastAsiaTheme="minorEastAsia"/>
               <w:b w:val="0"/>
@@ -1935,7 +1690,7 @@
               <w:lang w:val="en-IN" w:eastAsia="en-GB"/>
             </w:rPr>
           </w:pPr>
-          <w:hyperlink w:anchor="_Toc158899965" w:history="1">
+          <w:hyperlink w:anchor="_Toc160089266" w:history="1">
             <w:r>
               <w:rPr>
                 <w:rStyle w:val="Hyperlink"/>
@@ -1962,7 +1717,7 @@
                 <w:noProof/>
                 <w:webHidden/>
               </w:rPr>
-              <w:instrText xml:space="preserve"> PAGEREF _Toc158899965 \h </w:instrText>
+              <w:instrText xml:space="preserve"> PAGEREF _Toc160089266 \h </w:instrText>
             </w:r>
             <w:r>
               <w:rPr>
@@ -1982,7 +1737,7 @@
                 <w:noProof/>
                 <w:webHidden/>
               </w:rPr>
-              <w:t>11</w:t>
+              <w:t>8</w:t>
             </w:r>
             <w:r>
               <w:rPr>
@@ -1999,7 +1754,6 @@
             <w:tabs>
               <w:tab w:val="right" w:leader="dot" w:pos="9016"/>
             </w:tabs>
-            <w:jc w:val="both"/>
             <w:rPr>
               <w:rFonts w:eastAsiaTheme="minorEastAsia"/>
               <w:smallCaps w:val="0"/>
@@ -2009,13 +1763,13 @@
               <w:lang w:val="en-IN" w:eastAsia="en-GB"/>
             </w:rPr>
           </w:pPr>
-          <w:hyperlink w:anchor="_Toc158899966" w:history="1">
+          <w:hyperlink w:anchor="_Toc160089267" w:history="1">
             <w:r>
               <w:rPr>
                 <w:rStyle w:val="Hyperlink"/>
                 <w:noProof/>
               </w:rPr>
-              <w:t>Problem Statement 1</w:t>
+              <w:t>Code 1</w:t>
             </w:r>
             <w:r>
               <w:rPr>
@@ -2036,7 +1790,7 @@
                 <w:noProof/>
                 <w:webHidden/>
               </w:rPr>
-              <w:instrText xml:space="preserve"> PAGEREF _Toc158899966 \h </w:instrText>
+              <w:instrText xml:space="preserve"> PAGEREF _Toc160089267 \h </w:instrText>
             </w:r>
             <w:r>
               <w:rPr>
@@ -2056,7 +1810,80 @@
                 <w:noProof/>
                 <w:webHidden/>
               </w:rPr>
-              <w:t>11</w:t>
+              <w:t>8</w:t>
+            </w:r>
+            <w:r>
+              <w:rPr>
+                <w:noProof/>
+                <w:webHidden/>
+              </w:rPr>
+              <w:fldChar w:fldCharType="end"/>
+            </w:r>
+          </w:hyperlink>
+        </w:p>
+        <w:p>
+          <w:pPr>
+            <w:pStyle w:val="TOC2"/>
+            <w:tabs>
+              <w:tab w:val="right" w:leader="dot" w:pos="9016"/>
+            </w:tabs>
+            <w:rPr>
+              <w:rFonts w:eastAsiaTheme="minorEastAsia"/>
+              <w:smallCaps w:val="0"/>
+              <w:noProof/>
+              <w:sz w:val="24"/>
+              <w:szCs w:val="24"/>
+              <w:lang w:val="en-IN" w:eastAsia="en-GB"/>
+            </w:rPr>
+          </w:pPr>
+          <w:hyperlink w:anchor="_Toc160089268" w:history="1">
+            <w:r>
+              <w:rPr>
+                <w:rStyle w:val="Hyperlink"/>
+                <w:noProof/>
+              </w:rPr>
+              <w:t>Problem Statement 2</w:t>
+            </w:r>
+            <w:r>
+              <w:rPr>
+                <w:noProof/>
+                <w:webHidden/>
+              </w:rPr>
+              <w:tab/>
+            </w:r>
+            <w:r>
+              <w:rPr>
+                <w:noProof/>
+                <w:webHidden/>
+              </w:rPr>
+              <w:fldChar w:fldCharType="begin"/>
+            </w:r>
+            <w:r>
+              <w:rPr>
+                <w:noProof/>
+                <w:webHidden/>
+              </w:rPr>
+              <w:instrText xml:space="preserve"> PAGEREF _Toc160089268 \h </w:instrText>
+            </w:r>
+            <w:r>
+              <w:rPr>
+                <w:noProof/>
+                <w:webHidden/>
+              </w:rPr>
+            </w:r>
+            <w:r>
+              <w:rPr>
+                <w:noProof/>
+                <w:webHidden/>
+              </w:rPr>
+              <w:fldChar w:fldCharType="separate"/>
+            </w:r>
+            <w:r>
+              <w:rPr>
+                <w:noProof/>
+                <w:webHidden/>
+              </w:rPr>
+              <w:t>9</w:t>
             </w:r>
             <w:r>
               <w:rPr>
@@ -2073,7 +1900,6 @@
             <w:tabs>
               <w:tab w:val="right" w:leader="dot" w:pos="9016"/>
             </w:tabs>
-            <w:jc w:val="both"/>
             <w:rPr>
               <w:rFonts w:eastAsiaTheme="minorEastAsia"/>
               <w:i w:val="0"/>
@@ -2084,7 +1910,7 @@
               <w:lang w:val="en-IN" w:eastAsia="en-GB"/>
             </w:rPr>
           </w:pPr>
-          <w:hyperlink w:anchor="_Toc158899967" w:history="1">
+          <w:hyperlink w:anchor="_Toc160089269" w:history="1">
             <w:r>
               <w:rPr>
                 <w:rStyle w:val="Hyperlink"/>
@@ -2111,7 +1937,7 @@
                 <w:noProof/>
                 <w:webHidden/>
               </w:rPr>
-              <w:instrText xml:space="preserve"> PAGEREF _Toc158899967 \h </w:instrText>
+              <w:instrText xml:space="preserve"> PAGEREF _Toc160089269 \h </w:instrText>
             </w:r>
             <w:r>
               <w:rPr>
@@ -2131,603 +1957,7 @@
                 <w:noProof/>
                 <w:webHidden/>
               </w:rPr>
-              <w:t>11</w:t>
-            </w:r>
-            <w:r>
-              <w:rPr>
-                <w:noProof/>
-                <w:webHidden/>
-              </w:rPr>
-              <w:fldChar w:fldCharType="end"/>
-            </w:r>
-          </w:hyperlink>
-        </w:p>
-        <w:p>
-          <w:pPr>
-            <w:pStyle w:val="TOC2"/>
-            <w:tabs>
-              <w:tab w:val="right" w:leader="dot" w:pos="9016"/>
-            </w:tabs>
-            <w:jc w:val="both"/>
-            <w:rPr>
-              <w:rFonts w:eastAsiaTheme="minorEastAsia"/>
-              <w:smallCaps w:val="0"/>
-              <w:noProof/>
-              <w:sz w:val="24"/>
-              <w:szCs w:val="24"/>
-              <w:lang w:val="en-IN" w:eastAsia="en-GB"/>
-            </w:rPr>
-          </w:pPr>
-          <w:hyperlink w:anchor="_Toc158899968" w:history="1">
-            <w:r>
-              <w:rPr>
-                <w:rStyle w:val="Hyperlink"/>
-                <w:noProof/>
-              </w:rPr>
-              <w:t>Problem Statement 2</w:t>
-            </w:r>
-            <w:r>
-              <w:rPr>
-                <w:noProof/>
-                <w:webHidden/>
-              </w:rPr>
-              <w:tab/>
-            </w:r>
-            <w:r>
-              <w:rPr>
-                <w:noProof/>
-                <w:webHidden/>
-              </w:rPr>
-              <w:fldChar w:fldCharType="begin"/>
-            </w:r>
-            <w:r>
-              <w:rPr>
-                <w:noProof/>
-                <w:webHidden/>
-              </w:rPr>
-              <w:instrText xml:space="preserve"> PAGEREF _Toc158899968 \h </w:instrText>
-            </w:r>
-            <w:r>
-              <w:rPr>
-                <w:noProof/>
-                <w:webHidden/>
-              </w:rPr>
-            </w:r>
-            <w:r>
-              <w:rPr>
-                <w:noProof/>
-                <w:webHidden/>
-              </w:rPr>
-              <w:fldChar w:fldCharType="separate"/>
-            </w:r>
-            <w:r>
-              <w:rPr>
-                <w:noProof/>
-                <w:webHidden/>
-              </w:rPr>
-              <w:t>12</w:t>
-            </w:r>
-            <w:r>
-              <w:rPr>
-                <w:noProof/>
-                <w:webHidden/>
-              </w:rPr>
-              <w:fldChar w:fldCharType="end"/>
-            </w:r>
-          </w:hyperlink>
-        </w:p>
-        <w:p>
-          <w:pPr>
-            <w:pStyle w:val="TOC3"/>
-            <w:tabs>
-              <w:tab w:val="right" w:leader="dot" w:pos="9016"/>
-            </w:tabs>
-            <w:jc w:val="both"/>
-            <w:rPr>
-              <w:rFonts w:eastAsiaTheme="minorEastAsia"/>
-              <w:i w:val="0"/>
-              <w:iCs w:val="0"/>
-              <w:noProof/>
-              <w:sz w:val="24"/>
-              <w:szCs w:val="24"/>
-              <w:lang w:val="en-IN" w:eastAsia="en-GB"/>
-            </w:rPr>
-          </w:pPr>
-          <w:hyperlink w:anchor="_Toc158899969" w:history="1">
-            <w:r>
-              <w:rPr>
-                <w:rStyle w:val="Hyperlink"/>
-                <w:noProof/>
-              </w:rPr>
-              <w:t>Code</w:t>
-            </w:r>
-            <w:r>
-              <w:rPr>
-                <w:noProof/>
-                <w:webHidden/>
-              </w:rPr>
-              <w:tab/>
-            </w:r>
-            <w:r>
-              <w:rPr>
-                <w:noProof/>
-                <w:webHidden/>
-              </w:rPr>
-              <w:fldChar w:fldCharType="begin"/>
-            </w:r>
-            <w:r>
-              <w:rPr>
-                <w:noProof/>
-                <w:webHidden/>
-              </w:rPr>
-              <w:instrText xml:space="preserve"> PAGEREF _Toc158899969 \h </w:instrText>
-            </w:r>
-            <w:r>
-              <w:rPr>
-                <w:noProof/>
-                <w:webHidden/>
-              </w:rPr>
-            </w:r>
-            <w:r>
-              <w:rPr>
-                <w:noProof/>
-                <w:webHidden/>
-              </w:rPr>
-              <w:fldChar w:fldCharType="separate"/>
-            </w:r>
-            <w:r>
-              <w:rPr>
-                <w:noProof/>
-                <w:webHidden/>
-              </w:rPr>
-              <w:t>12</w:t>
-            </w:r>
-            <w:r>
-              <w:rPr>
-                <w:noProof/>
-                <w:webHidden/>
-              </w:rPr>
-              <w:fldChar w:fldCharType="end"/>
-            </w:r>
-          </w:hyperlink>
-        </w:p>
-        <w:p>
-          <w:pPr>
-            <w:pStyle w:val="TOC2"/>
-            <w:tabs>
-              <w:tab w:val="right" w:leader="dot" w:pos="9016"/>
-            </w:tabs>
-            <w:jc w:val="both"/>
-            <w:rPr>
-              <w:rFonts w:eastAsiaTheme="minorEastAsia"/>
-              <w:smallCaps w:val="0"/>
-              <w:noProof/>
-              <w:sz w:val="24"/>
-              <w:szCs w:val="24"/>
-              <w:lang w:val="en-IN" w:eastAsia="en-GB"/>
-            </w:rPr>
-          </w:pPr>
-          <w:hyperlink w:anchor="_Toc158899970" w:history="1">
-            <w:r>
-              <w:rPr>
-                <w:rStyle w:val="Hyperlink"/>
-                <w:noProof/>
-              </w:rPr>
-              <w:t>Problem Statement 3</w:t>
-            </w:r>
-            <w:r>
-              <w:rPr>
-                <w:noProof/>
-                <w:webHidden/>
-              </w:rPr>
-              <w:tab/>
-            </w:r>
-            <w:r>
-              <w:rPr>
-                <w:noProof/>
-                <w:webHidden/>
-              </w:rPr>
-              <w:fldChar w:fldCharType="begin"/>
-            </w:r>
-            <w:r>
-              <w:rPr>
-                <w:noProof/>
-                <w:webHidden/>
-              </w:rPr>
-              <w:instrText xml:space="preserve"> PAGEREF _Toc158899970 \h </w:instrText>
-            </w:r>
-            <w:r>
-              <w:rPr>
-                <w:noProof/>
-                <w:webHidden/>
-              </w:rPr>
-            </w:r>
-            <w:r>
-              <w:rPr>
-                <w:noProof/>
-                <w:webHidden/>
-              </w:rPr>
-              <w:fldChar w:fldCharType="separate"/>
-            </w:r>
-            <w:r>
-              <w:rPr>
-                <w:noProof/>
-                <w:webHidden/>
-              </w:rPr>
-              <w:t>13</w:t>
-            </w:r>
-            <w:r>
-              <w:rPr>
-                <w:noProof/>
-                <w:webHidden/>
-              </w:rPr>
-              <w:fldChar w:fldCharType="end"/>
-            </w:r>
-          </w:hyperlink>
-        </w:p>
-        <w:p>
-          <w:pPr>
-            <w:pStyle w:val="TOC3"/>
-            <w:tabs>
-              <w:tab w:val="right" w:leader="dot" w:pos="9016"/>
-            </w:tabs>
-            <w:jc w:val="both"/>
-            <w:rPr>
-              <w:rFonts w:eastAsiaTheme="minorEastAsia"/>
-              <w:i w:val="0"/>
-              <w:iCs w:val="0"/>
-              <w:noProof/>
-              <w:sz w:val="24"/>
-              <w:szCs w:val="24"/>
-              <w:lang w:val="en-IN" w:eastAsia="en-GB"/>
-            </w:rPr>
-          </w:pPr>
-          <w:hyperlink w:anchor="_Toc158899971" w:history="1">
-            <w:r>
-              <w:rPr>
-                <w:rStyle w:val="Hyperlink"/>
-                <w:noProof/>
-              </w:rPr>
-              <w:t>Code</w:t>
-            </w:r>
-            <w:r>
-              <w:rPr>
-                <w:noProof/>
-                <w:webHidden/>
-              </w:rPr>
-              <w:tab/>
-            </w:r>
-            <w:r>
-              <w:rPr>
-                <w:noProof/>
-                <w:webHidden/>
-              </w:rPr>
-              <w:fldChar w:fldCharType="begin"/>
-            </w:r>
-            <w:r>
-              <w:rPr>
-                <w:noProof/>
-                <w:webHidden/>
-              </w:rPr>
-              <w:instrText xml:space="preserve"> PAGEREF _Toc158899971 \h </w:instrText>
-            </w:r>
-            <w:r>
-              <w:rPr>
-                <w:noProof/>
-                <w:webHidden/>
-              </w:rPr>
-            </w:r>
-            <w:r>
-              <w:rPr>
-                <w:noProof/>
-                <w:webHidden/>
-              </w:rPr>
-              <w:fldChar w:fldCharType="separate"/>
-            </w:r>
-            <w:r>
-              <w:rPr>
-                <w:noProof/>
-                <w:webHidden/>
-              </w:rPr>
-              <w:t>13</w:t>
-            </w:r>
-            <w:r>
-              <w:rPr>
-                <w:noProof/>
-                <w:webHidden/>
-              </w:rPr>
-              <w:fldChar w:fldCharType="end"/>
-            </w:r>
-          </w:hyperlink>
-        </w:p>
-        <w:p>
-          <w:pPr>
-            <w:pStyle w:val="TOC2"/>
-            <w:tabs>
-              <w:tab w:val="right" w:leader="dot" w:pos="9016"/>
-            </w:tabs>
-            <w:jc w:val="both"/>
-            <w:rPr>
-              <w:rFonts w:eastAsiaTheme="minorEastAsia"/>
-              <w:smallCaps w:val="0"/>
-              <w:noProof/>
-              <w:sz w:val="24"/>
-              <w:szCs w:val="24"/>
-              <w:lang w:val="en-IN" w:eastAsia="en-GB"/>
-            </w:rPr>
-          </w:pPr>
-          <w:hyperlink w:anchor="_Toc158899972" w:history="1">
-            <w:r>
-              <w:rPr>
-                <w:rStyle w:val="Hyperlink"/>
-                <w:noProof/>
-              </w:rPr>
-              <w:t>Problem Statement 4</w:t>
-            </w:r>
-            <w:r>
-              <w:rPr>
-                <w:noProof/>
-                <w:webHidden/>
-              </w:rPr>
-              <w:tab/>
-            </w:r>
-            <w:r>
-              <w:rPr>
-                <w:noProof/>
-                <w:webHidden/>
-              </w:rPr>
-              <w:fldChar w:fldCharType="begin"/>
-            </w:r>
-            <w:r>
-              <w:rPr>
-                <w:noProof/>
-                <w:webHidden/>
-              </w:rPr>
-              <w:instrText xml:space="preserve"> PAGEREF _Toc158899972 \h </w:instrText>
-            </w:r>
-            <w:r>
-              <w:rPr>
-                <w:noProof/>
-                <w:webHidden/>
-              </w:rPr>
-            </w:r>
-            <w:r>
-              <w:rPr>
-                <w:noProof/>
-                <w:webHidden/>
-              </w:rPr>
-              <w:fldChar w:fldCharType="separate"/>
-            </w:r>
-            <w:r>
-              <w:rPr>
-                <w:noProof/>
-                <w:webHidden/>
-              </w:rPr>
-              <w:t>14</w:t>
-            </w:r>
-            <w:r>
-              <w:rPr>
-                <w:noProof/>
-                <w:webHidden/>
-              </w:rPr>
-              <w:fldChar w:fldCharType="end"/>
-            </w:r>
-          </w:hyperlink>
-        </w:p>
-        <w:p>
-          <w:pPr>
-            <w:pStyle w:val="TOC3"/>
-            <w:tabs>
-              <w:tab w:val="right" w:leader="dot" w:pos="9016"/>
-            </w:tabs>
-            <w:jc w:val="both"/>
-            <w:rPr>
-              <w:rFonts w:eastAsiaTheme="minorEastAsia"/>
-              <w:i w:val="0"/>
-              <w:iCs w:val="0"/>
-              <w:noProof/>
-              <w:sz w:val="24"/>
-              <w:szCs w:val="24"/>
-              <w:lang w:val="en-IN" w:eastAsia="en-GB"/>
-            </w:rPr>
-          </w:pPr>
-          <w:hyperlink w:anchor="_Toc158899973" w:history="1">
-            <w:r>
-              <w:rPr>
-                <w:rStyle w:val="Hyperlink"/>
-                <w:noProof/>
-              </w:rPr>
-              <w:t>Code</w:t>
-            </w:r>
-            <w:r>
-              <w:rPr>
-                <w:noProof/>
-                <w:webHidden/>
-              </w:rPr>
-              <w:tab/>
-            </w:r>
-            <w:r>
-              <w:rPr>
-                <w:noProof/>
-                <w:webHidden/>
-              </w:rPr>
-              <w:fldChar w:fldCharType="begin"/>
-            </w:r>
-            <w:r>
-              <w:rPr>
-                <w:noProof/>
-                <w:webHidden/>
-              </w:rPr>
-              <w:instrText xml:space="preserve"> PAGEREF _Toc158899973 \h </w:instrText>
-            </w:r>
-            <w:r>
-              <w:rPr>
-                <w:noProof/>
-                <w:webHidden/>
-              </w:rPr>
-            </w:r>
-            <w:r>
-              <w:rPr>
-                <w:noProof/>
-                <w:webHidden/>
-              </w:rPr>
-              <w:fldChar w:fldCharType="separate"/>
-            </w:r>
-            <w:r>
-              <w:rPr>
-                <w:noProof/>
-                <w:webHidden/>
-              </w:rPr>
-              <w:t>14</w:t>
-            </w:r>
-            <w:r>
-              <w:rPr>
-                <w:noProof/>
-                <w:webHidden/>
-              </w:rPr>
-              <w:fldChar w:fldCharType="end"/>
-            </w:r>
-          </w:hyperlink>
-        </w:p>
-        <w:p>
-          <w:pPr>
-            <w:pStyle w:val="TOC2"/>
-            <w:tabs>
-              <w:tab w:val="right" w:leader="dot" w:pos="9016"/>
-            </w:tabs>
-            <w:jc w:val="both"/>
-            <w:rPr>
-              <w:rFonts w:eastAsiaTheme="minorEastAsia"/>
-              <w:smallCaps w:val="0"/>
-              <w:noProof/>
-              <w:sz w:val="24"/>
-              <w:szCs w:val="24"/>
-              <w:lang w:val="en-IN" w:eastAsia="en-GB"/>
-            </w:rPr>
-          </w:pPr>
-          <w:hyperlink w:anchor="_Toc158899974" w:history="1">
-            <w:r>
-              <w:rPr>
-                <w:rStyle w:val="Hyperlink"/>
-                <w:noProof/>
-              </w:rPr>
-              <w:t>Problem Statement 5</w:t>
-            </w:r>
-            <w:r>
-              <w:rPr>
-                <w:noProof/>
-                <w:webHidden/>
-              </w:rPr>
-              <w:tab/>
-            </w:r>
-            <w:r>
-              <w:rPr>
-                <w:noProof/>
-                <w:webHidden/>
-              </w:rPr>
-              <w:fldChar w:fldCharType="begin"/>
-            </w:r>
-            <w:r>
-              <w:rPr>
-                <w:noProof/>
-                <w:webHidden/>
-              </w:rPr>
-              <w:instrText xml:space="preserve"> PAGEREF _Toc158899974 \h </w:instrText>
-            </w:r>
-            <w:r>
-              <w:rPr>
-                <w:noProof/>
-                <w:webHidden/>
-              </w:rPr>
-            </w:r>
-            <w:r>
-              <w:rPr>
-                <w:noProof/>
-                <w:webHidden/>
-              </w:rPr>
-              <w:fldChar w:fldCharType="separate"/>
-            </w:r>
-            <w:r>
-              <w:rPr>
-                <w:noProof/>
-                <w:webHidden/>
-              </w:rPr>
-              <w:t>15</w:t>
-            </w:r>
-            <w:r>
-              <w:rPr>
-                <w:noProof/>
-                <w:webHidden/>
-              </w:rPr>
-              <w:fldChar w:fldCharType="end"/>
-            </w:r>
-          </w:hyperlink>
-        </w:p>
-        <w:p>
-          <w:pPr>
-            <w:pStyle w:val="TOC3"/>
-            <w:tabs>
-              <w:tab w:val="right" w:leader="dot" w:pos="9016"/>
-            </w:tabs>
-            <w:jc w:val="both"/>
-            <w:rPr>
-              <w:rFonts w:eastAsiaTheme="minorEastAsia"/>
-              <w:i w:val="0"/>
-              <w:iCs w:val="0"/>
-              <w:noProof/>
-              <w:sz w:val="24"/>
-              <w:szCs w:val="24"/>
-              <w:lang w:val="en-IN" w:eastAsia="en-GB"/>
-            </w:rPr>
-          </w:pPr>
-          <w:hyperlink w:anchor="_Toc158899975" w:history="1">
-            <w:r>
-              <w:rPr>
-                <w:rStyle w:val="Hyperlink"/>
-                <w:noProof/>
-              </w:rPr>
-              <w:t>Code</w:t>
-            </w:r>
-            <w:r>
-              <w:rPr>
-                <w:noProof/>
-                <w:webHidden/>
-              </w:rPr>
-              <w:tab/>
-            </w:r>
-            <w:r>
-              <w:rPr>
-                <w:noProof/>
-                <w:webHidden/>
-              </w:rPr>
-              <w:fldChar w:fldCharType="begin"/>
-            </w:r>
-            <w:r>
-              <w:rPr>
-                <w:noProof/>
-                <w:webHidden/>
-              </w:rPr>
-              <w:instrText xml:space="preserve"> PAGEREF _Toc158899975 \h </w:instrText>
-            </w:r>
-            <w:r>
-              <w:rPr>
-                <w:noProof/>
-                <w:webHidden/>
-              </w:rPr>
-            </w:r>
-            <w:r>
-              <w:rPr>
-                <w:noProof/>
-                <w:webHidden/>
-              </w:rPr>
-              <w:fldChar w:fldCharType="separate"/>
-            </w:r>
-            <w:r>
-              <w:rPr>
-                <w:noProof/>
-                <w:webHidden/>
-              </w:rPr>
-              <w:t>15</w:t>
+              <w:t>9</w:t>
             </w:r>
             <w:r>
               <w:rPr>
@@ -2871,7 +2101,7 @@
         </w:rPr>
         <w:fldChar w:fldCharType="separate"/>
       </w:r>
-      <w:hyperlink w:anchor="_Toc160069853" w:history="1">
+      <w:hyperlink w:anchor="_Toc160089270" w:history="1">
         <w:r>
           <w:rPr>
             <w:rStyle w:val="Hyperlink"/>
@@ -2898,80 +2128,7 @@
             <w:noProof/>
             <w:webHidden/>
           </w:rPr>
-          <w:instrText xml:space="preserve"> PAGEREF _Toc160069853 \h </w:instrText>
-        </w:r>
-        <w:r>
-          <w:rPr>
-            <w:noProof/>
-            <w:webHidden/>
-          </w:rPr>
-        </w:r>
-        <w:r>
-          <w:rPr>
-            <w:noProof/>
-            <w:webHidden/>
-          </w:rPr>
-          <w:fldChar w:fldCharType="separate"/>
-        </w:r>
-        <w:r>
-          <w:rPr>
-            <w:noProof/>
-            <w:webHidden/>
-          </w:rPr>
-          <w:t>1</w:t>
-        </w:r>
-        <w:r>
-          <w:rPr>
-            <w:noProof/>
-            <w:webHidden/>
-          </w:rPr>
-          <w:fldChar w:fldCharType="end"/>
-        </w:r>
-      </w:hyperlink>
-    </w:p>
-    <w:p>
-      <w:pPr>
-        <w:pStyle w:val="TableofFigures"/>
-        <w:tabs>
-          <w:tab w:val="right" w:leader="dot" w:pos="9016"/>
-        </w:tabs>
-        <w:rPr>
-          <w:rFonts w:eastAsiaTheme="minorEastAsia"/>
-          <w:smallCaps w:val="0"/>
-          <w:noProof/>
-          <w:sz w:val="24"/>
-          <w:szCs w:val="24"/>
-          <w:lang w:val="en-IN" w:eastAsia="en-GB"/>
-        </w:rPr>
-      </w:pPr>
-      <w:hyperlink w:anchor="_Toc160069854" w:history="1">
-        <w:r>
-          <w:rPr>
-            <w:rStyle w:val="Hyperlink"/>
-            <w:noProof/>
-          </w:rPr>
-          <w:t>Table 2: Cross-Validation Scores for each iteration and the average.</w:t>
-        </w:r>
-        <w:r>
-          <w:rPr>
-            <w:noProof/>
-            <w:webHidden/>
-          </w:rPr>
-          <w:tab/>
-        </w:r>
-        <w:r>
-          <w:rPr>
-            <w:noProof/>
-            <w:webHidden/>
-          </w:rPr>
-          <w:fldChar w:fldCharType="begin"/>
-        </w:r>
-        <w:r>
-          <w:rPr>
-            <w:noProof/>
-            <w:webHidden/>
-          </w:rPr>
-          <w:instrText xml:space="preserve"> PAGEREF _Toc160069854 \h </w:instrText>
+          <w:instrText xml:space="preserve"> PAGEREF _Toc160089270 \h </w:instrText>
         </w:r>
         <w:r>
           <w:rPr>
@@ -3004,6 +2161,152 @@
     </w:p>
     <w:p>
       <w:pPr>
+        <w:pStyle w:val="TableofFigures"/>
+        <w:tabs>
+          <w:tab w:val="right" w:leader="dot" w:pos="9016"/>
+        </w:tabs>
+        <w:rPr>
+          <w:rFonts w:eastAsiaTheme="minorEastAsia"/>
+          <w:smallCaps w:val="0"/>
+          <w:noProof/>
+          <w:sz w:val="24"/>
+          <w:szCs w:val="24"/>
+          <w:lang w:val="en-IN" w:eastAsia="en-GB"/>
+        </w:rPr>
+      </w:pPr>
+      <w:hyperlink w:anchor="_Toc160089271" w:history="1">
+        <w:r>
+          <w:rPr>
+            <w:rStyle w:val="Hyperlink"/>
+            <w:noProof/>
+          </w:rPr>
+          <w:t>Table 2: Cross-Validation Scores for each iteration and the average.</w:t>
+        </w:r>
+        <w:r>
+          <w:rPr>
+            <w:noProof/>
+            <w:webHidden/>
+          </w:rPr>
+          <w:tab/>
+        </w:r>
+        <w:r>
+          <w:rPr>
+            <w:noProof/>
+            <w:webHidden/>
+          </w:rPr>
+          <w:fldChar w:fldCharType="begin"/>
+        </w:r>
+        <w:r>
+          <w:rPr>
+            <w:noProof/>
+            <w:webHidden/>
+          </w:rPr>
+          <w:instrText xml:space="preserve"> PAGEREF _Toc160089271 \h </w:instrText>
+        </w:r>
+        <w:r>
+          <w:rPr>
+            <w:noProof/>
+            <w:webHidden/>
+          </w:rPr>
+        </w:r>
+        <w:r>
+          <w:rPr>
+            <w:noProof/>
+            <w:webHidden/>
+          </w:rPr>
+          <w:fldChar w:fldCharType="separate"/>
+        </w:r>
+        <w:r>
+          <w:rPr>
+            <w:noProof/>
+            <w:webHidden/>
+          </w:rPr>
+          <w:t>3</w:t>
+        </w:r>
+        <w:r>
+          <w:rPr>
+            <w:noProof/>
+            <w:webHidden/>
+          </w:rPr>
+          <w:fldChar w:fldCharType="end"/>
+        </w:r>
+      </w:hyperlink>
+    </w:p>
+    <w:p>
+      <w:pPr>
+        <w:pStyle w:val="TableofFigures"/>
+        <w:tabs>
+          <w:tab w:val="right" w:leader="dot" w:pos="9016"/>
+        </w:tabs>
+        <w:rPr>
+          <w:rFonts w:eastAsiaTheme="minorEastAsia"/>
+          <w:smallCaps w:val="0"/>
+          <w:noProof/>
+          <w:sz w:val="24"/>
+          <w:szCs w:val="24"/>
+          <w:lang w:val="en-IN" w:eastAsia="en-GB"/>
+        </w:rPr>
+      </w:pPr>
+      <w:hyperlink w:anchor="_Toc160089272" w:history="1">
+        <w:r>
+          <w:rPr>
+            <w:rStyle w:val="Hyperlink"/>
+            <w:noProof/>
+          </w:rPr>
+          <w:t>Table 3: Input vs Output values comparison along with red highlight (worst performing scenario) and green highlight (Best performing scenario).</w:t>
+        </w:r>
+        <w:r>
+          <w:rPr>
+            <w:noProof/>
+            <w:webHidden/>
+          </w:rPr>
+          <w:tab/>
+        </w:r>
+        <w:r>
+          <w:rPr>
+            <w:noProof/>
+            <w:webHidden/>
+          </w:rPr>
+          <w:fldChar w:fldCharType="begin"/>
+        </w:r>
+        <w:r>
+          <w:rPr>
+            <w:noProof/>
+            <w:webHidden/>
+          </w:rPr>
+          <w:instrText xml:space="preserve"> PAGEREF _Toc160089272 \h </w:instrText>
+        </w:r>
+        <w:r>
+          <w:rPr>
+            <w:noProof/>
+            <w:webHidden/>
+          </w:rPr>
+        </w:r>
+        <w:r>
+          <w:rPr>
+            <w:noProof/>
+            <w:webHidden/>
+          </w:rPr>
+          <w:fldChar w:fldCharType="separate"/>
+        </w:r>
+        <w:r>
+          <w:rPr>
+            <w:noProof/>
+            <w:webHidden/>
+          </w:rPr>
+          <w:t>6</w:t>
+        </w:r>
+        <w:r>
+          <w:rPr>
+            <w:noProof/>
+            <w:webHidden/>
+          </w:rPr>
+          <w:fldChar w:fldCharType="end"/>
+        </w:r>
+      </w:hyperlink>
+    </w:p>
+    <w:p>
+      <w:pPr>
         <w:jc w:val="both"/>
         <w:rPr>
           <w:rFonts w:asciiTheme="majorHAnsi" w:eastAsiaTheme="majorEastAsia" w:hAnsiTheme="majorHAnsi" w:cstheme="majorBidi"/>
@@ -3081,11 +2384,16 @@
       </w:pPr>
     </w:p>
     <w:p>
+      <w:bookmarkStart w:id="0" w:name="_Toc160089244"/>
+    </w:p>
+    <w:p/>
+    <w:p/>
+    <w:p/>
+    <w:p>
       <w:pPr>
         <w:pStyle w:val="Heading1"/>
         <w:jc w:val="both"/>
       </w:pPr>
-      <w:bookmarkStart w:id="0" w:name="_Toc158899940"/>
       <w:r>
         <w:lastRenderedPageBreak/>
         <w:t>Project Overview</w:t>
@@ -3108,7 +2416,7 @@
         <w:pStyle w:val="Heading1"/>
         <w:jc w:val="both"/>
       </w:pPr>
-      <w:bookmarkStart w:id="1" w:name="_Toc158899941"/>
+      <w:bookmarkStart w:id="1" w:name="_Toc160089245"/>
       <w:r>
         <w:t>Problem Statement 1</w:t>
       </w:r>
@@ -3119,7 +2427,7 @@
         <w:pStyle w:val="Heading2"/>
         <w:jc w:val="both"/>
       </w:pPr>
-      <w:bookmarkStart w:id="2" w:name="_Toc158899942"/>
+      <w:bookmarkStart w:id="2" w:name="_Toc160089246"/>
       <w:r>
         <w:t>Question</w:t>
       </w:r>
@@ -3154,17 +2462,14 @@
         <w:pStyle w:val="Heading2"/>
         <w:jc w:val="both"/>
       </w:pPr>
-      <w:bookmarkStart w:id="3" w:name="_Toc158899943"/>
-      <w:r>
-        <w:t>Code</w:t>
+      <w:bookmarkStart w:id="3" w:name="_Toc160089247"/>
+      <w:r>
+        <w:t xml:space="preserve">Code </w:t>
+      </w:r>
+      <w:r>
+        <w:t>Snippet</w:t>
       </w:r>
       <w:bookmarkEnd w:id="3"/>
-      <w:r>
-        <w:t xml:space="preserve"> </w:t>
-      </w:r>
-      <w:r>
-        <w:t>Snippet</w:t>
-      </w:r>
     </w:p>
     <w:p>
       <w:pPr>
@@ -3184,7 +2489,7 @@
         <w:rPr>
           <w:noProof/>
         </w:rPr>
-        <w:object w:dxaOrig="9020" w:dyaOrig="5400" w14:anchorId="565D2B2A">
+        <w:object w:dxaOrig="9020" w:dyaOrig="5400" w14:anchorId="2C96D57E">
           <v:shapetype id="_x0000_t75" coordsize="21600,21600" o:spt="75" o:preferrelative="t" path="m@4@5l@4@11@9@11@9@5xe" filled="f" stroked="f">
             <v:stroke joinstyle="miter"/>
             <v:formulas>
@@ -3204,10 +2509,10 @@
             <v:path o:extrusionok="f" gradientshapeok="t" o:connecttype="rect"/>
             <o:lock v:ext="edit" aspectratio="t"/>
           </v:shapetype>
-          <v:shape id="_x0000_i1037" type="#_x0000_t75" alt="" style="width:451.1pt;height:269.8pt;mso-width-percent:0;mso-height-percent:0;mso-width-percent:0;mso-height-percent:0" o:ole="">
+          <v:shape id="_x0000_i1033" type="#_x0000_t75" alt="" style="width:451.1pt;height:269.8pt;mso-width-percent:0;mso-height-percent:0;mso-width-percent:0;mso-height-percent:0" o:ole="">
             <v:imagedata r:id="rId8" o:title=""/>
           </v:shape>
-          <o:OLEObject Type="Embed" ProgID="Word.Document.12" ShapeID="_x0000_i1037" DrawAspect="Content" ObjectID="_1770700309" r:id="rId9">
+          <o:OLEObject Type="Embed" ProgID="Word.Document.12" ShapeID="_x0000_i1033" DrawAspect="Content" ObjectID="_1770703855" r:id="rId9">
             <o:FieldCodes>\s</o:FieldCodes>
           </o:OLEObject>
         </w:object>
@@ -3342,7 +2647,7 @@
         <w:pStyle w:val="Heading2"/>
         <w:jc w:val="both"/>
       </w:pPr>
-      <w:bookmarkStart w:id="5" w:name="_Toc158899944"/>
+      <w:bookmarkStart w:id="5" w:name="_Toc160089248"/>
       <w:r>
         <w:t>Output</w:t>
       </w:r>
@@ -3358,11 +2663,11 @@
         <w:rPr>
           <w:noProof/>
         </w:rPr>
-        <w:object w:dxaOrig="9020" w:dyaOrig="3520" w14:anchorId="574C18DB">
-          <v:shape id="_x0000_i1036" type="#_x0000_t75" alt="" style="width:451.1pt;height:176.1pt;mso-width-percent:0;mso-height-percent:0;mso-width-percent:0;mso-height-percent:0" o:ole="">
+        <w:object w:dxaOrig="9020" w:dyaOrig="3520" w14:anchorId="633346FD">
+          <v:shape id="_x0000_i1032" type="#_x0000_t75" alt="" style="width:451.1pt;height:176.1pt;mso-width-percent:0;mso-height-percent:0;mso-width-percent:0;mso-height-percent:0" o:ole="">
             <v:imagedata r:id="rId10" o:title=""/>
           </v:shape>
-          <o:OLEObject Type="Embed" ProgID="Word.Document.12" ShapeID="_x0000_i1036" DrawAspect="Content" ObjectID="_1770700310" r:id="rId11">
+          <o:OLEObject Type="Embed" ProgID="Word.Document.12" ShapeID="_x0000_i1032" DrawAspect="Content" ObjectID="_1770703856" r:id="rId11">
             <o:FieldCodes>\s</o:FieldCodes>
           </o:OLEObject>
         </w:object>
@@ -3379,11 +2684,9 @@
       <w:r>
         <w:t xml:space="preserve"> </w:t>
       </w:r>
-      <w:proofErr w:type="gramStart"/>
-      <w:r>
-        <w:t>Additionally</w:t>
-      </w:r>
-      <w:proofErr w:type="gramEnd"/>
+      <w:r>
+        <w:t>Additionally,</w:t>
+      </w:r>
       <w:r>
         <w:t xml:space="preserve"> the Training and Validation is further split in half </w:t>
       </w:r>
@@ -3656,13 +2959,7 @@
       <w:pPr>
         <w:pStyle w:val="Caption"/>
       </w:pPr>
-      <w:bookmarkStart w:id="7" w:name="_Toc158899945"/>
-    </w:p>
-    <w:p>
-      <w:pPr>
-        <w:pStyle w:val="Caption"/>
-      </w:pPr>
-      <w:bookmarkStart w:id="8" w:name="_Toc160069853"/>
+      <w:bookmarkStart w:id="7" w:name="_Toc160089270"/>
       <w:r>
         <w:t xml:space="preserve">Table </w:t>
       </w:r>
@@ -3696,24 +2993,25 @@
       <w:r>
         <w:t>Validation and Testing with values.</w:t>
       </w:r>
+      <w:bookmarkEnd w:id="7"/>
+    </w:p>
+    <w:p>
+      <w:pPr>
+        <w:pStyle w:val="Heading1"/>
+        <w:jc w:val="both"/>
+      </w:pPr>
+      <w:bookmarkStart w:id="8" w:name="_Toc160089249"/>
+      <w:r>
+        <w:t>Problem Statement 2</w:t>
+      </w:r>
       <w:bookmarkEnd w:id="8"/>
     </w:p>
     <w:p>
       <w:pPr>
-        <w:pStyle w:val="Heading1"/>
-        <w:jc w:val="both"/>
-      </w:pPr>
-      <w:r>
-        <w:t>Problem Statement 2</w:t>
-      </w:r>
-      <w:bookmarkEnd w:id="7"/>
-    </w:p>
-    <w:p>
-      <w:pPr>
         <w:pStyle w:val="Heading2"/>
         <w:jc w:val="both"/>
       </w:pPr>
-      <w:bookmarkStart w:id="9" w:name="_Toc158899946"/>
+      <w:bookmarkStart w:id="9" w:name="_Toc160089250"/>
       <w:r>
         <w:t>Question</w:t>
       </w:r>
@@ -3735,14 +3033,14 @@
         <w:pStyle w:val="Heading2"/>
         <w:jc w:val="both"/>
       </w:pPr>
-      <w:bookmarkStart w:id="10" w:name="_Toc158899947"/>
+      <w:bookmarkStart w:id="10" w:name="_Toc160089251"/>
       <w:r>
         <w:t>Code</w:t>
       </w:r>
+      <w:r>
+        <w:t xml:space="preserve"> Snippet</w:t>
+      </w:r>
       <w:bookmarkEnd w:id="10"/>
-      <w:r>
-        <w:t xml:space="preserve"> Snippet</w:t>
-      </w:r>
     </w:p>
     <w:p>
       <w:pPr>
@@ -3759,11 +3057,11 @@
         <w:rPr>
           <w:noProof/>
         </w:rPr>
-        <w:object w:dxaOrig="9020" w:dyaOrig="2440" w14:anchorId="45715CC9">
-          <v:shape id="_x0000_i1035" type="#_x0000_t75" alt="" style="width:451.1pt;height:122.3pt;mso-width-percent:0;mso-height-percent:0;mso-width-percent:0;mso-height-percent:0" o:ole="">
+        <w:object w:dxaOrig="9020" w:dyaOrig="2440" w14:anchorId="24B2B7C8">
+          <v:shape id="_x0000_i1031" type="#_x0000_t75" alt="" style="width:451.1pt;height:122.3pt;mso-width-percent:0;mso-height-percent:0;mso-width-percent:0;mso-height-percent:0" o:ole="">
             <v:imagedata r:id="rId12" o:title=""/>
           </v:shape>
-          <o:OLEObject Type="Embed" ProgID="Word.Document.12" ShapeID="_x0000_i1035" DrawAspect="Content" ObjectID="_1770700311" r:id="rId13">
+          <o:OLEObject Type="Embed" ProgID="Word.Document.12" ShapeID="_x0000_i1031" DrawAspect="Content" ObjectID="_1770703857" r:id="rId13">
             <o:FieldCodes>\s</o:FieldCodes>
           </o:OLEObject>
         </w:object>
@@ -3899,7 +3197,7 @@
         <w:pStyle w:val="Heading2"/>
         <w:jc w:val="both"/>
       </w:pPr>
-      <w:bookmarkStart w:id="12" w:name="_Toc158899948"/>
+      <w:bookmarkStart w:id="12" w:name="_Toc160089252"/>
       <w:r>
         <w:t>Output</w:t>
       </w:r>
@@ -3912,16 +3210,17 @@
         <w:rPr>
           <w:noProof/>
         </w:rPr>
-        <w:object w:dxaOrig="9020" w:dyaOrig="2060" w14:anchorId="4AD8BF0D">
-          <v:shape id="_x0000_i1034" type="#_x0000_t75" alt="" style="width:451.1pt;height:103.25pt;mso-width-percent:0;mso-height-percent:0;mso-width-percent:0;mso-height-percent:0" o:ole="">
+        <w:object w:dxaOrig="9020" w:dyaOrig="2060" w14:anchorId="1712B70F">
+          <v:shape id="_x0000_i1030" type="#_x0000_t75" alt="" style="width:451.1pt;height:103.25pt;mso-width-percent:0;mso-height-percent:0;mso-width-percent:0;mso-height-percent:0" o:ole="">
             <v:imagedata r:id="rId14" o:title=""/>
           </v:shape>
-          <o:OLEObject Type="Embed" ProgID="Word.Document.12" ShapeID="_x0000_i1034" DrawAspect="Content" ObjectID="_1770700312" r:id="rId15">
+          <o:OLEObject Type="Embed" ProgID="Word.Document.12" ShapeID="_x0000_i1030" DrawAspect="Content" ObjectID="_1770703858" r:id="rId15">
             <o:FieldCodes>\s</o:FieldCodes>
           </o:OLEObject>
         </w:object>
       </w:r>
     </w:p>
+    <w:p/>
     <w:p>
       <w:pPr>
         <w:jc w:val="both"/>
@@ -4418,12 +3717,7 @@
       <w:pPr>
         <w:pStyle w:val="Caption"/>
       </w:pPr>
-    </w:p>
-    <w:p>
-      <w:pPr>
-        <w:pStyle w:val="Caption"/>
-      </w:pPr>
-      <w:bookmarkStart w:id="14" w:name="_Toc160069854"/>
+      <w:bookmarkStart w:id="14" w:name="_Toc160089271"/>
       <w:r>
         <w:t xml:space="preserve">Table </w:t>
       </w:r>
@@ -4455,7 +3749,7 @@
         <w:pStyle w:val="Heading1"/>
         <w:jc w:val="both"/>
       </w:pPr>
-      <w:bookmarkStart w:id="15" w:name="_Toc158899949"/>
+      <w:bookmarkStart w:id="15" w:name="_Toc160089253"/>
       <w:r>
         <w:t>Problem Statement 3</w:t>
       </w:r>
@@ -4466,7 +3760,7 @@
         <w:pStyle w:val="Heading2"/>
         <w:jc w:val="both"/>
       </w:pPr>
-      <w:bookmarkStart w:id="16" w:name="_Toc158899950"/>
+      <w:bookmarkStart w:id="16" w:name="_Toc160089254"/>
       <w:r>
         <w:t>Question</w:t>
       </w:r>
@@ -4485,9 +3779,11 @@
         <w:pStyle w:val="Heading2"/>
         <w:jc w:val="both"/>
       </w:pPr>
+      <w:bookmarkStart w:id="17" w:name="_Toc160089255"/>
       <w:r>
         <w:t>Design Process Procedure</w:t>
       </w:r>
+      <w:bookmarkEnd w:id="17"/>
     </w:p>
     <w:p>
       <w:pPr>
@@ -4502,11 +3798,6 @@
       <w:r>
         <w:t>in the establishment of design as a precursor to the MLPClassifier:</w:t>
       </w:r>
-    </w:p>
-    <w:p>
-      <w:pPr>
-        <w:jc w:val="both"/>
-      </w:pPr>
     </w:p>
     <w:p>
       <w:pPr>
@@ -4531,11 +3822,6 @@
     </w:p>
     <w:p>
       <w:pPr>
-        <w:jc w:val="both"/>
-      </w:pPr>
-    </w:p>
-    <w:p>
-      <w:pPr>
         <w:pStyle w:val="ListParagraph"/>
         <w:numPr>
           <w:ilvl w:val="0"/>
@@ -4557,11 +3843,6 @@
     </w:p>
     <w:p>
       <w:pPr>
-        <w:jc w:val="both"/>
-      </w:pPr>
-    </w:p>
-    <w:p>
-      <w:pPr>
         <w:pStyle w:val="ListParagraph"/>
         <w:numPr>
           <w:ilvl w:val="0"/>
@@ -4586,11 +3867,6 @@
     </w:p>
     <w:p>
       <w:pPr>
-        <w:jc w:val="both"/>
-      </w:pPr>
-    </w:p>
-    <w:p>
-      <w:pPr>
         <w:pStyle w:val="ListParagraph"/>
         <w:numPr>
           <w:ilvl w:val="0"/>
@@ -4612,26 +3888,6 @@
     </w:p>
     <w:p>
       <w:pPr>
-        <w:jc w:val="both"/>
-      </w:pPr>
-    </w:p>
-    <w:p>
-      <w:pPr>
-        <w:jc w:val="both"/>
-      </w:pPr>
-    </w:p>
-    <w:p>
-      <w:pPr>
-        <w:jc w:val="both"/>
-      </w:pPr>
-    </w:p>
-    <w:p>
-      <w:pPr>
-        <w:jc w:val="both"/>
-      </w:pPr>
-    </w:p>
-    <w:p>
-      <w:pPr>
         <w:pStyle w:val="ListParagraph"/>
         <w:numPr>
           <w:ilvl w:val="0"/>
@@ -4640,7 +3896,6 @@
         <w:jc w:val="both"/>
       </w:pPr>
       <w:r>
-        <w:lastRenderedPageBreak/>
         <w:t>Model Evaluation:</w:t>
       </w:r>
     </w:p>
@@ -4654,11 +3909,6 @@
       <w:r>
         <w:t>using metrics such as scores and the expected efficiency is obtained based on the problem statement’s requirement.</w:t>
       </w:r>
-    </w:p>
-    <w:p>
-      <w:pPr>
-        <w:jc w:val="both"/>
-      </w:pPr>
     </w:p>
     <w:p>
       <w:pPr>
@@ -4683,27 +3933,18 @@
     </w:p>
     <w:p>
       <w:pPr>
-        <w:jc w:val="both"/>
-      </w:pPr>
-    </w:p>
-    <w:p>
-      <w:pPr>
         <w:pStyle w:val="Heading2"/>
         <w:jc w:val="both"/>
       </w:pPr>
-      <w:bookmarkStart w:id="17" w:name="_Toc158899952"/>
-      <w:r>
-        <w:t xml:space="preserve">Considered MLPClassifier </w:t>
-      </w:r>
-      <w:proofErr w:type="gramStart"/>
-      <w:r>
-        <w:t>tradeoffs</w:t>
-      </w:r>
-      <w:proofErr w:type="gramEnd"/>
+      <w:bookmarkStart w:id="18" w:name="_Toc160089256"/>
+      <w:r>
+        <w:lastRenderedPageBreak/>
+        <w:t>Considered MLPClassifier tradeoffs</w:t>
+      </w:r>
+      <w:bookmarkEnd w:id="18"/>
       <w:r>
         <w:t xml:space="preserve"> </w:t>
       </w:r>
-      <w:bookmarkEnd w:id="17"/>
     </w:p>
     <w:p>
       <w:pPr>
@@ -4774,60 +4015,57 @@
         <w:pStyle w:val="Heading1"/>
         <w:jc w:val="both"/>
       </w:pPr>
-      <w:bookmarkStart w:id="18" w:name="_Toc158899954"/>
+      <w:bookmarkStart w:id="19" w:name="_Toc160089257"/>
       <w:r>
         <w:t>Problem Statement 4</w:t>
-      </w:r>
-      <w:bookmarkEnd w:id="18"/>
-    </w:p>
-    <w:p>
-      <w:pPr>
-        <w:pStyle w:val="Heading2"/>
-        <w:jc w:val="both"/>
-      </w:pPr>
-      <w:bookmarkStart w:id="19" w:name="_Toc158899955"/>
-      <w:r>
-        <w:t>Question</w:t>
       </w:r>
       <w:bookmarkEnd w:id="19"/>
     </w:p>
     <w:p>
       <w:pPr>
+        <w:pStyle w:val="Heading2"/>
         <w:jc w:val="both"/>
       </w:pPr>
-      <w:r>
-        <w:t>The requirement here is to use an MLP Classifier to train, validate and test an MLP Model. Any number of features from the dataset can be used. The random state value is to be mentioned for the purpose of model recreation.</w:t>
-      </w:r>
+      <w:bookmarkStart w:id="20" w:name="_Toc160089258"/>
+      <w:r>
+        <w:t>Question</w:t>
+      </w:r>
+      <w:bookmarkEnd w:id="20"/>
     </w:p>
     <w:p>
       <w:pPr>
+        <w:jc w:val="both"/>
+      </w:pPr>
+      <w:r>
+        <w:t>The requirement here is to use an MLP Classifier to train, validate and test an MLP Model. Any number of features from the dataset can be used. The random state value is to be mentioned for the purpose of model recreation.</w:t>
+      </w:r>
+    </w:p>
+    <w:p>
+      <w:pPr>
         <w:pStyle w:val="Heading2"/>
         <w:jc w:val="both"/>
       </w:pPr>
-      <w:bookmarkStart w:id="20" w:name="_Toc158899956"/>
-      <w:r>
-        <w:t>Code</w:t>
-      </w:r>
-      <w:bookmarkEnd w:id="20"/>
-      <w:r>
-        <w:t xml:space="preserve"> </w:t>
+      <w:bookmarkStart w:id="21" w:name="_Toc160089259"/>
+      <w:r>
+        <w:t xml:space="preserve">Code </w:t>
       </w:r>
       <w:r>
         <w:t>Snippet</w:t>
       </w:r>
+      <w:bookmarkEnd w:id="21"/>
     </w:p>
-    <w:bookmarkStart w:id="21" w:name="_MON_1770696040"/>
-    <w:bookmarkEnd w:id="21"/>
+    <w:bookmarkStart w:id="22" w:name="_MON_1770696040"/>
+    <w:bookmarkEnd w:id="22"/>
     <w:p>
       <w:r>
         <w:rPr>
           <w:noProof/>
         </w:rPr>
-        <w:object w:dxaOrig="9020" w:dyaOrig="5140" w14:anchorId="44E04E77">
-          <v:shape id="_x0000_i1033" type="#_x0000_t75" alt="" style="width:451.1pt;height:256.75pt;mso-width-percent:0;mso-height-percent:0;mso-width-percent:0;mso-height-percent:0" o:ole="">
+        <w:object w:dxaOrig="9020" w:dyaOrig="5140" w14:anchorId="57AD79B8">
+          <v:shape id="_x0000_i1029" type="#_x0000_t75" alt="" style="width:451.1pt;height:256.75pt;mso-width-percent:0;mso-height-percent:0;mso-width-percent:0;mso-height-percent:0" o:ole="">
             <v:imagedata r:id="rId16" o:title=""/>
           </v:shape>
-          <o:OLEObject Type="Embed" ProgID="Word.Document.12" ShapeID="_x0000_i1033" DrawAspect="Content" ObjectID="_1770700313" r:id="rId17">
+          <o:OLEObject Type="Embed" ProgID="Word.Document.12" ShapeID="_x0000_i1029" DrawAspect="Content" ObjectID="_1770703859" r:id="rId17">
             <o:FieldCodes>\s</o:FieldCodes>
           </o:OLEObject>
         </w:object>
@@ -4845,7 +4083,6 @@
         <w:rPr>
           <w:rStyle w:val="SubtleReference"/>
         </w:rPr>
-        <w:lastRenderedPageBreak/>
         <w:t>The entire code block for the</w:t>
       </w:r>
       <w:r>
@@ -4971,14 +4208,14 @@
         <w:pStyle w:val="Heading2"/>
         <w:jc w:val="both"/>
       </w:pPr>
-      <w:bookmarkStart w:id="22" w:name="_Toc158899957"/>
+      <w:bookmarkStart w:id="23" w:name="_Toc160089260"/>
       <w:r>
         <w:t>Output</w:t>
       </w:r>
-      <w:bookmarkEnd w:id="22"/>
+      <w:bookmarkEnd w:id="23"/>
     </w:p>
-    <w:bookmarkStart w:id="23" w:name="_MON_1770698185"/>
-    <w:bookmarkEnd w:id="23"/>
+    <w:bookmarkStart w:id="24" w:name="_MON_1770698185"/>
+    <w:bookmarkEnd w:id="24"/>
     <w:p>
       <w:pPr>
         <w:jc w:val="both"/>
@@ -4987,11 +4224,11 @@
         <w:rPr>
           <w:noProof/>
         </w:rPr>
-        <w:object w:dxaOrig="9020" w:dyaOrig="2640" w14:anchorId="66202F55">
-          <v:shape id="_x0000_i1032" type="#_x0000_t75" alt="" style="width:451.1pt;height:131.85pt;mso-width-percent:0;mso-height-percent:0;mso-width-percent:0;mso-height-percent:0" o:ole="">
+        <w:object w:dxaOrig="9020" w:dyaOrig="1980" w14:anchorId="46D4DDF2">
+          <v:shape id="_x0000_i1028" type="#_x0000_t75" alt="" style="width:451.1pt;height:98.9pt;mso-width-percent:0;mso-height-percent:0;mso-width-percent:0;mso-height-percent:0" o:ole="">
             <v:imagedata r:id="rId18" o:title=""/>
           </v:shape>
-          <o:OLEObject Type="Embed" ProgID="Word.Document.12" ShapeID="_x0000_i1032" DrawAspect="Content" ObjectID="_1770700314" r:id="rId19">
+          <o:OLEObject Type="Embed" ProgID="Word.Document.12" ShapeID="_x0000_i1028" DrawAspect="Content" ObjectID="_1770703860" r:id="rId19">
             <o:FieldCodes>\s</o:FieldCodes>
           </o:OLEObject>
         </w:object>
@@ -5013,222 +4250,101 @@
         <w:pStyle w:val="Heading1"/>
         <w:jc w:val="both"/>
       </w:pPr>
-      <w:bookmarkStart w:id="24" w:name="_Toc158899959"/>
-      <w:r>
+      <w:bookmarkStart w:id="25" w:name="_Toc160089261"/>
+      <w:r>
+        <w:lastRenderedPageBreak/>
         <w:t>Problem Statement 5</w:t>
       </w:r>
-      <w:bookmarkEnd w:id="24"/>
+      <w:r>
+        <w:t xml:space="preserve">, </w:t>
+      </w:r>
+      <w:r>
+        <w:t>6</w:t>
+      </w:r>
+      <w:bookmarkEnd w:id="25"/>
+      <w:r>
+        <w:t xml:space="preserve"> &amp; 7</w:t>
+      </w:r>
     </w:p>
     <w:p>
       <w:pPr>
         <w:pStyle w:val="Heading2"/>
         <w:jc w:val="both"/>
       </w:pPr>
-      <w:bookmarkStart w:id="25" w:name="_Toc158899960"/>
+      <w:bookmarkStart w:id="26" w:name="_Toc160089262"/>
       <w:r>
         <w:t>Question</w:t>
-      </w:r>
-      <w:bookmarkEnd w:id="25"/>
-    </w:p>
-    <w:p>
-      <w:pPr>
-        <w:jc w:val="both"/>
-      </w:pPr>
-      <w:r>
-        <w:t xml:space="preserve">The requirement is to provide a list of hyperparameters that were used as default values as input along with </w:t>
-      </w:r>
-    </w:p>
-    <w:p>
-      <w:pPr>
-        <w:pStyle w:val="Heading2"/>
-        <w:jc w:val="both"/>
-      </w:pPr>
-      <w:bookmarkStart w:id="26" w:name="_Toc158899961"/>
-      <w:r>
-        <w:t>Code</w:t>
       </w:r>
       <w:bookmarkEnd w:id="26"/>
     </w:p>
     <w:p>
       <w:pPr>
         <w:jc w:val="both"/>
-        <w:rPr>
-          <w:smallCaps/>
-          <w:color w:val="5A5A5A" w:themeColor="text1" w:themeTint="A5"/>
-        </w:rPr>
-      </w:pPr>
-      <w:r>
-        <w:rPr>
-          <w:rStyle w:val="SubtleReference"/>
-        </w:rPr>
-        <w:t>The entire code block for the</w:t>
-      </w:r>
-      <w:r>
-        <w:rPr>
-          <w:rStyle w:val="SubtleReference"/>
-        </w:rPr>
+      </w:pPr>
+      <w:r>
+        <w:t xml:space="preserve">The requirement </w:t>
+      </w:r>
+      <w:r>
+        <w:t xml:space="preserve">for problem statement 5 </w:t>
+      </w:r>
+      <w:r>
+        <w:t xml:space="preserve">is to provide a list of hyperparameters that were used as default values as input along with </w:t>
+      </w:r>
+      <w:r>
+        <w:t>the new values that were modified from the original values.</w:t>
+      </w:r>
+      <w:r>
         <w:t xml:space="preserve"> </w:t>
       </w:r>
       <w:r>
-        <w:rPr>
-          <w:rStyle w:val="SubtleReference"/>
-          <w:u w:val="single"/>
-        </w:rPr>
-        <w:fldChar w:fldCharType="begin"/>
-      </w:r>
-      <w:r>
-        <w:rPr>
-          <w:rStyle w:val="SubtleReference"/>
-          <w:u w:val="single"/>
-        </w:rPr>
-        <w:instrText xml:space="preserve"> REF _Ref158090465 \h  \* MERGEFORMAT </w:instrText>
-      </w:r>
-      <w:r>
-        <w:rPr>
-          <w:rStyle w:val="SubtleReference"/>
-          <w:u w:val="single"/>
-        </w:rPr>
-      </w:r>
-      <w:r>
-        <w:rPr>
-          <w:rStyle w:val="SubtleReference"/>
-          <w:u w:val="single"/>
-        </w:rPr>
-        <w:fldChar w:fldCharType="separate"/>
-      </w:r>
-      <w:r>
-        <w:rPr>
-          <w:rStyle w:val="SubtleReference"/>
-          <w:u w:val="single"/>
-        </w:rPr>
-        <w:t>Problem Statement 5</w:t>
-      </w:r>
-      <w:r>
-        <w:rPr>
-          <w:rStyle w:val="SubtleReference"/>
-          <w:u w:val="single"/>
-        </w:rPr>
-        <w:fldChar w:fldCharType="end"/>
-      </w:r>
-      <w:r>
-        <w:rPr>
-          <w:rStyle w:val="SubtleReference"/>
-        </w:rPr>
-        <w:t xml:space="preserve"> </w:t>
-      </w:r>
-      <w:r>
-        <w:rPr>
-          <w:rStyle w:val="SubtleReference"/>
-        </w:rPr>
-        <w:t>can be found in the appendix of this document.</w:t>
+        <w:t>The requirement for problem statement 6 is to provide a score values of each dataset (Training, Validation and Testing)</w:t>
+      </w:r>
+      <w:r>
+        <w:t>. The requirement for problem statement 7 is to note the observations along with pointers for improvement.</w:t>
       </w:r>
     </w:p>
     <w:p>
       <w:pPr>
-        <w:jc w:val="both"/>
-      </w:pPr>
-    </w:p>
-    <w:p>
-      <w:pPr>
         <w:pStyle w:val="Heading2"/>
         <w:jc w:val="both"/>
       </w:pPr>
-      <w:bookmarkStart w:id="27" w:name="_Toc158899962"/>
-      <w:r>
-        <w:t>Output</w:t>
+      <w:bookmarkStart w:id="27" w:name="_Toc160089263"/>
+      <w:r>
+        <w:t>Solution</w:t>
       </w:r>
       <w:bookmarkEnd w:id="27"/>
     </w:p>
+    <w:bookmarkStart w:id="28" w:name="_MON_1770700837"/>
+    <w:bookmarkEnd w:id="28"/>
     <w:p>
       <w:pPr>
-        <w:jc w:val="both"/>
-      </w:pPr>
-      <w:r>
-        <w:t xml:space="preserve">The program runs over the dataset of Breast Cancer from the </w:t>
-      </w:r>
-      <w:proofErr w:type="spellStart"/>
-      <w:r>
-        <w:rPr>
-          <w:i/>
-          <w:iCs/>
-        </w:rPr>
-        <w:t>SKLearn</w:t>
-      </w:r>
-      <w:proofErr w:type="spellEnd"/>
-      <w:r>
-        <w:t xml:space="preserve"> repository. The following are the plots obtained for the </w:t>
-      </w:r>
-      <w:r>
-        <w:t>three good and three poor performing features. Both the features that perform a good job and a poor job are separated by classes and are plotted alongside each other.</w:t>
-      </w:r>
-    </w:p>
-    <w:p>
-      <w:pPr>
-        <w:keepNext/>
         <w:jc w:val="both"/>
       </w:pPr>
       <w:r>
         <w:rPr>
           <w:noProof/>
         </w:rPr>
-        <w:drawing>
-          <wp:inline distT="0" distB="0" distL="0" distR="0" wp14:anchorId="45E1E8AB" wp14:editId="57A3AD11">
-            <wp:extent cx="5731510" cy="2865755"/>
-            <wp:effectExtent l="0" t="0" r="0" b="4445"/>
-            <wp:docPr id="1869513560" name="Picture 4" descr="A graph of blue squares&#10;&#10;Description automatically generated"/>
-            <wp:cNvGraphicFramePr>
-              <a:graphicFrameLocks xmlns:a="http://schemas.openxmlformats.org/drawingml/2006/main" noChangeAspect="1"/>
-            </wp:cNvGraphicFramePr>
-            <a:graphic xmlns:a="http://schemas.openxmlformats.org/drawingml/2006/main">
-              <a:graphicData uri="http://schemas.openxmlformats.org/drawingml/2006/picture">
-                <pic:pic xmlns:pic="http://schemas.openxmlformats.org/drawingml/2006/picture">
-                  <pic:nvPicPr>
-                    <pic:cNvPr id="1869513560" name="Picture 4" descr="A graph of blue squares&#10;&#10;Description automatically generated"/>
-                    <pic:cNvPicPr/>
-                  </pic:nvPicPr>
-                  <pic:blipFill>
-                    <a:blip r:embed="rId20">
-                      <a:extLst>
-                        <a:ext uri="{28A0092B-C50C-407E-A947-70E740481C1C}">
-                          <a14:useLocalDpi xmlns:a14="http://schemas.microsoft.com/office/drawing/2010/main" val="0"/>
-                        </a:ext>
-                      </a:extLst>
-                    </a:blip>
-                    <a:stretch>
-                      <a:fillRect/>
-                    </a:stretch>
-                  </pic:blipFill>
-                  <pic:spPr>
-                    <a:xfrm>
-                      <a:off x="0" y="0"/>
-                      <a:ext cx="5731510" cy="2865755"/>
-                    </a:xfrm>
-                    <a:prstGeom prst="rect">
-                      <a:avLst/>
-                    </a:prstGeom>
-                  </pic:spPr>
-                </pic:pic>
-              </a:graphicData>
-            </a:graphic>
-          </wp:inline>
-        </w:drawing>
+        <w:object w:dxaOrig="10900" w:dyaOrig="11200" w14:anchorId="762636D1">
+          <v:shape id="_x0000_i1027" type="#_x0000_t75" alt="" style="width:544.75pt;height:560.4pt;mso-width-percent:0;mso-height-percent:0;mso-width-percent:0;mso-height-percent:0" o:ole="">
+            <v:imagedata r:id="rId20" o:title=""/>
+          </v:shape>
+          <o:OLEObject Type="Embed" ProgID="Excel.Sheet.12" ShapeID="_x0000_i1027" DrawAspect="Content" ObjectID="_1770703861" r:id="rId21"/>
+        </w:object>
       </w:r>
     </w:p>
     <w:p>
       <w:pPr>
         <w:pStyle w:val="Caption"/>
-        <w:jc w:val="both"/>
-      </w:pPr>
-      <w:bookmarkStart w:id="28" w:name="_Ref158898931"/>
-      <w:bookmarkStart w:id="29" w:name="_Toc158899979"/>
-      <w:r>
-        <w:t xml:space="preserve">Figure </w:t>
+      </w:pPr>
+      <w:bookmarkStart w:id="29" w:name="_Toc160089272"/>
+      <w:r>
+        <w:t xml:space="preserve">Table </w:t>
       </w:r>
       <w:r>
         <w:fldChar w:fldCharType="begin"/>
       </w:r>
       <w:r>
-        <w:instrText xml:space="preserve"> SEQ Figure \* ARABIC </w:instrText>
+        <w:instrText xml:space="preserve"> SEQ Table \* ARABIC </w:instrText>
       </w:r>
       <w:r>
         <w:fldChar w:fldCharType="separate"/>
@@ -5237,368 +4353,114 @@
         <w:rPr>
           <w:noProof/>
         </w:rPr>
-        <w:t>4</w:t>
+        <w:t>3</w:t>
       </w:r>
       <w:r>
         <w:fldChar w:fldCharType="end"/>
       </w:r>
-      <w:bookmarkEnd w:id="28"/>
-      <w:r>
-        <w:t>: Three features that do a good job as per their Logistic Regressor Coefficients</w:t>
+      <w:r>
+        <w:t>: Input vs Output values comparison along with red highlight (worst performing scenario) and green highlight (Best performing scenario).</w:t>
       </w:r>
       <w:bookmarkEnd w:id="29"/>
     </w:p>
     <w:p>
       <w:pPr>
+        <w:pStyle w:val="Heading2"/>
         <w:jc w:val="both"/>
       </w:pPr>
-      <w:r>
-        <w:fldChar w:fldCharType="begin"/>
-      </w:r>
-      <w:r>
-        <w:instrText xml:space="preserve"> REF _Ref158898931 \h  \* MERGEFORMAT </w:instrText>
-      </w:r>
-      <w:r>
-        <w:fldChar w:fldCharType="separate"/>
-      </w:r>
-      <w:r>
-        <w:t xml:space="preserve">Figure </w:t>
-      </w:r>
+      <w:bookmarkStart w:id="30" w:name="_Toc160089264"/>
+      <w:r>
+        <w:lastRenderedPageBreak/>
+        <w:t>Observations</w:t>
+      </w:r>
+      <w:bookmarkEnd w:id="30"/>
+    </w:p>
+    <w:p>
+      <w:pPr>
+        <w:jc w:val="both"/>
+      </w:pPr>
+      <w:r>
+        <w:t xml:space="preserve">The model </w:t>
+      </w:r>
+      <w:r>
+        <w:t xml:space="preserve">shows the consistency in the scores among average cross validation, training, validation and testing scores with the varying input hyperparameters accordingly. </w:t>
+      </w:r>
+    </w:p>
+    <w:p>
+      <w:pPr>
+        <w:pStyle w:val="Heading1"/>
+        <w:jc w:val="both"/>
+      </w:pPr>
+      <w:bookmarkStart w:id="31" w:name="_Toc160089265"/>
+      <w:r>
+        <w:t xml:space="preserve">Project </w:t>
+      </w:r>
+      <w:r>
+        <w:t>2</w:t>
+      </w:r>
+      <w:r>
+        <w:t xml:space="preserve"> Conclusion</w:t>
+      </w:r>
+      <w:bookmarkEnd w:id="31"/>
+    </w:p>
+    <w:p>
+      <w:pPr>
+        <w:jc w:val="both"/>
+      </w:pPr>
+      <w:r>
+        <w:t>Project 2 has been the most challenging task that has been endured so far. The convolution in understanding and further continued learnings from each problem statement has not only been frustrating but also fruitful towards understanding each model and the concept of splitting data for Training, Validation and Testing in Machine Learning. The problems revolve only around this splitting concept and helps one solidify their reasoning upon the knowledge of these Machine Learning concepts.</w:t>
+      </w:r>
+      <w:r>
+        <w:br w:type="page"/>
+      </w:r>
+    </w:p>
+    <w:p>
+      <w:pPr>
+        <w:pStyle w:val="Heading1"/>
+        <w:jc w:val="both"/>
+      </w:pPr>
+      <w:bookmarkStart w:id="32" w:name="_Toc160089266"/>
+      <w:r>
+        <w:lastRenderedPageBreak/>
+        <w:t>Appendix</w:t>
+      </w:r>
+      <w:bookmarkEnd w:id="32"/>
+      <w:r>
+        <w:t xml:space="preserve"> </w:t>
+      </w:r>
+    </w:p>
+    <w:p>
+      <w:pPr>
+        <w:pStyle w:val="Heading2"/>
+        <w:jc w:val="both"/>
+      </w:pPr>
+      <w:bookmarkStart w:id="33" w:name="_Ref158077179"/>
+      <w:bookmarkStart w:id="34" w:name="_Toc160089267"/>
+      <w:r>
+        <w:t>Code</w:t>
+      </w:r>
+      <w:r>
+        <w:t xml:space="preserve"> 1</w:t>
+      </w:r>
+      <w:bookmarkEnd w:id="33"/>
+      <w:bookmarkEnd w:id="34"/>
+    </w:p>
+    <w:bookmarkStart w:id="35" w:name="_Ref158081073"/>
+    <w:bookmarkStart w:id="36" w:name="_MON_1770697646"/>
+    <w:bookmarkEnd w:id="36"/>
+    <w:p>
+      <w:pPr>
+        <w:jc w:val="both"/>
+      </w:pPr>
       <w:r>
         <w:rPr>
           <w:noProof/>
         </w:rPr>
-        <w:t>4</w:t>
-      </w:r>
-      <w:r>
-        <w:fldChar w:fldCharType="end"/>
-      </w:r>
-      <w:r>
-        <w:t xml:space="preserve"> has the score of each </w:t>
-      </w:r>
-      <w:proofErr w:type="gramStart"/>
-      <w:r>
-        <w:t>feature’s</w:t>
-      </w:r>
-      <w:proofErr w:type="gramEnd"/>
-      <w:r>
-        <w:t xml:space="preserve"> logistic regressor coefficient upon the bar chart plotted The model has selected “Worst Area”, “Worst Radius Feature” and “Worst Texture” to be the features that do a good job in predicting disease progression.</w:t>
-      </w:r>
-    </w:p>
-    <w:p>
-      <w:pPr>
-        <w:jc w:val="both"/>
-      </w:pPr>
-    </w:p>
-    <w:p>
-      <w:pPr>
-        <w:keepNext/>
-        <w:jc w:val="both"/>
-      </w:pPr>
-      <w:r>
-        <w:rPr>
-          <w:noProof/>
-        </w:rPr>
-        <w:lastRenderedPageBreak/>
-        <w:drawing>
-          <wp:inline distT="0" distB="0" distL="0" distR="0" wp14:anchorId="285DC758" wp14:editId="2E0C6879">
-            <wp:extent cx="5731510" cy="2865755"/>
-            <wp:effectExtent l="0" t="0" r="0" b="4445"/>
-            <wp:docPr id="81718325" name="Picture 5" descr="A white rectangular object with black text&#10;&#10;Description automatically generated with medium confidence"/>
-            <wp:cNvGraphicFramePr>
-              <a:graphicFrameLocks xmlns:a="http://schemas.openxmlformats.org/drawingml/2006/main" noChangeAspect="1"/>
-            </wp:cNvGraphicFramePr>
-            <a:graphic xmlns:a="http://schemas.openxmlformats.org/drawingml/2006/main">
-              <a:graphicData uri="http://schemas.openxmlformats.org/drawingml/2006/picture">
-                <pic:pic xmlns:pic="http://schemas.openxmlformats.org/drawingml/2006/picture">
-                  <pic:nvPicPr>
-                    <pic:cNvPr id="81718325" name="Picture 5" descr="A white rectangular object with black text&#10;&#10;Description automatically generated with medium confidence"/>
-                    <pic:cNvPicPr/>
-                  </pic:nvPicPr>
-                  <pic:blipFill>
-                    <a:blip r:embed="rId21">
-                      <a:extLst>
-                        <a:ext uri="{28A0092B-C50C-407E-A947-70E740481C1C}">
-                          <a14:useLocalDpi xmlns:a14="http://schemas.microsoft.com/office/drawing/2010/main" val="0"/>
-                        </a:ext>
-                      </a:extLst>
-                    </a:blip>
-                    <a:stretch>
-                      <a:fillRect/>
-                    </a:stretch>
-                  </pic:blipFill>
-                  <pic:spPr>
-                    <a:xfrm>
-                      <a:off x="0" y="0"/>
-                      <a:ext cx="5731510" cy="2865755"/>
-                    </a:xfrm>
-                    <a:prstGeom prst="rect">
-                      <a:avLst/>
-                    </a:prstGeom>
-                  </pic:spPr>
-                </pic:pic>
-              </a:graphicData>
-            </a:graphic>
-          </wp:inline>
-        </w:drawing>
-      </w:r>
-    </w:p>
-    <w:p>
-      <w:pPr>
-        <w:pStyle w:val="Caption"/>
-        <w:jc w:val="both"/>
-      </w:pPr>
-      <w:bookmarkStart w:id="30" w:name="_Ref158899084"/>
-      <w:bookmarkStart w:id="31" w:name="_Toc158899980"/>
-      <w:r>
-        <w:t xml:space="preserve">Figure </w:t>
-      </w:r>
-      <w:r>
-        <w:fldChar w:fldCharType="begin"/>
-      </w:r>
-      <w:r>
-        <w:instrText xml:space="preserve"> SEQ Figure \* ARABIC </w:instrText>
-      </w:r>
-      <w:r>
-        <w:fldChar w:fldCharType="separate"/>
-      </w:r>
-      <w:r>
-        <w:rPr>
-          <w:noProof/>
-        </w:rPr>
-        <w:t>5</w:t>
-      </w:r>
-      <w:r>
-        <w:fldChar w:fldCharType="end"/>
-      </w:r>
-      <w:bookmarkEnd w:id="30"/>
-      <w:r>
-        <w:t>:</w:t>
-      </w:r>
-      <w:r>
-        <w:t xml:space="preserve">Three features that do a </w:t>
-      </w:r>
-      <w:r>
-        <w:t>poor</w:t>
-      </w:r>
-      <w:r>
-        <w:t xml:space="preserve"> job as per their Logistic Regressor Coefficients</w:t>
-      </w:r>
-      <w:bookmarkEnd w:id="31"/>
-    </w:p>
-    <w:p>
-      <w:pPr>
-        <w:jc w:val="both"/>
-      </w:pPr>
-      <w:r>
-        <w:fldChar w:fldCharType="begin"/>
-      </w:r>
-      <w:r>
-        <w:instrText xml:space="preserve"> REF _Ref158899084 \h </w:instrText>
-      </w:r>
-      <w:r>
-        <w:instrText xml:space="preserve"> \* MERGEFORMAT </w:instrText>
-      </w:r>
-      <w:r>
-        <w:fldChar w:fldCharType="separate"/>
-      </w:r>
-      <w:r>
-        <w:t xml:space="preserve">Figure </w:t>
-      </w:r>
-      <w:r>
-        <w:rPr>
-          <w:noProof/>
-        </w:rPr>
-        <w:t>5</w:t>
-      </w:r>
-      <w:r>
-        <w:fldChar w:fldCharType="end"/>
-      </w:r>
-      <w:r>
-        <w:t xml:space="preserve"> has the score of each </w:t>
-      </w:r>
-      <w:proofErr w:type="gramStart"/>
-      <w:r>
-        <w:t>feature’s</w:t>
-      </w:r>
-      <w:proofErr w:type="gramEnd"/>
-      <w:r>
-        <w:t xml:space="preserve"> logistic regressor coefficient upon the bar chart plotted The model has selected “Mean Radius”, “Worst Compactness Feature” and “Worst Perimeter” to be the features that do a poor job in predicting disease progression.</w:t>
-      </w:r>
-    </w:p>
-    <w:p>
-      <w:pPr>
-        <w:jc w:val="both"/>
-      </w:pPr>
-    </w:p>
-    <w:p>
-      <w:pPr>
-        <w:jc w:val="both"/>
-      </w:pPr>
-      <w:r>
-        <w:rPr>
-          <w:noProof/>
-        </w:rPr>
-        <w:object w:dxaOrig="9020" w:dyaOrig="12080" w14:anchorId="32004723">
-          <v:shape id="_x0000_i1031" type="#_x0000_t75" alt="" style="width:451.1pt;height:603.75pt;mso-width-percent:0;mso-height-percent:0;mso-width-percent:0;mso-height-percent:0" o:ole="">
+        <w:object w:dxaOrig="9020" w:dyaOrig="13700" w14:anchorId="1A623B5A">
+          <v:shape id="_x0000_i1026" type="#_x0000_t75" alt="" style="width:451.1pt;height:685.3pt;mso-width-percent:0;mso-height-percent:0;mso-width-percent:0;mso-height-percent:0" o:ole="">
             <v:imagedata r:id="rId22" o:title=""/>
           </v:shape>
-          <o:OLEObject Type="Embed" ProgID="Word.Document.12" ShapeID="_x0000_i1031" DrawAspect="Content" ObjectID="_1770700315" r:id="rId23">
-            <o:FieldCodes>\s</o:FieldCodes>
-          </o:OLEObject>
-        </w:object>
-      </w:r>
-    </w:p>
-    <w:p>
-      <w:pPr>
-        <w:jc w:val="both"/>
-      </w:pPr>
-    </w:p>
-    <w:p>
-      <w:pPr>
-        <w:jc w:val="both"/>
-      </w:pPr>
-      <w:r>
-        <w:t xml:space="preserve">The above is also the output from the program upon the terminal. Here, the score of all features is first printed and there after the Model Efficiency Score is printed. </w:t>
-      </w:r>
-    </w:p>
-    <w:p>
-      <w:pPr>
-        <w:jc w:val="both"/>
-      </w:pPr>
-    </w:p>
-    <w:p>
-      <w:pPr>
-        <w:jc w:val="both"/>
-      </w:pPr>
-      <w:r>
-        <w:t xml:space="preserve">This Model Efficiency score is the score based on the Validation split of the dataset. The five best features are then selected based on the score from </w:t>
-      </w:r>
-      <w:r>
-        <w:t>the All-features</w:t>
-      </w:r>
-      <w:r>
-        <w:t xml:space="preserve"> list. The Final </w:t>
-      </w:r>
-      <w:r>
-        <w:t xml:space="preserve">score is the based on the Testing split of the dataset. The top three example values for Benign and Malignant is also provided upon using K Nearest Neighbor Classifier (with </w:t>
-      </w:r>
-      <w:proofErr w:type="spellStart"/>
-      <w:r>
-        <w:t>n_neighbors</w:t>
-      </w:r>
-      <w:proofErr w:type="spellEnd"/>
-      <w:r>
-        <w:t xml:space="preserve"> = 5).</w:t>
-      </w:r>
-    </w:p>
-    <w:p>
-      <w:pPr>
-        <w:jc w:val="both"/>
-      </w:pPr>
-    </w:p>
-    <w:p>
-      <w:pPr>
-        <w:pStyle w:val="Heading2"/>
-        <w:jc w:val="both"/>
-      </w:pPr>
-      <w:bookmarkStart w:id="32" w:name="_Toc158899963"/>
-      <w:r>
-        <w:t>Observations</w:t>
-      </w:r>
-      <w:bookmarkEnd w:id="32"/>
-    </w:p>
-    <w:p>
-      <w:pPr>
-        <w:jc w:val="both"/>
-      </w:pPr>
-      <w:r>
-        <w:t xml:space="preserve">The flow of the program with the plotting of the good and poor features to the validation score and then the testing score, exemplifies that the data learning curve by the model has improved based on the ratio split of the Training, Validation and Testing. </w:t>
-      </w:r>
-    </w:p>
-    <w:p>
-      <w:pPr>
-        <w:jc w:val="both"/>
-      </w:pPr>
-      <w:r>
-        <w:t>The benign and malignant set of features after the K Nearest Neighbor classification is also displayed along with score to the top three values in each category.</w:t>
-      </w:r>
-    </w:p>
-    <w:p>
-      <w:pPr>
-        <w:pStyle w:val="Heading1"/>
-        <w:jc w:val="both"/>
-      </w:pPr>
-      <w:bookmarkStart w:id="33" w:name="_Toc158899964"/>
-      <w:r>
-        <w:t xml:space="preserve">Project </w:t>
-      </w:r>
-      <w:r>
-        <w:t>2</w:t>
-      </w:r>
-      <w:r>
-        <w:t xml:space="preserve"> Conclusion</w:t>
-      </w:r>
-      <w:bookmarkEnd w:id="33"/>
-    </w:p>
-    <w:p>
-      <w:pPr>
-        <w:jc w:val="both"/>
-      </w:pPr>
-      <w:r>
-        <w:t>Project 2 has been the most challenging task that has been endured so far. The convolution in understanding and further continued learnings from each problem statement has not only been frustrating but also fruitful towards understanding each model and the concept of splitting data for Training, Validation and Testing in Machine Learning. The problems revolve only around this splitting concept and helps one solidify their reasoning upon the knowledge of these Machine Learning concepts.</w:t>
-      </w:r>
-      <w:r>
-        <w:br w:type="page"/>
-      </w:r>
-    </w:p>
-    <w:p>
-      <w:pPr>
-        <w:pStyle w:val="Heading1"/>
-        <w:jc w:val="both"/>
-      </w:pPr>
-      <w:bookmarkStart w:id="34" w:name="_Toc158899965"/>
-      <w:r>
-        <w:lastRenderedPageBreak/>
-        <w:t>Appendix</w:t>
-      </w:r>
-      <w:bookmarkEnd w:id="34"/>
-      <w:r>
-        <w:t xml:space="preserve"> </w:t>
-      </w:r>
-    </w:p>
-    <w:p>
-      <w:pPr>
-        <w:pStyle w:val="Heading2"/>
-        <w:jc w:val="both"/>
-      </w:pPr>
-      <w:bookmarkStart w:id="35" w:name="_Ref158077179"/>
-      <w:bookmarkStart w:id="36" w:name="_Toc158899966"/>
-      <w:r>
-        <w:t>Code</w:t>
-      </w:r>
-      <w:r>
-        <w:t xml:space="preserve"> 1</w:t>
-      </w:r>
-      <w:bookmarkEnd w:id="35"/>
-      <w:bookmarkEnd w:id="36"/>
-    </w:p>
-    <w:bookmarkStart w:id="37" w:name="_Ref158081073"/>
-    <w:bookmarkStart w:id="38" w:name="_MON_1770697646"/>
-    <w:bookmarkEnd w:id="38"/>
-    <w:p>
-      <w:pPr>
-        <w:jc w:val="both"/>
-      </w:pPr>
-      <w:r>
-        <w:rPr>
-          <w:noProof/>
-        </w:rPr>
-        <w:object w:dxaOrig="9020" w:dyaOrig="13700" w14:anchorId="6A34710F">
-          <v:shape id="_x0000_i1030" type="#_x0000_t75" alt="" style="width:451.1pt;height:685.3pt;mso-width-percent:0;mso-height-percent:0;mso-width-percent:0;mso-height-percent:0" o:ole="">
-            <v:imagedata r:id="rId24" o:title=""/>
-          </v:shape>
-          <o:OLEObject Type="Embed" ProgID="Word.Document.12" ShapeID="_x0000_i1030" DrawAspect="Content" ObjectID="_1770700316" r:id="rId25">
+          <o:OLEObject Type="Embed" ProgID="Word.Document.12" ShapeID="_x0000_i1026" DrawAspect="Content" ObjectID="_1770703862" r:id="rId23">
             <o:FieldCodes>\s</o:FieldCodes>
           </o:OLEObject>
         </w:object>
@@ -5630,211 +4492,50 @@
         <w:pStyle w:val="Heading2"/>
         <w:jc w:val="both"/>
       </w:pPr>
-      <w:bookmarkStart w:id="39" w:name="_Ref158094362"/>
-      <w:bookmarkStart w:id="40" w:name="_Ref158872630"/>
-      <w:bookmarkStart w:id="41" w:name="_Toc158899968"/>
+      <w:bookmarkStart w:id="37" w:name="_Ref158094362"/>
+      <w:bookmarkStart w:id="38" w:name="_Ref158872630"/>
+      <w:bookmarkStart w:id="39" w:name="_Toc160089268"/>
       <w:r>
         <w:t>Problem Statement 2</w:t>
       </w:r>
+      <w:bookmarkEnd w:id="35"/>
       <w:bookmarkEnd w:id="37"/>
+      <w:bookmarkEnd w:id="38"/>
       <w:bookmarkEnd w:id="39"/>
+    </w:p>
+    <w:p>
+      <w:pPr>
+        <w:pStyle w:val="Heading3"/>
+        <w:jc w:val="both"/>
+      </w:pPr>
+      <w:bookmarkStart w:id="40" w:name="_Toc160089269"/>
+      <w:r>
+        <w:t>Code</w:t>
+      </w:r>
+      <w:bookmarkStart w:id="41" w:name="_MON_1768687071"/>
       <w:bookmarkEnd w:id="40"/>
       <w:bookmarkEnd w:id="41"/>
     </w:p>
     <w:p>
       <w:pPr>
-        <w:pStyle w:val="Heading3"/>
-        <w:jc w:val="both"/>
-      </w:pPr>
-      <w:bookmarkStart w:id="42" w:name="_Toc158899969"/>
-      <w:r>
-        <w:t>Code</w:t>
-      </w:r>
-      <w:bookmarkStart w:id="43" w:name="_MON_1768687071"/>
-      <w:bookmarkEnd w:id="42"/>
-      <w:bookmarkEnd w:id="43"/>
-    </w:p>
-    <w:p>
-      <w:pPr>
         <w:jc w:val="both"/>
       </w:pPr>
       <w:r>
         <w:rPr>
           <w:noProof/>
         </w:rPr>
-        <w:object w:dxaOrig="9020" w:dyaOrig="5960" w14:anchorId="070D31AA">
-          <v:shape id="_x0000_i1029" type="#_x0000_t75" alt="" style="width:451.1pt;height:298.4pt;mso-width-percent:0;mso-height-percent:0;mso-width-percent:0;mso-height-percent:0" o:ole="">
-            <v:imagedata r:id="rId26" o:title=""/>
+        <w:object w:dxaOrig="9020" w:dyaOrig="5960" w14:anchorId="0D621049">
+          <v:shape id="_x0000_i1025" type="#_x0000_t75" alt="" style="width:451.1pt;height:298.4pt;mso-width-percent:0;mso-height-percent:0;mso-width-percent:0;mso-height-percent:0" o:ole="">
+            <v:imagedata r:id="rId24" o:title=""/>
           </v:shape>
-          <o:OLEObject Type="Embed" ProgID="Word.Document.12" ShapeID="_x0000_i1029" DrawAspect="Content" ObjectID="_1770700317" r:id="rId27">
+          <o:OLEObject Type="Embed" ProgID="Word.Document.12" ShapeID="_x0000_i1025" DrawAspect="Content" ObjectID="_1770703863" r:id="rId25">
             <o:FieldCodes>\s</o:FieldCodes>
           </o:OLEObject>
         </w:object>
       </w:r>
     </w:p>
-    <w:p>
-      <w:pPr>
-        <w:pStyle w:val="Heading2"/>
-        <w:jc w:val="both"/>
-      </w:pPr>
-      <w:bookmarkStart w:id="44" w:name="_Ref158084104"/>
-      <w:bookmarkStart w:id="45" w:name="_Toc158899970"/>
-      <w:r>
-        <w:lastRenderedPageBreak/>
-        <w:t>Problem Statement 3</w:t>
-      </w:r>
-      <w:bookmarkEnd w:id="44"/>
-      <w:bookmarkEnd w:id="45"/>
-    </w:p>
-    <w:p>
-      <w:pPr>
-        <w:pStyle w:val="Heading3"/>
-        <w:jc w:val="both"/>
-      </w:pPr>
-      <w:bookmarkStart w:id="46" w:name="_Toc158899971"/>
-      <w:r>
-        <w:t>Code</w:t>
-      </w:r>
-      <w:bookmarkEnd w:id="46"/>
-    </w:p>
-    <w:bookmarkStart w:id="47" w:name="_MON_1769508470"/>
-    <w:bookmarkEnd w:id="47"/>
-    <w:p>
-      <w:pPr>
-        <w:jc w:val="both"/>
-      </w:pPr>
-      <w:r>
-        <w:rPr>
-          <w:noProof/>
-        </w:rPr>
-        <w:object w:dxaOrig="9020" w:dyaOrig="10560" w14:anchorId="66DF87CC">
-          <v:shape id="_x0000_i1028" type="#_x0000_t75" alt="" style="width:451.1pt;height:529.15pt;mso-width-percent:0;mso-height-percent:0;mso-width-percent:0;mso-height-percent:0" o:ole="">
-            <v:imagedata r:id="rId28" o:title=""/>
-          </v:shape>
-          <o:OLEObject Type="Embed" ProgID="Word.Document.12" ShapeID="_x0000_i1028" DrawAspect="Content" ObjectID="_1770700318" r:id="rId29">
-            <o:FieldCodes>\s</o:FieldCodes>
-          </o:OLEObject>
-        </w:object>
-      </w:r>
-    </w:p>
-    <w:p>
-      <w:pPr>
-        <w:jc w:val="both"/>
-      </w:pPr>
-    </w:p>
-    <w:p>
-      <w:pPr>
-        <w:pStyle w:val="Heading2"/>
-        <w:jc w:val="both"/>
-      </w:pPr>
-      <w:bookmarkStart w:id="48" w:name="_Ref158088460"/>
-      <w:bookmarkStart w:id="49" w:name="_Toc158899972"/>
-      <w:r>
-        <w:lastRenderedPageBreak/>
-        <w:t>Problem Statement 4</w:t>
-      </w:r>
-      <w:bookmarkEnd w:id="48"/>
-      <w:bookmarkEnd w:id="49"/>
-    </w:p>
-    <w:p>
-      <w:pPr>
-        <w:pStyle w:val="Heading3"/>
-        <w:jc w:val="both"/>
-      </w:pPr>
-      <w:bookmarkStart w:id="50" w:name="_Toc158899973"/>
-      <w:r>
-        <w:t>Code</w:t>
-      </w:r>
-      <w:bookmarkEnd w:id="50"/>
-    </w:p>
-    <w:p>
-      <w:pPr>
-        <w:jc w:val="both"/>
-      </w:pPr>
-      <w:r>
-        <w:rPr>
-          <w:noProof/>
-        </w:rPr>
-        <w:object w:dxaOrig="9020" w:dyaOrig="9520" w14:anchorId="4E982DB8">
-          <v:shape id="_x0000_i1027" type="#_x0000_t75" alt="" style="width:451.1pt;height:476.25pt;mso-width-percent:0;mso-height-percent:0;mso-width-percent:0;mso-height-percent:0" o:ole="">
-            <v:imagedata r:id="rId30" o:title=""/>
-          </v:shape>
-          <o:OLEObject Type="Embed" ProgID="Word.Document.12" ShapeID="_x0000_i1027" DrawAspect="Content" ObjectID="_1770700319" r:id="rId31">
-            <o:FieldCodes>\s</o:FieldCodes>
-          </o:OLEObject>
-        </w:object>
-      </w:r>
-    </w:p>
-    <w:bookmarkStart w:id="51" w:name="_MON_1769500633"/>
-    <w:bookmarkEnd w:id="51"/>
-    <w:p>
-      <w:pPr>
-        <w:jc w:val="both"/>
-      </w:pPr>
-      <w:r>
-        <w:rPr>
-          <w:noProof/>
-        </w:rPr>
-        <w:object w:dxaOrig="9020" w:dyaOrig="300" w14:anchorId="7B3E87C9">
-          <v:shape id="_x0000_i1026" type="#_x0000_t75" alt="" style="width:451.1pt;height:14.75pt;mso-width-percent:0;mso-height-percent:0;mso-width-percent:0;mso-height-percent:0" o:ole="">
-            <v:imagedata r:id="rId32" o:title=""/>
-          </v:shape>
-          <o:OLEObject Type="Embed" ProgID="Word.Document.12" ShapeID="_x0000_i1026" DrawAspect="Content" ObjectID="_1770700320" r:id="rId33">
-            <o:FieldCodes>\s</o:FieldCodes>
-          </o:OLEObject>
-        </w:object>
-      </w:r>
-    </w:p>
-    <w:p>
-      <w:pPr>
-        <w:jc w:val="both"/>
-      </w:pPr>
-    </w:p>
-    <w:p>
-      <w:pPr>
-        <w:pStyle w:val="Heading2"/>
-        <w:jc w:val="both"/>
-      </w:pPr>
-      <w:bookmarkStart w:id="52" w:name="_Ref158090465"/>
-      <w:bookmarkStart w:id="53" w:name="_Toc158899974"/>
-      <w:r>
-        <w:lastRenderedPageBreak/>
-        <w:t>Problem Statement 5</w:t>
-      </w:r>
-      <w:bookmarkEnd w:id="52"/>
-      <w:bookmarkEnd w:id="53"/>
-    </w:p>
-    <w:p>
-      <w:pPr>
-        <w:pStyle w:val="Heading3"/>
-        <w:jc w:val="both"/>
-      </w:pPr>
-      <w:bookmarkStart w:id="54" w:name="_Toc158899975"/>
-      <w:r>
-        <w:t>Code</w:t>
-      </w:r>
-      <w:bookmarkEnd w:id="54"/>
-    </w:p>
-    <w:p>
-      <w:pPr>
-        <w:jc w:val="both"/>
-      </w:pPr>
-      <w:r>
-        <w:rPr>
-          <w:noProof/>
-        </w:rPr>
-        <w:object w:dxaOrig="9020" w:dyaOrig="13040" w14:anchorId="7A983107">
-          <v:shape id="_x0000_i1025" type="#_x0000_t75" alt="" style="width:451.1pt;height:653.2pt;mso-width-percent:0;mso-height-percent:0;mso-width-percent:0;mso-height-percent:0" o:ole="">
-            <v:imagedata r:id="rId34" o:title=""/>
-          </v:shape>
-          <o:OLEObject Type="Embed" ProgID="Word.Document.12" ShapeID="_x0000_i1025" DrawAspect="Content" ObjectID="_1770700321" r:id="rId35">
-            <o:FieldCodes>\s</o:FieldCodes>
-          </o:OLEObject>
-        </w:object>
-      </w:r>
-    </w:p>
     <w:sectPr>
-      <w:footerReference w:type="default" r:id="rId36"/>
+      <w:footerReference w:type="default" r:id="rId26"/>
       <w:pgSz w:w="11906" w:h="16838"/>
       <w:pgMar w:top="964" w:right="1440" w:bottom="1255" w:left="1440" w:header="708" w:footer="708" w:gutter="0"/>
       <w:pgNumType w:start="0"/>

</xml_diff>

<commit_message>
Changes to Diabetes program based on learnings from the previous program
</commit_message>
<xml_diff>
--- a/Project 3/ECE563_Project 3 Content.docx
+++ b/Project 3/ECE563_Project 3 Content.docx
@@ -70,7 +70,7 @@
             </w:rPr>
             <w:fldChar w:fldCharType="separate"/>
           </w:r>
-          <w:hyperlink w:anchor="_Toc160089244" w:history="1">
+          <w:hyperlink w:anchor="_Toc160091380" w:history="1">
             <w:r>
               <w:rPr>
                 <w:rStyle w:val="Hyperlink"/>
@@ -97,7 +97,7 @@
                 <w:noProof/>
                 <w:webHidden/>
               </w:rPr>
-              <w:instrText xml:space="preserve"> PAGEREF _Toc160089244 \h </w:instrText>
+              <w:instrText xml:space="preserve"> PAGEREF _Toc160091380 \h </w:instrText>
             </w:r>
             <w:r>
               <w:rPr>
@@ -117,7 +117,7 @@
                 <w:noProof/>
                 <w:webHidden/>
               </w:rPr>
-              <w:t>0</w:t>
+              <w:t>1</w:t>
             </w:r>
             <w:r>
               <w:rPr>
@@ -145,7 +145,7 @@
               <w:lang w:val="en-IN" w:eastAsia="en-GB"/>
             </w:rPr>
           </w:pPr>
-          <w:hyperlink w:anchor="_Toc160089245" w:history="1">
+          <w:hyperlink w:anchor="_Toc160091381" w:history="1">
             <w:r>
               <w:rPr>
                 <w:rStyle w:val="Hyperlink"/>
@@ -172,7 +172,7 @@
                 <w:noProof/>
                 <w:webHidden/>
               </w:rPr>
-              <w:instrText xml:space="preserve"> PAGEREF _Toc160089245 \h </w:instrText>
+              <w:instrText xml:space="preserve"> PAGEREF _Toc160091381 \h </w:instrText>
             </w:r>
             <w:r>
               <w:rPr>
@@ -192,7 +192,7 @@
                 <w:noProof/>
                 <w:webHidden/>
               </w:rPr>
-              <w:t>0</w:t>
+              <w:t>1</w:t>
             </w:r>
             <w:r>
               <w:rPr>
@@ -218,7 +218,7 @@
               <w:lang w:val="en-IN" w:eastAsia="en-GB"/>
             </w:rPr>
           </w:pPr>
-          <w:hyperlink w:anchor="_Toc160089246" w:history="1">
+          <w:hyperlink w:anchor="_Toc160091382" w:history="1">
             <w:r>
               <w:rPr>
                 <w:rStyle w:val="Hyperlink"/>
@@ -245,7 +245,7 @@
                 <w:noProof/>
                 <w:webHidden/>
               </w:rPr>
-              <w:instrText xml:space="preserve"> PAGEREF _Toc160089246 \h </w:instrText>
+              <w:instrText xml:space="preserve"> PAGEREF _Toc160091382 \h </w:instrText>
             </w:r>
             <w:r>
               <w:rPr>
@@ -265,7 +265,7 @@
                 <w:noProof/>
                 <w:webHidden/>
               </w:rPr>
-              <w:t>0</w:t>
+              <w:t>1</w:t>
             </w:r>
             <w:r>
               <w:rPr>
@@ -291,7 +291,7 @@
               <w:lang w:val="en-IN" w:eastAsia="en-GB"/>
             </w:rPr>
           </w:pPr>
-          <w:hyperlink w:anchor="_Toc160089247" w:history="1">
+          <w:hyperlink w:anchor="_Toc160091383" w:history="1">
             <w:r>
               <w:rPr>
                 <w:rStyle w:val="Hyperlink"/>
@@ -318,7 +318,7 @@
                 <w:noProof/>
                 <w:webHidden/>
               </w:rPr>
-              <w:instrText xml:space="preserve"> PAGEREF _Toc160089247 \h </w:instrText>
+              <w:instrText xml:space="preserve"> PAGEREF _Toc160091383 \h </w:instrText>
             </w:r>
             <w:r>
               <w:rPr>
@@ -364,7 +364,7 @@
               <w:lang w:val="en-IN" w:eastAsia="en-GB"/>
             </w:rPr>
           </w:pPr>
-          <w:hyperlink w:anchor="_Toc160089248" w:history="1">
+          <w:hyperlink w:anchor="_Toc160091384" w:history="1">
             <w:r>
               <w:rPr>
                 <w:rStyle w:val="Hyperlink"/>
@@ -391,7 +391,7 @@
                 <w:noProof/>
                 <w:webHidden/>
               </w:rPr>
-              <w:instrText xml:space="preserve"> PAGEREF _Toc160089248 \h </w:instrText>
+              <w:instrText xml:space="preserve"> PAGEREF _Toc160091384 \h </w:instrText>
             </w:r>
             <w:r>
               <w:rPr>
@@ -439,7 +439,7 @@
               <w:lang w:val="en-IN" w:eastAsia="en-GB"/>
             </w:rPr>
           </w:pPr>
-          <w:hyperlink w:anchor="_Toc160089249" w:history="1">
+          <w:hyperlink w:anchor="_Toc160091385" w:history="1">
             <w:r>
               <w:rPr>
                 <w:rStyle w:val="Hyperlink"/>
@@ -466,7 +466,7 @@
                 <w:noProof/>
                 <w:webHidden/>
               </w:rPr>
-              <w:instrText xml:space="preserve"> PAGEREF _Toc160089249 \h </w:instrText>
+              <w:instrText xml:space="preserve"> PAGEREF _Toc160091385 \h </w:instrText>
             </w:r>
             <w:r>
               <w:rPr>
@@ -512,7 +512,7 @@
               <w:lang w:val="en-IN" w:eastAsia="en-GB"/>
             </w:rPr>
           </w:pPr>
-          <w:hyperlink w:anchor="_Toc160089250" w:history="1">
+          <w:hyperlink w:anchor="_Toc160091386" w:history="1">
             <w:r>
               <w:rPr>
                 <w:rStyle w:val="Hyperlink"/>
@@ -539,7 +539,7 @@
                 <w:noProof/>
                 <w:webHidden/>
               </w:rPr>
-              <w:instrText xml:space="preserve"> PAGEREF _Toc160089250 \h </w:instrText>
+              <w:instrText xml:space="preserve"> PAGEREF _Toc160091386 \h </w:instrText>
             </w:r>
             <w:r>
               <w:rPr>
@@ -585,7 +585,7 @@
               <w:lang w:val="en-IN" w:eastAsia="en-GB"/>
             </w:rPr>
           </w:pPr>
-          <w:hyperlink w:anchor="_Toc160089251" w:history="1">
+          <w:hyperlink w:anchor="_Toc160091387" w:history="1">
             <w:r>
               <w:rPr>
                 <w:rStyle w:val="Hyperlink"/>
@@ -612,7 +612,7 @@
                 <w:noProof/>
                 <w:webHidden/>
               </w:rPr>
-              <w:instrText xml:space="preserve"> PAGEREF _Toc160089251 \h </w:instrText>
+              <w:instrText xml:space="preserve"> PAGEREF _Toc160091387 \h </w:instrText>
             </w:r>
             <w:r>
               <w:rPr>
@@ -658,7 +658,7 @@
               <w:lang w:val="en-IN" w:eastAsia="en-GB"/>
             </w:rPr>
           </w:pPr>
-          <w:hyperlink w:anchor="_Toc160089252" w:history="1">
+          <w:hyperlink w:anchor="_Toc160091388" w:history="1">
             <w:r>
               <w:rPr>
                 <w:rStyle w:val="Hyperlink"/>
@@ -685,7 +685,7 @@
                 <w:noProof/>
                 <w:webHidden/>
               </w:rPr>
-              <w:instrText xml:space="preserve"> PAGEREF _Toc160089252 \h </w:instrText>
+              <w:instrText xml:space="preserve"> PAGEREF _Toc160091388 \h </w:instrText>
             </w:r>
             <w:r>
               <w:rPr>
@@ -733,7 +733,7 @@
               <w:lang w:val="en-IN" w:eastAsia="en-GB"/>
             </w:rPr>
           </w:pPr>
-          <w:hyperlink w:anchor="_Toc160089253" w:history="1">
+          <w:hyperlink w:anchor="_Toc160091389" w:history="1">
             <w:r>
               <w:rPr>
                 <w:rStyle w:val="Hyperlink"/>
@@ -760,7 +760,7 @@
                 <w:noProof/>
                 <w:webHidden/>
               </w:rPr>
-              <w:instrText xml:space="preserve"> PAGEREF _Toc160089253 \h </w:instrText>
+              <w:instrText xml:space="preserve"> PAGEREF _Toc160091389 \h </w:instrText>
             </w:r>
             <w:r>
               <w:rPr>
@@ -806,7 +806,7 @@
               <w:lang w:val="en-IN" w:eastAsia="en-GB"/>
             </w:rPr>
           </w:pPr>
-          <w:hyperlink w:anchor="_Toc160089254" w:history="1">
+          <w:hyperlink w:anchor="_Toc160091390" w:history="1">
             <w:r>
               <w:rPr>
                 <w:rStyle w:val="Hyperlink"/>
@@ -833,7 +833,7 @@
                 <w:noProof/>
                 <w:webHidden/>
               </w:rPr>
-              <w:instrText xml:space="preserve"> PAGEREF _Toc160089254 \h </w:instrText>
+              <w:instrText xml:space="preserve"> PAGEREF _Toc160091390 \h </w:instrText>
             </w:r>
             <w:r>
               <w:rPr>
@@ -879,7 +879,7 @@
               <w:lang w:val="en-IN" w:eastAsia="en-GB"/>
             </w:rPr>
           </w:pPr>
-          <w:hyperlink w:anchor="_Toc160089255" w:history="1">
+          <w:hyperlink w:anchor="_Toc160091391" w:history="1">
             <w:r>
               <w:rPr>
                 <w:rStyle w:val="Hyperlink"/>
@@ -906,7 +906,7 @@
                 <w:noProof/>
                 <w:webHidden/>
               </w:rPr>
-              <w:instrText xml:space="preserve"> PAGEREF _Toc160089255 \h </w:instrText>
+              <w:instrText xml:space="preserve"> PAGEREF _Toc160091391 \h </w:instrText>
             </w:r>
             <w:r>
               <w:rPr>
@@ -952,7 +952,7 @@
               <w:lang w:val="en-IN" w:eastAsia="en-GB"/>
             </w:rPr>
           </w:pPr>
-          <w:hyperlink w:anchor="_Toc160089256" w:history="1">
+          <w:hyperlink w:anchor="_Toc160091392" w:history="1">
             <w:r>
               <w:rPr>
                 <w:rStyle w:val="Hyperlink"/>
@@ -979,7 +979,7 @@
                 <w:noProof/>
                 <w:webHidden/>
               </w:rPr>
-              <w:instrText xml:space="preserve"> PAGEREF _Toc160089256 \h </w:instrText>
+              <w:instrText xml:space="preserve"> PAGEREF _Toc160091392 \h </w:instrText>
             </w:r>
             <w:r>
               <w:rPr>
@@ -1027,7 +1027,7 @@
               <w:lang w:val="en-IN" w:eastAsia="en-GB"/>
             </w:rPr>
           </w:pPr>
-          <w:hyperlink w:anchor="_Toc160089257" w:history="1">
+          <w:hyperlink w:anchor="_Toc160091393" w:history="1">
             <w:r>
               <w:rPr>
                 <w:rStyle w:val="Hyperlink"/>
@@ -1054,7 +1054,7 @@
                 <w:noProof/>
                 <w:webHidden/>
               </w:rPr>
-              <w:instrText xml:space="preserve"> PAGEREF _Toc160089257 \h </w:instrText>
+              <w:instrText xml:space="preserve"> PAGEREF _Toc160091393 \h </w:instrText>
             </w:r>
             <w:r>
               <w:rPr>
@@ -1100,7 +1100,7 @@
               <w:lang w:val="en-IN" w:eastAsia="en-GB"/>
             </w:rPr>
           </w:pPr>
-          <w:hyperlink w:anchor="_Toc160089258" w:history="1">
+          <w:hyperlink w:anchor="_Toc160091394" w:history="1">
             <w:r>
               <w:rPr>
                 <w:rStyle w:val="Hyperlink"/>
@@ -1127,7 +1127,7 @@
                 <w:noProof/>
                 <w:webHidden/>
               </w:rPr>
-              <w:instrText xml:space="preserve"> PAGEREF _Toc160089258 \h </w:instrText>
+              <w:instrText xml:space="preserve"> PAGEREF _Toc160091394 \h </w:instrText>
             </w:r>
             <w:r>
               <w:rPr>
@@ -1173,7 +1173,7 @@
               <w:lang w:val="en-IN" w:eastAsia="en-GB"/>
             </w:rPr>
           </w:pPr>
-          <w:hyperlink w:anchor="_Toc160089259" w:history="1">
+          <w:hyperlink w:anchor="_Toc160091395" w:history="1">
             <w:r>
               <w:rPr>
                 <w:rStyle w:val="Hyperlink"/>
@@ -1200,7 +1200,7 @@
                 <w:noProof/>
                 <w:webHidden/>
               </w:rPr>
-              <w:instrText xml:space="preserve"> PAGEREF _Toc160089259 \h </w:instrText>
+              <w:instrText xml:space="preserve"> PAGEREF _Toc160091395 \h </w:instrText>
             </w:r>
             <w:r>
               <w:rPr>
@@ -1246,7 +1246,7 @@
               <w:lang w:val="en-IN" w:eastAsia="en-GB"/>
             </w:rPr>
           </w:pPr>
-          <w:hyperlink w:anchor="_Toc160089260" w:history="1">
+          <w:hyperlink w:anchor="_Toc160091396" w:history="1">
             <w:r>
               <w:rPr>
                 <w:rStyle w:val="Hyperlink"/>
@@ -1273,7 +1273,7 @@
                 <w:noProof/>
                 <w:webHidden/>
               </w:rPr>
-              <w:instrText xml:space="preserve"> PAGEREF _Toc160089260 \h </w:instrText>
+              <w:instrText xml:space="preserve"> PAGEREF _Toc160091396 \h </w:instrText>
             </w:r>
             <w:r>
               <w:rPr>
@@ -1293,7 +1293,7 @@
                 <w:noProof/>
                 <w:webHidden/>
               </w:rPr>
-              <w:t>5</w:t>
+              <w:t>4</w:t>
             </w:r>
             <w:r>
               <w:rPr>
@@ -1321,13 +1321,13 @@
               <w:lang w:val="en-IN" w:eastAsia="en-GB"/>
             </w:rPr>
           </w:pPr>
-          <w:hyperlink w:anchor="_Toc160089261" w:history="1">
+          <w:hyperlink w:anchor="_Toc160091397" w:history="1">
             <w:r>
               <w:rPr>
                 <w:rStyle w:val="Hyperlink"/>
                 <w:noProof/>
               </w:rPr>
-              <w:t>Problem Statement 5 &amp; 6</w:t>
+              <w:t>Problem Statement 5, 6 &amp; 7</w:t>
             </w:r>
             <w:r>
               <w:rPr>
@@ -1348,7 +1348,7 @@
                 <w:noProof/>
                 <w:webHidden/>
               </w:rPr>
-              <w:instrText xml:space="preserve"> PAGEREF _Toc160089261 \h </w:instrText>
+              <w:instrText xml:space="preserve"> PAGEREF _Toc160091397 \h </w:instrText>
             </w:r>
             <w:r>
               <w:rPr>
@@ -1394,7 +1394,7 @@
               <w:lang w:val="en-IN" w:eastAsia="en-GB"/>
             </w:rPr>
           </w:pPr>
-          <w:hyperlink w:anchor="_Toc160089262" w:history="1">
+          <w:hyperlink w:anchor="_Toc160091398" w:history="1">
             <w:r>
               <w:rPr>
                 <w:rStyle w:val="Hyperlink"/>
@@ -1421,7 +1421,7 @@
                 <w:noProof/>
                 <w:webHidden/>
               </w:rPr>
-              <w:instrText xml:space="preserve"> PAGEREF _Toc160089262 \h </w:instrText>
+              <w:instrText xml:space="preserve"> PAGEREF _Toc160091398 \h </w:instrText>
             </w:r>
             <w:r>
               <w:rPr>
@@ -1467,7 +1467,7 @@
               <w:lang w:val="en-IN" w:eastAsia="en-GB"/>
             </w:rPr>
           </w:pPr>
-          <w:hyperlink w:anchor="_Toc160089263" w:history="1">
+          <w:hyperlink w:anchor="_Toc160091399" w:history="1">
             <w:r>
               <w:rPr>
                 <w:rStyle w:val="Hyperlink"/>
@@ -1494,7 +1494,7 @@
                 <w:noProof/>
                 <w:webHidden/>
               </w:rPr>
-              <w:instrText xml:space="preserve"> PAGEREF _Toc160089263 \h </w:instrText>
+              <w:instrText xml:space="preserve"> PAGEREF _Toc160091399 \h </w:instrText>
             </w:r>
             <w:r>
               <w:rPr>
@@ -1514,7 +1514,7 @@
                 <w:noProof/>
                 <w:webHidden/>
               </w:rPr>
-              <w:t>6</w:t>
+              <w:t>5</w:t>
             </w:r>
             <w:r>
               <w:rPr>
@@ -1540,7 +1540,7 @@
               <w:lang w:val="en-IN" w:eastAsia="en-GB"/>
             </w:rPr>
           </w:pPr>
-          <w:hyperlink w:anchor="_Toc160089264" w:history="1">
+          <w:hyperlink w:anchor="_Toc160091400" w:history="1">
             <w:r>
               <w:rPr>
                 <w:rStyle w:val="Hyperlink"/>
@@ -1567,7 +1567,7 @@
                 <w:noProof/>
                 <w:webHidden/>
               </w:rPr>
-              <w:instrText xml:space="preserve"> PAGEREF _Toc160089264 \h </w:instrText>
+              <w:instrText xml:space="preserve"> PAGEREF _Toc160091400 \h </w:instrText>
             </w:r>
             <w:r>
               <w:rPr>
@@ -1615,13 +1615,131 @@
               <w:lang w:val="en-IN" w:eastAsia="en-GB"/>
             </w:rPr>
           </w:pPr>
-          <w:hyperlink w:anchor="_Toc160089265" w:history="1">
+          <w:r>
+            <w:rPr>
+              <w:rStyle w:val="Hyperlink"/>
+              <w:noProof/>
+            </w:rPr>
+            <w:fldChar w:fldCharType="begin"/>
+          </w:r>
+          <w:r>
+            <w:rPr>
+              <w:rStyle w:val="Hyperlink"/>
+              <w:noProof/>
+            </w:rPr>
+            <w:instrText xml:space="preserve"> </w:instrText>
+          </w:r>
+          <w:r>
+            <w:rPr>
+              <w:noProof/>
+            </w:rPr>
+            <w:instrText>HYPERLINK \l "_Toc160091401"</w:instrText>
+          </w:r>
+          <w:r>
+            <w:rPr>
+              <w:rStyle w:val="Hyperlink"/>
+              <w:noProof/>
+            </w:rPr>
+            <w:instrText xml:space="preserve"> </w:instrText>
+          </w:r>
+          <w:r>
+            <w:rPr>
+              <w:rStyle w:val="Hyperlink"/>
+              <w:noProof/>
+            </w:rPr>
+          </w:r>
+          <w:r>
+            <w:rPr>
+              <w:rStyle w:val="Hyperlink"/>
+              <w:noProof/>
+            </w:rPr>
+            <w:fldChar w:fldCharType="separate"/>
+          </w:r>
+          <w:r>
+            <w:rPr>
+              <w:rStyle w:val="Hyperlink"/>
+              <w:noProof/>
+            </w:rPr>
+            <w:t>Problem Statement 8</w:t>
+          </w:r>
+          <w:r>
+            <w:rPr>
+              <w:noProof/>
+              <w:webHidden/>
+            </w:rPr>
+            <w:tab/>
+          </w:r>
+          <w:r>
+            <w:rPr>
+              <w:noProof/>
+              <w:webHidden/>
+            </w:rPr>
+            <w:fldChar w:fldCharType="begin"/>
+          </w:r>
+          <w:r>
+            <w:rPr>
+              <w:noProof/>
+              <w:webHidden/>
+            </w:rPr>
+            <w:instrText xml:space="preserve"> PAGEREF _Toc160091401 \h </w:instrText>
+          </w:r>
+          <w:r>
+            <w:rPr>
+              <w:noProof/>
+              <w:webHidden/>
+            </w:rPr>
+          </w:r>
+          <w:r>
+            <w:rPr>
+              <w:noProof/>
+              <w:webHidden/>
+            </w:rPr>
+            <w:fldChar w:fldCharType="separate"/>
+          </w:r>
+          <w:r>
+            <w:rPr>
+              <w:noProof/>
+              <w:webHidden/>
+            </w:rPr>
+            <w:t>6</w:t>
+          </w:r>
+          <w:r>
+            <w:rPr>
+              <w:noProof/>
+              <w:webHidden/>
+            </w:rPr>
+            <w:fldChar w:fldCharType="end"/>
+          </w:r>
+          <w:r>
+            <w:rPr>
+              <w:rStyle w:val="Hyperlink"/>
+              <w:noProof/>
+            </w:rPr>
+            <w:fldChar w:fldCharType="end"/>
+          </w:r>
+        </w:p>
+        <w:p>
+          <w:pPr>
+            <w:pStyle w:val="TOC2"/>
+            <w:tabs>
+              <w:tab w:val="right" w:leader="dot" w:pos="9016"/>
+            </w:tabs>
+            <w:rPr>
+              <w:rFonts w:eastAsiaTheme="minorEastAsia"/>
+              <w:smallCaps w:val="0"/>
+              <w:noProof/>
+              <w:sz w:val="24"/>
+              <w:szCs w:val="24"/>
+              <w:lang w:val="en-IN" w:eastAsia="en-GB"/>
+            </w:rPr>
+          </w:pPr>
+          <w:hyperlink w:anchor="_Toc160091402" w:history="1">
             <w:r>
               <w:rPr>
                 <w:rStyle w:val="Hyperlink"/>
                 <w:noProof/>
               </w:rPr>
-              <w:t>Project 2 Conclusion</w:t>
+              <w:t>Question</w:t>
             </w:r>
             <w:r>
               <w:rPr>
@@ -1642,7 +1760,153 @@
                 <w:noProof/>
                 <w:webHidden/>
               </w:rPr>
-              <w:instrText xml:space="preserve"> PAGEREF _Toc160089265 \h </w:instrText>
+              <w:instrText xml:space="preserve"> PAGEREF _Toc160091402 \h </w:instrText>
+            </w:r>
+            <w:r>
+              <w:rPr>
+                <w:noProof/>
+                <w:webHidden/>
+              </w:rPr>
+            </w:r>
+            <w:r>
+              <w:rPr>
+                <w:noProof/>
+                <w:webHidden/>
+              </w:rPr>
+              <w:fldChar w:fldCharType="separate"/>
+            </w:r>
+            <w:r>
+              <w:rPr>
+                <w:noProof/>
+                <w:webHidden/>
+              </w:rPr>
+              <w:t>6</w:t>
+            </w:r>
+            <w:r>
+              <w:rPr>
+                <w:noProof/>
+                <w:webHidden/>
+              </w:rPr>
+              <w:fldChar w:fldCharType="end"/>
+            </w:r>
+          </w:hyperlink>
+        </w:p>
+        <w:p>
+          <w:pPr>
+            <w:pStyle w:val="TOC2"/>
+            <w:tabs>
+              <w:tab w:val="right" w:leader="dot" w:pos="9016"/>
+            </w:tabs>
+            <w:rPr>
+              <w:rFonts w:eastAsiaTheme="minorEastAsia"/>
+              <w:smallCaps w:val="0"/>
+              <w:noProof/>
+              <w:sz w:val="24"/>
+              <w:szCs w:val="24"/>
+              <w:lang w:val="en-IN" w:eastAsia="en-GB"/>
+            </w:rPr>
+          </w:pPr>
+          <w:hyperlink w:anchor="_Toc160091403" w:history="1">
+            <w:r>
+              <w:rPr>
+                <w:rStyle w:val="Hyperlink"/>
+                <w:noProof/>
+              </w:rPr>
+              <w:t>Solution</w:t>
+            </w:r>
+            <w:r>
+              <w:rPr>
+                <w:noProof/>
+                <w:webHidden/>
+              </w:rPr>
+              <w:tab/>
+            </w:r>
+            <w:r>
+              <w:rPr>
+                <w:noProof/>
+                <w:webHidden/>
+              </w:rPr>
+              <w:fldChar w:fldCharType="begin"/>
+            </w:r>
+            <w:r>
+              <w:rPr>
+                <w:noProof/>
+                <w:webHidden/>
+              </w:rPr>
+              <w:instrText xml:space="preserve"> PAGEREF _Toc160091403 \h </w:instrText>
+            </w:r>
+            <w:r>
+              <w:rPr>
+                <w:noProof/>
+                <w:webHidden/>
+              </w:rPr>
+            </w:r>
+            <w:r>
+              <w:rPr>
+                <w:noProof/>
+                <w:webHidden/>
+              </w:rPr>
+              <w:fldChar w:fldCharType="separate"/>
+            </w:r>
+            <w:r>
+              <w:rPr>
+                <w:noProof/>
+                <w:webHidden/>
+              </w:rPr>
+              <w:t>6</w:t>
+            </w:r>
+            <w:r>
+              <w:rPr>
+                <w:noProof/>
+                <w:webHidden/>
+              </w:rPr>
+              <w:fldChar w:fldCharType="end"/>
+            </w:r>
+          </w:hyperlink>
+        </w:p>
+        <w:p>
+          <w:pPr>
+            <w:pStyle w:val="TOC2"/>
+            <w:tabs>
+              <w:tab w:val="right" w:leader="dot" w:pos="9016"/>
+            </w:tabs>
+            <w:rPr>
+              <w:rFonts w:eastAsiaTheme="minorEastAsia"/>
+              <w:smallCaps w:val="0"/>
+              <w:noProof/>
+              <w:sz w:val="24"/>
+              <w:szCs w:val="24"/>
+              <w:lang w:val="en-IN" w:eastAsia="en-GB"/>
+            </w:rPr>
+          </w:pPr>
+          <w:hyperlink w:anchor="_Toc160091404" w:history="1">
+            <w:r>
+              <w:rPr>
+                <w:rStyle w:val="Hyperlink"/>
+                <w:noProof/>
+              </w:rPr>
+              <w:t>Observations</w:t>
+            </w:r>
+            <w:r>
+              <w:rPr>
+                <w:noProof/>
+                <w:webHidden/>
+              </w:rPr>
+              <w:tab/>
+            </w:r>
+            <w:r>
+              <w:rPr>
+                <w:noProof/>
+                <w:webHidden/>
+              </w:rPr>
+              <w:fldChar w:fldCharType="begin"/>
+            </w:r>
+            <w:r>
+              <w:rPr>
+                <w:noProof/>
+                <w:webHidden/>
+              </w:rPr>
+              <w:instrText xml:space="preserve"> PAGEREF _Toc160091404 \h </w:instrText>
             </w:r>
             <w:r>
               <w:rPr>
@@ -1690,12 +1954,87 @@
               <w:lang w:val="en-IN" w:eastAsia="en-GB"/>
             </w:rPr>
           </w:pPr>
-          <w:hyperlink w:anchor="_Toc160089266" w:history="1">
+          <w:hyperlink w:anchor="_Toc160091405" w:history="1">
             <w:r>
               <w:rPr>
                 <w:rStyle w:val="Hyperlink"/>
                 <w:noProof/>
               </w:rPr>
+              <w:t>Project 2 Conclusion</w:t>
+            </w:r>
+            <w:r>
+              <w:rPr>
+                <w:noProof/>
+                <w:webHidden/>
+              </w:rPr>
+              <w:tab/>
+            </w:r>
+            <w:r>
+              <w:rPr>
+                <w:noProof/>
+                <w:webHidden/>
+              </w:rPr>
+              <w:fldChar w:fldCharType="begin"/>
+            </w:r>
+            <w:r>
+              <w:rPr>
+                <w:noProof/>
+                <w:webHidden/>
+              </w:rPr>
+              <w:instrText xml:space="preserve"> PAGEREF _Toc160091405 \h </w:instrText>
+            </w:r>
+            <w:r>
+              <w:rPr>
+                <w:noProof/>
+                <w:webHidden/>
+              </w:rPr>
+            </w:r>
+            <w:r>
+              <w:rPr>
+                <w:noProof/>
+                <w:webHidden/>
+              </w:rPr>
+              <w:fldChar w:fldCharType="separate"/>
+            </w:r>
+            <w:r>
+              <w:rPr>
+                <w:noProof/>
+                <w:webHidden/>
+              </w:rPr>
+              <w:t>8</w:t>
+            </w:r>
+            <w:r>
+              <w:rPr>
+                <w:noProof/>
+                <w:webHidden/>
+              </w:rPr>
+              <w:fldChar w:fldCharType="end"/>
+            </w:r>
+          </w:hyperlink>
+        </w:p>
+        <w:p>
+          <w:pPr>
+            <w:pStyle w:val="TOC1"/>
+            <w:tabs>
+              <w:tab w:val="right" w:leader="dot" w:pos="9016"/>
+            </w:tabs>
+            <w:rPr>
+              <w:rFonts w:eastAsiaTheme="minorEastAsia"/>
+              <w:b w:val="0"/>
+              <w:bCs w:val="0"/>
+              <w:caps w:val="0"/>
+              <w:noProof/>
+              <w:sz w:val="24"/>
+              <w:szCs w:val="24"/>
+              <w:lang w:val="en-IN" w:eastAsia="en-GB"/>
+            </w:rPr>
+          </w:pPr>
+          <w:hyperlink w:anchor="_Toc160091406" w:history="1">
+            <w:r>
+              <w:rPr>
+                <w:rStyle w:val="Hyperlink"/>
+                <w:noProof/>
+              </w:rPr>
               <w:t>Appendix</w:t>
             </w:r>
             <w:r>
@@ -1717,7 +2056,7 @@
                 <w:noProof/>
                 <w:webHidden/>
               </w:rPr>
-              <w:instrText xml:space="preserve"> PAGEREF _Toc160089266 \h </w:instrText>
+              <w:instrText xml:space="preserve"> PAGEREF _Toc160091406 \h </w:instrText>
             </w:r>
             <w:r>
               <w:rPr>
@@ -1737,7 +2076,7 @@
                 <w:noProof/>
                 <w:webHidden/>
               </w:rPr>
-              <w:t>8</w:t>
+              <w:t>9</w:t>
             </w:r>
             <w:r>
               <w:rPr>
@@ -1763,7 +2102,7 @@
               <w:lang w:val="en-IN" w:eastAsia="en-GB"/>
             </w:rPr>
           </w:pPr>
-          <w:hyperlink w:anchor="_Toc160089267" w:history="1">
+          <w:hyperlink w:anchor="_Toc160091407" w:history="1">
             <w:r>
               <w:rPr>
                 <w:rStyle w:val="Hyperlink"/>
@@ -1790,7 +2129,7 @@
                 <w:noProof/>
                 <w:webHidden/>
               </w:rPr>
-              <w:instrText xml:space="preserve"> PAGEREF _Toc160089267 \h </w:instrText>
+              <w:instrText xml:space="preserve"> PAGEREF _Toc160091407 \h </w:instrText>
             </w:r>
             <w:r>
               <w:rPr>
@@ -1810,7 +2149,7 @@
                 <w:noProof/>
                 <w:webHidden/>
               </w:rPr>
-              <w:t>8</w:t>
+              <w:t>9</w:t>
             </w:r>
             <w:r>
               <w:rPr>
@@ -1836,13 +2175,13 @@
               <w:lang w:val="en-IN" w:eastAsia="en-GB"/>
             </w:rPr>
           </w:pPr>
-          <w:hyperlink w:anchor="_Toc160089268" w:history="1">
+          <w:hyperlink w:anchor="_Toc160091408" w:history="1">
             <w:r>
               <w:rPr>
                 <w:rStyle w:val="Hyperlink"/>
                 <w:noProof/>
               </w:rPr>
-              <w:t>Problem Statement 2</w:t>
+              <w:t>Code 2</w:t>
             </w:r>
             <w:r>
               <w:rPr>
@@ -1863,7 +2202,7 @@
                 <w:noProof/>
                 <w:webHidden/>
               </w:rPr>
-              <w:instrText xml:space="preserve"> PAGEREF _Toc160089268 \h </w:instrText>
+              <w:instrText xml:space="preserve"> PAGEREF _Toc160091408 \h </w:instrText>
             </w:r>
             <w:r>
               <w:rPr>
@@ -1883,81 +2222,7 @@
                 <w:noProof/>
                 <w:webHidden/>
               </w:rPr>
-              <w:t>9</w:t>
-            </w:r>
-            <w:r>
-              <w:rPr>
-                <w:noProof/>
-                <w:webHidden/>
-              </w:rPr>
-              <w:fldChar w:fldCharType="end"/>
-            </w:r>
-          </w:hyperlink>
-        </w:p>
-        <w:p>
-          <w:pPr>
-            <w:pStyle w:val="TOC3"/>
-            <w:tabs>
-              <w:tab w:val="right" w:leader="dot" w:pos="9016"/>
-            </w:tabs>
-            <w:rPr>
-              <w:rFonts w:eastAsiaTheme="minorEastAsia"/>
-              <w:i w:val="0"/>
-              <w:iCs w:val="0"/>
-              <w:noProof/>
-              <w:sz w:val="24"/>
-              <w:szCs w:val="24"/>
-              <w:lang w:val="en-IN" w:eastAsia="en-GB"/>
-            </w:rPr>
-          </w:pPr>
-          <w:hyperlink w:anchor="_Toc160089269" w:history="1">
-            <w:r>
-              <w:rPr>
-                <w:rStyle w:val="Hyperlink"/>
-                <w:noProof/>
-              </w:rPr>
-              <w:t>Code</w:t>
-            </w:r>
-            <w:r>
-              <w:rPr>
-                <w:noProof/>
-                <w:webHidden/>
-              </w:rPr>
-              <w:tab/>
-            </w:r>
-            <w:r>
-              <w:rPr>
-                <w:noProof/>
-                <w:webHidden/>
-              </w:rPr>
-              <w:fldChar w:fldCharType="begin"/>
-            </w:r>
-            <w:r>
-              <w:rPr>
-                <w:noProof/>
-                <w:webHidden/>
-              </w:rPr>
-              <w:instrText xml:space="preserve"> PAGEREF _Toc160089269 \h </w:instrText>
-            </w:r>
-            <w:r>
-              <w:rPr>
-                <w:noProof/>
-                <w:webHidden/>
-              </w:rPr>
-            </w:r>
-            <w:r>
-              <w:rPr>
-                <w:noProof/>
-                <w:webHidden/>
-              </w:rPr>
-              <w:fldChar w:fldCharType="separate"/>
-            </w:r>
-            <w:r>
-              <w:rPr>
-                <w:noProof/>
-                <w:webHidden/>
-              </w:rPr>
-              <w:t>9</w:t>
+              <w:t>10</w:t>
             </w:r>
             <w:r>
               <w:rPr>
@@ -2383,17 +2648,16 @@
         <w:jc w:val="both"/>
       </w:pPr>
     </w:p>
-    <w:p>
-      <w:bookmarkStart w:id="0" w:name="_Toc160089244"/>
-    </w:p>
     <w:p/>
     <w:p/>
     <w:p/>
+    <w:p/>
     <w:p>
       <w:pPr>
         <w:pStyle w:val="Heading1"/>
         <w:jc w:val="both"/>
       </w:pPr>
+      <w:bookmarkStart w:id="0" w:name="_Toc160091380"/>
       <w:r>
         <w:lastRenderedPageBreak/>
         <w:t>Project Overview</w:t>
@@ -2416,7 +2680,7 @@
         <w:pStyle w:val="Heading1"/>
         <w:jc w:val="both"/>
       </w:pPr>
-      <w:bookmarkStart w:id="1" w:name="_Toc160089245"/>
+      <w:bookmarkStart w:id="1" w:name="_Toc160091381"/>
       <w:r>
         <w:t>Problem Statement 1</w:t>
       </w:r>
@@ -2427,7 +2691,7 @@
         <w:pStyle w:val="Heading2"/>
         <w:jc w:val="both"/>
       </w:pPr>
-      <w:bookmarkStart w:id="2" w:name="_Toc160089246"/>
+      <w:bookmarkStart w:id="2" w:name="_Toc160091382"/>
       <w:r>
         <w:t>Question</w:t>
       </w:r>
@@ -2462,7 +2726,7 @@
         <w:pStyle w:val="Heading2"/>
         <w:jc w:val="both"/>
       </w:pPr>
-      <w:bookmarkStart w:id="3" w:name="_Toc160089247"/>
+      <w:bookmarkStart w:id="3" w:name="_Toc160091383"/>
       <w:r>
         <w:t xml:space="preserve">Code </w:t>
       </w:r>
@@ -2509,10 +2773,10 @@
             <v:path o:extrusionok="f" gradientshapeok="t" o:connecttype="rect"/>
             <o:lock v:ext="edit" aspectratio="t"/>
           </v:shapetype>
-          <v:shape id="_x0000_i1033" type="#_x0000_t75" alt="" style="width:451.1pt;height:269.8pt;mso-width-percent:0;mso-height-percent:0;mso-width-percent:0;mso-height-percent:0" o:ole="">
+          <v:shape id="_x0000_i1034" type="#_x0000_t75" alt="" style="width:451.1pt;height:269.8pt;mso-width-percent:0;mso-height-percent:0;mso-width-percent:0;mso-height-percent:0" o:ole="">
             <v:imagedata r:id="rId8" o:title=""/>
           </v:shape>
-          <o:OLEObject Type="Embed" ProgID="Word.Document.12" ShapeID="_x0000_i1033" DrawAspect="Content" ObjectID="_1770703855" r:id="rId9">
+          <o:OLEObject Type="Embed" ProgID="Word.Document.12" ShapeID="_x0000_i1034" DrawAspect="Content" ObjectID="_1770705073" r:id="rId9">
             <o:FieldCodes>\s</o:FieldCodes>
           </o:OLEObject>
         </w:object>
@@ -2647,7 +2911,7 @@
         <w:pStyle w:val="Heading2"/>
         <w:jc w:val="both"/>
       </w:pPr>
-      <w:bookmarkStart w:id="5" w:name="_Toc160089248"/>
+      <w:bookmarkStart w:id="5" w:name="_Toc160091384"/>
       <w:r>
         <w:t>Output</w:t>
       </w:r>
@@ -2664,10 +2928,10 @@
           <w:noProof/>
         </w:rPr>
         <w:object w:dxaOrig="9020" w:dyaOrig="3520" w14:anchorId="633346FD">
-          <v:shape id="_x0000_i1032" type="#_x0000_t75" alt="" style="width:451.1pt;height:176.1pt;mso-width-percent:0;mso-height-percent:0;mso-width-percent:0;mso-height-percent:0" o:ole="">
+          <v:shape id="_x0000_i1033" type="#_x0000_t75" alt="" style="width:451.1pt;height:176.1pt;mso-width-percent:0;mso-height-percent:0;mso-width-percent:0;mso-height-percent:0" o:ole="">
             <v:imagedata r:id="rId10" o:title=""/>
           </v:shape>
-          <o:OLEObject Type="Embed" ProgID="Word.Document.12" ShapeID="_x0000_i1032" DrawAspect="Content" ObjectID="_1770703856" r:id="rId11">
+          <o:OLEObject Type="Embed" ProgID="Word.Document.12" ShapeID="_x0000_i1033" DrawAspect="Content" ObjectID="_1770705074" r:id="rId11">
             <o:FieldCodes>\s</o:FieldCodes>
           </o:OLEObject>
         </w:object>
@@ -3000,7 +3264,7 @@
         <w:pStyle w:val="Heading1"/>
         <w:jc w:val="both"/>
       </w:pPr>
-      <w:bookmarkStart w:id="8" w:name="_Toc160089249"/>
+      <w:bookmarkStart w:id="8" w:name="_Toc160091385"/>
       <w:r>
         <w:t>Problem Statement 2</w:t>
       </w:r>
@@ -3011,7 +3275,7 @@
         <w:pStyle w:val="Heading2"/>
         <w:jc w:val="both"/>
       </w:pPr>
-      <w:bookmarkStart w:id="9" w:name="_Toc160089250"/>
+      <w:bookmarkStart w:id="9" w:name="_Toc160091386"/>
       <w:r>
         <w:t>Question</w:t>
       </w:r>
@@ -3033,7 +3297,7 @@
         <w:pStyle w:val="Heading2"/>
         <w:jc w:val="both"/>
       </w:pPr>
-      <w:bookmarkStart w:id="10" w:name="_Toc160089251"/>
+      <w:bookmarkStart w:id="10" w:name="_Toc160091387"/>
       <w:r>
         <w:t>Code</w:t>
       </w:r>
@@ -3058,10 +3322,10 @@
           <w:noProof/>
         </w:rPr>
         <w:object w:dxaOrig="9020" w:dyaOrig="2440" w14:anchorId="24B2B7C8">
-          <v:shape id="_x0000_i1031" type="#_x0000_t75" alt="" style="width:451.1pt;height:122.3pt;mso-width-percent:0;mso-height-percent:0;mso-width-percent:0;mso-height-percent:0" o:ole="">
+          <v:shape id="_x0000_i1032" type="#_x0000_t75" alt="" style="width:451.1pt;height:122.3pt;mso-width-percent:0;mso-height-percent:0;mso-width-percent:0;mso-height-percent:0" o:ole="">
             <v:imagedata r:id="rId12" o:title=""/>
           </v:shape>
-          <o:OLEObject Type="Embed" ProgID="Word.Document.12" ShapeID="_x0000_i1031" DrawAspect="Content" ObjectID="_1770703857" r:id="rId13">
+          <o:OLEObject Type="Embed" ProgID="Word.Document.12" ShapeID="_x0000_i1032" DrawAspect="Content" ObjectID="_1770705075" r:id="rId13">
             <o:FieldCodes>\s</o:FieldCodes>
           </o:OLEObject>
         </w:object>
@@ -3197,7 +3461,7 @@
         <w:pStyle w:val="Heading2"/>
         <w:jc w:val="both"/>
       </w:pPr>
-      <w:bookmarkStart w:id="12" w:name="_Toc160089252"/>
+      <w:bookmarkStart w:id="12" w:name="_Toc160091388"/>
       <w:r>
         <w:t>Output</w:t>
       </w:r>
@@ -3211,10 +3475,10 @@
           <w:noProof/>
         </w:rPr>
         <w:object w:dxaOrig="9020" w:dyaOrig="2060" w14:anchorId="1712B70F">
-          <v:shape id="_x0000_i1030" type="#_x0000_t75" alt="" style="width:451.1pt;height:103.25pt;mso-width-percent:0;mso-height-percent:0;mso-width-percent:0;mso-height-percent:0" o:ole="">
+          <v:shape id="_x0000_i1031" type="#_x0000_t75" alt="" style="width:451.1pt;height:103.25pt;mso-width-percent:0;mso-height-percent:0;mso-width-percent:0;mso-height-percent:0" o:ole="">
             <v:imagedata r:id="rId14" o:title=""/>
           </v:shape>
-          <o:OLEObject Type="Embed" ProgID="Word.Document.12" ShapeID="_x0000_i1030" DrawAspect="Content" ObjectID="_1770703858" r:id="rId15">
+          <o:OLEObject Type="Embed" ProgID="Word.Document.12" ShapeID="_x0000_i1031" DrawAspect="Content" ObjectID="_1770705076" r:id="rId15">
             <o:FieldCodes>\s</o:FieldCodes>
           </o:OLEObject>
         </w:object>
@@ -3749,7 +4013,7 @@
         <w:pStyle w:val="Heading1"/>
         <w:jc w:val="both"/>
       </w:pPr>
-      <w:bookmarkStart w:id="15" w:name="_Toc160089253"/>
+      <w:bookmarkStart w:id="15" w:name="_Toc160091389"/>
       <w:r>
         <w:t>Problem Statement 3</w:t>
       </w:r>
@@ -3760,7 +4024,7 @@
         <w:pStyle w:val="Heading2"/>
         <w:jc w:val="both"/>
       </w:pPr>
-      <w:bookmarkStart w:id="16" w:name="_Toc160089254"/>
+      <w:bookmarkStart w:id="16" w:name="_Toc160091390"/>
       <w:r>
         <w:t>Question</w:t>
       </w:r>
@@ -3779,7 +4043,7 @@
         <w:pStyle w:val="Heading2"/>
         <w:jc w:val="both"/>
       </w:pPr>
-      <w:bookmarkStart w:id="17" w:name="_Toc160089255"/>
+      <w:bookmarkStart w:id="17" w:name="_Toc160091391"/>
       <w:r>
         <w:t>Design Process Procedure</w:t>
       </w:r>
@@ -3936,7 +4200,7 @@
         <w:pStyle w:val="Heading2"/>
         <w:jc w:val="both"/>
       </w:pPr>
-      <w:bookmarkStart w:id="18" w:name="_Toc160089256"/>
+      <w:bookmarkStart w:id="18" w:name="_Toc160091392"/>
       <w:r>
         <w:lastRenderedPageBreak/>
         <w:t>Considered MLPClassifier tradeoffs</w:t>
@@ -4015,7 +4279,7 @@
         <w:pStyle w:val="Heading1"/>
         <w:jc w:val="both"/>
       </w:pPr>
-      <w:bookmarkStart w:id="19" w:name="_Toc160089257"/>
+      <w:bookmarkStart w:id="19" w:name="_Toc160091393"/>
       <w:r>
         <w:t>Problem Statement 4</w:t>
       </w:r>
@@ -4026,7 +4290,7 @@
         <w:pStyle w:val="Heading2"/>
         <w:jc w:val="both"/>
       </w:pPr>
-      <w:bookmarkStart w:id="20" w:name="_Toc160089258"/>
+      <w:bookmarkStart w:id="20" w:name="_Toc160091394"/>
       <w:r>
         <w:t>Question</w:t>
       </w:r>
@@ -4045,7 +4309,7 @@
         <w:pStyle w:val="Heading2"/>
         <w:jc w:val="both"/>
       </w:pPr>
-      <w:bookmarkStart w:id="21" w:name="_Toc160089259"/>
+      <w:bookmarkStart w:id="21" w:name="_Toc160091395"/>
       <w:r>
         <w:t xml:space="preserve">Code </w:t>
       </w:r>
@@ -4062,10 +4326,10 @@
           <w:noProof/>
         </w:rPr>
         <w:object w:dxaOrig="9020" w:dyaOrig="5140" w14:anchorId="57AD79B8">
-          <v:shape id="_x0000_i1029" type="#_x0000_t75" alt="" style="width:451.1pt;height:256.75pt;mso-width-percent:0;mso-height-percent:0;mso-width-percent:0;mso-height-percent:0" o:ole="">
+          <v:shape id="_x0000_i1030" type="#_x0000_t75" alt="" style="width:451.1pt;height:256.75pt;mso-width-percent:0;mso-height-percent:0;mso-width-percent:0;mso-height-percent:0" o:ole="">
             <v:imagedata r:id="rId16" o:title=""/>
           </v:shape>
-          <o:OLEObject Type="Embed" ProgID="Word.Document.12" ShapeID="_x0000_i1029" DrawAspect="Content" ObjectID="_1770703859" r:id="rId17">
+          <o:OLEObject Type="Embed" ProgID="Word.Document.12" ShapeID="_x0000_i1030" DrawAspect="Content" ObjectID="_1770705077" r:id="rId17">
             <o:FieldCodes>\s</o:FieldCodes>
           </o:OLEObject>
         </w:object>
@@ -4208,7 +4472,7 @@
         <w:pStyle w:val="Heading2"/>
         <w:jc w:val="both"/>
       </w:pPr>
-      <w:bookmarkStart w:id="23" w:name="_Toc160089260"/>
+      <w:bookmarkStart w:id="23" w:name="_Toc160091396"/>
       <w:r>
         <w:t>Output</w:t>
       </w:r>
@@ -4225,10 +4489,10 @@
           <w:noProof/>
         </w:rPr>
         <w:object w:dxaOrig="9020" w:dyaOrig="1980" w14:anchorId="46D4DDF2">
-          <v:shape id="_x0000_i1028" type="#_x0000_t75" alt="" style="width:451.1pt;height:98.9pt;mso-width-percent:0;mso-height-percent:0;mso-width-percent:0;mso-height-percent:0" o:ole="">
+          <v:shape id="_x0000_i1029" type="#_x0000_t75" alt="" style="width:451.1pt;height:98.9pt;mso-width-percent:0;mso-height-percent:0;mso-width-percent:0;mso-height-percent:0" o:ole="">
             <v:imagedata r:id="rId18" o:title=""/>
           </v:shape>
-          <o:OLEObject Type="Embed" ProgID="Word.Document.12" ShapeID="_x0000_i1028" DrawAspect="Content" ObjectID="_1770703860" r:id="rId19">
+          <o:OLEObject Type="Embed" ProgID="Word.Document.12" ShapeID="_x0000_i1029" DrawAspect="Content" ObjectID="_1770705078" r:id="rId19">
             <o:FieldCodes>\s</o:FieldCodes>
           </o:OLEObject>
         </w:object>
@@ -4250,7 +4514,7 @@
         <w:pStyle w:val="Heading1"/>
         <w:jc w:val="both"/>
       </w:pPr>
-      <w:bookmarkStart w:id="25" w:name="_Toc160089261"/>
+      <w:bookmarkStart w:id="25" w:name="_Toc160091397"/>
       <w:r>
         <w:lastRenderedPageBreak/>
         <w:t>Problem Statement 5</w:t>
@@ -4261,17 +4525,17 @@
       <w:r>
         <w:t>6</w:t>
       </w:r>
+      <w:r>
+        <w:t xml:space="preserve"> &amp; 7</w:t>
+      </w:r>
       <w:bookmarkEnd w:id="25"/>
-      <w:r>
-        <w:t xml:space="preserve"> &amp; 7</w:t>
-      </w:r>
     </w:p>
     <w:p>
       <w:pPr>
         <w:pStyle w:val="Heading2"/>
         <w:jc w:val="both"/>
       </w:pPr>
-      <w:bookmarkStart w:id="26" w:name="_Toc160089262"/>
+      <w:bookmarkStart w:id="26" w:name="_Toc160091398"/>
       <w:r>
         <w:t>Question</w:t>
       </w:r>
@@ -4308,7 +4572,7 @@
         <w:pStyle w:val="Heading2"/>
         <w:jc w:val="both"/>
       </w:pPr>
-      <w:bookmarkStart w:id="27" w:name="_Toc160089263"/>
+      <w:bookmarkStart w:id="27" w:name="_Toc160091399"/>
       <w:r>
         <w:t>Solution</w:t>
       </w:r>
@@ -4325,10 +4589,10 @@
           <w:noProof/>
         </w:rPr>
         <w:object w:dxaOrig="10900" w:dyaOrig="11200" w14:anchorId="762636D1">
-          <v:shape id="_x0000_i1027" type="#_x0000_t75" alt="" style="width:544.75pt;height:560.4pt;mso-width-percent:0;mso-height-percent:0;mso-width-percent:0;mso-height-percent:0" o:ole="">
+          <v:shape id="_x0000_i1028" type="#_x0000_t75" alt="" style="width:544.75pt;height:560.4pt;mso-width-percent:0;mso-height-percent:0;mso-width-percent:0;mso-height-percent:0" o:ole="">
             <v:imagedata r:id="rId20" o:title=""/>
           </v:shape>
-          <o:OLEObject Type="Embed" ProgID="Excel.Sheet.12" ShapeID="_x0000_i1027" DrawAspect="Content" ObjectID="_1770703861" r:id="rId21"/>
+          <o:OLEObject Type="Embed" ProgID="Excel.Sheet.12" ShapeID="_x0000_i1028" DrawAspect="Content" ObjectID="_1770705079" r:id="rId21"/>
         </w:object>
       </w:r>
     </w:p>
@@ -4337,6 +4601,7 @@
         <w:pStyle w:val="Caption"/>
       </w:pPr>
       <w:bookmarkStart w:id="29" w:name="_Toc160089272"/>
+      <w:bookmarkStart w:id="30" w:name="_Ref160090466"/>
       <w:r>
         <w:t xml:space="preserve">Table </w:t>
       </w:r>
@@ -4358,6 +4623,7 @@
       <w:r>
         <w:fldChar w:fldCharType="end"/>
       </w:r>
+      <w:bookmarkEnd w:id="30"/>
       <w:r>
         <w:t>: Input vs Output values comparison along with red highlight (worst performing scenario) and green highlight (Best performing scenario).</w:t>
       </w:r>
@@ -4368,12 +4634,12 @@
         <w:pStyle w:val="Heading2"/>
         <w:jc w:val="both"/>
       </w:pPr>
-      <w:bookmarkStart w:id="30" w:name="_Toc160089264"/>
+      <w:bookmarkStart w:id="31" w:name="_Toc160091400"/>
       <w:r>
         <w:lastRenderedPageBreak/>
         <w:t>Observations</w:t>
       </w:r>
-      <w:bookmarkEnd w:id="30"/>
+      <w:bookmarkEnd w:id="31"/>
     </w:p>
     <w:p>
       <w:pPr>
@@ -4383,7 +4649,114 @@
         <w:t xml:space="preserve">The model </w:t>
       </w:r>
       <w:r>
-        <w:t xml:space="preserve">shows the consistency in the scores among average cross validation, training, validation and testing scores with the varying input hyperparameters accordingly. </w:t>
+        <w:t xml:space="preserve">shows the consistency in the scores among average cross validation, training, </w:t>
+      </w:r>
+      <w:r>
+        <w:t>validation,</w:t>
+      </w:r>
+      <w:r>
+        <w:t xml:space="preserve"> and testing scores with the varying input hyperparameters accordingly. </w:t>
+      </w:r>
+      <w:r>
+        <w:t xml:space="preserve">The best-case scenario can be observed in </w:t>
+      </w:r>
+      <w:r>
+        <w:fldChar w:fldCharType="begin"/>
+      </w:r>
+      <w:r>
+        <w:instrText xml:space="preserve"> REF _Ref160090466 \h </w:instrText>
+      </w:r>
+      <w:r>
+        <w:fldChar w:fldCharType="separate"/>
+      </w:r>
+      <w:r>
+        <w:t xml:space="preserve">Table </w:t>
+      </w:r>
+      <w:r>
+        <w:rPr>
+          <w:noProof/>
+        </w:rPr>
+        <w:t>3</w:t>
+      </w:r>
+      <w:r>
+        <w:fldChar w:fldCharType="end"/>
+      </w:r>
+      <w:r>
+        <w:t xml:space="preserve"> where the output testing score is 0.947. The worst-case scenario can be observed in </w:t>
+      </w:r>
+      <w:r>
+        <w:fldChar w:fldCharType="begin"/>
+      </w:r>
+      <w:r>
+        <w:instrText xml:space="preserve"> REF _Ref160090466 \h </w:instrText>
+      </w:r>
+      <w:r>
+        <w:fldChar w:fldCharType="separate"/>
+      </w:r>
+      <w:r>
+        <w:t xml:space="preserve">Table </w:t>
+      </w:r>
+      <w:r>
+        <w:rPr>
+          <w:noProof/>
+        </w:rPr>
+        <w:t>3</w:t>
+      </w:r>
+      <w:r>
+        <w:fldChar w:fldCharType="end"/>
+      </w:r>
+      <w:r>
+        <w:t xml:space="preserve"> where the output testing score is 0.754.</w:t>
+      </w:r>
+    </w:p>
+    <w:p>
+      <w:pPr>
+        <w:jc w:val="both"/>
+      </w:pPr>
+    </w:p>
+    <w:p>
+      <w:pPr>
+        <w:jc w:val="both"/>
+      </w:pPr>
+      <w:r>
+        <w:t>The feedback on pointers for improvement would be to increase the number of iterations in the cross validation as that would impact the average cross validation and the validation scores, which in turn would make the model robust. Along with this, an increase to the ratio of number of neurons per layer in the MLP Classifier would significantly make the mode further complex but also enhance the chances for a better case scenario.</w:t>
+      </w:r>
+    </w:p>
+    <w:p>
+      <w:pPr>
+        <w:jc w:val="both"/>
+      </w:pPr>
+    </w:p>
+    <w:p>
+      <w:pPr>
+        <w:jc w:val="both"/>
+      </w:pPr>
+      <w:r>
+        <w:t xml:space="preserve">It was also observed that the increase to the number of epochs would not directly impact towards a best-case scenario, rather it would streamline the results and push the output towards a further normalized data as seen in case 4 with 10000 epochs from </w:t>
+      </w:r>
+      <w:r>
+        <w:fldChar w:fldCharType="begin"/>
+      </w:r>
+      <w:r>
+        <w:instrText xml:space="preserve"> REF _Ref160090466 \h </w:instrText>
+      </w:r>
+      <w:r>
+        <w:fldChar w:fldCharType="separate"/>
+      </w:r>
+      <w:r>
+        <w:t xml:space="preserve">Table </w:t>
+      </w:r>
+      <w:r>
+        <w:rPr>
+          <w:noProof/>
+        </w:rPr>
+        <w:t>3</w:t>
+      </w:r>
+      <w:r>
+        <w:fldChar w:fldCharType="end"/>
+      </w:r>
+      <w:r>
+        <w:t>.</w:t>
       </w:r>
     </w:p>
     <w:p>
@@ -4391,27 +4764,263 @@
         <w:pStyle w:val="Heading1"/>
         <w:jc w:val="both"/>
       </w:pPr>
-      <w:bookmarkStart w:id="31" w:name="_Toc160089265"/>
-      <w:r>
-        <w:t xml:space="preserve">Project </w:t>
-      </w:r>
-      <w:r>
-        <w:t>2</w:t>
-      </w:r>
-      <w:r>
-        <w:t xml:space="preserve"> Conclusion</w:t>
-      </w:r>
-      <w:bookmarkEnd w:id="31"/>
-    </w:p>
-    <w:p>
-      <w:pPr>
+      <w:bookmarkStart w:id="32" w:name="_Toc160091401"/>
+      <w:r>
+        <w:t xml:space="preserve">Problem Statement </w:t>
+      </w:r>
+      <w:r>
+        <w:t>8</w:t>
+      </w:r>
+      <w:bookmarkEnd w:id="32"/>
+    </w:p>
+    <w:p>
+      <w:pPr>
+        <w:pStyle w:val="Heading2"/>
         <w:jc w:val="both"/>
       </w:pPr>
-      <w:r>
-        <w:t>Project 2 has been the most challenging task that has been endured so far. The convolution in understanding and further continued learnings from each problem statement has not only been frustrating but also fruitful towards understanding each model and the concept of splitting data for Training, Validation and Testing in Machine Learning. The problems revolve only around this splitting concept and helps one solidify their reasoning upon the knowledge of these Machine Learning concepts.</w:t>
-      </w:r>
-      <w:r>
-        <w:br w:type="page"/>
+      <w:bookmarkStart w:id="33" w:name="_Toc160091402"/>
+      <w:r>
+        <w:t>Question</w:t>
+      </w:r>
+      <w:bookmarkEnd w:id="33"/>
+    </w:p>
+    <w:p>
+      <w:pPr>
+        <w:jc w:val="both"/>
+      </w:pPr>
+      <w:r>
+        <w:t xml:space="preserve">The requirement for problem statement </w:t>
+      </w:r>
+      <w:r>
+        <w:t>8</w:t>
+      </w:r>
+      <w:r>
+        <w:t xml:space="preserve"> is to </w:t>
+      </w:r>
+      <w:r>
+        <w:t xml:space="preserve">repeat the steps performed for </w:t>
+      </w:r>
+      <w:r>
+        <w:fldChar w:fldCharType="begin"/>
+      </w:r>
+      <w:r>
+        <w:instrText xml:space="preserve"> REF _Ref158077179 \h </w:instrText>
+      </w:r>
+      <w:r>
+        <w:fldChar w:fldCharType="separate"/>
+      </w:r>
+      <w:r>
+        <w:t>Code</w:t>
+      </w:r>
+      <w:r>
+        <w:t xml:space="preserve"> 1</w:t>
+      </w:r>
+      <w:r>
+        <w:fldChar w:fldCharType="end"/>
+      </w:r>
+      <w:r>
+        <w:t xml:space="preserve"> with change in use of MLP Regressor in place of a MLP Classifier along with adding a shuffle to the dataset before the operations are done on it. Furthermore, the same inputs, outputs and observations are to be recorded.</w:t>
+      </w:r>
+    </w:p>
+    <w:p>
+      <w:pPr>
+        <w:pStyle w:val="Heading2"/>
+        <w:jc w:val="both"/>
+      </w:pPr>
+      <w:bookmarkStart w:id="34" w:name="_Toc160091403"/>
+      <w:r>
+        <w:t>Solution</w:t>
+      </w:r>
+      <w:bookmarkEnd w:id="34"/>
+    </w:p>
+    <w:p>
+      <w:r>
+        <w:t xml:space="preserve">The following is the output obtained for using a MLP Regressor upon the Diabetes dataset present in SK Learn dataset following the same procedure as </w:t>
+      </w:r>
+      <w:r>
+        <w:fldChar w:fldCharType="begin"/>
+      </w:r>
+      <w:r>
+        <w:instrText xml:space="preserve"> REF _Ref158077179 \h </w:instrText>
+      </w:r>
+      <w:r>
+        <w:fldChar w:fldCharType="separate"/>
+      </w:r>
+      <w:r>
+        <w:t>Code</w:t>
+      </w:r>
+      <w:r>
+        <w:t xml:space="preserve"> 1</w:t>
+      </w:r>
+      <w:r>
+        <w:fldChar w:fldCharType="end"/>
+      </w:r>
+    </w:p>
+    <w:p/>
+    <w:p>
+      <w:pPr>
+        <w:jc w:val="both"/>
+      </w:pPr>
+      <w:r>
+        <w:rPr>
+          <w:noProof/>
+        </w:rPr>
+        <w:object w:dxaOrig="10900" w:dyaOrig="11200" w14:anchorId="156F4D69">
+          <v:shape id="_x0000_i1027" type="#_x0000_t75" alt="" style="width:544.75pt;height:560.4pt;mso-width-percent:0;mso-height-percent:0;mso-width-percent:0;mso-height-percent:0" o:ole="">
+            <v:imagedata r:id="rId22" o:title=""/>
+          </v:shape>
+          <o:OLEObject Type="Embed" ProgID="Excel.Sheet.12" ShapeID="_x0000_i1027" DrawAspect="Content" ObjectID="_1770705080" r:id="rId23"/>
+        </w:object>
+      </w:r>
+    </w:p>
+    <w:p>
+      <w:pPr>
+        <w:pStyle w:val="Caption"/>
+      </w:pPr>
+      <w:r>
+        <w:t xml:space="preserve">Table </w:t>
+      </w:r>
+      <w:r>
+        <w:fldChar w:fldCharType="begin"/>
+      </w:r>
+      <w:r>
+        <w:instrText xml:space="preserve"> SEQ Table \* ARABIC </w:instrText>
+      </w:r>
+      <w:r>
+        <w:fldChar w:fldCharType="separate"/>
+      </w:r>
+      <w:r>
+        <w:rPr>
+          <w:noProof/>
+        </w:rPr>
+        <w:t>3</w:t>
+      </w:r>
+      <w:r>
+        <w:fldChar w:fldCharType="end"/>
+      </w:r>
+      <w:r>
+        <w:t>: Input vs Output values comparison along with red highlight (worst performing scenario) and green highlight (Best performing scenario).</w:t>
+      </w:r>
+    </w:p>
+    <w:p>
+      <w:pPr>
+        <w:pStyle w:val="Heading2"/>
+        <w:jc w:val="both"/>
+      </w:pPr>
+      <w:bookmarkStart w:id="35" w:name="_Toc160091404"/>
+      <w:r>
+        <w:t>Observations</w:t>
+      </w:r>
+      <w:bookmarkEnd w:id="35"/>
+    </w:p>
+    <w:p>
+      <w:pPr>
+        <w:jc w:val="both"/>
+      </w:pPr>
+      <w:r>
+        <w:t xml:space="preserve">The model shows the consistency in the scores among average cross validation, training, validation, and testing scores with the varying input hyperparameters accordingly. The best-case scenario can be observed in </w:t>
+      </w:r>
+      <w:r>
+        <w:fldChar w:fldCharType="begin"/>
+      </w:r>
+      <w:r>
+        <w:instrText xml:space="preserve"> REF _Ref160090466 \h </w:instrText>
+      </w:r>
+      <w:r>
+        <w:fldChar w:fldCharType="separate"/>
+      </w:r>
+      <w:r>
+        <w:t xml:space="preserve">Table </w:t>
+      </w:r>
+      <w:r>
+        <w:rPr>
+          <w:noProof/>
+        </w:rPr>
+        <w:t>3</w:t>
+      </w:r>
+      <w:r>
+        <w:fldChar w:fldCharType="end"/>
+      </w:r>
+      <w:r>
+        <w:t xml:space="preserve"> where the output testing score is 0.947. The worst-case scenario can be observed in </w:t>
+      </w:r>
+      <w:r>
+        <w:fldChar w:fldCharType="begin"/>
+      </w:r>
+      <w:r>
+        <w:instrText xml:space="preserve"> REF _Ref160090466 \h </w:instrText>
+      </w:r>
+      <w:r>
+        <w:fldChar w:fldCharType="separate"/>
+      </w:r>
+      <w:r>
+        <w:t xml:space="preserve">Table </w:t>
+      </w:r>
+      <w:r>
+        <w:rPr>
+          <w:noProof/>
+        </w:rPr>
+        <w:t>3</w:t>
+      </w:r>
+      <w:r>
+        <w:fldChar w:fldCharType="end"/>
+      </w:r>
+      <w:r>
+        <w:t xml:space="preserve"> where the output testing score is 0.754.</w:t>
+      </w:r>
+    </w:p>
+    <w:p>
+      <w:pPr>
+        <w:jc w:val="both"/>
+      </w:pPr>
+    </w:p>
+    <w:p>
+      <w:pPr>
+        <w:jc w:val="both"/>
+      </w:pPr>
+      <w:r>
+        <w:t xml:space="preserve">The feedback on pointers for improvement would be to increase the number of iterations in the cross validation as that would impact the average cross validation and the validation scores, which in turn would make the model robust. Along with this, an increase to the ratio </w:t>
+      </w:r>
+      <w:r>
+        <w:lastRenderedPageBreak/>
+        <w:t>of number of neurons per layer in the MLP Classifier would significantly make the mode further complex but also enhance the chances for a better case scenario.</w:t>
+      </w:r>
+    </w:p>
+    <w:p>
+      <w:pPr>
+        <w:jc w:val="both"/>
+      </w:pPr>
+    </w:p>
+    <w:p>
+      <w:pPr>
+        <w:jc w:val="both"/>
+      </w:pPr>
+      <w:r>
+        <w:t xml:space="preserve">It was also observed that the increase to the number of epochs would not directly impact towards a best-case scenario, rather it would streamline the results and push the output towards a further normalized data as seen in case 4 with 10000 epochs from </w:t>
+      </w:r>
+      <w:r>
+        <w:fldChar w:fldCharType="begin"/>
+      </w:r>
+      <w:r>
+        <w:instrText xml:space="preserve"> REF _Ref160090466 \h </w:instrText>
+      </w:r>
+      <w:r>
+        <w:fldChar w:fldCharType="separate"/>
+      </w:r>
+      <w:r>
+        <w:t xml:space="preserve">Table </w:t>
+      </w:r>
+      <w:r>
+        <w:rPr>
+          <w:noProof/>
+        </w:rPr>
+        <w:t>3</w:t>
+      </w:r>
+      <w:r>
+        <w:fldChar w:fldCharType="end"/>
+      </w:r>
+      <w:r>
+        <w:t>.</w:t>
       </w:r>
     </w:p>
     <w:p>
@@ -4419,12 +5028,40 @@
         <w:pStyle w:val="Heading1"/>
         <w:jc w:val="both"/>
       </w:pPr>
-      <w:bookmarkStart w:id="32" w:name="_Toc160089266"/>
+      <w:bookmarkStart w:id="36" w:name="_Toc160091405"/>
+      <w:r>
+        <w:t xml:space="preserve">Project </w:t>
+      </w:r>
+      <w:r>
+        <w:t>3</w:t>
+      </w:r>
+      <w:r>
+        <w:t xml:space="preserve"> Conclusion</w:t>
+      </w:r>
+      <w:bookmarkEnd w:id="36"/>
+    </w:p>
+    <w:p>
+      <w:pPr>
+        <w:jc w:val="both"/>
+      </w:pPr>
+      <w:r>
+        <w:t>Project 2 has been the most challenging task that has been endured so far. The convolution in understanding and further continued learnings from each problem statement has not only been frustrating but also fruitful towards understanding each model and the concept of splitting data for Training, Validation and Testing in Machine Learning. The problems revolve only around this splitting concept and helps one solidify their reasoning upon the knowledge of these Machine Learning concepts.</w:t>
+      </w:r>
+      <w:r>
+        <w:br w:type="page"/>
+      </w:r>
+    </w:p>
+    <w:p>
+      <w:pPr>
+        <w:pStyle w:val="Heading1"/>
+        <w:jc w:val="both"/>
+      </w:pPr>
+      <w:bookmarkStart w:id="37" w:name="_Toc160091406"/>
       <w:r>
         <w:lastRenderedPageBreak/>
         <w:t>Appendix</w:t>
       </w:r>
-      <w:bookmarkEnd w:id="32"/>
+      <w:bookmarkEnd w:id="37"/>
       <w:r>
         <w:t xml:space="preserve"> </w:t>
       </w:r>
@@ -4434,20 +5071,20 @@
         <w:pStyle w:val="Heading2"/>
         <w:jc w:val="both"/>
       </w:pPr>
-      <w:bookmarkStart w:id="33" w:name="_Ref158077179"/>
-      <w:bookmarkStart w:id="34" w:name="_Toc160089267"/>
+      <w:bookmarkStart w:id="38" w:name="_Ref158077179"/>
+      <w:bookmarkStart w:id="39" w:name="_Toc160091407"/>
       <w:r>
         <w:t>Code</w:t>
       </w:r>
       <w:r>
         <w:t xml:space="preserve"> 1</w:t>
       </w:r>
-      <w:bookmarkEnd w:id="33"/>
-      <w:bookmarkEnd w:id="34"/>
-    </w:p>
-    <w:bookmarkStart w:id="35" w:name="_Ref158081073"/>
-    <w:bookmarkStart w:id="36" w:name="_MON_1770697646"/>
-    <w:bookmarkEnd w:id="36"/>
+      <w:bookmarkEnd w:id="38"/>
+      <w:bookmarkEnd w:id="39"/>
+    </w:p>
+    <w:bookmarkStart w:id="40" w:name="_Ref158081073"/>
+    <w:bookmarkStart w:id="41" w:name="_MON_1770697646"/>
+    <w:bookmarkEnd w:id="41"/>
     <w:p>
       <w:pPr>
         <w:jc w:val="both"/>
@@ -4458,9 +5095,9 @@
         </w:rPr>
         <w:object w:dxaOrig="9020" w:dyaOrig="13700" w14:anchorId="1A623B5A">
           <v:shape id="_x0000_i1026" type="#_x0000_t75" alt="" style="width:451.1pt;height:685.3pt;mso-width-percent:0;mso-height-percent:0;mso-width-percent:0;mso-height-percent:0" o:ole="">
-            <v:imagedata r:id="rId22" o:title=""/>
+            <v:imagedata r:id="rId24" o:title=""/>
           </v:shape>
-          <o:OLEObject Type="Embed" ProgID="Word.Document.12" ShapeID="_x0000_i1026" DrawAspect="Content" ObjectID="_1770703862" r:id="rId23">
+          <o:OLEObject Type="Embed" ProgID="Word.Document.12" ShapeID="_x0000_i1026" DrawAspect="Content" ObjectID="_1770705081" r:id="rId25">
             <o:FieldCodes>\s</o:FieldCodes>
           </o:OLEObject>
         </w:object>
@@ -4468,74 +5105,46 @@
     </w:p>
     <w:p>
       <w:pPr>
+        <w:pStyle w:val="Heading2"/>
         <w:jc w:val="both"/>
+      </w:pPr>
+      <w:bookmarkStart w:id="42" w:name="_Ref158094362"/>
+      <w:bookmarkStart w:id="43" w:name="_Ref158872630"/>
+      <w:bookmarkStart w:id="44" w:name="_Toc160091408"/>
+      <w:r>
+        <w:lastRenderedPageBreak/>
+        <w:t>Code</w:t>
+      </w:r>
+      <w:r>
+        <w:t xml:space="preserve"> 2</w:t>
+      </w:r>
+      <w:bookmarkStart w:id="45" w:name="_MON_1768687071"/>
+      <w:bookmarkEnd w:id="40"/>
+      <w:bookmarkEnd w:id="42"/>
+      <w:bookmarkEnd w:id="43"/>
+      <w:bookmarkEnd w:id="44"/>
+      <w:bookmarkEnd w:id="45"/>
+    </w:p>
+    <w:p>
+      <w:pPr>
+        <w:jc w:val="both"/>
+      </w:pPr>
+      <w:r>
         <w:rPr>
           <w:noProof/>
         </w:rPr>
-      </w:pPr>
-    </w:p>
-    <w:p>
-      <w:pPr>
-        <w:jc w:val="both"/>
-        <w:rPr>
-          <w:noProof/>
-        </w:rPr>
-      </w:pPr>
-    </w:p>
-    <w:p>
-      <w:pPr>
-        <w:jc w:val="both"/>
-      </w:pPr>
-    </w:p>
-    <w:p>
-      <w:pPr>
-        <w:pStyle w:val="Heading2"/>
-        <w:jc w:val="both"/>
-      </w:pPr>
-      <w:bookmarkStart w:id="37" w:name="_Ref158094362"/>
-      <w:bookmarkStart w:id="38" w:name="_Ref158872630"/>
-      <w:bookmarkStart w:id="39" w:name="_Toc160089268"/>
-      <w:r>
-        <w:t>Problem Statement 2</w:t>
-      </w:r>
-      <w:bookmarkEnd w:id="35"/>
-      <w:bookmarkEnd w:id="37"/>
-      <w:bookmarkEnd w:id="38"/>
-      <w:bookmarkEnd w:id="39"/>
-    </w:p>
-    <w:p>
-      <w:pPr>
-        <w:pStyle w:val="Heading3"/>
-        <w:jc w:val="both"/>
-      </w:pPr>
-      <w:bookmarkStart w:id="40" w:name="_Toc160089269"/>
-      <w:r>
-        <w:t>Code</w:t>
-      </w:r>
-      <w:bookmarkStart w:id="41" w:name="_MON_1768687071"/>
-      <w:bookmarkEnd w:id="40"/>
-      <w:bookmarkEnd w:id="41"/>
-    </w:p>
-    <w:p>
-      <w:pPr>
-        <w:jc w:val="both"/>
-      </w:pPr>
-      <w:r>
-        <w:rPr>
-          <w:noProof/>
-        </w:rPr>
-        <w:object w:dxaOrig="9020" w:dyaOrig="5960" w14:anchorId="0D621049">
-          <v:shape id="_x0000_i1025" type="#_x0000_t75" alt="" style="width:451.1pt;height:298.4pt;mso-width-percent:0;mso-height-percent:0;mso-width-percent:0;mso-height-percent:0" o:ole="">
-            <v:imagedata r:id="rId24" o:title=""/>
+        <w:object w:dxaOrig="9020" w:dyaOrig="13500" w14:anchorId="05349915">
+          <v:shape id="_x0000_i1025" type="#_x0000_t75" alt="" style="width:451.1pt;height:674.9pt;mso-width-percent:0;mso-height-percent:0;mso-width-percent:0;mso-height-percent:0" o:ole="">
+            <v:imagedata r:id="rId26" o:title=""/>
           </v:shape>
-          <o:OLEObject Type="Embed" ProgID="Word.Document.12" ShapeID="_x0000_i1025" DrawAspect="Content" ObjectID="_1770703863" r:id="rId25">
+          <o:OLEObject Type="Embed" ProgID="Word.Document.12" ShapeID="_x0000_i1025" DrawAspect="Content" ObjectID="_1770705082" r:id="rId27">
             <o:FieldCodes>\s</o:FieldCodes>
           </o:OLEObject>
         </w:object>
       </w:r>
     </w:p>
     <w:sectPr>
-      <w:footerReference w:type="default" r:id="rId26"/>
+      <w:footerReference w:type="default" r:id="rId28"/>
       <w:pgSz w:w="11906" w:h="16838"/>
       <w:pgMar w:top="964" w:right="1440" w:bottom="1255" w:left="1440" w:header="708" w:footer="708" w:gutter="0"/>
       <w:pgNumType w:start="0"/>

</xml_diff>

<commit_message>
Changes to program and report
</commit_message>
<xml_diff>
--- a/Project 3/ECE563_Project 3 Content.docx
+++ b/Project 3/ECE563_Project 3 Content.docx
@@ -2366,13 +2366,13 @@
         </w:rPr>
         <w:fldChar w:fldCharType="separate"/>
       </w:r>
-      <w:hyperlink w:anchor="_Toc160089270" w:history="1">
+      <w:hyperlink w:anchor="_Toc160092506" w:history="1">
         <w:r>
           <w:rPr>
             <w:rStyle w:val="Hyperlink"/>
             <w:noProof/>
           </w:rPr>
-          <w:t>Table 1: Split of Data into Training, Validation and Testing with values.</w:t>
+          <w:t>Table 1: Code 1- Split of Data into Training, Validation and Testing with values.</w:t>
         </w:r>
         <w:r>
           <w:rPr>
@@ -2393,7 +2393,7 @@
             <w:noProof/>
             <w:webHidden/>
           </w:rPr>
-          <w:instrText xml:space="preserve"> PAGEREF _Toc160089270 \h </w:instrText>
+          <w:instrText xml:space="preserve"> PAGEREF _Toc160092506 \h </w:instrText>
         </w:r>
         <w:r>
           <w:rPr>
@@ -2439,13 +2439,13 @@
           <w:lang w:val="en-IN" w:eastAsia="en-GB"/>
         </w:rPr>
       </w:pPr>
-      <w:hyperlink w:anchor="_Toc160089271" w:history="1">
+      <w:hyperlink w:anchor="_Toc160092507" w:history="1">
         <w:r>
           <w:rPr>
             <w:rStyle w:val="Hyperlink"/>
             <w:noProof/>
           </w:rPr>
-          <w:t>Table 2: Cross-Validation Scores for each iteration and the average.</w:t>
+          <w:t>Table 2: Code 1 - Cross-Validation Scores for each iteration and the average.</w:t>
         </w:r>
         <w:r>
           <w:rPr>
@@ -2466,7 +2466,7 @@
             <w:noProof/>
             <w:webHidden/>
           </w:rPr>
-          <w:instrText xml:space="preserve"> PAGEREF _Toc160089271 \h </w:instrText>
+          <w:instrText xml:space="preserve"> PAGEREF _Toc160092507 \h </w:instrText>
         </w:r>
         <w:r>
           <w:rPr>
@@ -2512,13 +2512,13 @@
           <w:lang w:val="en-IN" w:eastAsia="en-GB"/>
         </w:rPr>
       </w:pPr>
-      <w:hyperlink w:anchor="_Toc160089272" w:history="1">
+      <w:hyperlink w:anchor="_Toc160092508" w:history="1">
         <w:r>
           <w:rPr>
             <w:rStyle w:val="Hyperlink"/>
             <w:noProof/>
           </w:rPr>
-          <w:t>Table 3: Input vs Output values comparison along with red highlight (worst performing scenario) and green highlight (Best performing scenario).</w:t>
+          <w:t>Table 3: Code 1 - Input vs Output values comparison along with red highlight (worst performing scenario) and green highlight (Best performing scenario).</w:t>
         </w:r>
         <w:r>
           <w:rPr>
@@ -2539,7 +2539,7 @@
             <w:noProof/>
             <w:webHidden/>
           </w:rPr>
-          <w:instrText xml:space="preserve"> PAGEREF _Toc160089272 \h </w:instrText>
+          <w:instrText xml:space="preserve"> PAGEREF _Toc160092508 \h </w:instrText>
         </w:r>
         <w:r>
           <w:rPr>
@@ -2572,6 +2572,152 @@
     </w:p>
     <w:p>
       <w:pPr>
+        <w:pStyle w:val="TableofFigures"/>
+        <w:tabs>
+          <w:tab w:val="right" w:leader="dot" w:pos="9016"/>
+        </w:tabs>
+        <w:rPr>
+          <w:rFonts w:eastAsiaTheme="minorEastAsia"/>
+          <w:smallCaps w:val="0"/>
+          <w:noProof/>
+          <w:sz w:val="24"/>
+          <w:szCs w:val="24"/>
+          <w:lang w:val="en-IN" w:eastAsia="en-GB"/>
+        </w:rPr>
+      </w:pPr>
+      <w:hyperlink w:anchor="_Toc160092509" w:history="1">
+        <w:r>
+          <w:rPr>
+            <w:rStyle w:val="Hyperlink"/>
+            <w:noProof/>
+          </w:rPr>
+          <w:t>Table 4: Code 2 - Split of Data into Training, Validation and Testing with values.</w:t>
+        </w:r>
+        <w:r>
+          <w:rPr>
+            <w:noProof/>
+            <w:webHidden/>
+          </w:rPr>
+          <w:tab/>
+        </w:r>
+        <w:r>
+          <w:rPr>
+            <w:noProof/>
+            <w:webHidden/>
+          </w:rPr>
+          <w:fldChar w:fldCharType="begin"/>
+        </w:r>
+        <w:r>
+          <w:rPr>
+            <w:noProof/>
+            <w:webHidden/>
+          </w:rPr>
+          <w:instrText xml:space="preserve"> PAGEREF _Toc160092509 \h </w:instrText>
+        </w:r>
+        <w:r>
+          <w:rPr>
+            <w:noProof/>
+            <w:webHidden/>
+          </w:rPr>
+        </w:r>
+        <w:r>
+          <w:rPr>
+            <w:noProof/>
+            <w:webHidden/>
+          </w:rPr>
+          <w:fldChar w:fldCharType="separate"/>
+        </w:r>
+        <w:r>
+          <w:rPr>
+            <w:noProof/>
+            <w:webHidden/>
+          </w:rPr>
+          <w:t>8</w:t>
+        </w:r>
+        <w:r>
+          <w:rPr>
+            <w:noProof/>
+            <w:webHidden/>
+          </w:rPr>
+          <w:fldChar w:fldCharType="end"/>
+        </w:r>
+      </w:hyperlink>
+    </w:p>
+    <w:p>
+      <w:pPr>
+        <w:pStyle w:val="TableofFigures"/>
+        <w:tabs>
+          <w:tab w:val="right" w:leader="dot" w:pos="9016"/>
+        </w:tabs>
+        <w:rPr>
+          <w:rFonts w:eastAsiaTheme="minorEastAsia"/>
+          <w:smallCaps w:val="0"/>
+          <w:noProof/>
+          <w:sz w:val="24"/>
+          <w:szCs w:val="24"/>
+          <w:lang w:val="en-IN" w:eastAsia="en-GB"/>
+        </w:rPr>
+      </w:pPr>
+      <w:hyperlink w:anchor="_Toc160092510" w:history="1">
+        <w:r>
+          <w:rPr>
+            <w:rStyle w:val="Hyperlink"/>
+            <w:noProof/>
+          </w:rPr>
+          <w:t>Table 5: Input vs Output values comparison along with red highlight (worst performing scenario) and green highlight (Best performing scenario).</w:t>
+        </w:r>
+        <w:r>
+          <w:rPr>
+            <w:noProof/>
+            <w:webHidden/>
+          </w:rPr>
+          <w:tab/>
+        </w:r>
+        <w:r>
+          <w:rPr>
+            <w:noProof/>
+            <w:webHidden/>
+          </w:rPr>
+          <w:fldChar w:fldCharType="begin"/>
+        </w:r>
+        <w:r>
+          <w:rPr>
+            <w:noProof/>
+            <w:webHidden/>
+          </w:rPr>
+          <w:instrText xml:space="preserve"> PAGEREF _Toc160092510 \h </w:instrText>
+        </w:r>
+        <w:r>
+          <w:rPr>
+            <w:noProof/>
+            <w:webHidden/>
+          </w:rPr>
+        </w:r>
+        <w:r>
+          <w:rPr>
+            <w:noProof/>
+            <w:webHidden/>
+          </w:rPr>
+          <w:fldChar w:fldCharType="separate"/>
+        </w:r>
+        <w:r>
+          <w:rPr>
+            <w:noProof/>
+            <w:webHidden/>
+          </w:rPr>
+          <w:t>8</w:t>
+        </w:r>
+        <w:r>
+          <w:rPr>
+            <w:noProof/>
+            <w:webHidden/>
+          </w:rPr>
+          <w:fldChar w:fldCharType="end"/>
+        </w:r>
+      </w:hyperlink>
+    </w:p>
+    <w:p>
+      <w:pPr>
         <w:jc w:val="both"/>
         <w:rPr>
           <w:rFonts w:asciiTheme="majorHAnsi" w:eastAsiaTheme="majorEastAsia" w:hAnsiTheme="majorHAnsi" w:cstheme="majorBidi"/>
@@ -2659,7 +2805,6 @@
       </w:pPr>
       <w:bookmarkStart w:id="0" w:name="_Toc160091380"/>
       <w:r>
-        <w:lastRenderedPageBreak/>
         <w:t>Project Overview</w:t>
       </w:r>
       <w:bookmarkEnd w:id="0"/>
@@ -2753,7 +2898,7 @@
         <w:rPr>
           <w:noProof/>
         </w:rPr>
-        <w:object w:dxaOrig="9020" w:dyaOrig="5400" w14:anchorId="2C96D57E">
+        <w:object w:dxaOrig="9020" w:dyaOrig="5400" w14:anchorId="283B5498">
           <v:shapetype id="_x0000_t75" coordsize="21600,21600" o:spt="75" o:preferrelative="t" path="m@4@5l@4@11@9@11@9@5xe" filled="f" stroked="f">
             <v:stroke joinstyle="miter"/>
             <v:formulas>
@@ -2773,10 +2918,10 @@
             <v:path o:extrusionok="f" gradientshapeok="t" o:connecttype="rect"/>
             <o:lock v:ext="edit" aspectratio="t"/>
           </v:shapetype>
-          <v:shape id="_x0000_i1034" type="#_x0000_t75" alt="" style="width:451.1pt;height:269.8pt;mso-width-percent:0;mso-height-percent:0;mso-width-percent:0;mso-height-percent:0" o:ole="">
+          <v:shape id="_x0000_i1035" type="#_x0000_t75" alt="" style="width:451.1pt;height:269.8pt;mso-width-percent:0;mso-height-percent:0;mso-width-percent:0;mso-height-percent:0" o:ole="">
             <v:imagedata r:id="rId8" o:title=""/>
           </v:shape>
-          <o:OLEObject Type="Embed" ProgID="Word.Document.12" ShapeID="_x0000_i1034" DrawAspect="Content" ObjectID="_1770705073" r:id="rId9">
+          <o:OLEObject Type="Embed" ProgID="Word.Document.12" ShapeID="_x0000_i1035" DrawAspect="Content" ObjectID="_1770708334" r:id="rId9">
             <o:FieldCodes>\s</o:FieldCodes>
           </o:OLEObject>
         </w:object>
@@ -2927,11 +3072,11 @@
         <w:rPr>
           <w:noProof/>
         </w:rPr>
-        <w:object w:dxaOrig="9020" w:dyaOrig="3520" w14:anchorId="633346FD">
-          <v:shape id="_x0000_i1033" type="#_x0000_t75" alt="" style="width:451.1pt;height:176.1pt;mso-width-percent:0;mso-height-percent:0;mso-width-percent:0;mso-height-percent:0" o:ole="">
+        <w:object w:dxaOrig="9020" w:dyaOrig="2640" w14:anchorId="5A2D9381">
+          <v:shape id="_x0000_i1034" type="#_x0000_t75" alt="" style="width:451.1pt;height:131.85pt;mso-width-percent:0;mso-height-percent:0;mso-width-percent:0;mso-height-percent:0" o:ole="">
             <v:imagedata r:id="rId10" o:title=""/>
           </v:shape>
-          <o:OLEObject Type="Embed" ProgID="Word.Document.12" ShapeID="_x0000_i1033" DrawAspect="Content" ObjectID="_1770705074" r:id="rId11">
+          <o:OLEObject Type="Embed" ProgID="Word.Document.12" ShapeID="_x0000_i1034" DrawAspect="Content" ObjectID="_1770708335" r:id="rId11">
             <o:FieldCodes>\s</o:FieldCodes>
           </o:OLEObject>
         </w:object>
@@ -2942,8 +3087,11 @@
         <w:jc w:val="both"/>
       </w:pPr>
       <w:r>
+        <w:t xml:space="preserve">The above output clearly identifies the total number of samples in the Wisconsin Breast Cancer Dataset which is 569 and the number of samples divided for Training and Validation is </w:t>
+      </w:r>
+      <w:r>
         <w:lastRenderedPageBreak/>
-        <w:t>The above output clearly identifies the total number of samples in the Wisconsin Breast Cancer Dataset which is 569 and the number of samples divided for Training and Validation is 455 i.e. 80% (79.96%).</w:t>
+        <w:t>455 i.e. 80% (79.96%).</w:t>
       </w:r>
       <w:r>
         <w:t xml:space="preserve"> </w:t>
@@ -3200,7 +3348,10 @@
               <w:t>2</w:t>
             </w:r>
             <w:r>
-              <w:t>5%</w:t>
+              <w:t>0</w:t>
+            </w:r>
+            <w:r>
+              <w:t>%</w:t>
             </w:r>
           </w:p>
         </w:tc>
@@ -3223,7 +3374,7 @@
       <w:pPr>
         <w:pStyle w:val="Caption"/>
       </w:pPr>
-      <w:bookmarkStart w:id="7" w:name="_Toc160089270"/>
+      <w:bookmarkStart w:id="7" w:name="_Toc160092506"/>
       <w:r>
         <w:t xml:space="preserve">Table </w:t>
       </w:r>
@@ -3247,6 +3398,9 @@
       </w:r>
       <w:r>
         <w:t xml:space="preserve">: </w:t>
+      </w:r>
+      <w:r>
+        <w:t xml:space="preserve">Code 1- </w:t>
       </w:r>
       <w:r>
         <w:t>Split of Data into Training</w:t>
@@ -3321,11 +3475,11 @@
         <w:rPr>
           <w:noProof/>
         </w:rPr>
-        <w:object w:dxaOrig="9020" w:dyaOrig="2440" w14:anchorId="24B2B7C8">
-          <v:shape id="_x0000_i1032" type="#_x0000_t75" alt="" style="width:451.1pt;height:122.3pt;mso-width-percent:0;mso-height-percent:0;mso-width-percent:0;mso-height-percent:0" o:ole="">
+        <w:object w:dxaOrig="9020" w:dyaOrig="2440" w14:anchorId="40EEFE31">
+          <v:shape id="_x0000_i1033" type="#_x0000_t75" alt="" style="width:451.1pt;height:122.3pt;mso-width-percent:0;mso-height-percent:0;mso-width-percent:0;mso-height-percent:0" o:ole="">
             <v:imagedata r:id="rId12" o:title=""/>
           </v:shape>
-          <o:OLEObject Type="Embed" ProgID="Word.Document.12" ShapeID="_x0000_i1032" DrawAspect="Content" ObjectID="_1770705075" r:id="rId13">
+          <o:OLEObject Type="Embed" ProgID="Word.Document.12" ShapeID="_x0000_i1033" DrawAspect="Content" ObjectID="_1770708336" r:id="rId13">
             <o:FieldCodes>\s</o:FieldCodes>
           </o:OLEObject>
         </w:object>
@@ -3474,11 +3628,11 @@
         <w:rPr>
           <w:noProof/>
         </w:rPr>
-        <w:object w:dxaOrig="9020" w:dyaOrig="2060" w14:anchorId="1712B70F">
-          <v:shape id="_x0000_i1031" type="#_x0000_t75" alt="" style="width:451.1pt;height:103.25pt;mso-width-percent:0;mso-height-percent:0;mso-width-percent:0;mso-height-percent:0" o:ole="">
+        <w:object w:dxaOrig="9020" w:dyaOrig="2060" w14:anchorId="6E5DAE53">
+          <v:shape id="_x0000_i1032" type="#_x0000_t75" alt="" style="width:451.1pt;height:103.25pt;mso-width-percent:0;mso-height-percent:0;mso-width-percent:0;mso-height-percent:0" o:ole="">
             <v:imagedata r:id="rId14" o:title=""/>
           </v:shape>
-          <o:OLEObject Type="Embed" ProgID="Word.Document.12" ShapeID="_x0000_i1031" DrawAspect="Content" ObjectID="_1770705076" r:id="rId15">
+          <o:OLEObject Type="Embed" ProgID="Word.Document.12" ShapeID="_x0000_i1032" DrawAspect="Content" ObjectID="_1770708337" r:id="rId15">
             <o:FieldCodes>\s</o:FieldCodes>
           </o:OLEObject>
         </w:object>
@@ -3498,16 +3652,6 @@
       <w:r>
         <w:t>. This shows that the model is already leaning on a good learning curve.</w:t>
       </w:r>
-    </w:p>
-    <w:p>
-      <w:pPr>
-        <w:jc w:val="both"/>
-      </w:pPr>
-    </w:p>
-    <w:p>
-      <w:pPr>
-        <w:jc w:val="both"/>
-      </w:pPr>
     </w:p>
     <w:p>
       <w:pPr>
@@ -3543,7 +3687,6 @@
                 <w:b/>
                 <w:bCs/>
               </w:rPr>
-              <w:lastRenderedPageBreak/>
               <w:t>Iteration Count</w:t>
             </w:r>
           </w:p>
@@ -3684,6 +3827,7 @@
               <w:jc w:val="center"/>
             </w:pPr>
             <w:r>
+              <w:lastRenderedPageBreak/>
               <w:t>4</w:t>
             </w:r>
           </w:p>
@@ -3981,7 +4125,7 @@
       <w:pPr>
         <w:pStyle w:val="Caption"/>
       </w:pPr>
-      <w:bookmarkStart w:id="14" w:name="_Toc160089271"/>
+      <w:bookmarkStart w:id="14" w:name="_Toc160092507"/>
       <w:r>
         <w:t xml:space="preserve">Table </w:t>
       </w:r>
@@ -4004,7 +4148,13 @@
         <w:fldChar w:fldCharType="end"/>
       </w:r>
       <w:r>
-        <w:t>: Cross-Validation Scores for each iteration and the average.</w:t>
+        <w:t>:</w:t>
+      </w:r>
+      <w:r>
+        <w:t xml:space="preserve"> Code 1 -</w:t>
+      </w:r>
+      <w:r>
+        <w:t xml:space="preserve"> Cross-Validation Scores for each iteration and the average.</w:t>
       </w:r>
       <w:bookmarkEnd w:id="14"/>
     </w:p>
@@ -4202,7 +4352,6 @@
       </w:pPr>
       <w:bookmarkStart w:id="18" w:name="_Toc160091392"/>
       <w:r>
-        <w:lastRenderedPageBreak/>
         <w:t>Considered MLPClassifier tradeoffs</w:t>
       </w:r>
       <w:bookmarkEnd w:id="18"/>
@@ -4239,6 +4388,7 @@
         <w:jc w:val="both"/>
       </w:pPr>
       <w:r>
+        <w:lastRenderedPageBreak/>
         <w:t>Increasing the number of layers or the number of neurons improves the performance of the model but also increases the training time for any dataset.</w:t>
       </w:r>
     </w:p>
@@ -4325,11 +4475,11 @@
         <w:rPr>
           <w:noProof/>
         </w:rPr>
-        <w:object w:dxaOrig="9020" w:dyaOrig="5140" w14:anchorId="57AD79B8">
-          <v:shape id="_x0000_i1030" type="#_x0000_t75" alt="" style="width:451.1pt;height:256.75pt;mso-width-percent:0;mso-height-percent:0;mso-width-percent:0;mso-height-percent:0" o:ole="">
+        <w:object w:dxaOrig="9020" w:dyaOrig="5140" w14:anchorId="025041E8">
+          <v:shape id="_x0000_i1031" type="#_x0000_t75" alt="" style="width:451.1pt;height:256.75pt;mso-width-percent:0;mso-height-percent:0;mso-width-percent:0;mso-height-percent:0" o:ole="">
             <v:imagedata r:id="rId16" o:title=""/>
           </v:shape>
-          <o:OLEObject Type="Embed" ProgID="Word.Document.12" ShapeID="_x0000_i1030" DrawAspect="Content" ObjectID="_1770705077" r:id="rId17">
+          <o:OLEObject Type="Embed" ProgID="Word.Document.12" ShapeID="_x0000_i1031" DrawAspect="Content" ObjectID="_1770708338" r:id="rId17">
             <o:FieldCodes>\s</o:FieldCodes>
           </o:OLEObject>
         </w:object>
@@ -4488,11 +4638,11 @@
         <w:rPr>
           <w:noProof/>
         </w:rPr>
-        <w:object w:dxaOrig="9020" w:dyaOrig="1980" w14:anchorId="46D4DDF2">
-          <v:shape id="_x0000_i1029" type="#_x0000_t75" alt="" style="width:451.1pt;height:98.9pt;mso-width-percent:0;mso-height-percent:0;mso-width-percent:0;mso-height-percent:0" o:ole="">
+        <w:object w:dxaOrig="9020" w:dyaOrig="1980" w14:anchorId="03DECFE5">
+          <v:shape id="_x0000_i1030" type="#_x0000_t75" alt="" style="width:451.1pt;height:98.9pt;mso-width-percent:0;mso-height-percent:0;mso-width-percent:0;mso-height-percent:0" o:ole="">
             <v:imagedata r:id="rId18" o:title=""/>
           </v:shape>
-          <o:OLEObject Type="Embed" ProgID="Word.Document.12" ShapeID="_x0000_i1029" DrawAspect="Content" ObjectID="_1770705078" r:id="rId19">
+          <o:OLEObject Type="Embed" ProgID="Word.Document.12" ShapeID="_x0000_i1030" DrawAspect="Content" ObjectID="_1770708339" r:id="rId19">
             <o:FieldCodes>\s</o:FieldCodes>
           </o:OLEObject>
         </w:object>
@@ -4588,11 +4738,11 @@
         <w:rPr>
           <w:noProof/>
         </w:rPr>
-        <w:object w:dxaOrig="10900" w:dyaOrig="11200" w14:anchorId="762636D1">
-          <v:shape id="_x0000_i1028" type="#_x0000_t75" alt="" style="width:544.75pt;height:560.4pt;mso-width-percent:0;mso-height-percent:0;mso-width-percent:0;mso-height-percent:0" o:ole="">
+        <w:object w:dxaOrig="10900" w:dyaOrig="11200" w14:anchorId="5C804CC1">
+          <v:shape id="_x0000_i1029" type="#_x0000_t75" alt="" style="width:544.75pt;height:560.4pt;mso-width-percent:0;mso-height-percent:0;mso-width-percent:0;mso-height-percent:0" o:ole="">
             <v:imagedata r:id="rId20" o:title=""/>
           </v:shape>
-          <o:OLEObject Type="Embed" ProgID="Excel.Sheet.12" ShapeID="_x0000_i1028" DrawAspect="Content" ObjectID="_1770705079" r:id="rId21"/>
+          <o:OLEObject Type="Embed" ProgID="Excel.Sheet.12" ShapeID="_x0000_i1029" DrawAspect="Content" ObjectID="_1770708340" r:id="rId21"/>
         </w:object>
       </w:r>
     </w:p>
@@ -4600,8 +4750,8 @@
       <w:pPr>
         <w:pStyle w:val="Caption"/>
       </w:pPr>
-      <w:bookmarkStart w:id="29" w:name="_Toc160089272"/>
-      <w:bookmarkStart w:id="30" w:name="_Ref160090466"/>
+      <w:bookmarkStart w:id="29" w:name="_Ref160090466"/>
+      <w:bookmarkStart w:id="30" w:name="_Toc160092508"/>
       <w:r>
         <w:t xml:space="preserve">Table </w:t>
       </w:r>
@@ -4623,11 +4773,17 @@
       <w:r>
         <w:fldChar w:fldCharType="end"/>
       </w:r>
+      <w:bookmarkEnd w:id="29"/>
+      <w:r>
+        <w:t xml:space="preserve">: </w:t>
+      </w:r>
+      <w:r>
+        <w:t xml:space="preserve">Code 1 - </w:t>
+      </w:r>
+      <w:r>
+        <w:t>Input vs Output values comparison along with red highlight (worst performing scenario) and green highlight (Best performing scenario).</w:t>
+      </w:r>
       <w:bookmarkEnd w:id="30"/>
-      <w:r>
-        <w:t>: Input vs Output values comparison along with red highlight (worst performing scenario) and green highlight (Best performing scenario).</w:t>
-      </w:r>
-      <w:bookmarkEnd w:id="29"/>
     </w:p>
     <w:p>
       <w:pPr>
@@ -4641,6 +4797,7 @@
       </w:r>
       <w:bookmarkEnd w:id="31"/>
     </w:p>
+    <w:p/>
     <w:p>
       <w:pPr>
         <w:jc w:val="both"/>
@@ -4784,6 +4941,7 @@
       </w:r>
       <w:bookmarkEnd w:id="33"/>
     </w:p>
+    <w:p/>
     <w:p>
       <w:pPr>
         <w:jc w:val="both"/>
@@ -4821,6 +4979,11 @@
       <w:r>
         <w:t xml:space="preserve"> with change in use of MLP Regressor in place of a MLP Classifier along with adding a shuffle to the dataset before the operations are done on it. Furthermore, the same inputs, outputs and observations are to be recorded.</w:t>
       </w:r>
+    </w:p>
+    <w:p>
+      <w:pPr>
+        <w:jc w:val="both"/>
+      </w:pPr>
     </w:p>
     <w:p>
       <w:pPr>
@@ -4833,6 +4996,7 @@
       </w:r>
       <w:bookmarkEnd w:id="34"/>
     </w:p>
+    <w:p/>
     <w:p>
       <w:r>
         <w:t xml:space="preserve">The following is the output obtained for using a MLP Regressor upon the Diabetes dataset present in SK Learn dataset following the same procedure as </w:t>
@@ -4855,276 +5019,1158 @@
       <w:r>
         <w:fldChar w:fldCharType="end"/>
       </w:r>
+      <w:r>
+        <w:t>:</w:t>
+      </w:r>
     </w:p>
     <w:p/>
-    <w:p>
-      <w:pPr>
-        <w:jc w:val="both"/>
-      </w:pPr>
+    <w:bookmarkStart w:id="35" w:name="_MON_1770705490"/>
+    <w:bookmarkEnd w:id="35"/>
+    <w:p>
       <w:r>
         <w:rPr>
           <w:noProof/>
         </w:rPr>
-        <w:object w:dxaOrig="10900" w:dyaOrig="11200" w14:anchorId="156F4D69">
-          <v:shape id="_x0000_i1027" type="#_x0000_t75" alt="" style="width:544.75pt;height:560.4pt;mso-width-percent:0;mso-height-percent:0;mso-width-percent:0;mso-height-percent:0" o:ole="">
+        <w:object w:dxaOrig="9020" w:dyaOrig="7080" w14:anchorId="7F0D8714">
+          <v:shape id="_x0000_i1028" type="#_x0000_t75" alt="" style="width:451.1pt;height:353.95pt;mso-width-percent:0;mso-height-percent:0;mso-width-percent:0;mso-height-percent:0" o:ole="">
             <v:imagedata r:id="rId22" o:title=""/>
           </v:shape>
-          <o:OLEObject Type="Embed" ProgID="Excel.Sheet.12" ShapeID="_x0000_i1027" DrawAspect="Content" ObjectID="_1770705080" r:id="rId23"/>
-        </w:object>
-      </w:r>
-    </w:p>
-    <w:p>
-      <w:pPr>
-        <w:pStyle w:val="Caption"/>
-      </w:pPr>
-      <w:r>
-        <w:t xml:space="preserve">Table </w:t>
-      </w:r>
-      <w:r>
-        <w:fldChar w:fldCharType="begin"/>
-      </w:r>
-      <w:r>
-        <w:instrText xml:space="preserve"> SEQ Table \* ARABIC </w:instrText>
-      </w:r>
-      <w:r>
-        <w:fldChar w:fldCharType="separate"/>
-      </w:r>
-      <w:r>
-        <w:rPr>
-          <w:noProof/>
-        </w:rPr>
-        <w:t>3</w:t>
-      </w:r>
-      <w:r>
-        <w:fldChar w:fldCharType="end"/>
-      </w:r>
-      <w:r>
-        <w:t>: Input vs Output values comparison along with red highlight (worst performing scenario) and green highlight (Best performing scenario).</w:t>
-      </w:r>
-    </w:p>
-    <w:p>
-      <w:pPr>
-        <w:pStyle w:val="Heading2"/>
-        <w:jc w:val="both"/>
-      </w:pPr>
-      <w:bookmarkStart w:id="35" w:name="_Toc160091404"/>
-      <w:r>
-        <w:t>Observations</w:t>
-      </w:r>
-      <w:bookmarkEnd w:id="35"/>
-    </w:p>
-    <w:p>
-      <w:pPr>
-        <w:jc w:val="both"/>
-      </w:pPr>
-      <w:r>
-        <w:t xml:space="preserve">The model shows the consistency in the scores among average cross validation, training, validation, and testing scores with the varying input hyperparameters accordingly. The best-case scenario can be observed in </w:t>
-      </w:r>
-      <w:r>
-        <w:fldChar w:fldCharType="begin"/>
-      </w:r>
-      <w:r>
-        <w:instrText xml:space="preserve"> REF _Ref160090466 \h </w:instrText>
-      </w:r>
-      <w:r>
-        <w:fldChar w:fldCharType="separate"/>
-      </w:r>
-      <w:r>
-        <w:t xml:space="preserve">Table </w:t>
-      </w:r>
-      <w:r>
-        <w:rPr>
-          <w:noProof/>
-        </w:rPr>
-        <w:t>3</w:t>
-      </w:r>
-      <w:r>
-        <w:fldChar w:fldCharType="end"/>
-      </w:r>
-      <w:r>
-        <w:t xml:space="preserve"> where the output testing score is 0.947. The worst-case scenario can be observed in </w:t>
-      </w:r>
-      <w:r>
-        <w:fldChar w:fldCharType="begin"/>
-      </w:r>
-      <w:r>
-        <w:instrText xml:space="preserve"> REF _Ref160090466 \h </w:instrText>
-      </w:r>
-      <w:r>
-        <w:fldChar w:fldCharType="separate"/>
-      </w:r>
-      <w:r>
-        <w:t xml:space="preserve">Table </w:t>
-      </w:r>
-      <w:r>
-        <w:rPr>
-          <w:noProof/>
-        </w:rPr>
-        <w:t>3</w:t>
-      </w:r>
-      <w:r>
-        <w:fldChar w:fldCharType="end"/>
-      </w:r>
-      <w:r>
-        <w:t xml:space="preserve"> where the output testing score is 0.754.</w:t>
-      </w:r>
-    </w:p>
-    <w:p>
-      <w:pPr>
-        <w:jc w:val="both"/>
-      </w:pPr>
-    </w:p>
-    <w:p>
-      <w:pPr>
-        <w:jc w:val="both"/>
-      </w:pPr>
-      <w:r>
-        <w:t xml:space="preserve">The feedback on pointers for improvement would be to increase the number of iterations in the cross validation as that would impact the average cross validation and the validation scores, which in turn would make the model robust. Along with this, an increase to the ratio </w:t>
-      </w:r>
-      <w:r>
-        <w:lastRenderedPageBreak/>
-        <w:t>of number of neurons per layer in the MLP Classifier would significantly make the mode further complex but also enhance the chances for a better case scenario.</w:t>
-      </w:r>
-    </w:p>
-    <w:p>
-      <w:pPr>
-        <w:jc w:val="both"/>
-      </w:pPr>
-    </w:p>
-    <w:p>
-      <w:pPr>
-        <w:jc w:val="both"/>
-      </w:pPr>
-      <w:r>
-        <w:t xml:space="preserve">It was also observed that the increase to the number of epochs would not directly impact towards a best-case scenario, rather it would streamline the results and push the output towards a further normalized data as seen in case 4 with 10000 epochs from </w:t>
-      </w:r>
-      <w:r>
-        <w:fldChar w:fldCharType="begin"/>
-      </w:r>
-      <w:r>
-        <w:instrText xml:space="preserve"> REF _Ref160090466 \h </w:instrText>
-      </w:r>
-      <w:r>
-        <w:fldChar w:fldCharType="separate"/>
-      </w:r>
-      <w:r>
-        <w:t xml:space="preserve">Table </w:t>
-      </w:r>
-      <w:r>
-        <w:rPr>
-          <w:noProof/>
-        </w:rPr>
-        <w:t>3</w:t>
-      </w:r>
-      <w:r>
-        <w:fldChar w:fldCharType="end"/>
-      </w:r>
-      <w:r>
-        <w:t>.</w:t>
-      </w:r>
-    </w:p>
-    <w:p>
-      <w:pPr>
-        <w:pStyle w:val="Heading1"/>
-        <w:jc w:val="both"/>
-      </w:pPr>
-      <w:bookmarkStart w:id="36" w:name="_Toc160091405"/>
-      <w:r>
-        <w:t xml:space="preserve">Project </w:t>
-      </w:r>
-      <w:r>
-        <w:t>3</w:t>
-      </w:r>
-      <w:r>
-        <w:t xml:space="preserve"> Conclusion</w:t>
-      </w:r>
-      <w:bookmarkEnd w:id="36"/>
-    </w:p>
-    <w:p>
-      <w:pPr>
-        <w:jc w:val="both"/>
-      </w:pPr>
-      <w:r>
-        <w:t>Project 2 has been the most challenging task that has been endured so far. The convolution in understanding and further continued learnings from each problem statement has not only been frustrating but also fruitful towards understanding each model and the concept of splitting data for Training, Validation and Testing in Machine Learning. The problems revolve only around this splitting concept and helps one solidify their reasoning upon the knowledge of these Machine Learning concepts.</w:t>
-      </w:r>
-      <w:r>
-        <w:br w:type="page"/>
-      </w:r>
-    </w:p>
-    <w:p>
-      <w:pPr>
-        <w:pStyle w:val="Heading1"/>
-        <w:jc w:val="both"/>
-      </w:pPr>
-      <w:bookmarkStart w:id="37" w:name="_Toc160091406"/>
-      <w:r>
-        <w:lastRenderedPageBreak/>
-        <w:t>Appendix</w:t>
-      </w:r>
-      <w:bookmarkEnd w:id="37"/>
-      <w:r>
-        <w:t xml:space="preserve"> </w:t>
-      </w:r>
-    </w:p>
-    <w:p>
-      <w:pPr>
-        <w:pStyle w:val="Heading2"/>
-        <w:jc w:val="both"/>
-      </w:pPr>
-      <w:bookmarkStart w:id="38" w:name="_Ref158077179"/>
-      <w:bookmarkStart w:id="39" w:name="_Toc160091407"/>
-      <w:r>
-        <w:t>Code</w:t>
-      </w:r>
-      <w:r>
-        <w:t xml:space="preserve"> 1</w:t>
-      </w:r>
-      <w:bookmarkEnd w:id="38"/>
-      <w:bookmarkEnd w:id="39"/>
-    </w:p>
-    <w:bookmarkStart w:id="40" w:name="_Ref158081073"/>
-    <w:bookmarkStart w:id="41" w:name="_MON_1770697646"/>
-    <w:bookmarkEnd w:id="41"/>
-    <w:p>
-      <w:pPr>
-        <w:jc w:val="both"/>
-      </w:pPr>
-      <w:r>
-        <w:rPr>
-          <w:noProof/>
-        </w:rPr>
-        <w:object w:dxaOrig="9020" w:dyaOrig="13700" w14:anchorId="1A623B5A">
-          <v:shape id="_x0000_i1026" type="#_x0000_t75" alt="" style="width:451.1pt;height:685.3pt;mso-width-percent:0;mso-height-percent:0;mso-width-percent:0;mso-height-percent:0" o:ole="">
-            <v:imagedata r:id="rId24" o:title=""/>
-          </v:shape>
-          <o:OLEObject Type="Embed" ProgID="Word.Document.12" ShapeID="_x0000_i1026" DrawAspect="Content" ObjectID="_1770705081" r:id="rId25">
+          <o:OLEObject Type="Embed" ProgID="Word.Document.12" ShapeID="_x0000_i1028" DrawAspect="Content" ObjectID="_1770708341" r:id="rId23">
             <o:FieldCodes>\s</o:FieldCodes>
           </o:OLEObject>
         </w:object>
       </w:r>
     </w:p>
+    <w:p/>
+    <w:p>
+      <w:pPr>
+        <w:jc w:val="both"/>
+        <w:rPr>
+          <w:rStyle w:val="SubtleReference"/>
+        </w:rPr>
+      </w:pPr>
+      <w:r>
+        <w:rPr>
+          <w:rStyle w:val="SubtleReference"/>
+        </w:rPr>
+        <w:t>The entire code block for the</w:t>
+      </w:r>
+      <w:r>
+        <w:rPr>
+          <w:rStyle w:val="SubtleReference"/>
+        </w:rPr>
+        <w:t xml:space="preserve"> </w:t>
+      </w:r>
+      <w:r>
+        <w:rPr>
+          <w:rStyle w:val="SubtleReference"/>
+        </w:rPr>
+        <w:t xml:space="preserve">Problem Statement </w:t>
+      </w:r>
+      <w:r>
+        <w:rPr>
+          <w:rStyle w:val="SubtleReference"/>
+        </w:rPr>
+        <w:t>8</w:t>
+      </w:r>
+      <w:r>
+        <w:rPr>
+          <w:rStyle w:val="SubtleReference"/>
+        </w:rPr>
+        <w:t xml:space="preserve"> </w:t>
+      </w:r>
+      <w:r>
+        <w:rPr>
+          <w:rStyle w:val="SubtleReference"/>
+        </w:rPr>
+        <w:t>can</w:t>
+      </w:r>
+      <w:r>
+        <w:rPr>
+          <w:rStyle w:val="SubtleReference"/>
+        </w:rPr>
+        <w:t xml:space="preserve"> be found in the appendix within the</w:t>
+      </w:r>
+      <w:r>
+        <w:rPr>
+          <w:rStyle w:val="SubtleReference"/>
+        </w:rPr>
+        <w:t xml:space="preserve"> </w:t>
+      </w:r>
+      <w:r>
+        <w:rPr>
+          <w:rStyle w:val="SubtleReference"/>
+        </w:rPr>
+        <w:fldChar w:fldCharType="begin"/>
+      </w:r>
+      <w:r>
+        <w:rPr>
+          <w:rStyle w:val="SubtleReference"/>
+        </w:rPr>
+        <w:instrText xml:space="preserve"> REF _Ref158094362 \h </w:instrText>
+      </w:r>
+      <w:r>
+        <w:rPr>
+          <w:rStyle w:val="SubtleReference"/>
+        </w:rPr>
+      </w:r>
+      <w:r>
+        <w:rPr>
+          <w:rStyle w:val="SubtleReference"/>
+        </w:rPr>
+        <w:instrText xml:space="preserve"> \* MERGEFORMAT </w:instrText>
+      </w:r>
+      <w:r>
+        <w:rPr>
+          <w:rStyle w:val="SubtleReference"/>
+        </w:rPr>
+        <w:fldChar w:fldCharType="separate"/>
+      </w:r>
+      <w:r>
+        <w:rPr>
+          <w:rStyle w:val="SubtleReference"/>
+        </w:rPr>
+        <w:t>Code 2</w:t>
+      </w:r>
+      <w:r>
+        <w:rPr>
+          <w:rStyle w:val="SubtleReference"/>
+        </w:rPr>
+        <w:fldChar w:fldCharType="end"/>
+      </w:r>
+      <w:r>
+        <w:rPr>
+          <w:rStyle w:val="SubtleReference"/>
+        </w:rPr>
+        <w:t xml:space="preserve"> </w:t>
+      </w:r>
+      <w:r>
+        <w:rPr>
+          <w:rStyle w:val="SubtleReference"/>
+        </w:rPr>
+        <w:t>of this document.</w:t>
+      </w:r>
+    </w:p>
+    <w:p>
+      <w:pPr>
+        <w:jc w:val="both"/>
+        <w:rPr>
+          <w:rStyle w:val="SubtleReference"/>
+        </w:rPr>
+      </w:pPr>
+    </w:p>
+    <w:p>
+      <w:pPr>
+        <w:jc w:val="both"/>
+      </w:pPr>
+      <w:r>
+        <w:t xml:space="preserve">The output shows that the </w:t>
+      </w:r>
+      <w:r>
+        <w:rPr>
+          <w:i/>
+          <w:iCs/>
+        </w:rPr>
+        <w:t>Diabetes</w:t>
+      </w:r>
+      <w:r>
+        <w:t xml:space="preserve"> </w:t>
+      </w:r>
+      <w:r>
+        <w:t xml:space="preserve">dataset contains a total of 442 samples of rows of data among which </w:t>
+      </w:r>
+      <w:r>
+        <w:t>3</w:t>
+      </w:r>
+      <w:r>
+        <w:t>53 i.e. 80% (79.86%) of the original data</w:t>
+      </w:r>
+      <w:r>
+        <w:t xml:space="preserve"> is </w:t>
+      </w:r>
+      <w:r>
+        <w:t xml:space="preserve">further </w:t>
+      </w:r>
+      <w:r>
+        <w:t xml:space="preserve">divided into </w:t>
+      </w:r>
+      <w:r>
+        <w:t xml:space="preserve">Training and Validation at 50% each i.e. 176 and 177 samples respectively. The testing sub-dataset contains a sample of 89 rows of data </w:t>
+      </w:r>
+      <w:r>
+        <w:t>which is 20% (20.13%) of the original data.</w:t>
+      </w:r>
+    </w:p>
+    <w:p>
+      <w:pPr>
+        <w:jc w:val="both"/>
+      </w:pPr>
+    </w:p>
+    <w:tbl>
+      <w:tblPr>
+        <w:tblStyle w:val="TableGrid"/>
+        <w:tblW w:w="0" w:type="auto"/>
+        <w:tblLook w:val="04A0" w:firstRow="1" w:lastRow="0" w:firstColumn="1" w:lastColumn="0" w:noHBand="0" w:noVBand="1"/>
+      </w:tblPr>
+      <w:tblGrid>
+        <w:gridCol w:w="3005"/>
+        <w:gridCol w:w="3005"/>
+        <w:gridCol w:w="3006"/>
+      </w:tblGrid>
+      <w:tr>
+        <w:tc>
+          <w:tcPr>
+            <w:tcW w:w="3005" w:type="dxa"/>
+          </w:tcPr>
+          <w:p>
+            <w:pPr>
+              <w:jc w:val="both"/>
+              <w:rPr>
+                <w:b/>
+                <w:bCs/>
+              </w:rPr>
+            </w:pPr>
+            <w:r>
+              <w:rPr>
+                <w:b/>
+                <w:bCs/>
+              </w:rPr>
+              <w:t>Category</w:t>
+            </w:r>
+          </w:p>
+        </w:tc>
+        <w:tc>
+          <w:tcPr>
+            <w:tcW w:w="3005" w:type="dxa"/>
+          </w:tcPr>
+          <w:p>
+            <w:pPr>
+              <w:jc w:val="both"/>
+              <w:rPr>
+                <w:b/>
+                <w:bCs/>
+              </w:rPr>
+            </w:pPr>
+            <w:r>
+              <w:rPr>
+                <w:b/>
+                <w:bCs/>
+              </w:rPr>
+              <w:t>Percentage split</w:t>
+            </w:r>
+          </w:p>
+        </w:tc>
+        <w:tc>
+          <w:tcPr>
+            <w:tcW w:w="3006" w:type="dxa"/>
+          </w:tcPr>
+          <w:p>
+            <w:pPr>
+              <w:jc w:val="both"/>
+              <w:rPr>
+                <w:b/>
+                <w:bCs/>
+              </w:rPr>
+            </w:pPr>
+            <w:r>
+              <w:rPr>
+                <w:b/>
+                <w:bCs/>
+              </w:rPr>
+              <w:t>Number of rows (samples)</w:t>
+            </w:r>
+          </w:p>
+        </w:tc>
+      </w:tr>
+      <w:tr>
+        <w:tc>
+          <w:tcPr>
+            <w:tcW w:w="3005" w:type="dxa"/>
+          </w:tcPr>
+          <w:p>
+            <w:pPr>
+              <w:jc w:val="both"/>
+            </w:pPr>
+            <w:r>
+              <w:t>Training and Validation</w:t>
+            </w:r>
+          </w:p>
+        </w:tc>
+        <w:tc>
+          <w:tcPr>
+            <w:tcW w:w="3005" w:type="dxa"/>
+          </w:tcPr>
+          <w:p>
+            <w:pPr>
+              <w:jc w:val="both"/>
+            </w:pPr>
+            <w:r>
+              <w:t>80%</w:t>
+            </w:r>
+          </w:p>
+        </w:tc>
+        <w:tc>
+          <w:tcPr>
+            <w:tcW w:w="3006" w:type="dxa"/>
+          </w:tcPr>
+          <w:p>
+            <w:pPr>
+              <w:jc w:val="both"/>
+            </w:pPr>
+            <w:r>
+              <w:t>353</w:t>
+            </w:r>
+            <w:r>
+              <w:t xml:space="preserve"> (</w:t>
+            </w:r>
+            <w:r>
+              <w:t>176</w:t>
+            </w:r>
+            <w:r>
+              <w:t>+</w:t>
+            </w:r>
+            <w:r>
+              <w:t>177</w:t>
+            </w:r>
+            <w:r>
+              <w:t>)</w:t>
+            </w:r>
+          </w:p>
+        </w:tc>
+      </w:tr>
+      <w:tr>
+        <w:tc>
+          <w:tcPr>
+            <w:tcW w:w="3005" w:type="dxa"/>
+          </w:tcPr>
+          <w:p>
+            <w:pPr>
+              <w:jc w:val="both"/>
+            </w:pPr>
+            <w:r>
+              <w:t>Training</w:t>
+            </w:r>
+          </w:p>
+        </w:tc>
+        <w:tc>
+          <w:tcPr>
+            <w:tcW w:w="3005" w:type="dxa"/>
+          </w:tcPr>
+          <w:p>
+            <w:pPr>
+              <w:jc w:val="both"/>
+            </w:pPr>
+            <w:r>
+              <w:t>50% of 80%</w:t>
+            </w:r>
+          </w:p>
+        </w:tc>
+        <w:tc>
+          <w:tcPr>
+            <w:tcW w:w="3006" w:type="dxa"/>
+          </w:tcPr>
+          <w:p>
+            <w:pPr>
+              <w:jc w:val="both"/>
+            </w:pPr>
+            <w:r>
+              <w:t>176</w:t>
+            </w:r>
+          </w:p>
+        </w:tc>
+      </w:tr>
+      <w:tr>
+        <w:tc>
+          <w:tcPr>
+            <w:tcW w:w="3005" w:type="dxa"/>
+          </w:tcPr>
+          <w:p>
+            <w:pPr>
+              <w:jc w:val="both"/>
+            </w:pPr>
+            <w:r>
+              <w:t>Validation</w:t>
+            </w:r>
+          </w:p>
+        </w:tc>
+        <w:tc>
+          <w:tcPr>
+            <w:tcW w:w="3005" w:type="dxa"/>
+          </w:tcPr>
+          <w:p>
+            <w:pPr>
+              <w:jc w:val="both"/>
+            </w:pPr>
+            <w:r>
+              <w:t>50% of 80%</w:t>
+            </w:r>
+          </w:p>
+        </w:tc>
+        <w:tc>
+          <w:tcPr>
+            <w:tcW w:w="3006" w:type="dxa"/>
+          </w:tcPr>
+          <w:p>
+            <w:pPr>
+              <w:jc w:val="both"/>
+            </w:pPr>
+            <w:r>
+              <w:t>177</w:t>
+            </w:r>
+          </w:p>
+        </w:tc>
+      </w:tr>
+      <w:tr>
+        <w:tc>
+          <w:tcPr>
+            <w:tcW w:w="3005" w:type="dxa"/>
+          </w:tcPr>
+          <w:p>
+            <w:pPr>
+              <w:jc w:val="both"/>
+            </w:pPr>
+            <w:r>
+              <w:t>Testing</w:t>
+            </w:r>
+          </w:p>
+        </w:tc>
+        <w:tc>
+          <w:tcPr>
+            <w:tcW w:w="3005" w:type="dxa"/>
+          </w:tcPr>
+          <w:p>
+            <w:pPr>
+              <w:jc w:val="both"/>
+            </w:pPr>
+            <w:r>
+              <w:t>2</w:t>
+            </w:r>
+            <w:r>
+              <w:t>0</w:t>
+            </w:r>
+            <w:r>
+              <w:t>%</w:t>
+            </w:r>
+          </w:p>
+        </w:tc>
+        <w:tc>
+          <w:tcPr>
+            <w:tcW w:w="3006" w:type="dxa"/>
+          </w:tcPr>
+          <w:p>
+            <w:pPr>
+              <w:jc w:val="both"/>
+            </w:pPr>
+            <w:r>
+              <w:t>89</w:t>
+            </w:r>
+          </w:p>
+        </w:tc>
+      </w:tr>
+    </w:tbl>
+    <w:p>
+      <w:pPr>
+        <w:pStyle w:val="Caption"/>
+      </w:pPr>
+      <w:bookmarkStart w:id="36" w:name="_Toc160092509"/>
+      <w:r>
+        <w:t xml:space="preserve">Table </w:t>
+      </w:r>
+      <w:r>
+        <w:fldChar w:fldCharType="begin"/>
+      </w:r>
+      <w:r>
+        <w:instrText xml:space="preserve"> SEQ Table \* ARABIC </w:instrText>
+      </w:r>
+      <w:r>
+        <w:fldChar w:fldCharType="separate"/>
+      </w:r>
+      <w:r>
+        <w:rPr>
+          <w:noProof/>
+        </w:rPr>
+        <w:t>4</w:t>
+      </w:r>
+      <w:r>
+        <w:fldChar w:fldCharType="end"/>
+      </w:r>
+      <w:r>
+        <w:t xml:space="preserve">: </w:t>
+      </w:r>
+      <w:r>
+        <w:t xml:space="preserve">Code 2 - </w:t>
+      </w:r>
+      <w:r>
+        <w:t>Split of Data into Training, Validation and Testing with values.</w:t>
+      </w:r>
+      <w:bookmarkEnd w:id="36"/>
+    </w:p>
+    <w:p>
+      <w:pPr>
+        <w:jc w:val="both"/>
+      </w:pPr>
+      <w:r>
+        <w:t xml:space="preserve">The output </w:t>
+      </w:r>
+      <w:r>
+        <w:t>also</w:t>
+      </w:r>
+      <w:r>
+        <w:t xml:space="preserve"> displays the cross-validation scores with a cross validation count of number of folds is given as </w:t>
+      </w:r>
+      <w:r>
+        <w:t>4</w:t>
+      </w:r>
+      <w:r>
+        <w:t xml:space="preserve">. This means that the validation subset is divided into </w:t>
+      </w:r>
+      <w:r>
+        <w:t>4</w:t>
+      </w:r>
+      <w:r>
+        <w:t xml:space="preserve"> equal folds and each fold is compared with the remaining </w:t>
+      </w:r>
+      <w:r>
+        <w:t>3</w:t>
+      </w:r>
+      <w:r>
+        <w:t xml:space="preserve"> other to evaluate the model’s performance based on </w:t>
+      </w:r>
+      <w:r>
+        <w:t>4</w:t>
+      </w:r>
+      <w:r>
+        <w:t xml:space="preserve"> iterations (in this case). The average value of these </w:t>
+      </w:r>
+      <w:r>
+        <w:t>4</w:t>
+      </w:r>
+      <w:r>
+        <w:t xml:space="preserve">-fold iterations is also displayed and the value obtained here is </w:t>
+      </w:r>
+      <w:r>
+        <w:t>-2.9827</w:t>
+      </w:r>
+      <w:r>
+        <w:t xml:space="preserve">. This shows that the model </w:t>
+      </w:r>
+      <w:r>
+        <w:t>is either failing due to the mismatch in the decision chosen for the original subset used for the pertaining methodology of approach of operations.</w:t>
+      </w:r>
+    </w:p>
+    <w:p>
+      <w:pPr>
+        <w:jc w:val="both"/>
+      </w:pPr>
+    </w:p>
+    <w:p>
+      <w:pPr>
+        <w:jc w:val="both"/>
+      </w:pPr>
+    </w:p>
+    <w:p>
+      <w:pPr>
+        <w:jc w:val="both"/>
+      </w:pPr>
+    </w:p>
+    <w:tbl>
+      <w:tblPr>
+        <w:tblStyle w:val="TableGrid"/>
+        <w:tblW w:w="0" w:type="auto"/>
+        <w:tblLook w:val="04A0" w:firstRow="1" w:lastRow="0" w:firstColumn="1" w:lastColumn="0" w:noHBand="0" w:noVBand="1"/>
+      </w:tblPr>
+      <w:tblGrid>
+        <w:gridCol w:w="3005"/>
+        <w:gridCol w:w="3005"/>
+      </w:tblGrid>
+      <w:tr>
+        <w:tc>
+          <w:tcPr>
+            <w:tcW w:w="3005" w:type="dxa"/>
+            <w:vAlign w:val="center"/>
+          </w:tcPr>
+          <w:p>
+            <w:pPr>
+              <w:jc w:val="center"/>
+              <w:rPr>
+                <w:b/>
+                <w:bCs/>
+              </w:rPr>
+            </w:pPr>
+            <w:r>
+              <w:rPr>
+                <w:b/>
+                <w:bCs/>
+              </w:rPr>
+              <w:lastRenderedPageBreak/>
+              <w:t>Iteration Count</w:t>
+            </w:r>
+          </w:p>
+        </w:tc>
+        <w:tc>
+          <w:tcPr>
+            <w:tcW w:w="3005" w:type="dxa"/>
+            <w:vAlign w:val="center"/>
+          </w:tcPr>
+          <w:p>
+            <w:pPr>
+              <w:jc w:val="center"/>
+              <w:rPr>
+                <w:b/>
+                <w:bCs/>
+              </w:rPr>
+            </w:pPr>
+            <w:r>
+              <w:rPr>
+                <w:b/>
+                <w:bCs/>
+              </w:rPr>
+              <w:t>Cross Validation Scores</w:t>
+            </w:r>
+          </w:p>
+        </w:tc>
+      </w:tr>
+      <w:tr>
+        <w:tc>
+          <w:tcPr>
+            <w:tcW w:w="3005" w:type="dxa"/>
+            <w:vAlign w:val="center"/>
+          </w:tcPr>
+          <w:p>
+            <w:pPr>
+              <w:jc w:val="center"/>
+            </w:pPr>
+            <w:r>
+              <w:t>1</w:t>
+            </w:r>
+          </w:p>
+        </w:tc>
+        <w:tc>
+          <w:tcPr>
+            <w:tcW w:w="3005" w:type="dxa"/>
+            <w:vAlign w:val="center"/>
+          </w:tcPr>
+          <w:p>
+            <w:pPr>
+              <w:jc w:val="center"/>
+            </w:pPr>
+            <w:r>
+              <w:t>-3.23383008</w:t>
+            </w:r>
+          </w:p>
+        </w:tc>
+      </w:tr>
+      <w:tr>
+        <w:tc>
+          <w:tcPr>
+            <w:tcW w:w="3005" w:type="dxa"/>
+            <w:vAlign w:val="center"/>
+          </w:tcPr>
+          <w:p>
+            <w:pPr>
+              <w:jc w:val="center"/>
+            </w:pPr>
+            <w:r>
+              <w:t>2</w:t>
+            </w:r>
+          </w:p>
+        </w:tc>
+        <w:tc>
+          <w:tcPr>
+            <w:tcW w:w="3005" w:type="dxa"/>
+            <w:vAlign w:val="center"/>
+          </w:tcPr>
+          <w:p>
+            <w:pPr>
+              <w:jc w:val="center"/>
+            </w:pPr>
+            <w:r>
+              <w:t>-3.1745197</w:t>
+            </w:r>
+          </w:p>
+        </w:tc>
+      </w:tr>
+      <w:tr>
+        <w:tc>
+          <w:tcPr>
+            <w:tcW w:w="3005" w:type="dxa"/>
+            <w:vAlign w:val="center"/>
+          </w:tcPr>
+          <w:p>
+            <w:pPr>
+              <w:jc w:val="center"/>
+            </w:pPr>
+            <w:r>
+              <w:t>3</w:t>
+            </w:r>
+          </w:p>
+        </w:tc>
+        <w:tc>
+          <w:tcPr>
+            <w:tcW w:w="3005" w:type="dxa"/>
+            <w:vAlign w:val="center"/>
+          </w:tcPr>
+          <w:p>
+            <w:pPr>
+              <w:jc w:val="center"/>
+            </w:pPr>
+            <w:r>
+              <w:t>-2.36219969</w:t>
+            </w:r>
+          </w:p>
+        </w:tc>
+      </w:tr>
+      <w:tr>
+        <w:tc>
+          <w:tcPr>
+            <w:tcW w:w="3005" w:type="dxa"/>
+            <w:vAlign w:val="center"/>
+          </w:tcPr>
+          <w:p>
+            <w:pPr>
+              <w:jc w:val="center"/>
+            </w:pPr>
+            <w:r>
+              <w:t>4</w:t>
+            </w:r>
+          </w:p>
+        </w:tc>
+        <w:tc>
+          <w:tcPr>
+            <w:tcW w:w="3005" w:type="dxa"/>
+            <w:vAlign w:val="center"/>
+          </w:tcPr>
+          <w:p>
+            <w:pPr>
+              <w:jc w:val="center"/>
+            </w:pPr>
+            <w:r>
+              <w:t>-3.16064332</w:t>
+            </w:r>
+          </w:p>
+        </w:tc>
+      </w:tr>
+      <w:tr>
+        <w:tc>
+          <w:tcPr>
+            <w:tcW w:w="3005" w:type="dxa"/>
+            <w:tcBorders>
+              <w:top w:val="double" w:sz="4" w:space="0" w:color="auto"/>
+              <w:left w:val="double" w:sz="4" w:space="0" w:color="auto"/>
+              <w:bottom w:val="double" w:sz="4" w:space="0" w:color="auto"/>
+            </w:tcBorders>
+            <w:vAlign w:val="center"/>
+          </w:tcPr>
+          <w:p>
+            <w:pPr>
+              <w:jc w:val="center"/>
+              <w:rPr>
+                <w:b/>
+                <w:bCs/>
+              </w:rPr>
+            </w:pPr>
+            <w:r>
+              <w:rPr>
+                <w:b/>
+                <w:bCs/>
+              </w:rPr>
+              <w:t>Average</w:t>
+            </w:r>
+          </w:p>
+        </w:tc>
+        <w:tc>
+          <w:tcPr>
+            <w:tcW w:w="3005" w:type="dxa"/>
+            <w:tcBorders>
+              <w:top w:val="double" w:sz="4" w:space="0" w:color="auto"/>
+              <w:bottom w:val="double" w:sz="4" w:space="0" w:color="auto"/>
+              <w:right w:val="double" w:sz="4" w:space="0" w:color="auto"/>
+            </w:tcBorders>
+            <w:vAlign w:val="center"/>
+          </w:tcPr>
+          <w:p>
+            <w:pPr>
+              <w:jc w:val="center"/>
+              <w:rPr>
+                <w:b/>
+                <w:bCs/>
+              </w:rPr>
+            </w:pPr>
+            <w:r>
+              <w:rPr>
+                <w:b/>
+                <w:bCs/>
+              </w:rPr>
+              <w:t>-2.982798197130794</w:t>
+            </w:r>
+          </w:p>
+        </w:tc>
+      </w:tr>
+    </w:tbl>
+    <w:p>
+      <w:pPr>
+        <w:pStyle w:val="Caption"/>
+      </w:pPr>
+      <w:bookmarkStart w:id="37" w:name="_Ref160093027"/>
+      <w:bookmarkStart w:id="38" w:name="_Ref160093036"/>
+      <w:r>
+        <w:t xml:space="preserve">Table </w:t>
+      </w:r>
+      <w:r>
+        <w:fldChar w:fldCharType="begin"/>
+      </w:r>
+      <w:r>
+        <w:instrText xml:space="preserve"> SEQ Table \* ARABIC </w:instrText>
+      </w:r>
+      <w:r>
+        <w:fldChar w:fldCharType="separate"/>
+      </w:r>
+      <w:r>
+        <w:rPr>
+          <w:noProof/>
+        </w:rPr>
+        <w:t>5</w:t>
+      </w:r>
+      <w:r>
+        <w:fldChar w:fldCharType="end"/>
+      </w:r>
+      <w:bookmarkEnd w:id="38"/>
+      <w:r>
+        <w:t xml:space="preserve">: </w:t>
+      </w:r>
+      <w:r>
+        <w:t>Code</w:t>
+      </w:r>
+      <w:r>
+        <w:t>2</w:t>
+      </w:r>
+      <w:r>
+        <w:t xml:space="preserve"> - Cross-Validation Scores for each iteration and the average.</w:t>
+      </w:r>
+      <w:bookmarkEnd w:id="37"/>
+    </w:p>
+    <w:p>
+      <w:pPr>
+        <w:jc w:val="both"/>
+      </w:pPr>
+      <w:r>
+        <w:t xml:space="preserve">The </w:t>
+      </w:r>
+      <w:r>
+        <w:fldChar w:fldCharType="begin"/>
+      </w:r>
+      <w:r>
+        <w:instrText xml:space="preserve"> REF _Ref160093036 \h </w:instrText>
+      </w:r>
+      <w:r>
+        <w:fldChar w:fldCharType="separate"/>
+      </w:r>
+      <w:r>
+        <w:t xml:space="preserve">Table </w:t>
+      </w:r>
+      <w:r>
+        <w:rPr>
+          <w:noProof/>
+        </w:rPr>
+        <w:t>5</w:t>
+      </w:r>
+      <w:r>
+        <w:fldChar w:fldCharType="end"/>
+      </w:r>
+      <w:r>
+        <w:t xml:space="preserve"> shows the </w:t>
+      </w:r>
+      <w:r>
+        <w:t>cross-validation</w:t>
+      </w:r>
+      <w:r>
+        <w:t xml:space="preserve"> scores of each iteration performed.</w:t>
+      </w:r>
+    </w:p>
+    <w:p>
+      <w:pPr>
+        <w:jc w:val="both"/>
+      </w:pPr>
+    </w:p>
+    <w:bookmarkStart w:id="39" w:name="_MON_1770707097"/>
+    <w:bookmarkEnd w:id="39"/>
+    <w:p>
+      <w:pPr>
+        <w:jc w:val="both"/>
+      </w:pPr>
+      <w:r>
+        <w:rPr>
+          <w:noProof/>
+        </w:rPr>
+        <w:object w:dxaOrig="9980" w:dyaOrig="10620" w14:anchorId="1F21F307">
+          <v:shape id="_x0000_i1027" type="#_x0000_t75" alt="" style="width:498.8pt;height:530.9pt;mso-width-percent:0;mso-height-percent:0;mso-width-percent:0;mso-height-percent:0" o:ole="">
+            <v:imagedata r:id="rId24" o:title=""/>
+          </v:shape>
+          <o:OLEObject Type="Embed" ProgID="Excel.Sheet.12" ShapeID="_x0000_i1027" DrawAspect="Content" ObjectID="_1770708342" r:id="rId25"/>
+        </w:object>
+      </w:r>
+    </w:p>
+    <w:p>
+      <w:pPr>
+        <w:pStyle w:val="Caption"/>
+      </w:pPr>
+      <w:bookmarkStart w:id="40" w:name="_Toc160092510"/>
+      <w:bookmarkStart w:id="41" w:name="_Ref160094352"/>
+      <w:r>
+        <w:t xml:space="preserve">Table </w:t>
+      </w:r>
+      <w:r>
+        <w:fldChar w:fldCharType="begin"/>
+      </w:r>
+      <w:r>
+        <w:instrText xml:space="preserve"> SEQ Table \* ARABIC </w:instrText>
+      </w:r>
+      <w:r>
+        <w:fldChar w:fldCharType="separate"/>
+      </w:r>
+      <w:r>
+        <w:rPr>
+          <w:noProof/>
+        </w:rPr>
+        <w:t>6</w:t>
+      </w:r>
+      <w:r>
+        <w:fldChar w:fldCharType="end"/>
+      </w:r>
+      <w:bookmarkEnd w:id="41"/>
+      <w:r>
+        <w:t>:</w:t>
+      </w:r>
+      <w:r>
+        <w:t xml:space="preserve"> Code 2 - </w:t>
+      </w:r>
+      <w:r>
+        <w:t>Input vs Output values comparison along with red highlight (worst performing scenario) and green highlight (Best performing scenario).</w:t>
+      </w:r>
+      <w:bookmarkEnd w:id="40"/>
+    </w:p>
     <w:p>
       <w:pPr>
         <w:pStyle w:val="Heading2"/>
         <w:jc w:val="both"/>
       </w:pPr>
-      <w:bookmarkStart w:id="42" w:name="_Ref158094362"/>
-      <w:bookmarkStart w:id="43" w:name="_Ref158872630"/>
-      <w:bookmarkStart w:id="44" w:name="_Toc160091408"/>
+      <w:bookmarkStart w:id="42" w:name="_Toc160091404"/>
       <w:r>
         <w:lastRenderedPageBreak/>
+        <w:t>Observations</w:t>
+      </w:r>
+      <w:bookmarkEnd w:id="42"/>
+    </w:p>
+    <w:p>
+      <w:pPr>
+        <w:jc w:val="both"/>
+      </w:pPr>
+      <w:r>
+        <w:t xml:space="preserve">The model shows the consistency in the </w:t>
+      </w:r>
+      <w:r>
+        <w:t xml:space="preserve">poor </w:t>
+      </w:r>
+      <w:r>
+        <w:t>scores among average cross validation</w:t>
+      </w:r>
+      <w:r>
+        <w:t>. The scores of training</w:t>
+      </w:r>
+      <w:r>
+        <w:t>, validation, and testing scores with the varying input hyperparameters accordingly</w:t>
+      </w:r>
+      <w:r>
+        <w:t xml:space="preserve"> with the Testing scores not aligning with the model’s learning and validation in all the scenarios</w:t>
+      </w:r>
+      <w:r>
+        <w:t xml:space="preserve">. The best-case scenario can be observed in </w:t>
+      </w:r>
+      <w:r>
+        <w:fldChar w:fldCharType="begin"/>
+      </w:r>
+      <w:r>
+        <w:instrText xml:space="preserve"> REF _Ref160094352 \h </w:instrText>
+      </w:r>
+      <w:r>
+        <w:fldChar w:fldCharType="separate"/>
+      </w:r>
+      <w:r>
+        <w:t xml:space="preserve">Table </w:t>
+      </w:r>
+      <w:r>
+        <w:rPr>
+          <w:noProof/>
+        </w:rPr>
+        <w:t>6</w:t>
+      </w:r>
+      <w:r>
+        <w:fldChar w:fldCharType="end"/>
+      </w:r>
+      <w:r>
+        <w:t xml:space="preserve"> </w:t>
+      </w:r>
+      <w:r>
+        <w:t>where the output testing score is 0.</w:t>
+      </w:r>
+      <w:r>
+        <w:t>262</w:t>
+      </w:r>
+      <w:r>
+        <w:t xml:space="preserve">. The worst-case scenario can be observed in </w:t>
+      </w:r>
+      <w:r>
+        <w:fldChar w:fldCharType="begin"/>
+      </w:r>
+      <w:r>
+        <w:instrText xml:space="preserve"> REF _Ref160094352 \h </w:instrText>
+      </w:r>
+      <w:r>
+        <w:fldChar w:fldCharType="separate"/>
+      </w:r>
+      <w:r>
+        <w:t xml:space="preserve">Table </w:t>
+      </w:r>
+      <w:r>
+        <w:rPr>
+          <w:noProof/>
+        </w:rPr>
+        <w:t>6</w:t>
+      </w:r>
+      <w:r>
+        <w:fldChar w:fldCharType="end"/>
+      </w:r>
+      <w:r>
+        <w:t xml:space="preserve"> </w:t>
+      </w:r>
+      <w:r>
+        <w:t xml:space="preserve">where the output testing score is </w:t>
+      </w:r>
+      <w:r>
+        <w:t>-1.162</w:t>
+      </w:r>
+      <w:r>
+        <w:t>.</w:t>
+      </w:r>
+    </w:p>
+    <w:p>
+      <w:pPr>
+        <w:jc w:val="both"/>
+      </w:pPr>
+    </w:p>
+    <w:p>
+      <w:pPr>
+        <w:jc w:val="both"/>
+      </w:pPr>
+      <w:r>
+        <w:t xml:space="preserve">The feedback on pointers for improvement would be to </w:t>
+      </w:r>
+      <w:r>
+        <w:t xml:space="preserve">change the model from the source as clearly the model shows that MLP Regressor isn’t the best fit for the dataset chosen. </w:t>
+      </w:r>
+      <w:r>
+        <w:t>Along with this, an increase to the ratio of number of neurons per layer in the MLP Classifier would significantly make the mode further complex but also enhance the chances for a better case scenario.</w:t>
+      </w:r>
+    </w:p>
+    <w:p>
+      <w:pPr>
+        <w:jc w:val="both"/>
+      </w:pPr>
+    </w:p>
+    <w:p>
+      <w:pPr>
+        <w:jc w:val="both"/>
+      </w:pPr>
+      <w:r>
+        <w:t xml:space="preserve">It was also observed that the increase to the number of epochs would not directly impact towards a best-case scenario, rather it would streamline the results and push the output towards a further normalized data as seen in case 4 with 10000 epochs from </w:t>
+      </w:r>
+      <w:r>
+        <w:fldChar w:fldCharType="begin"/>
+      </w:r>
+      <w:r>
+        <w:instrText xml:space="preserve"> REF _Ref160090466 \h </w:instrText>
+      </w:r>
+      <w:r>
+        <w:fldChar w:fldCharType="separate"/>
+      </w:r>
+      <w:r>
+        <w:t xml:space="preserve">Table </w:t>
+      </w:r>
+      <w:r>
+        <w:rPr>
+          <w:noProof/>
+        </w:rPr>
+        <w:t>3</w:t>
+      </w:r>
+      <w:r>
+        <w:fldChar w:fldCharType="end"/>
+      </w:r>
+      <w:r>
+        <w:t>.</w:t>
+      </w:r>
+    </w:p>
+    <w:p>
+      <w:pPr>
+        <w:pStyle w:val="Heading1"/>
+        <w:jc w:val="both"/>
+      </w:pPr>
+      <w:bookmarkStart w:id="43" w:name="_Toc160091405"/>
+      <w:r>
+        <w:t xml:space="preserve">Project </w:t>
+      </w:r>
+      <w:r>
+        <w:t>3</w:t>
+      </w:r>
+      <w:r>
+        <w:t xml:space="preserve"> Conclusion</w:t>
+      </w:r>
+      <w:bookmarkEnd w:id="43"/>
+    </w:p>
+    <w:p>
+      <w:pPr>
+        <w:jc w:val="both"/>
+      </w:pPr>
+      <w:r>
+        <w:t>Project 2 has been the most challenging task that has been endured so far. The convolution in understanding and further continued learnings from each problem statement has not only been frustrating but also fruitful towards understanding each model and the concept of splitting data for Training, Validation and Testing in Machine Learning. The problems revolve only around this splitting concept and helps one solidify their reasoning upon the knowledge of these Machine Learning concepts.</w:t>
+      </w:r>
+      <w:r>
+        <w:br w:type="page"/>
+      </w:r>
+    </w:p>
+    <w:p>
+      <w:pPr>
+        <w:pStyle w:val="Heading1"/>
+        <w:jc w:val="both"/>
+      </w:pPr>
+      <w:bookmarkStart w:id="44" w:name="_Toc160091406"/>
+      <w:r>
+        <w:lastRenderedPageBreak/>
+        <w:t>Appendix</w:t>
+      </w:r>
+      <w:bookmarkEnd w:id="44"/>
+      <w:r>
+        <w:t xml:space="preserve"> </w:t>
+      </w:r>
+    </w:p>
+    <w:p>
+      <w:pPr>
+        <w:pStyle w:val="Heading2"/>
+        <w:jc w:val="both"/>
+      </w:pPr>
+      <w:bookmarkStart w:id="45" w:name="_Ref158077179"/>
+      <w:bookmarkStart w:id="46" w:name="_Toc160091407"/>
+      <w:r>
         <w:t>Code</w:t>
       </w:r>
       <w:r>
-        <w:t xml:space="preserve"> 2</w:t>
-      </w:r>
-      <w:bookmarkStart w:id="45" w:name="_MON_1768687071"/>
-      <w:bookmarkEnd w:id="40"/>
-      <w:bookmarkEnd w:id="42"/>
-      <w:bookmarkEnd w:id="43"/>
-      <w:bookmarkEnd w:id="44"/>
+        <w:t xml:space="preserve"> 1</w:t>
+      </w:r>
       <w:bookmarkEnd w:id="45"/>
-    </w:p>
+      <w:bookmarkEnd w:id="46"/>
+    </w:p>
+    <w:bookmarkStart w:id="47" w:name="_Ref158081073"/>
+    <w:bookmarkStart w:id="48" w:name="_MON_1770697646"/>
+    <w:bookmarkEnd w:id="48"/>
     <w:p>
       <w:pPr>
         <w:jc w:val="both"/>
@@ -5133,18 +6179,58 @@
         <w:rPr>
           <w:noProof/>
         </w:rPr>
-        <w:object w:dxaOrig="9020" w:dyaOrig="13500" w14:anchorId="05349915">
-          <v:shape id="_x0000_i1025" type="#_x0000_t75" alt="" style="width:451.1pt;height:674.9pt;mso-width-percent:0;mso-height-percent:0;mso-width-percent:0;mso-height-percent:0" o:ole="">
+        <w:object w:dxaOrig="9020" w:dyaOrig="13700" w14:anchorId="2C27EB66">
+          <v:shape id="_x0000_i1026" type="#_x0000_t75" alt="" style="width:451.1pt;height:685.3pt;mso-width-percent:0;mso-height-percent:0;mso-width-percent:0;mso-height-percent:0" o:ole="">
             <v:imagedata r:id="rId26" o:title=""/>
           </v:shape>
-          <o:OLEObject Type="Embed" ProgID="Word.Document.12" ShapeID="_x0000_i1025" DrawAspect="Content" ObjectID="_1770705082" r:id="rId27">
+          <o:OLEObject Type="Embed" ProgID="Word.Document.12" ShapeID="_x0000_i1026" DrawAspect="Content" ObjectID="_1770708343" r:id="rId27">
             <o:FieldCodes>\s</o:FieldCodes>
           </o:OLEObject>
         </w:object>
       </w:r>
     </w:p>
+    <w:p>
+      <w:pPr>
+        <w:pStyle w:val="Heading2"/>
+        <w:jc w:val="both"/>
+      </w:pPr>
+      <w:bookmarkStart w:id="49" w:name="_Ref158094362"/>
+      <w:bookmarkStart w:id="50" w:name="_Ref158872630"/>
+      <w:bookmarkStart w:id="51" w:name="_Toc160091408"/>
+      <w:r>
+        <w:lastRenderedPageBreak/>
+        <w:t>Code</w:t>
+      </w:r>
+      <w:r>
+        <w:t xml:space="preserve"> 2</w:t>
+      </w:r>
+      <w:bookmarkStart w:id="52" w:name="_MON_1768687071"/>
+      <w:bookmarkEnd w:id="47"/>
+      <w:bookmarkEnd w:id="49"/>
+      <w:bookmarkEnd w:id="50"/>
+      <w:bookmarkEnd w:id="51"/>
+      <w:bookmarkEnd w:id="52"/>
+    </w:p>
+    <w:p>
+      <w:pPr>
+        <w:jc w:val="both"/>
+      </w:pPr>
+      <w:r>
+        <w:rPr>
+          <w:noProof/>
+        </w:rPr>
+        <w:object w:dxaOrig="9020" w:dyaOrig="13500" w14:anchorId="70353060">
+          <v:shape id="_x0000_i1025" type="#_x0000_t75" alt="" style="width:451.1pt;height:674.9pt;mso-width-percent:0;mso-height-percent:0;mso-width-percent:0;mso-height-percent:0" o:ole="">
+            <v:imagedata r:id="rId28" o:title=""/>
+          </v:shape>
+          <o:OLEObject Type="Embed" ProgID="Word.Document.12" ShapeID="_x0000_i1025" DrawAspect="Content" ObjectID="_1770708344" r:id="rId29">
+            <o:FieldCodes>\s</o:FieldCodes>
+          </o:OLEObject>
+        </w:object>
+      </w:r>
+    </w:p>
     <w:sectPr>
-      <w:footerReference w:type="default" r:id="rId28"/>
+      <w:footerReference w:type="default" r:id="rId30"/>
       <w:pgSz w:w="11906" w:h="16838"/>
       <w:pgMar w:top="964" w:right="1440" w:bottom="1255" w:left="1440" w:header="708" w:footer="708" w:gutter="0"/>
       <w:pgNumType w:start="0"/>

</xml_diff>